<commit_message>
device global status register interface added
</commit_message>
<xml_diff>
--- a/ОПИСАНИЕ СТРУКТУРЫ РЕГИСТРОВ УПРАВЛЕНИЯ_СОСТОЯНИЯ УСТРОЙСТВОМ.docx
+++ b/ОПИСАНИЕ СТРУКТУРЫ РЕГИСТРОВ УПРАВЛЕНИЯ_СОСТОЯНИЯ УСТРОЙСТВОМ.docx
@@ -1,6 +1,6 @@
 
 <file path=word/document.xml><?xml version="1.0" encoding="utf-8"?>
-<w:document xmlns:ve="http://schemas.openxmlformats.org/markup-compatibility/2006" xmlns:o="urn:schemas-microsoft-com:office:office" xmlns:r="http://schemas.openxmlformats.org/officeDocument/2006/relationships" xmlns:m="http://schemas.openxmlformats.org/officeDocument/2006/math" xmlns:v="urn:schemas-microsoft-com:vml" xmlns:wp="http://schemas.openxmlformats.org/drawingml/2006/wordprocessingDrawing" xmlns:w10="urn:schemas-microsoft-com:office:word" xmlns:w="http://schemas.openxmlformats.org/wordprocessingml/2006/main" xmlns:wne="http://schemas.microsoft.com/office/word/2006/wordml">
+<w:document xmlns:wpc="http://schemas.microsoft.com/office/word/2010/wordprocessingCanvas" xmlns:mc="http://schemas.openxmlformats.org/markup-compatibility/2006" xmlns:o="urn:schemas-microsoft-com:office:office" xmlns:r="http://schemas.openxmlformats.org/officeDocument/2006/relationships" xmlns:m="http://schemas.openxmlformats.org/officeDocument/2006/math" xmlns:v="urn:schemas-microsoft-com:vml" xmlns:wp14="http://schemas.microsoft.com/office/word/2010/wordprocessingDrawing" xmlns:wp="http://schemas.openxmlformats.org/drawingml/2006/wordprocessingDrawing" xmlns:w10="urn:schemas-microsoft-com:office:word" xmlns:w="http://schemas.openxmlformats.org/wordprocessingml/2006/main" xmlns:w14="http://schemas.microsoft.com/office/word/2010/wordml" xmlns:wpg="http://schemas.microsoft.com/office/word/2010/wordprocessingGroup" xmlns:wpi="http://schemas.microsoft.com/office/word/2010/wordprocessingInk" xmlns:wne="http://schemas.microsoft.com/office/word/2006/wordml" xmlns:wps="http://schemas.microsoft.com/office/word/2010/wordprocessingShape" mc:Ignorable="w14 wp14">
   <w:body>
     <w:p>
       <w:pPr>
@@ -37,8 +37,17 @@
           <w:sz w:val="28"/>
           <w:szCs w:val="28"/>
         </w:rPr>
-        <w:t>Карта памяти МВВ имеет следующий вид (Таблица 1 – структура карты памяти МВВ )</w:t>
-      </w:r>
+        <w:t>Карта памяти МВВ имеет следующий вид (Таблица 1 – структура карты памяти МВВ</w:t>
+      </w:r>
+      <w:proofErr w:type="gramStart"/>
+      <w:r>
+        <w:rPr>
+          <w:sz w:val="28"/>
+          <w:szCs w:val="28"/>
+        </w:rPr>
+        <w:t xml:space="preserve"> )</w:t>
+      </w:r>
+      <w:proofErr w:type="gramEnd"/>
     </w:p>
     <w:p>
       <w:pPr>
@@ -60,7 +69,7 @@
       <w:tblPr>
         <w:tblStyle w:val="a3"/>
         <w:tblW w:w="0" w:type="auto"/>
-        <w:tblLook w:val="04A0"/>
+        <w:tblLook w:val="04A0" w:firstRow="1" w:lastRow="0" w:firstColumn="1" w:lastColumn="0" w:noHBand="0" w:noVBand="1"/>
       </w:tblPr>
       <w:tblGrid>
         <w:gridCol w:w="1384"/>
@@ -444,8 +453,17 @@
           <w:sz w:val="28"/>
           <w:szCs w:val="28"/>
         </w:rPr>
-        <w:t>Данные регистры предназначены для</w:t>
-      </w:r>
+        <w:t xml:space="preserve">Данные регистры предназначены </w:t>
+      </w:r>
+      <w:proofErr w:type="gramStart"/>
+      <w:r>
+        <w:rPr>
+          <w:sz w:val="28"/>
+          <w:szCs w:val="28"/>
+        </w:rPr>
+        <w:t>для</w:t>
+      </w:r>
+      <w:proofErr w:type="gramEnd"/>
       <w:r>
         <w:rPr>
           <w:sz w:val="28"/>
@@ -475,14 +493,14 @@
           <w:szCs w:val="28"/>
           <w:lang w:val="en-GB"/>
         </w:rPr>
-        <w:t>MODBUS_MASTER</w:t>
+        <w:t>MODBUS</w:t>
       </w:r>
       <w:r>
         <w:rPr>
           <w:sz w:val="28"/>
           <w:szCs w:val="28"/>
         </w:rPr>
-        <w:t xml:space="preserve"> (в устройствах с одним портом </w:t>
+        <w:t>_</w:t>
       </w:r>
       <w:r>
         <w:rPr>
@@ -490,19 +508,55 @@
           <w:szCs w:val="28"/>
           <w:lang w:val="en-GB"/>
         </w:rPr>
-        <w:t xml:space="preserve">RS-485 </w:t>
+        <w:t>MASTER</w:t>
       </w:r>
       <w:r>
         <w:rPr>
           <w:sz w:val="28"/>
           <w:szCs w:val="28"/>
         </w:rPr>
-        <w:t>не поддерживаеться)</w:t>
+        <w:t xml:space="preserve"> (в устройствах с одним портом </w:t>
       </w:r>
       <w:r>
         <w:rPr>
           <w:sz w:val="28"/>
           <w:szCs w:val="28"/>
+          <w:lang w:val="en-GB"/>
+        </w:rPr>
+        <w:t>RS</w:t>
+      </w:r>
+      <w:r>
+        <w:rPr>
+          <w:sz w:val="28"/>
+          <w:szCs w:val="28"/>
+        </w:rPr>
+        <w:t xml:space="preserve">-485 </w:t>
+      </w:r>
+      <w:r>
+        <w:rPr>
+          <w:sz w:val="28"/>
+          <w:szCs w:val="28"/>
+        </w:rPr>
+        <w:t xml:space="preserve">не </w:t>
+      </w:r>
+      <w:r>
+        <w:rPr>
+          <w:sz w:val="28"/>
+          <w:szCs w:val="28"/>
+        </w:rPr>
+        <w:t>поддерживается</w:t>
+      </w:r>
+      <w:r>
+        <w:rPr>
+          <w:sz w:val="28"/>
+          <w:szCs w:val="28"/>
+        </w:rPr>
+        <w:t>)</w:t>
+      </w:r>
+      <w:r>
+        <w:rPr>
+          <w:sz w:val="28"/>
+          <w:szCs w:val="28"/>
         </w:rPr>
         <w:t>;</w:t>
       </w:r>
@@ -543,7 +597,21 @@
           <w:sz w:val="28"/>
           <w:szCs w:val="28"/>
         </w:rPr>
-        <w:t xml:space="preserve"> - маршрутизации* данных из любых регистров устройства в област пользовательских регистров.</w:t>
+        <w:t xml:space="preserve"> - маршрутизации* данных из любых регистров устройства в </w:t>
+      </w:r>
+      <w:r>
+        <w:rPr>
+          <w:sz w:val="28"/>
+          <w:szCs w:val="28"/>
+        </w:rPr>
+        <w:t>область</w:t>
+      </w:r>
+      <w:r>
+        <w:rPr>
+          <w:sz w:val="28"/>
+          <w:szCs w:val="28"/>
+        </w:rPr>
+        <w:t xml:space="preserve"> пользовательских регистров.</w:t>
       </w:r>
     </w:p>
     <w:p>
@@ -619,7 +687,23 @@
           <w:sz w:val="28"/>
           <w:szCs w:val="28"/>
         </w:rPr>
-        <w:t>Область регистров управления/состояия устройства</w:t>
+        <w:t>Область регистров управления/</w:t>
+      </w:r>
+      <w:r>
+        <w:rPr>
+          <w:b/>
+          <w:sz w:val="28"/>
+          <w:szCs w:val="28"/>
+        </w:rPr>
+        <w:t>состояния</w:t>
+      </w:r>
+      <w:r>
+        <w:rPr>
+          <w:b/>
+          <w:sz w:val="28"/>
+          <w:szCs w:val="28"/>
+        </w:rPr>
+        <w:t xml:space="preserve"> устройства</w:t>
       </w:r>
     </w:p>
     <w:p>
@@ -630,7 +714,6 @@
           <w:sz w:val="28"/>
           <w:szCs w:val="28"/>
           <w:u w:val="single"/>
-          <w:lang w:val="en-GB"/>
         </w:rPr>
       </w:pPr>
       <w:r>
@@ -703,7 +786,37 @@
           <w:sz w:val="28"/>
           <w:szCs w:val="28"/>
         </w:rPr>
-        <w:t>В данной области хранится конфигурация устройства. Запись и чтение регистров выполняеться специализированным ПО.</w:t>
+        <w:t xml:space="preserve">В данной области хранится конфигурация устройства. Запись и чтение регистров </w:t>
+      </w:r>
+      <w:r>
+        <w:rPr>
+          <w:sz w:val="28"/>
+          <w:szCs w:val="28"/>
+        </w:rPr>
+        <w:t>выполняется</w:t>
+      </w:r>
+      <w:r>
+        <w:rPr>
+          <w:sz w:val="28"/>
+          <w:szCs w:val="28"/>
+        </w:rPr>
+        <w:t xml:space="preserve"> </w:t>
+      </w:r>
+      <w:proofErr w:type="gramStart"/>
+      <w:r>
+        <w:rPr>
+          <w:sz w:val="28"/>
+          <w:szCs w:val="28"/>
+        </w:rPr>
+        <w:t>специализированным</w:t>
+      </w:r>
+      <w:proofErr w:type="gramEnd"/>
+      <w:r>
+        <w:rPr>
+          <w:sz w:val="28"/>
+          <w:szCs w:val="28"/>
+        </w:rPr>
+        <w:t xml:space="preserve"> ПО.</w:t>
       </w:r>
     </w:p>
     <w:p>
@@ -740,7 +853,6 @@
           <w:sz w:val="36"/>
           <w:szCs w:val="36"/>
           <w:u w:val="single"/>
-          <w:lang w:val="en-GB"/>
         </w:rPr>
       </w:pPr>
       <w:r>
@@ -759,7 +871,6 @@
       <w:pPr>
         <w:rPr>
           <w:b/>
-          <w:lang w:val="en-GB"/>
         </w:rPr>
       </w:pPr>
     </w:p>
@@ -767,7 +878,7 @@
       <w:tblPr>
         <w:tblStyle w:val="a3"/>
         <w:tblW w:w="0" w:type="auto"/>
-        <w:tblLook w:val="04A0"/>
+        <w:tblLook w:val="04A0" w:firstRow="1" w:lastRow="0" w:firstColumn="1" w:lastColumn="0" w:noHBand="0" w:noVBand="1"/>
       </w:tblPr>
       <w:tblGrid>
         <w:gridCol w:w="1384"/>
@@ -1054,6 +1165,7 @@
                 <w:lang w:val="en-GB"/>
               </w:rPr>
             </w:pPr>
+            <w:proofErr w:type="spellStart"/>
             <w:r>
               <w:rPr>
                 <w:b/>
@@ -1061,6 +1173,7 @@
               </w:rPr>
               <w:t>Modbus_slave_reg</w:t>
             </w:r>
+            <w:proofErr w:type="spellEnd"/>
           </w:p>
         </w:tc>
         <w:tc>
@@ -1186,6 +1299,7 @@
                 <w:lang w:val="en-GB"/>
               </w:rPr>
             </w:pPr>
+            <w:proofErr w:type="spellStart"/>
             <w:r>
               <w:rPr>
                 <w:b/>
@@ -1193,6 +1307,7 @@
               </w:rPr>
               <w:t>TC_reg</w:t>
             </w:r>
+            <w:proofErr w:type="spellEnd"/>
           </w:p>
         </w:tc>
         <w:tc>
@@ -1300,6 +1415,7 @@
                 <w:lang w:val="en-GB"/>
               </w:rPr>
             </w:pPr>
+            <w:proofErr w:type="spellStart"/>
             <w:r>
               <w:rPr>
                 <w:b/>
@@ -1307,6 +1423,7 @@
               </w:rPr>
               <w:t>TY_reg</w:t>
             </w:r>
+            <w:proofErr w:type="spellEnd"/>
           </w:p>
         </w:tc>
         <w:tc>
@@ -1317,7 +1434,6 @@
             <w:pPr>
               <w:rPr>
                 <w:b/>
-                <w:lang w:val="en-US"/>
               </w:rPr>
             </w:pPr>
             <w:r>
@@ -1329,7 +1445,6 @@
             <w:r>
               <w:rPr>
                 <w:b/>
-                <w:lang w:val="en-US"/>
               </w:rPr>
               <w:t>(4)</w:t>
             </w:r>
@@ -1342,11 +1457,16 @@
         <w:spacing w:after="0" w:line="240" w:lineRule="auto"/>
         <w:rPr>
           <w:b/>
-          <w:lang w:val="en-US"/>
-        </w:rPr>
-      </w:pPr>
-      <w:r>
-        <w:t xml:space="preserve">Чтение ВСЕЙ ОБЛАСТИ выполняеться командой </w:t>
+        </w:rPr>
+      </w:pPr>
+      <w:r>
+        <w:t xml:space="preserve">Чтение ВСЕЙ ОБЛАСТИ </w:t>
+      </w:r>
+      <w:r>
+        <w:t>выполняется</w:t>
+      </w:r>
+      <w:r>
+        <w:t xml:space="preserve"> командой </w:t>
       </w:r>
       <w:r>
         <w:rPr>
@@ -1357,7 +1477,6 @@
       <w:r>
         <w:rPr>
           <w:b/>
-          <w:lang w:val="en-US"/>
         </w:rPr>
         <w:t>3</w:t>
       </w:r>
@@ -1396,7 +1515,7 @@
           <w:highlight w:val="yellow"/>
           <w:lang w:val="en-GB"/>
         </w:rPr>
-        <w:t xml:space="preserve">MODBUS </w:t>
+        <w:t>MODBUS</w:t>
       </w:r>
       <w:r>
         <w:rPr>
@@ -1405,7 +1524,7 @@
           <w:szCs w:val="28"/>
           <w:highlight w:val="yellow"/>
         </w:rPr>
-        <w:t xml:space="preserve"> МОЖЕТ БЫТЬ ОТ 1 ДО 6 (поле </w:t>
+        <w:t xml:space="preserve"> </w:t>
       </w:r>
       <w:r>
         <w:rPr>
@@ -1413,9 +1532,8 @@
           <w:sz w:val="28"/>
           <w:szCs w:val="28"/>
           <w:highlight w:val="yellow"/>
-          <w:lang w:val="en-GB"/>
-        </w:rPr>
-        <w:t>“</w:t>
+        </w:rPr>
+        <w:t xml:space="preserve"> МОЖЕТ БЫТЬ ОТ 1 ДО 6 (поле </w:t>
       </w:r>
       <w:r>
         <w:rPr>
@@ -1424,7 +1542,7 @@
           <w:szCs w:val="28"/>
           <w:highlight w:val="yellow"/>
         </w:rPr>
-        <w:t>к-во СОМ портов MODBUS_MASTER/SLAVE</w:t>
+        <w:t>“</w:t>
       </w:r>
       <w:r>
         <w:rPr>
@@ -1432,9 +1550,8 @@
           <w:sz w:val="28"/>
           <w:szCs w:val="28"/>
           <w:highlight w:val="yellow"/>
-          <w:lang w:val="en-GB"/>
-        </w:rPr>
-        <w:t xml:space="preserve">” </w:t>
+        </w:rPr>
+        <w:t>к-во СОМ портов MODBUS_MASTER/SLAVE</w:t>
       </w:r>
       <w:r>
         <w:rPr>
@@ -1443,7 +1560,7 @@
           <w:szCs w:val="28"/>
           <w:highlight w:val="yellow"/>
         </w:rPr>
-        <w:t xml:space="preserve">таблицы </w:t>
+        <w:t xml:space="preserve">” </w:t>
       </w:r>
       <w:r>
         <w:rPr>
@@ -1452,7 +1569,7 @@
           <w:szCs w:val="28"/>
           <w:highlight w:val="yellow"/>
         </w:rPr>
-        <w:t xml:space="preserve">конфигурации устройства). ЕСЛИ </w:t>
+        <w:t xml:space="preserve">таблицы </w:t>
       </w:r>
       <w:r>
         <w:rPr>
@@ -1461,7 +1578,7 @@
           <w:szCs w:val="28"/>
           <w:highlight w:val="yellow"/>
         </w:rPr>
-        <w:t>КАНАЛ</w:t>
+        <w:t xml:space="preserve">конфигурации устройства). ЕСЛИ </w:t>
       </w:r>
       <w:r>
         <w:rPr>
@@ -1470,7 +1587,7 @@
           <w:szCs w:val="28"/>
           <w:highlight w:val="yellow"/>
         </w:rPr>
-        <w:t xml:space="preserve"> ОТСУТСТВУЕТ – ВСЯ </w:t>
+        <w:t>КАНАЛ</w:t>
       </w:r>
       <w:r>
         <w:rPr>
@@ -1479,7 +1596,7 @@
           <w:szCs w:val="28"/>
           <w:highlight w:val="yellow"/>
         </w:rPr>
-        <w:t>КАРТА ЗДВ</w:t>
+        <w:t xml:space="preserve"> ОТСУТСТВУЕТ – ВСЯ </w:t>
       </w:r>
       <w:r>
         <w:rPr>
@@ -1488,7 +1605,36 @@
           <w:szCs w:val="28"/>
           <w:highlight w:val="yellow"/>
         </w:rPr>
-        <w:t>ИГАЕТЬСЯ ВВЕРХ НАЧИНАЯ С АДРЕСА ПОСЛЕДНЕГО КАНАЛА  !!!!!!!!!!!! (в примере к-во канало</w:t>
+        <w:t>КАРТА ЗДВ</w:t>
+      </w:r>
+      <w:r>
+        <w:rPr>
+          <w:b/>
+          <w:sz w:val="28"/>
+          <w:szCs w:val="28"/>
+          <w:highlight w:val="yellow"/>
+        </w:rPr>
+        <w:t>ИГАЕТЬСЯ ВВЕРХ НАЧИНАЯ С АДРЕСА ПОСЛЕДНЕГО КАНАЛА</w:t>
+      </w:r>
+      <w:proofErr w:type="gramStart"/>
+      <w:r>
+        <w:rPr>
+          <w:b/>
+          <w:sz w:val="28"/>
+          <w:szCs w:val="28"/>
+          <w:highlight w:val="yellow"/>
+        </w:rPr>
+        <w:t xml:space="preserve">  !</w:t>
+      </w:r>
+      <w:proofErr w:type="gramEnd"/>
+      <w:r>
+        <w:rPr>
+          <w:b/>
+          <w:sz w:val="28"/>
+          <w:szCs w:val="28"/>
+          <w:highlight w:val="yellow"/>
+        </w:rPr>
+        <w:t>!!!!!!!!!!! (в примере к-во канало</w:t>
       </w:r>
       <w:r>
         <w:rPr>
@@ -1562,13 +1708,11 @@
         <w:spacing w:after="0" w:line="360" w:lineRule="auto"/>
         <w:rPr>
           <w:b/>
-          <w:lang w:val="en-GB"/>
-        </w:rPr>
-      </w:pPr>
-      <w:r>
-        <w:rPr>
-          <w:b/>
-          <w:lang w:val="en-US"/>
+        </w:rPr>
+      </w:pPr>
+      <w:r>
+        <w:rPr>
+          <w:b/>
         </w:rPr>
         <w:t xml:space="preserve">– </w:t>
       </w:r>
@@ -1608,7 +1752,6 @@
         <w:spacing w:after="0" w:line="360" w:lineRule="auto"/>
         <w:rPr>
           <w:b/>
-          <w:lang w:val="en-GB"/>
         </w:rPr>
       </w:pPr>
       <w:r>
@@ -1629,6 +1772,7 @@
         </w:rPr>
         <w:t xml:space="preserve"> ОПИСАНИЕ СТРУКТУРЫ РЕГИСТРОВ ПРОГРАМНОГО МОДУЛЯ Т</w:t>
       </w:r>
+      <w:proofErr w:type="gramStart"/>
       <w:r>
         <w:rPr>
           <w:b/>
@@ -1636,6 +1780,7 @@
         </w:rPr>
         <w:t>C</w:t>
       </w:r>
+      <w:proofErr w:type="gramEnd"/>
     </w:p>
     <w:p>
       <w:pPr>
@@ -1667,7 +1812,6 @@
           <w:sz w:val="28"/>
           <w:szCs w:val="28"/>
           <w:u w:val="single"/>
-          <w:lang w:val="en-GB"/>
         </w:rPr>
       </w:pPr>
     </w:p>
@@ -1726,14 +1870,28 @@
         </w:rPr>
       </w:pPr>
       <w:r>
-        <w:t>Часть карты памяти в которой  отображаеться состояние устройства</w:t>
+        <w:t xml:space="preserve">Часть карты </w:t>
+      </w:r>
+      <w:proofErr w:type="gramStart"/>
+      <w:r>
+        <w:t>памяти</w:t>
+      </w:r>
+      <w:proofErr w:type="gramEnd"/>
+      <w:r>
+        <w:t xml:space="preserve"> в которой  </w:t>
+      </w:r>
+      <w:r>
+        <w:t>отображается</w:t>
+      </w:r>
+      <w:r>
+        <w:t xml:space="preserve"> состояние устройства</w:t>
       </w:r>
     </w:p>
     <w:tbl>
       <w:tblPr>
         <w:tblStyle w:val="a3"/>
         <w:tblW w:w="0" w:type="auto"/>
-        <w:tblLook w:val="04A0"/>
+        <w:tblLook w:val="04A0" w:firstRow="1" w:lastRow="0" w:firstColumn="1" w:lastColumn="0" w:noHBand="0" w:noVBand="1"/>
       </w:tblPr>
       <w:tblGrid>
         <w:gridCol w:w="798"/>
@@ -1788,7 +1946,15 @@
           </w:tcPr>
           <w:p>
             <w:r>
-              <w:t>№ П/П</w:t>
+              <w:t xml:space="preserve">№ </w:t>
+            </w:r>
+            <w:proofErr w:type="gramStart"/>
+            <w:r>
+              <w:t>П</w:t>
+            </w:r>
+            <w:proofErr w:type="gramEnd"/>
+            <w:r>
+              <w:t>/П</w:t>
             </w:r>
           </w:p>
         </w:tc>
@@ -1950,6 +2116,7 @@
                 <w:lang w:val="en-US"/>
               </w:rPr>
             </w:pPr>
+            <w:proofErr w:type="spellStart"/>
             <w:r>
               <w:rPr>
                 <w:b/>
@@ -1957,6 +2124,7 @@
               </w:rPr>
               <w:t>Global_status</w:t>
             </w:r>
+            <w:proofErr w:type="spellEnd"/>
           </w:p>
         </w:tc>
         <w:tc>
@@ -1984,11 +2152,16 @@
         <w:spacing w:after="0" w:line="240" w:lineRule="auto"/>
         <w:rPr>
           <w:b/>
-          <w:lang w:val="en-US"/>
-        </w:rPr>
-      </w:pPr>
-      <w:r>
-        <w:t xml:space="preserve">Чтение ВСЕЙ ОБЛАСТИ выполняеться командой </w:t>
+        </w:rPr>
+      </w:pPr>
+      <w:r>
+        <w:t xml:space="preserve">Чтение ВСЕЙ ОБЛАСТИ </w:t>
+      </w:r>
+      <w:r>
+        <w:t>выполняется</w:t>
+      </w:r>
+      <w:r>
+        <w:t xml:space="preserve"> командой </w:t>
       </w:r>
       <w:r>
         <w:rPr>
@@ -1999,7 +2172,6 @@
       <w:r>
         <w:rPr>
           <w:b/>
-          <w:lang w:val="en-US"/>
         </w:rPr>
         <w:t>3</w:t>
       </w:r>
@@ -2016,7 +2188,6 @@
       <w:r>
         <w:rPr>
           <w:b/>
-          <w:lang w:val="en-US"/>
         </w:rPr>
         <w:t xml:space="preserve">(1)  </w:t>
       </w:r>
@@ -2036,10 +2207,31 @@
         <w:rPr>
           <w:lang w:val="en-GB"/>
         </w:rPr>
-        <w:t>Global_ control</w:t>
-      </w:r>
-      <w:r>
-        <w:t xml:space="preserve"> используеться для апаратной перезагрузки устройства. Для выполнения перезагрузки нужно выполнить </w:t>
+        <w:t>Global</w:t>
+      </w:r>
+      <w:r>
+        <w:t xml:space="preserve">_ </w:t>
+      </w:r>
+      <w:r>
+        <w:rPr>
+          <w:lang w:val="en-GB"/>
+        </w:rPr>
+        <w:t>control</w:t>
+      </w:r>
+      <w:r>
+        <w:t xml:space="preserve"> </w:t>
+      </w:r>
+      <w:r>
+        <w:t>используется</w:t>
+      </w:r>
+      <w:r>
+        <w:t xml:space="preserve"> для </w:t>
+      </w:r>
+      <w:r>
+        <w:t>аппаратной</w:t>
+      </w:r>
+      <w:r>
+        <w:t xml:space="preserve"> перезагрузки устройства. Для выполнения перезагрузки нужно выполнить </w:t>
       </w:r>
       <w:r>
         <w:t xml:space="preserve"> 2-х шаговую </w:t>
@@ -2051,68 +2243,59 @@
     <w:p>
       <w:pPr>
         <w:spacing w:after="0" w:line="240" w:lineRule="auto"/>
+      </w:pPr>
+      <w:r>
+        <w:t xml:space="preserve">1 - </w:t>
+      </w:r>
+      <w:r>
+        <w:t>запис</w:t>
+      </w:r>
+      <w:r>
+        <w:t>ь в регистр</w:t>
+      </w:r>
+      <w:r>
+        <w:t xml:space="preserve"> 5</w:t>
+      </w:r>
+      <w:r>
+        <w:t>0</w:t>
+      </w:r>
+      <w:r>
+        <w:t>0</w:t>
+      </w:r>
+      <w:r>
+        <w:t xml:space="preserve"> ком</w:t>
+      </w:r>
+      <w:r>
+        <w:t>а</w:t>
+      </w:r>
+      <w:r>
+        <w:t xml:space="preserve">ндой </w:t>
+      </w:r>
+      <w:r>
+        <w:rPr>
+          <w:b/>
+        </w:rPr>
+        <w:t>6</w:t>
+      </w:r>
+      <w:r>
+        <w:t xml:space="preserve"> </w:t>
+      </w:r>
+      <w:r>
         <w:rPr>
           <w:lang w:val="en-GB"/>
         </w:rPr>
-      </w:pPr>
-      <w:r>
-        <w:t xml:space="preserve">1 - </w:t>
-      </w:r>
-      <w:r>
-        <w:t>запис</w:t>
-      </w:r>
-      <w:r>
-        <w:t>ь в регистр</w:t>
-      </w:r>
-      <w:r>
-        <w:t xml:space="preserve"> 5</w:t>
-      </w:r>
-      <w:r>
-        <w:rPr>
-          <w:lang w:val="en-US"/>
-        </w:rPr>
-        <w:t>0</w:t>
-      </w:r>
-      <w:r>
-        <w:t>0</w:t>
-      </w:r>
-      <w:r>
-        <w:t xml:space="preserve"> ком</w:t>
-      </w:r>
-      <w:r>
-        <w:t>а</w:t>
-      </w:r>
-      <w:r>
-        <w:t xml:space="preserve">ндой </w:t>
-      </w:r>
-      <w:r>
-        <w:rPr>
-          <w:b/>
-        </w:rPr>
-        <w:t>6</w:t>
-      </w:r>
-      <w:r>
-        <w:t xml:space="preserve"> </w:t>
+        <w:t>MODBUS</w:t>
+      </w:r>
+      <w:r>
+        <w:t xml:space="preserve"> число 0х55</w:t>
       </w:r>
       <w:r>
         <w:rPr>
           <w:lang w:val="en-GB"/>
         </w:rPr>
-        <w:t>MODBUS</w:t>
-      </w:r>
-      <w:r>
-        <w:t xml:space="preserve"> число 0х55</w:t>
-      </w:r>
-      <w:r>
-        <w:rPr>
-          <w:lang w:val="en-GB"/>
-        </w:rPr>
         <w:t>FF</w:t>
       </w:r>
       <w:r>
-        <w:rPr>
-          <w:lang w:val="en-GB"/>
-        </w:rPr>
         <w:t>;</w:t>
       </w:r>
     </w:p>
@@ -2124,54 +2307,45 @@
         <w:t xml:space="preserve">2 </w:t>
       </w:r>
       <w:r>
+        <w:t xml:space="preserve">- </w:t>
+      </w:r>
+      <w:r>
+        <w:t>запись в регистр 5</w:t>
+      </w:r>
+      <w:r>
+        <w:t>0</w:t>
+      </w:r>
+      <w:r>
+        <w:t xml:space="preserve">0 командой </w:t>
+      </w:r>
+      <w:r>
+        <w:rPr>
+          <w:b/>
+        </w:rPr>
+        <w:t>6</w:t>
+      </w:r>
+      <w:r>
+        <w:t xml:space="preserve"> </w:t>
+      </w:r>
+      <w:r>
         <w:rPr>
           <w:lang w:val="en-GB"/>
         </w:rPr>
-        <w:t xml:space="preserve">- </w:t>
-      </w:r>
-      <w:r>
-        <w:t>запись в регистр 5</w:t>
-      </w:r>
-      <w:r>
-        <w:rPr>
-          <w:lang w:val="en-US"/>
-        </w:rPr>
-        <w:t>0</w:t>
-      </w:r>
-      <w:r>
-        <w:t xml:space="preserve">0 командой </w:t>
-      </w:r>
-      <w:r>
-        <w:rPr>
-          <w:b/>
-        </w:rPr>
-        <w:t>6</w:t>
-      </w:r>
-      <w:r>
-        <w:t xml:space="preserve"> </w:t>
+        <w:t>MODBUS</w:t>
+      </w:r>
+      <w:r>
+        <w:t xml:space="preserve"> число 0х</w:t>
       </w:r>
       <w:r>
         <w:rPr>
           <w:lang w:val="en-GB"/>
         </w:rPr>
-        <w:t>MODBUS</w:t>
-      </w:r>
-      <w:r>
-        <w:t xml:space="preserve"> число 0х</w:t>
-      </w:r>
-      <w:r>
-        <w:rPr>
-          <w:lang w:val="en-GB"/>
-        </w:rPr>
         <w:t>FF</w:t>
       </w:r>
       <w:r>
         <w:t>55</w:t>
       </w:r>
       <w:r>
-        <w:rPr>
-          <w:lang w:val="en-GB"/>
-        </w:rPr>
         <w:t>;</w:t>
       </w:r>
     </w:p>
@@ -2181,14 +2355,16 @@
         <w:rPr>
           <w:b/>
           <w:u w:val="single"/>
-          <w:lang w:val="en-US"/>
-        </w:rPr>
-      </w:pPr>
-      <w:r>
-        <w:t>Временной интервал между 1 и 2 должено составлять не</w:t>
-      </w:r>
-      <w:r>
-        <w:t xml:space="preserve"> не менее </w:t>
+        </w:rPr>
+      </w:pPr>
+      <w:r>
+        <w:t xml:space="preserve">Временной </w:t>
+      </w:r>
+      <w:r>
+        <w:t xml:space="preserve">интервал между 1 и 2 должен составлять </w:t>
+      </w:r>
+      <w:r>
+        <w:t xml:space="preserve">не менее </w:t>
       </w:r>
       <w:r>
         <w:rPr>
@@ -2222,7 +2398,6 @@
         <w:rPr>
           <w:b/>
           <w:u w:val="single"/>
-          <w:lang w:val="en-GB"/>
         </w:rPr>
         <w:t>2.0</w:t>
       </w:r>
@@ -2237,7 +2412,6 @@
         <w:rPr>
           <w:b/>
           <w:u w:val="single"/>
-          <w:lang w:val="en-GB"/>
         </w:rPr>
         <w:t xml:space="preserve"> (+-0.03)</w:t>
       </w:r>
@@ -2255,7 +2429,6 @@
         <w:rPr>
           <w:b/>
           <w:u w:val="single"/>
-          <w:lang w:val="en-US"/>
         </w:rPr>
       </w:pPr>
     </w:p>
@@ -2266,18 +2439,20 @@
       <w:r>
         <w:rPr>
           <w:b/>
-          <w:lang w:val="en-US"/>
         </w:rPr>
         <w:t>(2)  -</w:t>
       </w:r>
       <w:r>
-        <w:rPr>
-          <w:lang w:val="en-US"/>
-        </w:rPr>
         <w:t xml:space="preserve"> </w:t>
       </w:r>
       <w:r>
-        <w:t>в данный регистр записываеться битовый статус</w:t>
+        <w:t xml:space="preserve">в данный регистр </w:t>
+      </w:r>
+      <w:r>
+        <w:t>записывается</w:t>
+      </w:r>
+      <w:r>
+        <w:t xml:space="preserve"> битовый статус</w:t>
       </w:r>
       <w:r>
         <w:t xml:space="preserve"> каждого из модулей, которые входят в состав </w:t>
@@ -2299,7 +2474,13 @@
         <w:spacing w:after="0" w:line="360" w:lineRule="auto"/>
       </w:pPr>
       <w:r>
-        <w:t xml:space="preserve">1 –  (конфигурация модуля выполнена с колизиями)/(ошибка модуля). </w:t>
+        <w:t xml:space="preserve">1 –  (конфигурация модуля выполнена с </w:t>
+      </w:r>
+      <w:r>
+        <w:t>коллизиями</w:t>
+      </w:r>
+      <w:r>
+        <w:t xml:space="preserve">)/(ошибка модуля). </w:t>
       </w:r>
     </w:p>
     <w:p>
@@ -2314,11 +2495,11 @@
       <w:tblPr>
         <w:tblStyle w:val="a3"/>
         <w:tblW w:w="0" w:type="auto"/>
-        <w:tblLook w:val="04A0"/>
+        <w:tblLook w:val="04A0" w:firstRow="1" w:lastRow="0" w:firstColumn="1" w:lastColumn="0" w:noHBand="0" w:noVBand="1"/>
       </w:tblPr>
       <w:tblGrid>
         <w:gridCol w:w="2235"/>
-        <w:gridCol w:w="1559"/>
+        <w:gridCol w:w="2693"/>
       </w:tblGrid>
       <w:tr>
         <w:tc>
@@ -2330,13 +2511,16 @@
               <w:spacing w:line="360" w:lineRule="auto"/>
             </w:pPr>
             <w:r>
-              <w:t>Програмный модуль</w:t>
-            </w:r>
-          </w:p>
-        </w:tc>
-        <w:tc>
-          <w:tcPr>
-            <w:tcW w:w="1559" w:type="dxa"/>
+              <w:t>Программный</w:t>
+            </w:r>
+            <w:r>
+              <w:t xml:space="preserve"> модуль</w:t>
+            </w:r>
+          </w:p>
+        </w:tc>
+        <w:tc>
+          <w:tcPr>
+            <w:tcW w:w="2693" w:type="dxa"/>
           </w:tcPr>
           <w:p>
             <w:pPr>
@@ -2370,7 +2554,7 @@
         </w:tc>
         <w:tc>
           <w:tcPr>
-            <w:tcW w:w="1559" w:type="dxa"/>
+            <w:tcW w:w="2693" w:type="dxa"/>
           </w:tcPr>
           <w:p>
             <w:pPr>
@@ -2390,6 +2574,9 @@
           <w:p>
             <w:pPr>
               <w:spacing w:line="360" w:lineRule="auto"/>
+              <w:rPr>
+                <w:lang w:val="en-US"/>
+              </w:rPr>
             </w:pPr>
             <w:r>
               <w:rPr>
@@ -2398,13 +2585,19 @@
               <w:t>MODBUS</w:t>
             </w:r>
             <w:r>
-              <w:t xml:space="preserve"> канал №1</w:t>
-            </w:r>
-          </w:p>
-        </w:tc>
-        <w:tc>
-          <w:tcPr>
-            <w:tcW w:w="1559" w:type="dxa"/>
+              <w:t xml:space="preserve"> канал №</w:t>
+            </w:r>
+            <w:r>
+              <w:rPr>
+                <w:lang w:val="en-US"/>
+              </w:rPr>
+              <w:t>2</w:t>
+            </w:r>
+          </w:p>
+        </w:tc>
+        <w:tc>
+          <w:tcPr>
+            <w:tcW w:w="2693" w:type="dxa"/>
           </w:tcPr>
           <w:p>
             <w:pPr>
@@ -2424,6 +2617,9 @@
           <w:p>
             <w:pPr>
               <w:spacing w:line="360" w:lineRule="auto"/>
+              <w:rPr>
+                <w:lang w:val="en-US"/>
+              </w:rPr>
             </w:pPr>
             <w:r>
               <w:rPr>
@@ -2432,13 +2628,19 @@
               <w:t>MODBUS</w:t>
             </w:r>
             <w:r>
-              <w:t xml:space="preserve"> канал №1</w:t>
-            </w:r>
-          </w:p>
-        </w:tc>
-        <w:tc>
-          <w:tcPr>
-            <w:tcW w:w="1559" w:type="dxa"/>
+              <w:t xml:space="preserve"> канал №</w:t>
+            </w:r>
+            <w:r>
+              <w:rPr>
+                <w:lang w:val="en-US"/>
+              </w:rPr>
+              <w:t>3</w:t>
+            </w:r>
+          </w:p>
+        </w:tc>
+        <w:tc>
+          <w:tcPr>
+            <w:tcW w:w="2693" w:type="dxa"/>
           </w:tcPr>
           <w:p>
             <w:pPr>
@@ -2460,13 +2662,14 @@
               <w:spacing w:line="360" w:lineRule="auto"/>
             </w:pPr>
             <w:r>
-              <w:t>Маршрутизация</w:t>
-            </w:r>
-          </w:p>
-        </w:tc>
-        <w:tc>
-          <w:tcPr>
-            <w:tcW w:w="1559" w:type="dxa"/>
+              <w:lastRenderedPageBreak/>
+              <w:t>ТС</w:t>
+            </w:r>
+          </w:p>
+        </w:tc>
+        <w:tc>
+          <w:tcPr>
+            <w:tcW w:w="2693" w:type="dxa"/>
           </w:tcPr>
           <w:p>
             <w:pPr>
@@ -2488,14 +2691,13 @@
               <w:spacing w:line="360" w:lineRule="auto"/>
             </w:pPr>
             <w:r>
-              <w:lastRenderedPageBreak/>
-              <w:t>ТС</w:t>
-            </w:r>
-          </w:p>
-        </w:tc>
-        <w:tc>
-          <w:tcPr>
-            <w:tcW w:w="1559" w:type="dxa"/>
+              <w:t>ТУ</w:t>
+            </w:r>
+          </w:p>
+        </w:tc>
+        <w:tc>
+          <w:tcPr>
+            <w:tcW w:w="2693" w:type="dxa"/>
           </w:tcPr>
           <w:p>
             <w:pPr>
@@ -2517,13 +2719,13 @@
               <w:spacing w:line="360" w:lineRule="auto"/>
             </w:pPr>
             <w:r>
-              <w:t>ТУ</w:t>
-            </w:r>
-          </w:p>
-        </w:tc>
-        <w:tc>
-          <w:tcPr>
-            <w:tcW w:w="1559" w:type="dxa"/>
+              <w:t>Маршрутизация</w:t>
+            </w:r>
+          </w:p>
+        </w:tc>
+        <w:tc>
+          <w:tcPr>
+            <w:tcW w:w="2693" w:type="dxa"/>
           </w:tcPr>
           <w:p>
             <w:pPr>
@@ -2550,7 +2752,6 @@
           <w:sz w:val="28"/>
           <w:szCs w:val="28"/>
           <w:u w:val="single"/>
-          <w:lang w:val="en-GB"/>
         </w:rPr>
       </w:pPr>
       <w:r>
@@ -2583,27 +2784,55 @@
           <w:b/>
           <w:sz w:val="28"/>
           <w:szCs w:val="28"/>
+        </w:rPr>
+      </w:pPr>
+      <w:r>
+        <w:t xml:space="preserve">Часть карты памяти </w:t>
+      </w:r>
+      <w:proofErr w:type="gramStart"/>
+      <w:r>
+        <w:t xml:space="preserve">в </w:t>
+      </w:r>
+      <w:r>
+        <w:t>отображается</w:t>
+      </w:r>
+      <w:proofErr w:type="gramEnd"/>
+      <w:r>
+        <w:t xml:space="preserve"> состояние модуля  </w:t>
+      </w:r>
+      <w:r>
+        <w:rPr>
           <w:lang w:val="en-GB"/>
         </w:rPr>
-      </w:pPr>
-      <w:r>
-        <w:t>Часть карты памяти в о</w:t>
-      </w:r>
-      <w:r>
-        <w:t xml:space="preserve">тображаеться состояние модуля  </w:t>
+        <w:t>MODBUS</w:t>
+      </w:r>
+      <w:r>
+        <w:t xml:space="preserve"> (</w:t>
       </w:r>
       <w:r>
         <w:rPr>
           <w:lang w:val="en-GB"/>
         </w:rPr>
-        <w:t>MODBUS (MASTER/SLAVE)</w:t>
+        <w:t>MASTER</w:t>
+      </w:r>
+      <w:r>
+        <w:t>/</w:t>
+      </w:r>
+      <w:r>
+        <w:rPr>
+          <w:lang w:val="en-GB"/>
+        </w:rPr>
+        <w:t>SLAVE</w:t>
+      </w:r>
+      <w:r>
+        <w:t>)</w:t>
       </w:r>
     </w:p>
     <w:tbl>
       <w:tblPr>
         <w:tblStyle w:val="a3"/>
         <w:tblW w:w="0" w:type="auto"/>
-        <w:tblLook w:val="04A0"/>
+        <w:tblLook w:val="04A0" w:firstRow="1" w:lastRow="0" w:firstColumn="1" w:lastColumn="0" w:noHBand="0" w:noVBand="1"/>
       </w:tblPr>
       <w:tblGrid>
         <w:gridCol w:w="1101"/>
@@ -2658,7 +2887,15 @@
           </w:tcPr>
           <w:p>
             <w:r>
-              <w:t>№ П/П</w:t>
+              <w:t xml:space="preserve">№ </w:t>
+            </w:r>
+            <w:proofErr w:type="gramStart"/>
+            <w:r>
+              <w:t>П</w:t>
+            </w:r>
+            <w:proofErr w:type="gramEnd"/>
+            <w:r>
+              <w:t>/П</w:t>
             </w:r>
           </w:p>
         </w:tc>
@@ -2761,12 +2998,21 @@
               </w:rPr>
               <w:t>s</w:t>
             </w:r>
-            <w:r>
-              <w:rPr>
-                <w:rFonts w:cs="Courier New"/>
-                <w:b/>
-              </w:rPr>
-              <w:t>tatus_</w:t>
+            <w:proofErr w:type="spellStart"/>
+            <w:r>
+              <w:rPr>
+                <w:rFonts w:cs="Courier New"/>
+                <w:b/>
+              </w:rPr>
+              <w:t>tatus</w:t>
+            </w:r>
+            <w:proofErr w:type="spellEnd"/>
+            <w:r>
+              <w:rPr>
+                <w:rFonts w:cs="Courier New"/>
+                <w:b/>
+              </w:rPr>
+              <w:t>_</w:t>
             </w:r>
             <w:r>
               <w:rPr>
@@ -2818,7 +3064,6 @@
             <w:r>
               <w:rPr>
                 <w:b/>
-                <w:lang w:val="en-GB"/>
               </w:rPr>
               <w:t xml:space="preserve"> </w:t>
             </w:r>
@@ -2904,12 +3149,21 @@
               </w:rPr>
               <w:t>s</w:t>
             </w:r>
-            <w:r>
-              <w:rPr>
-                <w:rFonts w:cs="Courier New"/>
-                <w:b/>
-              </w:rPr>
-              <w:t>tatus_</w:t>
+            <w:proofErr w:type="spellStart"/>
+            <w:r>
+              <w:rPr>
+                <w:rFonts w:cs="Courier New"/>
+                <w:b/>
+              </w:rPr>
+              <w:t>tatus</w:t>
+            </w:r>
+            <w:proofErr w:type="spellEnd"/>
+            <w:r>
+              <w:rPr>
+                <w:rFonts w:cs="Courier New"/>
+                <w:b/>
+              </w:rPr>
+              <w:t>_</w:t>
             </w:r>
             <w:r>
               <w:rPr>
@@ -2953,7 +3207,6 @@
             <w:r>
               <w:rPr>
                 <w:b/>
-                <w:lang w:val="en-GB"/>
               </w:rPr>
               <w:t xml:space="preserve"> </w:t>
             </w:r>
@@ -3039,12 +3292,21 @@
               </w:rPr>
               <w:t>s</w:t>
             </w:r>
-            <w:r>
-              <w:rPr>
-                <w:rFonts w:cs="Courier New"/>
-                <w:b/>
-              </w:rPr>
-              <w:t>tatus_</w:t>
+            <w:proofErr w:type="spellStart"/>
+            <w:r>
+              <w:rPr>
+                <w:rFonts w:cs="Courier New"/>
+                <w:b/>
+              </w:rPr>
+              <w:t>tatus</w:t>
+            </w:r>
+            <w:proofErr w:type="spellEnd"/>
+            <w:r>
+              <w:rPr>
+                <w:rFonts w:cs="Courier New"/>
+                <w:b/>
+              </w:rPr>
+              <w:t>_</w:t>
             </w:r>
             <w:r>
               <w:rPr>
@@ -3088,7 +3350,6 @@
             <w:r>
               <w:rPr>
                 <w:b/>
-                <w:lang w:val="en-GB"/>
               </w:rPr>
               <w:t xml:space="preserve"> </w:t>
             </w:r>
@@ -3109,11 +3370,16 @@
           <w:b/>
           <w:sz w:val="28"/>
           <w:szCs w:val="28"/>
-          <w:lang w:val="en-US"/>
-        </w:rPr>
-      </w:pPr>
-      <w:r>
-        <w:t xml:space="preserve">Чтение ВСЕЙ ОБЛАСТИ выполняеться командой </w:t>
+        </w:rPr>
+      </w:pPr>
+      <w:r>
+        <w:t xml:space="preserve">Чтение ВСЕЙ ОБЛАСТИ </w:t>
+      </w:r>
+      <w:r>
+        <w:t>выполняется</w:t>
+      </w:r>
+      <w:r>
+        <w:t xml:space="preserve"> командой </w:t>
       </w:r>
       <w:r>
         <w:rPr>
@@ -3126,7 +3392,6 @@
           <w:b/>
           <w:sz w:val="28"/>
           <w:szCs w:val="28"/>
-          <w:lang w:val="en-US"/>
         </w:rPr>
         <w:t>3</w:t>
       </w:r>
@@ -3176,7 +3441,7 @@
         <w:tblStyle w:val="a3"/>
         <w:tblW w:w="0" w:type="auto"/>
         <w:tblLayout w:type="fixed"/>
-        <w:tblLook w:val="04A0"/>
+        <w:tblLook w:val="04A0" w:firstRow="1" w:lastRow="0" w:firstColumn="1" w:lastColumn="0" w:noHBand="0" w:noVBand="1"/>
       </w:tblPr>
       <w:tblGrid>
         <w:gridCol w:w="3227"/>
@@ -3322,7 +3587,13 @@
               <w:rPr>
                 <w:rFonts w:cs="Courier New"/>
               </w:rPr>
-              <w:t>Функционмирует нормально</w:t>
+              <w:t>Функционирует</w:t>
+            </w:r>
+            <w:r>
+              <w:rPr>
+                <w:rFonts w:cs="Courier New"/>
+              </w:rPr>
+              <w:t xml:space="preserve"> нормально</w:t>
             </w:r>
           </w:p>
         </w:tc>
@@ -4073,7 +4344,13 @@
                 <w:rFonts w:cs="Courier New"/>
                 <w:lang w:val="en-US"/>
               </w:rPr>
-              <w:t xml:space="preserve">SLAVE </w:t>
+              <w:t>SLAVE</w:t>
+            </w:r>
+            <w:r>
+              <w:rPr>
+                <w:rFonts w:cs="Courier New"/>
+              </w:rPr>
+              <w:t xml:space="preserve"> </w:t>
             </w:r>
             <w:r>
               <w:rPr>
@@ -4161,7 +4438,13 @@
                 <w:rFonts w:cs="Courier New"/>
                 <w:lang w:val="en-US"/>
               </w:rPr>
-              <w:t xml:space="preserve">MASTER  </w:t>
+              <w:t>MASTER</w:t>
+            </w:r>
+            <w:r>
+              <w:rPr>
+                <w:rFonts w:cs="Courier New"/>
+              </w:rPr>
+              <w:t xml:space="preserve">  </w:t>
             </w:r>
             <w:r>
               <w:rPr>
@@ -4184,6 +4467,7 @@
               <w:adjustRightInd w:val="0"/>
               <w:rPr>
                 <w:rFonts w:cs="Courier New"/>
+                <w:lang w:val="en-US"/>
               </w:rPr>
             </w:pPr>
             <w:r>
@@ -4191,6 +4475,7 @@
                 <w:rFonts w:cs="Courier New"/>
                 <w:i/>
                 <w:iCs/>
+                <w:lang w:val="en-US"/>
               </w:rPr>
               <w:t>REQ_MASTER_FUN_ADDRES_ERROR</w:t>
             </w:r>
@@ -4249,7 +4534,13 @@
                 <w:rFonts w:cs="Courier New"/>
                 <w:lang w:val="en-US"/>
               </w:rPr>
-              <w:t xml:space="preserve">MASTER  </w:t>
+              <w:t>MASTER</w:t>
+            </w:r>
+            <w:r>
+              <w:rPr>
+                <w:rFonts w:cs="Courier New"/>
+              </w:rPr>
+              <w:t xml:space="preserve">  </w:t>
             </w:r>
             <w:r>
               <w:rPr>
@@ -4260,7 +4551,6 @@
             <w:r>
               <w:rPr>
                 <w:rFonts w:cs="Courier New"/>
-                <w:lang w:val="en-US"/>
               </w:rPr>
               <w:t xml:space="preserve"> </w:t>
             </w:r>
@@ -4350,7 +4640,13 @@
                 <w:rFonts w:cs="Courier New"/>
                 <w:lang w:val="en-US"/>
               </w:rPr>
-              <w:t xml:space="preserve">MASTER  </w:t>
+              <w:t>MASTER</w:t>
+            </w:r>
+            <w:r>
+              <w:rPr>
+                <w:rFonts w:cs="Courier New"/>
+              </w:rPr>
+              <w:t xml:space="preserve">  </w:t>
             </w:r>
             <w:r>
               <w:rPr>
@@ -4361,7 +4657,6 @@
             <w:r>
               <w:rPr>
                 <w:rFonts w:cs="Courier New"/>
-                <w:lang w:val="en-US"/>
               </w:rPr>
               <w:t xml:space="preserve"> </w:t>
             </w:r>
@@ -4397,7 +4692,6 @@
           <w:sz w:val="28"/>
           <w:szCs w:val="28"/>
           <w:u w:val="single"/>
-          <w:lang w:val="en-US"/>
         </w:rPr>
       </w:pPr>
       <w:r>
@@ -4411,6 +4705,7 @@
         </w:rPr>
         <w:t>ОПИСАНИЕ СТРУКТУРЫ РЕГИСТРОВ ПРОГРАМНОГО МОДУЛЯ Т</w:t>
       </w:r>
+      <w:proofErr w:type="gramStart"/>
       <w:r>
         <w:rPr>
           <w:b/>
@@ -4423,6 +4718,7 @@
         </w:rPr>
         <w:t>C</w:t>
       </w:r>
+      <w:proofErr w:type="gramEnd"/>
     </w:p>
     <w:p>
       <w:pPr>
@@ -4434,23 +4730,34 @@
         </w:rPr>
       </w:pPr>
       <w:r>
-        <w:t>Часть карты памяти в</w:t>
+        <w:t xml:space="preserve">Часть карты </w:t>
+      </w:r>
+      <w:proofErr w:type="gramStart"/>
+      <w:r>
+        <w:t>памяти</w:t>
+      </w:r>
+      <w:proofErr w:type="gramEnd"/>
+      <w:r>
+        <w:t xml:space="preserve"> в</w:t>
       </w:r>
       <w:r>
         <w:t xml:space="preserve"> которой</w:t>
       </w:r>
       <w:r>
-        <w:t xml:space="preserve"> от</w:t>
-      </w:r>
-      <w:r>
-        <w:t>ображаеться состояние модуля ТС</w:t>
+        <w:t xml:space="preserve"> </w:t>
+      </w:r>
+      <w:r>
+        <w:t>отображается</w:t>
+      </w:r>
+      <w:r>
+        <w:t xml:space="preserve"> состояние модуля ТС</w:t>
       </w:r>
     </w:p>
     <w:tbl>
       <w:tblPr>
         <w:tblStyle w:val="a3"/>
         <w:tblW w:w="0" w:type="auto"/>
-        <w:tblLook w:val="04A0"/>
+        <w:tblLook w:val="04A0" w:firstRow="1" w:lastRow="0" w:firstColumn="1" w:lastColumn="0" w:noHBand="0" w:noVBand="1"/>
       </w:tblPr>
       <w:tblGrid>
         <w:gridCol w:w="798"/>
@@ -4505,7 +4812,15 @@
           </w:tcPr>
           <w:p>
             <w:r>
-              <w:t>№ П/П</w:t>
+              <w:t xml:space="preserve">№ </w:t>
+            </w:r>
+            <w:proofErr w:type="gramStart"/>
+            <w:r>
+              <w:t>П</w:t>
+            </w:r>
+            <w:proofErr w:type="gramEnd"/>
+            <w:r>
+              <w:t>/П</w:t>
             </w:r>
           </w:p>
         </w:tc>
@@ -4610,6 +4925,7 @@
               </w:rPr>
               <w:t>s</w:t>
             </w:r>
+            <w:proofErr w:type="spellStart"/>
             <w:r>
               <w:rPr>
                 <w:rFonts w:cs="Courier New"/>
@@ -4617,6 +4933,7 @@
               </w:rPr>
               <w:t>tatus_TY</w:t>
             </w:r>
+            <w:proofErr w:type="spellEnd"/>
           </w:p>
         </w:tc>
         <w:tc>
@@ -4635,6 +4952,7 @@
               </w:rPr>
               <w:t>Общий статус модуля Т</w:t>
             </w:r>
+            <w:proofErr w:type="gramStart"/>
             <w:r>
               <w:rPr>
                 <w:b/>
@@ -4642,6 +4960,7 @@
               </w:rPr>
               <w:t>C</w:t>
             </w:r>
+            <w:proofErr w:type="gramEnd"/>
             <w:r>
               <w:rPr>
                 <w:b/>
@@ -5676,7 +5995,10 @@
         <w:t xml:space="preserve">ВСЕЙ ОБЛАСТИ </w:t>
       </w:r>
       <w:r>
-        <w:t xml:space="preserve">выполняеться командой </w:t>
+        <w:t>выполняется</w:t>
+      </w:r>
+      <w:r>
+        <w:t xml:space="preserve"> командой </w:t>
       </w:r>
       <w:r>
         <w:rPr>
@@ -5784,7 +6106,7 @@
       <w:tblPr>
         <w:tblStyle w:val="a3"/>
         <w:tblW w:w="0" w:type="auto"/>
-        <w:tblLook w:val="04A0"/>
+        <w:tblLook w:val="04A0" w:firstRow="1" w:lastRow="0" w:firstColumn="1" w:lastColumn="0" w:noHBand="0" w:noVBand="1"/>
       </w:tblPr>
       <w:tblGrid>
         <w:gridCol w:w="2545"/>
@@ -5928,8 +6250,16 @@
               <w:rPr>
                 <w:rFonts w:cs="Courier New"/>
               </w:rPr>
-              <w:t>перегрев сириалайзера</w:t>
-            </w:r>
+              <w:t xml:space="preserve">перегрев </w:t>
+            </w:r>
+            <w:proofErr w:type="spellStart"/>
+            <w:r>
+              <w:rPr>
+                <w:rFonts w:cs="Courier New"/>
+              </w:rPr>
+              <w:t>сириалайзера</w:t>
+            </w:r>
+            <w:proofErr w:type="spellEnd"/>
           </w:p>
         </w:tc>
       </w:tr>
@@ -6009,7 +6339,35 @@
               <w:rPr>
                 <w:rFonts w:cs="Courier New"/>
               </w:rPr>
-              <w:t>отсутствует напряжения 24 В на выходе «ТС загал»</w:t>
+              <w:t>отсутствует напряжения 24</w:t>
+            </w:r>
+            <w:proofErr w:type="gramStart"/>
+            <w:r>
+              <w:rPr>
+                <w:rFonts w:cs="Courier New"/>
+              </w:rPr>
+              <w:t xml:space="preserve"> В</w:t>
+            </w:r>
+            <w:proofErr w:type="gramEnd"/>
+            <w:r>
+              <w:rPr>
+                <w:rFonts w:cs="Courier New"/>
+              </w:rPr>
+              <w:t xml:space="preserve"> на выходе «ТС </w:t>
+            </w:r>
+            <w:proofErr w:type="spellStart"/>
+            <w:r>
+              <w:rPr>
+                <w:rFonts w:cs="Courier New"/>
+              </w:rPr>
+              <w:t>загал</w:t>
+            </w:r>
+            <w:proofErr w:type="spellEnd"/>
+            <w:r>
+              <w:rPr>
+                <w:rFonts w:cs="Courier New"/>
+              </w:rPr>
+              <w:t>»</w:t>
             </w:r>
           </w:p>
         </w:tc>
@@ -6026,6 +6384,7 @@
                 <w:i/>
                 <w:iCs/>
               </w:rPr>
+              <w:lastRenderedPageBreak/>
               <w:t>CHECK_ERROR</w:t>
             </w:r>
             <w:r>
@@ -6076,8 +6435,43 @@
               <w:rPr>
                 <w:rFonts w:cs="Courier New"/>
               </w:rPr>
-              <w:t>ошибка обменна данными с сериалайзером</w:t>
-            </w:r>
+              <w:t xml:space="preserve">ошибка </w:t>
+            </w:r>
+            <w:r>
+              <w:rPr>
+                <w:rFonts w:cs="Courier New"/>
+              </w:rPr>
+              <w:t>обмена</w:t>
+            </w:r>
+            <w:r>
+              <w:rPr>
+                <w:rFonts w:cs="Courier New"/>
+              </w:rPr>
+              <w:t xml:space="preserve"> данными с </w:t>
+            </w:r>
+            <w:proofErr w:type="spellStart"/>
+            <w:r>
+              <w:rPr>
+                <w:rFonts w:cs="Courier New"/>
+              </w:rPr>
+              <w:t>с</w:t>
+            </w:r>
+            <w:proofErr w:type="spellEnd"/>
+            <w:r>
+              <w:rPr>
+                <w:rFonts w:cs="Courier New"/>
+                <w:lang w:val="uk-UA"/>
+              </w:rPr>
+              <w:t>и</w:t>
+            </w:r>
+            <w:proofErr w:type="spellStart"/>
+            <w:r>
+              <w:rPr>
+                <w:rFonts w:cs="Courier New"/>
+              </w:rPr>
+              <w:t>риалайзером</w:t>
+            </w:r>
+            <w:proofErr w:type="spellEnd"/>
           </w:p>
         </w:tc>
       </w:tr>
@@ -6112,7 +6506,6 @@
           <w:b/>
           <w:sz w:val="24"/>
           <w:szCs w:val="24"/>
-          <w:lang w:val="en-US"/>
         </w:rPr>
         <w:t>2</w:t>
       </w:r>
@@ -6142,11 +6535,16 @@
         <w:ind w:left="357"/>
       </w:pPr>
       <w:r>
+        <w:t>0</w:t>
+      </w:r>
+      <w:r>
         <w:rPr>
           <w:lang w:val="en-GB"/>
         </w:rPr>
-        <w:lastRenderedPageBreak/>
-        <w:t xml:space="preserve">0b1 – </w:t>
+        <w:t>b</w:t>
+      </w:r>
+      <w:r>
+        <w:t xml:space="preserve">1 – </w:t>
       </w:r>
       <w:r>
         <w:t>сигнал присутствует</w:t>
@@ -6158,10 +6556,13 @@
         <w:ind w:left="357"/>
       </w:pPr>
       <w:r>
+        <w:t>0</w:t>
+      </w:r>
+      <w:r>
         <w:rPr>
           <w:lang w:val="en-GB"/>
         </w:rPr>
-        <w:t>0b</w:t>
+        <w:t>b</w:t>
       </w:r>
       <w:r>
         <w:t>0 – сигнал отсутствует</w:t>
@@ -6210,20 +6611,34 @@
         </w:rPr>
       </w:pPr>
       <w:r>
-        <w:t>Часть карты памяти в</w:t>
+        <w:t xml:space="preserve">Часть карты </w:t>
+      </w:r>
+      <w:proofErr w:type="gramStart"/>
+      <w:r>
+        <w:t>памяти</w:t>
+      </w:r>
+      <w:proofErr w:type="gramEnd"/>
+      <w:r>
+        <w:t xml:space="preserve"> в</w:t>
       </w:r>
       <w:r>
         <w:t xml:space="preserve"> которой</w:t>
       </w:r>
       <w:r>
-        <w:t xml:space="preserve"> отображаеться состояние модуля ТУ </w:t>
+        <w:t xml:space="preserve"> </w:t>
+      </w:r>
+      <w:r>
+        <w:t>отображается</w:t>
+      </w:r>
+      <w:r>
+        <w:t xml:space="preserve"> состояние модуля ТУ </w:t>
       </w:r>
     </w:p>
     <w:tbl>
       <w:tblPr>
         <w:tblStyle w:val="a3"/>
         <w:tblW w:w="0" w:type="auto"/>
-        <w:tblLook w:val="04A0"/>
+        <w:tblLook w:val="04A0" w:firstRow="1" w:lastRow="0" w:firstColumn="1" w:lastColumn="0" w:noHBand="0" w:noVBand="1"/>
       </w:tblPr>
       <w:tblGrid>
         <w:gridCol w:w="798"/>
@@ -6278,7 +6693,15 @@
           </w:tcPr>
           <w:p>
             <w:r>
-              <w:t>№ П/П</w:t>
+              <w:t xml:space="preserve">№ </w:t>
+            </w:r>
+            <w:proofErr w:type="gramStart"/>
+            <w:r>
+              <w:t>П</w:t>
+            </w:r>
+            <w:proofErr w:type="gramEnd"/>
+            <w:r>
+              <w:t>/П</w:t>
             </w:r>
           </w:p>
         </w:tc>
@@ -6377,6 +6800,7 @@
               </w:rPr>
               <w:t>s</w:t>
             </w:r>
+            <w:proofErr w:type="spellStart"/>
             <w:r>
               <w:rPr>
                 <w:rFonts w:cs="Courier New"/>
@@ -6384,6 +6808,7 @@
               </w:rPr>
               <w:t>tatus_TY</w:t>
             </w:r>
+            <w:proofErr w:type="spellEnd"/>
           </w:p>
         </w:tc>
         <w:tc>
@@ -6466,12 +6891,21 @@
                 <w:b/>
               </w:rPr>
             </w:pPr>
-            <w:r>
-              <w:rPr>
-                <w:rFonts w:cs="Courier New"/>
-                <w:b/>
-              </w:rPr>
-              <w:t>present_state_TY №1</w:t>
+            <w:proofErr w:type="spellStart"/>
+            <w:r>
+              <w:rPr>
+                <w:rFonts w:cs="Courier New"/>
+                <w:b/>
+              </w:rPr>
+              <w:t>present_state_TY</w:t>
+            </w:r>
+            <w:proofErr w:type="spellEnd"/>
+            <w:r>
+              <w:rPr>
+                <w:rFonts w:cs="Courier New"/>
+                <w:b/>
+              </w:rPr>
+              <w:t xml:space="preserve"> №1</w:t>
             </w:r>
           </w:p>
         </w:tc>
@@ -6560,12 +6994,21 @@
                 <w:b/>
               </w:rPr>
             </w:pPr>
-            <w:r>
-              <w:rPr>
-                <w:rFonts w:cs="Courier New"/>
-                <w:b/>
-              </w:rPr>
-              <w:t>present_state_TY №2</w:t>
+            <w:proofErr w:type="spellStart"/>
+            <w:r>
+              <w:rPr>
+                <w:rFonts w:cs="Courier New"/>
+                <w:b/>
+              </w:rPr>
+              <w:t>present_state_TY</w:t>
+            </w:r>
+            <w:proofErr w:type="spellEnd"/>
+            <w:r>
+              <w:rPr>
+                <w:rFonts w:cs="Courier New"/>
+                <w:b/>
+              </w:rPr>
+              <w:t xml:space="preserve"> №2</w:t>
             </w:r>
           </w:p>
         </w:tc>
@@ -6649,12 +7092,21 @@
                 <w:b/>
               </w:rPr>
             </w:pPr>
-            <w:r>
-              <w:rPr>
-                <w:rFonts w:cs="Courier New"/>
-                <w:b/>
-              </w:rPr>
-              <w:t>present_state_TY №3</w:t>
+            <w:proofErr w:type="spellStart"/>
+            <w:r>
+              <w:rPr>
+                <w:rFonts w:cs="Courier New"/>
+                <w:b/>
+              </w:rPr>
+              <w:t>present_state_TY</w:t>
+            </w:r>
+            <w:proofErr w:type="spellEnd"/>
+            <w:r>
+              <w:rPr>
+                <w:rFonts w:cs="Courier New"/>
+                <w:b/>
+              </w:rPr>
+              <w:t xml:space="preserve"> №3</w:t>
             </w:r>
           </w:p>
         </w:tc>
@@ -6738,12 +7190,21 @@
                 <w:b/>
               </w:rPr>
             </w:pPr>
-            <w:r>
-              <w:rPr>
-                <w:rFonts w:cs="Courier New"/>
-                <w:b/>
-              </w:rPr>
-              <w:t>present_state_TY №4</w:t>
+            <w:proofErr w:type="spellStart"/>
+            <w:r>
+              <w:rPr>
+                <w:rFonts w:cs="Courier New"/>
+                <w:b/>
+              </w:rPr>
+              <w:t>present_state_TY</w:t>
+            </w:r>
+            <w:proofErr w:type="spellEnd"/>
+            <w:r>
+              <w:rPr>
+                <w:rFonts w:cs="Courier New"/>
+                <w:b/>
+              </w:rPr>
+              <w:t xml:space="preserve"> №4</w:t>
             </w:r>
           </w:p>
         </w:tc>
@@ -6827,12 +7288,21 @@
                 <w:b/>
               </w:rPr>
             </w:pPr>
-            <w:r>
-              <w:rPr>
-                <w:rFonts w:cs="Courier New"/>
-                <w:b/>
-              </w:rPr>
-              <w:t>set_state_TY №1</w:t>
+            <w:proofErr w:type="spellStart"/>
+            <w:r>
+              <w:rPr>
+                <w:rFonts w:cs="Courier New"/>
+                <w:b/>
+              </w:rPr>
+              <w:t>set_state_TY</w:t>
+            </w:r>
+            <w:proofErr w:type="spellEnd"/>
+            <w:r>
+              <w:rPr>
+                <w:rFonts w:cs="Courier New"/>
+                <w:b/>
+              </w:rPr>
+              <w:t xml:space="preserve"> №1</w:t>
             </w:r>
           </w:p>
         </w:tc>
@@ -6846,11 +7316,19 @@
                 <w:b/>
               </w:rPr>
             </w:pPr>
-            <w:r>
-              <w:rPr>
-                <w:b/>
-              </w:rPr>
-              <w:t xml:space="preserve">Состояние которое необходимо установить выхода ТУ 1 (3) </w:t>
+            <w:proofErr w:type="gramStart"/>
+            <w:r>
+              <w:rPr>
+                <w:b/>
+              </w:rPr>
+              <w:t>Состояние</w:t>
+            </w:r>
+            <w:proofErr w:type="gramEnd"/>
+            <w:r>
+              <w:rPr>
+                <w:b/>
+              </w:rPr>
+              <w:t xml:space="preserve"> которое необходимо установить выхода ТУ 1 (3) </w:t>
             </w:r>
           </w:p>
         </w:tc>
@@ -6916,12 +7394,21 @@
                 <w:b/>
               </w:rPr>
             </w:pPr>
-            <w:r>
-              <w:rPr>
-                <w:rFonts w:cs="Courier New"/>
-                <w:b/>
-              </w:rPr>
-              <w:t>set_state_TY №2</w:t>
+            <w:proofErr w:type="spellStart"/>
+            <w:r>
+              <w:rPr>
+                <w:rFonts w:cs="Courier New"/>
+                <w:b/>
+              </w:rPr>
+              <w:t>set_state_TY</w:t>
+            </w:r>
+            <w:proofErr w:type="spellEnd"/>
+            <w:r>
+              <w:rPr>
+                <w:rFonts w:cs="Courier New"/>
+                <w:b/>
+              </w:rPr>
+              <w:t xml:space="preserve"> №2</w:t>
             </w:r>
           </w:p>
         </w:tc>
@@ -6935,11 +7422,19 @@
                 <w:b/>
               </w:rPr>
             </w:pPr>
-            <w:r>
-              <w:rPr>
-                <w:b/>
-              </w:rPr>
-              <w:t>Состояние которое необходимо установить выхода ТУ 2 (3)</w:t>
+            <w:proofErr w:type="gramStart"/>
+            <w:r>
+              <w:rPr>
+                <w:b/>
+              </w:rPr>
+              <w:t>Состояние</w:t>
+            </w:r>
+            <w:proofErr w:type="gramEnd"/>
+            <w:r>
+              <w:rPr>
+                <w:b/>
+              </w:rPr>
+              <w:t xml:space="preserve"> которое необходимо установить выхода ТУ 2 (3)</w:t>
             </w:r>
           </w:p>
         </w:tc>
@@ -7005,12 +7500,21 @@
                 <w:b/>
               </w:rPr>
             </w:pPr>
-            <w:r>
-              <w:rPr>
-                <w:rFonts w:cs="Courier New"/>
-                <w:b/>
-              </w:rPr>
-              <w:t>set_state_TY №3</w:t>
+            <w:proofErr w:type="spellStart"/>
+            <w:r>
+              <w:rPr>
+                <w:rFonts w:cs="Courier New"/>
+                <w:b/>
+              </w:rPr>
+              <w:t>set_state_TY</w:t>
+            </w:r>
+            <w:proofErr w:type="spellEnd"/>
+            <w:r>
+              <w:rPr>
+                <w:rFonts w:cs="Courier New"/>
+                <w:b/>
+              </w:rPr>
+              <w:t xml:space="preserve"> №3</w:t>
             </w:r>
           </w:p>
         </w:tc>
@@ -7024,11 +7528,19 @@
                 <w:b/>
               </w:rPr>
             </w:pPr>
-            <w:r>
-              <w:rPr>
-                <w:b/>
-              </w:rPr>
-              <w:t>Состояние которое необходимо установить выхода ТУ 3 (3)</w:t>
+            <w:proofErr w:type="gramStart"/>
+            <w:r>
+              <w:rPr>
+                <w:b/>
+              </w:rPr>
+              <w:t>Состояние</w:t>
+            </w:r>
+            <w:proofErr w:type="gramEnd"/>
+            <w:r>
+              <w:rPr>
+                <w:b/>
+              </w:rPr>
+              <w:t xml:space="preserve"> которое необходимо установить выхода ТУ 3 (3)</w:t>
             </w:r>
           </w:p>
         </w:tc>
@@ -7094,12 +7606,21 @@
                 <w:b/>
               </w:rPr>
             </w:pPr>
-            <w:r>
-              <w:rPr>
-                <w:rFonts w:cs="Courier New"/>
-                <w:b/>
-              </w:rPr>
-              <w:t>set_state_TY №4</w:t>
+            <w:proofErr w:type="spellStart"/>
+            <w:r>
+              <w:rPr>
+                <w:rFonts w:cs="Courier New"/>
+                <w:b/>
+              </w:rPr>
+              <w:t>set_state_TY</w:t>
+            </w:r>
+            <w:proofErr w:type="spellEnd"/>
+            <w:r>
+              <w:rPr>
+                <w:rFonts w:cs="Courier New"/>
+                <w:b/>
+              </w:rPr>
+              <w:t xml:space="preserve"> №4</w:t>
             </w:r>
           </w:p>
         </w:tc>
@@ -7113,11 +7634,19 @@
                 <w:b/>
               </w:rPr>
             </w:pPr>
-            <w:r>
-              <w:rPr>
-                <w:b/>
-              </w:rPr>
-              <w:t>Состояние которое необходимо установить выхода ТУ 4 (3)</w:t>
+            <w:proofErr w:type="gramStart"/>
+            <w:r>
+              <w:rPr>
+                <w:b/>
+              </w:rPr>
+              <w:t>Состояние</w:t>
+            </w:r>
+            <w:proofErr w:type="gramEnd"/>
+            <w:r>
+              <w:rPr>
+                <w:b/>
+              </w:rPr>
+              <w:t xml:space="preserve"> которое необходимо установить выхода ТУ 4 (3)</w:t>
             </w:r>
           </w:p>
         </w:tc>
@@ -7183,12 +7712,21 @@
                 <w:b/>
               </w:rPr>
             </w:pPr>
-            <w:r>
-              <w:rPr>
-                <w:rFonts w:cs="Courier New"/>
-                <w:b/>
-              </w:rPr>
-              <w:t>operation_TY_statys №1</w:t>
+            <w:proofErr w:type="spellStart"/>
+            <w:r>
+              <w:rPr>
+                <w:rFonts w:cs="Courier New"/>
+                <w:b/>
+              </w:rPr>
+              <w:t>operation_TY_statys</w:t>
+            </w:r>
+            <w:proofErr w:type="spellEnd"/>
+            <w:r>
+              <w:rPr>
+                <w:rFonts w:cs="Courier New"/>
+                <w:b/>
+              </w:rPr>
+              <w:t xml:space="preserve"> №1</w:t>
             </w:r>
           </w:p>
         </w:tc>
@@ -7278,12 +7816,21 @@
                 <w:b/>
               </w:rPr>
             </w:pPr>
-            <w:r>
-              <w:rPr>
-                <w:rFonts w:cs="Courier New"/>
-                <w:b/>
-              </w:rPr>
-              <w:t>operation_TY_statys №2</w:t>
+            <w:proofErr w:type="spellStart"/>
+            <w:r>
+              <w:rPr>
+                <w:rFonts w:cs="Courier New"/>
+                <w:b/>
+              </w:rPr>
+              <w:t>operation_TY_statys</w:t>
+            </w:r>
+            <w:proofErr w:type="spellEnd"/>
+            <w:r>
+              <w:rPr>
+                <w:rFonts w:cs="Courier New"/>
+                <w:b/>
+              </w:rPr>
+              <w:t xml:space="preserve"> №2</w:t>
             </w:r>
           </w:p>
         </w:tc>
@@ -7385,12 +7932,21 @@
                 <w:b/>
               </w:rPr>
             </w:pPr>
-            <w:r>
-              <w:rPr>
-                <w:rFonts w:cs="Courier New"/>
-                <w:b/>
-              </w:rPr>
-              <w:t>operation_TY_statys №3</w:t>
+            <w:proofErr w:type="spellStart"/>
+            <w:r>
+              <w:rPr>
+                <w:rFonts w:cs="Courier New"/>
+                <w:b/>
+              </w:rPr>
+              <w:t>operation_TY_statys</w:t>
+            </w:r>
+            <w:proofErr w:type="spellEnd"/>
+            <w:r>
+              <w:rPr>
+                <w:rFonts w:cs="Courier New"/>
+                <w:b/>
+              </w:rPr>
+              <w:t xml:space="preserve"> №3</w:t>
             </w:r>
           </w:p>
         </w:tc>
@@ -7486,12 +8042,21 @@
                 <w:b/>
               </w:rPr>
             </w:pPr>
-            <w:r>
-              <w:rPr>
-                <w:rFonts w:cs="Courier New"/>
-                <w:b/>
-              </w:rPr>
-              <w:t>operation_TY_statys №4</w:t>
+            <w:proofErr w:type="spellStart"/>
+            <w:r>
+              <w:rPr>
+                <w:rFonts w:cs="Courier New"/>
+                <w:b/>
+              </w:rPr>
+              <w:t>operation_TY_statys</w:t>
+            </w:r>
+            <w:proofErr w:type="spellEnd"/>
+            <w:r>
+              <w:rPr>
+                <w:rFonts w:cs="Courier New"/>
+                <w:b/>
+              </w:rPr>
+              <w:t xml:space="preserve"> №4</w:t>
             </w:r>
           </w:p>
         </w:tc>
@@ -7533,11 +8098,16 @@
           <w:b/>
           <w:sz w:val="28"/>
           <w:szCs w:val="28"/>
-          <w:lang w:val="en-GB"/>
-        </w:rPr>
-      </w:pPr>
-      <w:r>
-        <w:t xml:space="preserve">Чтение выполняеться командой </w:t>
+        </w:rPr>
+      </w:pPr>
+      <w:r>
+        <w:t xml:space="preserve">Чтение </w:t>
+      </w:r>
+      <w:r>
+        <w:t>выполняется</w:t>
+      </w:r>
+      <w:r>
+        <w:t xml:space="preserve"> командой </w:t>
       </w:r>
       <w:r>
         <w:rPr>
@@ -7571,20 +8141,70 @@
           <w:lang w:val="uk-UA"/>
         </w:rPr>
       </w:pPr>
+      <w:proofErr w:type="spellStart"/>
       <w:r>
         <w:rPr>
           <w:lang w:val="uk-UA"/>
         </w:rPr>
-        <w:t>Управление выходами ТУ в</w:t>
+        <w:t>Управление</w:t>
+      </w:r>
+      <w:proofErr w:type="spellEnd"/>
+      <w:r>
+        <w:rPr>
+          <w:lang w:val="uk-UA"/>
+        </w:rPr>
+        <w:t xml:space="preserve"> </w:t>
+      </w:r>
+      <w:proofErr w:type="spellStart"/>
+      <w:r>
+        <w:rPr>
+          <w:lang w:val="uk-UA"/>
+        </w:rPr>
+        <w:t>выходами</w:t>
+      </w:r>
+      <w:proofErr w:type="spellEnd"/>
+      <w:r>
+        <w:rPr>
+          <w:lang w:val="uk-UA"/>
+        </w:rPr>
+        <w:t xml:space="preserve"> ТУ в</w:t>
       </w:r>
       <w:r>
         <w:t>ы</w:t>
       </w:r>
+      <w:proofErr w:type="spellStart"/>
       <w:r>
         <w:rPr>
           <w:lang w:val="uk-UA"/>
         </w:rPr>
-        <w:t xml:space="preserve">полняеться командой  </w:t>
+        <w:t>полняет</w:t>
+      </w:r>
+      <w:r>
+        <w:rPr>
+          <w:lang w:val="uk-UA"/>
+        </w:rPr>
+        <w:t>ся</w:t>
+      </w:r>
+      <w:proofErr w:type="spellEnd"/>
+      <w:r>
+        <w:rPr>
+          <w:lang w:val="uk-UA"/>
+        </w:rPr>
+        <w:t xml:space="preserve"> </w:t>
+      </w:r>
+      <w:proofErr w:type="spellStart"/>
+      <w:r>
+        <w:rPr>
+          <w:lang w:val="uk-UA"/>
+        </w:rPr>
+        <w:t>командой</w:t>
+      </w:r>
+      <w:proofErr w:type="spellEnd"/>
+      <w:r>
+        <w:rPr>
+          <w:lang w:val="uk-UA"/>
+        </w:rPr>
+        <w:t xml:space="preserve">  </w:t>
       </w:r>
       <w:r>
         <w:rPr>
@@ -7607,7 +8227,7 @@
       <w:tblPr>
         <w:tblStyle w:val="a3"/>
         <w:tblW w:w="0" w:type="auto"/>
-        <w:tblLook w:val="04A0"/>
+        <w:tblLook w:val="04A0" w:firstRow="1" w:lastRow="0" w:firstColumn="1" w:lastColumn="0" w:noHBand="0" w:noVBand="1"/>
       </w:tblPr>
       <w:tblGrid>
         <w:gridCol w:w="798"/>
@@ -7752,11 +8372,19 @@
                 <w:b/>
               </w:rPr>
             </w:pPr>
-            <w:r>
-              <w:rPr>
-                <w:b/>
-              </w:rPr>
-              <w:t>Состояние которое необхо</w:t>
+            <w:proofErr w:type="gramStart"/>
+            <w:r>
+              <w:rPr>
+                <w:b/>
+              </w:rPr>
+              <w:t>Состояние</w:t>
+            </w:r>
+            <w:proofErr w:type="gramEnd"/>
+            <w:r>
+              <w:rPr>
+                <w:b/>
+              </w:rPr>
+              <w:t xml:space="preserve"> которое необхо</w:t>
             </w:r>
             <w:r>
               <w:rPr>
@@ -7850,11 +8478,19 @@
                 <w:b/>
               </w:rPr>
             </w:pPr>
-            <w:r>
-              <w:rPr>
-                <w:b/>
-              </w:rPr>
-              <w:t>Состояние кото</w:t>
+            <w:proofErr w:type="gramStart"/>
+            <w:r>
+              <w:rPr>
+                <w:b/>
+              </w:rPr>
+              <w:t>Состояние</w:t>
+            </w:r>
+            <w:proofErr w:type="gramEnd"/>
+            <w:r>
+              <w:rPr>
+                <w:b/>
+              </w:rPr>
+              <w:t xml:space="preserve"> кото</w:t>
             </w:r>
             <w:r>
               <w:rPr>
@@ -7948,11 +8584,19 @@
                 <w:b/>
               </w:rPr>
             </w:pPr>
-            <w:r>
-              <w:rPr>
-                <w:b/>
-              </w:rPr>
-              <w:t>Состояние кото</w:t>
+            <w:proofErr w:type="gramStart"/>
+            <w:r>
+              <w:rPr>
+                <w:b/>
+              </w:rPr>
+              <w:t>Состояние</w:t>
+            </w:r>
+            <w:proofErr w:type="gramEnd"/>
+            <w:r>
+              <w:rPr>
+                <w:b/>
+              </w:rPr>
+              <w:t xml:space="preserve"> кото</w:t>
             </w:r>
             <w:r>
               <w:rPr>
@@ -8046,11 +8690,19 @@
                 <w:b/>
               </w:rPr>
             </w:pPr>
-            <w:r>
-              <w:rPr>
-                <w:b/>
-              </w:rPr>
-              <w:t>Состояние кото</w:t>
+            <w:proofErr w:type="gramStart"/>
+            <w:r>
+              <w:rPr>
+                <w:b/>
+              </w:rPr>
+              <w:t>Состояние</w:t>
+            </w:r>
+            <w:proofErr w:type="gramEnd"/>
+            <w:r>
+              <w:rPr>
+                <w:b/>
+              </w:rPr>
+              <w:t xml:space="preserve"> кото</w:t>
             </w:r>
             <w:r>
               <w:rPr>
@@ -8108,7 +8760,7 @@
       <w:tblPr>
         <w:tblStyle w:val="a3"/>
         <w:tblW w:w="0" w:type="auto"/>
-        <w:tblLook w:val="04A0"/>
+        <w:tblLook w:val="04A0" w:firstRow="1" w:lastRow="0" w:firstColumn="1" w:lastColumn="0" w:noHBand="0" w:noVBand="1"/>
       </w:tblPr>
       <w:tblGrid>
         <w:gridCol w:w="2546"/>
@@ -8231,7 +8883,13 @@
               <w:rPr>
                 <w:rFonts w:cs="Courier New"/>
               </w:rPr>
-              <w:t>не используеться</w:t>
+              <w:t xml:space="preserve">не </w:t>
+            </w:r>
+            <w:r>
+              <w:rPr>
+                <w:rFonts w:cs="Courier New"/>
+              </w:rPr>
+              <w:t>используется</w:t>
             </w:r>
           </w:p>
         </w:tc>
@@ -8327,8 +8985,16 @@
               <w:rPr>
                 <w:rFonts w:cs="Courier New"/>
               </w:rPr>
-              <w:t>отсутствует напряжение опер-тока</w:t>
-            </w:r>
+              <w:t xml:space="preserve">отсутствует напряжение </w:t>
+            </w:r>
+            <w:proofErr w:type="gramStart"/>
+            <w:r>
+              <w:rPr>
+                <w:rFonts w:cs="Courier New"/>
+              </w:rPr>
+              <w:t>опер-тока</w:t>
+            </w:r>
+            <w:proofErr w:type="gramEnd"/>
           </w:p>
         </w:tc>
       </w:tr>
@@ -8375,25 +9041,62 @@
               <w:rPr>
                 <w:rFonts w:cs="Courier New"/>
               </w:rPr>
-              <w:t>в процесе выполнения команды</w:t>
-            </w:r>
-            <w:r>
-              <w:rPr>
-                <w:rFonts w:cs="Courier New"/>
-                <w:lang w:val="en-US"/>
-              </w:rPr>
-              <w:t xml:space="preserve"> DP </w:t>
-            </w:r>
-            <w:r>
-              <w:rPr>
-                <w:rFonts w:cs="Courier New"/>
-              </w:rPr>
-              <w:t>контакты релле не замкнулись</w:t>
-            </w:r>
-            <w:r>
-              <w:rPr>
-                <w:rFonts w:cs="Courier New"/>
-                <w:lang w:val="en-US"/>
+              <w:t xml:space="preserve">в </w:t>
+            </w:r>
+            <w:r>
+              <w:rPr>
+                <w:rFonts w:cs="Courier New"/>
+              </w:rPr>
+              <w:t>процессе</w:t>
+            </w:r>
+            <w:r>
+              <w:rPr>
+                <w:rFonts w:cs="Courier New"/>
+              </w:rPr>
+              <w:t xml:space="preserve"> выполнения команды</w:t>
+            </w:r>
+            <w:r>
+              <w:rPr>
+                <w:rFonts w:cs="Courier New"/>
+              </w:rPr>
+              <w:t xml:space="preserve"> </w:t>
+            </w:r>
+            <w:r>
+              <w:rPr>
+                <w:rFonts w:cs="Courier New"/>
+                <w:lang w:val="en-US"/>
+              </w:rPr>
+              <w:t>DP</w:t>
+            </w:r>
+            <w:r>
+              <w:rPr>
+                <w:rFonts w:cs="Courier New"/>
+              </w:rPr>
+              <w:t xml:space="preserve"> </w:t>
+            </w:r>
+            <w:r>
+              <w:rPr>
+                <w:rFonts w:cs="Courier New"/>
+              </w:rPr>
+              <w:t xml:space="preserve">контакты </w:t>
+            </w:r>
+            <w:proofErr w:type="spellStart"/>
+            <w:r>
+              <w:rPr>
+                <w:rFonts w:cs="Courier New"/>
+              </w:rPr>
+              <w:t>релле</w:t>
+            </w:r>
+            <w:proofErr w:type="spellEnd"/>
+            <w:r>
+              <w:rPr>
+                <w:rFonts w:cs="Courier New"/>
+              </w:rPr>
+              <w:t xml:space="preserve"> не замкнулись</w:t>
+            </w:r>
+            <w:r>
+              <w:rPr>
+                <w:rFonts w:cs="Courier New"/>
               </w:rPr>
               <w:t xml:space="preserve"> </w:t>
             </w:r>
@@ -8449,14 +9152,38 @@
               <w:rPr>
                 <w:rFonts w:cs="Courier New"/>
               </w:rPr>
-              <w:t>в процесе выполнения команды</w:t>
-            </w:r>
-            <w:r>
-              <w:rPr>
-                <w:rFonts w:cs="Courier New"/>
-                <w:lang w:val="en-US"/>
-              </w:rPr>
-              <w:t xml:space="preserve"> DP </w:t>
+              <w:t xml:space="preserve">в </w:t>
+            </w:r>
+            <w:r>
+              <w:rPr>
+                <w:rFonts w:cs="Courier New"/>
+              </w:rPr>
+              <w:t>процессе</w:t>
+            </w:r>
+            <w:r>
+              <w:rPr>
+                <w:rFonts w:cs="Courier New"/>
+              </w:rPr>
+              <w:t xml:space="preserve"> выполнения команды</w:t>
+            </w:r>
+            <w:r>
+              <w:rPr>
+                <w:rFonts w:cs="Courier New"/>
+              </w:rPr>
+              <w:t xml:space="preserve"> </w:t>
+            </w:r>
+            <w:r>
+              <w:rPr>
+                <w:rFonts w:cs="Courier New"/>
+                <w:lang w:val="en-US"/>
+              </w:rPr>
+              <w:t>DP</w:t>
+            </w:r>
+            <w:r>
+              <w:rPr>
+                <w:rFonts w:cs="Courier New"/>
+              </w:rPr>
+              <w:t xml:space="preserve"> </w:t>
             </w:r>
             <w:r>
               <w:rPr>
@@ -8510,20 +9237,58 @@
               <w:rPr>
                 <w:rFonts w:cs="Courier New"/>
               </w:rPr>
-              <w:t>в процесе выполнения команды</w:t>
-            </w:r>
-            <w:r>
-              <w:rPr>
-                <w:rFonts w:cs="Courier New"/>
-                <w:lang w:val="en-US"/>
-              </w:rPr>
-              <w:t xml:space="preserve"> DP </w:t>
-            </w:r>
-            <w:r>
-              <w:rPr>
-                <w:rFonts w:cs="Courier New"/>
-              </w:rPr>
-              <w:t>силовой ключ не разомкн.</w:t>
+              <w:t xml:space="preserve">в </w:t>
+            </w:r>
+            <w:r>
+              <w:rPr>
+                <w:rFonts w:cs="Courier New"/>
+              </w:rPr>
+              <w:t>процессе</w:t>
+            </w:r>
+            <w:r>
+              <w:rPr>
+                <w:rFonts w:cs="Courier New"/>
+              </w:rPr>
+              <w:t xml:space="preserve"> выполнения команды</w:t>
+            </w:r>
+            <w:r>
+              <w:rPr>
+                <w:rFonts w:cs="Courier New"/>
+              </w:rPr>
+              <w:t xml:space="preserve"> </w:t>
+            </w:r>
+            <w:r>
+              <w:rPr>
+                <w:rFonts w:cs="Courier New"/>
+                <w:lang w:val="en-US"/>
+              </w:rPr>
+              <w:t>DP</w:t>
+            </w:r>
+            <w:r>
+              <w:rPr>
+                <w:rFonts w:cs="Courier New"/>
+              </w:rPr>
+              <w:t xml:space="preserve"> </w:t>
+            </w:r>
+            <w:r>
+              <w:rPr>
+                <w:rFonts w:cs="Courier New"/>
+              </w:rPr>
+              <w:t xml:space="preserve">силовой ключ не </w:t>
+            </w:r>
+            <w:proofErr w:type="spellStart"/>
+            <w:r>
+              <w:rPr>
+                <w:rFonts w:cs="Courier New"/>
+              </w:rPr>
+              <w:t>разомкн</w:t>
+            </w:r>
+            <w:proofErr w:type="spellEnd"/>
+            <w:r>
+              <w:rPr>
+                <w:rFonts w:cs="Courier New"/>
+              </w:rPr>
+              <w:t>.</w:t>
             </w:r>
           </w:p>
         </w:tc>
@@ -8571,20 +9336,72 @@
               <w:rPr>
                 <w:rFonts w:cs="Courier New"/>
               </w:rPr>
-              <w:t>в процесе выполнения команды</w:t>
-            </w:r>
-            <w:r>
-              <w:rPr>
-                <w:rFonts w:cs="Courier New"/>
-                <w:lang w:val="en-US"/>
-              </w:rPr>
-              <w:t xml:space="preserve"> DP </w:t>
-            </w:r>
-            <w:r>
-              <w:rPr>
-                <w:rFonts w:cs="Courier New"/>
-              </w:rPr>
-              <w:t>контакты релле не разомкн.</w:t>
+              <w:t xml:space="preserve">в </w:t>
+            </w:r>
+            <w:r>
+              <w:rPr>
+                <w:rFonts w:cs="Courier New"/>
+              </w:rPr>
+              <w:t>процессе</w:t>
+            </w:r>
+            <w:r>
+              <w:rPr>
+                <w:rFonts w:cs="Courier New"/>
+              </w:rPr>
+              <w:t xml:space="preserve"> выполнения команды</w:t>
+            </w:r>
+            <w:r>
+              <w:rPr>
+                <w:rFonts w:cs="Courier New"/>
+              </w:rPr>
+              <w:t xml:space="preserve"> </w:t>
+            </w:r>
+            <w:r>
+              <w:rPr>
+                <w:rFonts w:cs="Courier New"/>
+                <w:lang w:val="en-US"/>
+              </w:rPr>
+              <w:t>DP</w:t>
+            </w:r>
+            <w:r>
+              <w:rPr>
+                <w:rFonts w:cs="Courier New"/>
+              </w:rPr>
+              <w:t xml:space="preserve"> </w:t>
+            </w:r>
+            <w:r>
+              <w:rPr>
+                <w:rFonts w:cs="Courier New"/>
+              </w:rPr>
+              <w:t xml:space="preserve">контакты </w:t>
+            </w:r>
+            <w:proofErr w:type="spellStart"/>
+            <w:r>
+              <w:rPr>
+                <w:rFonts w:cs="Courier New"/>
+              </w:rPr>
+              <w:t>релле</w:t>
+            </w:r>
+            <w:proofErr w:type="spellEnd"/>
+            <w:r>
+              <w:rPr>
+                <w:rFonts w:cs="Courier New"/>
+              </w:rPr>
+              <w:t xml:space="preserve"> не </w:t>
+            </w:r>
+            <w:proofErr w:type="spellStart"/>
+            <w:r>
+              <w:rPr>
+                <w:rFonts w:cs="Courier New"/>
+              </w:rPr>
+              <w:t>разомкн</w:t>
+            </w:r>
+            <w:proofErr w:type="spellEnd"/>
+            <w:r>
+              <w:rPr>
+                <w:rFonts w:cs="Courier New"/>
+              </w:rPr>
+              <w:t>.</w:t>
             </w:r>
           </w:p>
         </w:tc>
@@ -8639,8 +9456,16 @@
               <w:rPr>
                 <w:rFonts w:cs="Courier New"/>
               </w:rPr>
-              <w:t>ошибка обмоток релле</w:t>
-            </w:r>
+              <w:t xml:space="preserve">ошибка обмоток </w:t>
+            </w:r>
+            <w:proofErr w:type="spellStart"/>
+            <w:r>
+              <w:rPr>
+                <w:rFonts w:cs="Courier New"/>
+              </w:rPr>
+              <w:t>релле</w:t>
+            </w:r>
+            <w:proofErr w:type="spellEnd"/>
           </w:p>
         </w:tc>
       </w:tr>
@@ -8727,7 +9552,7 @@
         <w:tblStyle w:val="a3"/>
         <w:tblW w:w="0" w:type="auto"/>
         <w:tblInd w:w="142" w:type="dxa"/>
-        <w:tblLook w:val="04A0"/>
+        <w:tblLook w:val="04A0" w:firstRow="1" w:lastRow="0" w:firstColumn="1" w:lastColumn="0" w:noHBand="0" w:noVBand="1"/>
       </w:tblPr>
       <w:tblGrid>
         <w:gridCol w:w="2234"/>
@@ -8992,7 +9817,13 @@
               <w:rPr>
                 <w:rFonts w:cs="Courier New"/>
               </w:rPr>
-              <w:t>состояние выхода не определино</w:t>
+              <w:t xml:space="preserve">состояние выхода не </w:t>
+            </w:r>
+            <w:r>
+              <w:rPr>
+                <w:rFonts w:cs="Courier New"/>
+              </w:rPr>
+              <w:t>определено</w:t>
             </w:r>
           </w:p>
         </w:tc>
@@ -9017,7 +9848,6 @@
         <w:rPr>
           <w:rFonts w:cs="Courier New"/>
           <w:color w:val="000000"/>
-          <w:lang w:val="en-US"/>
         </w:rPr>
       </w:pPr>
       <w:r>
@@ -9041,20 +9871,34 @@
           <w:color w:val="000000"/>
           <w:lang w:val="en-US"/>
         </w:rPr>
-        <w:t>Preset Data</w:t>
+        <w:t>Preset</w:t>
       </w:r>
       <w:r>
         <w:rPr>
           <w:rFonts w:cs="Courier New"/>
           <w:color w:val="000000"/>
         </w:rPr>
-        <w:t>»</w:t>
+        <w:t xml:space="preserve"> </w:t>
       </w:r>
       <w:r>
         <w:rPr>
           <w:rFonts w:cs="Courier New"/>
           <w:color w:val="000000"/>
           <w:lang w:val="en-US"/>
+        </w:rPr>
+        <w:t>Data</w:t>
+      </w:r>
+      <w:r>
+        <w:rPr>
+          <w:rFonts w:cs="Courier New"/>
+          <w:color w:val="000000"/>
+        </w:rPr>
+        <w:t>»</w:t>
+      </w:r>
+      <w:r>
+        <w:rPr>
+          <w:rFonts w:cs="Courier New"/>
+          <w:color w:val="000000"/>
         </w:rPr>
         <w:t xml:space="preserve"> </w:t>
       </w:r>
@@ -9071,7 +9915,7 @@
         <w:tblStyle w:val="a3"/>
         <w:tblW w:w="0" w:type="auto"/>
         <w:tblInd w:w="142" w:type="dxa"/>
-        <w:tblLook w:val="04A0"/>
+        <w:tblLook w:val="04A0" w:firstRow="1" w:lastRow="0" w:firstColumn="1" w:lastColumn="0" w:noHBand="0" w:noVBand="1"/>
       </w:tblPr>
       <w:tblGrid>
         <w:gridCol w:w="2234"/>
@@ -9099,6 +9943,7 @@
                 <w:rFonts w:cs="Courier New"/>
                 <w:iCs/>
               </w:rPr>
+              <w:lastRenderedPageBreak/>
               <w:t>Название</w:t>
             </w:r>
           </w:p>
@@ -9290,6 +10135,851 @@
         </w:tc>
       </w:tr>
     </w:tbl>
+    <w:p>
+      <w:pPr>
+        <w:jc w:val="center"/>
+        <w:rPr>
+          <w:b/>
+          <w:i/>
+          <w:sz w:val="28"/>
+          <w:szCs w:val="28"/>
+          <w:u w:val="single"/>
+          <w:lang w:val="en-US"/>
+        </w:rPr>
+      </w:pPr>
+      <w:r>
+        <w:rPr>
+          <w:b/>
+          <w:i/>
+          <w:sz w:val="28"/>
+          <w:szCs w:val="28"/>
+          <w:highlight w:val="green"/>
+          <w:u w:val="single"/>
+        </w:rPr>
+        <w:t>ОПИСАНИЕ СТРУКТУРЫ РЕГИСТРОВ ПРОГРАМНОГО МОДУЛЯ</w:t>
+      </w:r>
+      <w:r>
+        <w:rPr>
+          <w:b/>
+          <w:i/>
+          <w:sz w:val="28"/>
+          <w:szCs w:val="28"/>
+          <w:highlight w:val="green"/>
+          <w:u w:val="single"/>
+          <w:lang w:val="uk-UA"/>
+        </w:rPr>
+        <w:t>МАРШРУТИЗАЦИИ</w:t>
+      </w:r>
+      <w:r>
+        <w:rPr>
+          <w:b/>
+          <w:i/>
+          <w:sz w:val="28"/>
+          <w:szCs w:val="28"/>
+          <w:highlight w:val="green"/>
+          <w:u w:val="single"/>
+        </w:rPr>
+        <w:t xml:space="preserve"> </w:t>
+      </w:r>
+    </w:p>
+    <w:p>
+      <w:pPr>
+        <w:rPr>
+          <w:b/>
+          <w:sz w:val="28"/>
+          <w:szCs w:val="28"/>
+          <w:lang w:val="uk-UA"/>
+        </w:rPr>
+      </w:pPr>
+      <w:r>
+        <w:t xml:space="preserve">Часть карты </w:t>
+      </w:r>
+      <w:proofErr w:type="gramStart"/>
+      <w:r>
+        <w:t>памяти</w:t>
+      </w:r>
+      <w:proofErr w:type="gramEnd"/>
+      <w:r>
+        <w:t xml:space="preserve"> в которой </w:t>
+      </w:r>
+      <w:r>
+        <w:t>отображается</w:t>
+      </w:r>
+      <w:r>
+        <w:t xml:space="preserve"> состояние модуля ТУ </w:t>
+      </w:r>
+    </w:p>
+    <w:tbl>
+      <w:tblPr>
+        <w:tblStyle w:val="a3"/>
+        <w:tblW w:w="0" w:type="auto"/>
+        <w:tblLook w:val="04A0" w:firstRow="1" w:lastRow="0" w:firstColumn="1" w:lastColumn="0" w:noHBand="0" w:noVBand="1"/>
+      </w:tblPr>
+      <w:tblGrid>
+        <w:gridCol w:w="798"/>
+        <w:gridCol w:w="813"/>
+        <w:gridCol w:w="843"/>
+        <w:gridCol w:w="2616"/>
+        <w:gridCol w:w="6344"/>
+      </w:tblGrid>
+      <w:tr>
+        <w:trPr>
+          <w:trHeight w:val="733"/>
+        </w:trPr>
+        <w:tc>
+          <w:tcPr>
+            <w:tcW w:w="798" w:type="dxa"/>
+          </w:tcPr>
+          <w:p>
+            <w:r>
+              <w:t>Адрес</w:t>
+            </w:r>
+          </w:p>
+          <w:p>
+            <w:r>
+              <w:rPr>
+                <w:lang w:val="en-US"/>
+              </w:rPr>
+              <w:t>DEC</w:t>
+            </w:r>
+            <w:r>
+              <w:t xml:space="preserve"> </w:t>
+            </w:r>
+          </w:p>
+        </w:tc>
+        <w:tc>
+          <w:tcPr>
+            <w:tcW w:w="813" w:type="dxa"/>
+          </w:tcPr>
+          <w:p>
+            <w:r>
+              <w:t>Адрес</w:t>
+            </w:r>
+          </w:p>
+          <w:p>
+            <w:r>
+              <w:rPr>
+                <w:lang w:val="en-US"/>
+              </w:rPr>
+              <w:t>HEX</w:t>
+            </w:r>
+          </w:p>
+        </w:tc>
+        <w:tc>
+          <w:tcPr>
+            <w:tcW w:w="843" w:type="dxa"/>
+          </w:tcPr>
+          <w:p>
+            <w:r>
+              <w:t xml:space="preserve">№ </w:t>
+            </w:r>
+            <w:proofErr w:type="gramStart"/>
+            <w:r>
+              <w:t>П</w:t>
+            </w:r>
+            <w:proofErr w:type="gramEnd"/>
+            <w:r>
+              <w:t>/П</w:t>
+            </w:r>
+          </w:p>
+        </w:tc>
+        <w:tc>
+          <w:tcPr>
+            <w:tcW w:w="2616" w:type="dxa"/>
+          </w:tcPr>
+          <w:p>
+            <w:r>
+              <w:t>Название</w:t>
+            </w:r>
+          </w:p>
+        </w:tc>
+        <w:tc>
+          <w:tcPr>
+            <w:tcW w:w="6344" w:type="dxa"/>
+          </w:tcPr>
+          <w:p>
+            <w:r>
+              <w:t>Описание</w:t>
+            </w:r>
+          </w:p>
+        </w:tc>
+      </w:tr>
+      <w:tr>
+        <w:tc>
+          <w:tcPr>
+            <w:tcW w:w="798" w:type="dxa"/>
+          </w:tcPr>
+          <w:p>
+            <w:pPr>
+              <w:rPr>
+                <w:lang w:val="uk-UA"/>
+              </w:rPr>
+            </w:pPr>
+            <w:r>
+              <w:rPr>
+                <w:lang w:val="uk-UA"/>
+              </w:rPr>
+              <w:t>527</w:t>
+            </w:r>
+          </w:p>
+        </w:tc>
+        <w:tc>
+          <w:tcPr>
+            <w:tcW w:w="813" w:type="dxa"/>
+          </w:tcPr>
+          <w:p>
+            <w:pPr>
+              <w:rPr>
+                <w:lang w:val="en-US"/>
+              </w:rPr>
+            </w:pPr>
+            <w:r>
+              <w:rPr>
+                <w:lang w:val="en-US"/>
+              </w:rPr>
+              <w:t>020F</w:t>
+            </w:r>
+          </w:p>
+        </w:tc>
+        <w:tc>
+          <w:tcPr>
+            <w:tcW w:w="843" w:type="dxa"/>
+          </w:tcPr>
+          <w:p>
+            <w:r>
+              <w:t>1</w:t>
+            </w:r>
+          </w:p>
+        </w:tc>
+        <w:tc>
+          <w:tcPr>
+            <w:tcW w:w="2616" w:type="dxa"/>
+          </w:tcPr>
+          <w:p>
+            <w:pPr>
+              <w:rPr>
+                <w:b/>
+                <w:lang w:val="en-US"/>
+              </w:rPr>
+            </w:pPr>
+            <w:r>
+              <w:rPr>
+                <w:rFonts w:cs="Courier New"/>
+                <w:b/>
+                <w:lang w:val="en-US"/>
+              </w:rPr>
+              <w:t>s</w:t>
+            </w:r>
+            <w:proofErr w:type="spellStart"/>
+            <w:r>
+              <w:rPr>
+                <w:rFonts w:cs="Courier New"/>
+                <w:b/>
+              </w:rPr>
+              <w:t>tatus</w:t>
+            </w:r>
+            <w:proofErr w:type="spellEnd"/>
+            <w:r>
+              <w:rPr>
+                <w:rFonts w:cs="Courier New"/>
+                <w:b/>
+              </w:rPr>
+              <w:t>_</w:t>
+            </w:r>
+            <w:r>
+              <w:rPr>
+                <w:rFonts w:cs="Courier New"/>
+                <w:b/>
+                <w:lang w:val="en-US"/>
+              </w:rPr>
+              <w:t>routing</w:t>
+            </w:r>
+          </w:p>
+        </w:tc>
+        <w:tc>
+          <w:tcPr>
+            <w:tcW w:w="6344" w:type="dxa"/>
+          </w:tcPr>
+          <w:p>
+            <w:pPr>
+              <w:rPr>
+                <w:b/>
+              </w:rPr>
+            </w:pPr>
+            <w:r>
+              <w:rPr>
+                <w:b/>
+              </w:rPr>
+              <w:t xml:space="preserve">Общий статус модуля </w:t>
+            </w:r>
+            <w:proofErr w:type="spellStart"/>
+            <w:r>
+              <w:rPr>
+                <w:b/>
+                <w:lang w:val="uk-UA"/>
+              </w:rPr>
+              <w:t>маршрутизации</w:t>
+            </w:r>
+            <w:proofErr w:type="spellEnd"/>
+            <w:r>
+              <w:rPr>
+                <w:b/>
+                <w:lang w:val="uk-UA"/>
+              </w:rPr>
+              <w:t xml:space="preserve"> </w:t>
+            </w:r>
+            <w:r>
+              <w:rPr>
+                <w:b/>
+              </w:rPr>
+              <w:t>(1)</w:t>
+            </w:r>
+          </w:p>
+        </w:tc>
+      </w:tr>
+    </w:tbl>
+    <w:p>
+      <w:pPr>
+        <w:ind w:left="142" w:hanging="142"/>
+        <w:rPr>
+          <w:sz w:val="24"/>
+          <w:szCs w:val="24"/>
+          <w:lang w:val="en-US"/>
+        </w:rPr>
+      </w:pPr>
+    </w:p>
+    <w:p>
+      <w:pPr>
+        <w:ind w:left="142" w:hanging="142"/>
+        <w:rPr>
+          <w:sz w:val="24"/>
+          <w:szCs w:val="24"/>
+          <w:lang w:val="en-US"/>
+        </w:rPr>
+      </w:pPr>
+    </w:p>
+    <w:p>
+      <w:pPr>
+        <w:ind w:left="142" w:hanging="142"/>
+        <w:rPr>
+          <w:sz w:val="24"/>
+          <w:szCs w:val="24"/>
+          <w:lang w:val="en-US"/>
+        </w:rPr>
+      </w:pPr>
+      <w:bookmarkStart w:id="0" w:name="_GoBack"/>
+      <w:bookmarkEnd w:id="0"/>
+    </w:p>
+    <w:p>
+      <w:pPr>
+        <w:ind w:left="142" w:hanging="142"/>
+        <w:rPr>
+          <w:sz w:val="24"/>
+          <w:szCs w:val="24"/>
+          <w:lang w:val="en-US"/>
+        </w:rPr>
+      </w:pPr>
+    </w:p>
+    <w:p>
+      <w:pPr>
+        <w:ind w:left="142" w:hanging="142"/>
+        <w:rPr>
+          <w:sz w:val="24"/>
+          <w:szCs w:val="24"/>
+          <w:lang w:val="en-US"/>
+        </w:rPr>
+      </w:pPr>
+    </w:p>
+    <w:p>
+      <w:pPr>
+        <w:ind w:left="142" w:hanging="142"/>
+        <w:rPr>
+          <w:sz w:val="24"/>
+          <w:szCs w:val="24"/>
+          <w:lang w:val="en-US"/>
+        </w:rPr>
+      </w:pPr>
+    </w:p>
+    <w:p>
+      <w:pPr>
+        <w:ind w:left="142" w:hanging="142"/>
+        <w:rPr>
+          <w:sz w:val="24"/>
+          <w:szCs w:val="24"/>
+          <w:lang w:val="en-US"/>
+        </w:rPr>
+      </w:pPr>
+    </w:p>
+    <w:p>
+      <w:pPr>
+        <w:ind w:left="142" w:hanging="142"/>
+        <w:rPr>
+          <w:sz w:val="24"/>
+          <w:szCs w:val="24"/>
+          <w:lang w:val="en-US"/>
+        </w:rPr>
+      </w:pPr>
+    </w:p>
+    <w:p>
+      <w:pPr>
+        <w:ind w:left="142" w:hanging="142"/>
+        <w:rPr>
+          <w:sz w:val="24"/>
+          <w:szCs w:val="24"/>
+          <w:lang w:val="en-US"/>
+        </w:rPr>
+      </w:pPr>
+    </w:p>
+    <w:p>
+      <w:pPr>
+        <w:ind w:left="142" w:hanging="142"/>
+        <w:rPr>
+          <w:sz w:val="24"/>
+          <w:szCs w:val="24"/>
+          <w:lang w:val="en-US"/>
+        </w:rPr>
+      </w:pPr>
+    </w:p>
+    <w:p>
+      <w:pPr>
+        <w:ind w:left="142" w:hanging="142"/>
+        <w:rPr>
+          <w:sz w:val="24"/>
+          <w:szCs w:val="24"/>
+          <w:lang w:val="en-US"/>
+        </w:rPr>
+      </w:pPr>
+    </w:p>
+    <w:p>
+      <w:pPr>
+        <w:ind w:left="142" w:hanging="142"/>
+        <w:rPr>
+          <w:sz w:val="24"/>
+          <w:szCs w:val="24"/>
+          <w:lang w:val="en-US"/>
+        </w:rPr>
+      </w:pPr>
+    </w:p>
+    <w:p>
+      <w:pPr>
+        <w:ind w:left="142" w:hanging="142"/>
+        <w:rPr>
+          <w:sz w:val="24"/>
+          <w:szCs w:val="24"/>
+          <w:lang w:val="en-US"/>
+        </w:rPr>
+      </w:pPr>
+    </w:p>
+    <w:p>
+      <w:pPr>
+        <w:ind w:left="142" w:hanging="142"/>
+        <w:rPr>
+          <w:sz w:val="24"/>
+          <w:szCs w:val="24"/>
+          <w:lang w:val="en-US"/>
+        </w:rPr>
+      </w:pPr>
+    </w:p>
+    <w:p>
+      <w:pPr>
+        <w:ind w:left="142" w:hanging="142"/>
+        <w:rPr>
+          <w:sz w:val="24"/>
+          <w:szCs w:val="24"/>
+          <w:lang w:val="en-US"/>
+        </w:rPr>
+      </w:pPr>
+    </w:p>
+    <w:p>
+      <w:pPr>
+        <w:ind w:left="142" w:hanging="142"/>
+        <w:rPr>
+          <w:sz w:val="24"/>
+          <w:szCs w:val="24"/>
+          <w:lang w:val="en-US"/>
+        </w:rPr>
+      </w:pPr>
+    </w:p>
+    <w:p>
+      <w:pPr>
+        <w:ind w:left="142" w:hanging="142"/>
+        <w:rPr>
+          <w:sz w:val="24"/>
+          <w:szCs w:val="24"/>
+          <w:lang w:val="en-US"/>
+        </w:rPr>
+      </w:pPr>
+    </w:p>
+    <w:p>
+      <w:pPr>
+        <w:ind w:left="142" w:hanging="142"/>
+        <w:rPr>
+          <w:sz w:val="24"/>
+          <w:szCs w:val="24"/>
+          <w:lang w:val="en-US"/>
+        </w:rPr>
+      </w:pPr>
+    </w:p>
+    <w:p>
+      <w:pPr>
+        <w:ind w:left="142" w:hanging="142"/>
+        <w:rPr>
+          <w:sz w:val="24"/>
+          <w:szCs w:val="24"/>
+          <w:lang w:val="en-US"/>
+        </w:rPr>
+      </w:pPr>
+    </w:p>
+    <w:p>
+      <w:pPr>
+        <w:ind w:left="142" w:hanging="142"/>
+        <w:rPr>
+          <w:sz w:val="24"/>
+          <w:szCs w:val="24"/>
+          <w:lang w:val="en-US"/>
+        </w:rPr>
+      </w:pPr>
+    </w:p>
+    <w:p>
+      <w:pPr>
+        <w:ind w:left="142" w:hanging="142"/>
+        <w:rPr>
+          <w:sz w:val="24"/>
+          <w:szCs w:val="24"/>
+          <w:lang w:val="en-US"/>
+        </w:rPr>
+      </w:pPr>
+    </w:p>
+    <w:p>
+      <w:pPr>
+        <w:ind w:left="142" w:hanging="142"/>
+        <w:rPr>
+          <w:sz w:val="24"/>
+          <w:szCs w:val="24"/>
+          <w:lang w:val="en-US"/>
+        </w:rPr>
+      </w:pPr>
+    </w:p>
+    <w:p>
+      <w:pPr>
+        <w:ind w:left="142" w:hanging="142"/>
+        <w:rPr>
+          <w:sz w:val="24"/>
+          <w:szCs w:val="24"/>
+          <w:lang w:val="en-US"/>
+        </w:rPr>
+      </w:pPr>
+    </w:p>
+    <w:p>
+      <w:pPr>
+        <w:ind w:left="142" w:hanging="142"/>
+        <w:rPr>
+          <w:sz w:val="24"/>
+          <w:szCs w:val="24"/>
+          <w:lang w:val="en-US"/>
+        </w:rPr>
+      </w:pPr>
+    </w:p>
+    <w:p>
+      <w:pPr>
+        <w:ind w:left="142" w:hanging="142"/>
+        <w:rPr>
+          <w:sz w:val="24"/>
+          <w:szCs w:val="24"/>
+          <w:lang w:val="uk-UA"/>
+        </w:rPr>
+      </w:pPr>
+    </w:p>
+    <w:p>
+      <w:pPr>
+        <w:ind w:left="142" w:hanging="142"/>
+        <w:rPr>
+          <w:sz w:val="24"/>
+          <w:szCs w:val="24"/>
+          <w:lang w:val="uk-UA"/>
+        </w:rPr>
+      </w:pPr>
+    </w:p>
+    <w:p>
+      <w:pPr>
+        <w:ind w:left="142" w:hanging="142"/>
+        <w:rPr>
+          <w:sz w:val="24"/>
+          <w:szCs w:val="24"/>
+          <w:lang w:val="uk-UA"/>
+        </w:rPr>
+      </w:pPr>
+    </w:p>
+    <w:p>
+      <w:pPr>
+        <w:ind w:left="142" w:hanging="142"/>
+        <w:rPr>
+          <w:sz w:val="24"/>
+          <w:szCs w:val="24"/>
+          <w:lang w:val="uk-UA"/>
+        </w:rPr>
+      </w:pPr>
+    </w:p>
+    <w:p>
+      <w:pPr>
+        <w:ind w:left="142" w:hanging="142"/>
+        <w:rPr>
+          <w:sz w:val="24"/>
+          <w:szCs w:val="24"/>
+          <w:lang w:val="uk-UA"/>
+        </w:rPr>
+      </w:pPr>
+    </w:p>
+    <w:p>
+      <w:pPr>
+        <w:ind w:left="142" w:hanging="142"/>
+        <w:rPr>
+          <w:sz w:val="24"/>
+          <w:szCs w:val="24"/>
+          <w:lang w:val="uk-UA"/>
+        </w:rPr>
+      </w:pPr>
+    </w:p>
+    <w:p>
+      <w:pPr>
+        <w:ind w:left="142" w:hanging="142"/>
+        <w:rPr>
+          <w:sz w:val="24"/>
+          <w:szCs w:val="24"/>
+          <w:lang w:val="uk-UA"/>
+        </w:rPr>
+      </w:pPr>
+    </w:p>
+    <w:p>
+      <w:pPr>
+        <w:ind w:left="142" w:hanging="142"/>
+        <w:rPr>
+          <w:sz w:val="24"/>
+          <w:szCs w:val="24"/>
+          <w:lang w:val="uk-UA"/>
+        </w:rPr>
+      </w:pPr>
+    </w:p>
+    <w:p>
+      <w:pPr>
+        <w:ind w:left="142" w:hanging="142"/>
+        <w:rPr>
+          <w:sz w:val="24"/>
+          <w:szCs w:val="24"/>
+          <w:lang w:val="uk-UA"/>
+        </w:rPr>
+      </w:pPr>
+    </w:p>
+    <w:p>
+      <w:pPr>
+        <w:ind w:left="142" w:hanging="142"/>
+        <w:rPr>
+          <w:sz w:val="24"/>
+          <w:szCs w:val="24"/>
+          <w:lang w:val="uk-UA"/>
+        </w:rPr>
+      </w:pPr>
+    </w:p>
+    <w:p>
+      <w:pPr>
+        <w:ind w:left="142" w:hanging="142"/>
+        <w:rPr>
+          <w:sz w:val="24"/>
+          <w:szCs w:val="24"/>
+          <w:lang w:val="uk-UA"/>
+        </w:rPr>
+      </w:pPr>
+    </w:p>
+    <w:p>
+      <w:pPr>
+        <w:ind w:left="142" w:hanging="142"/>
+        <w:rPr>
+          <w:sz w:val="24"/>
+          <w:szCs w:val="24"/>
+          <w:lang w:val="uk-UA"/>
+        </w:rPr>
+      </w:pPr>
+    </w:p>
+    <w:p>
+      <w:pPr>
+        <w:ind w:left="142" w:hanging="142"/>
+        <w:rPr>
+          <w:sz w:val="24"/>
+          <w:szCs w:val="24"/>
+          <w:lang w:val="uk-UA"/>
+        </w:rPr>
+      </w:pPr>
+    </w:p>
+    <w:p>
+      <w:pPr>
+        <w:ind w:left="142" w:hanging="142"/>
+        <w:rPr>
+          <w:sz w:val="24"/>
+          <w:szCs w:val="24"/>
+          <w:lang w:val="uk-UA"/>
+        </w:rPr>
+      </w:pPr>
+    </w:p>
+    <w:p>
+      <w:pPr>
+        <w:ind w:left="142" w:hanging="142"/>
+        <w:rPr>
+          <w:sz w:val="24"/>
+          <w:szCs w:val="24"/>
+          <w:lang w:val="uk-UA"/>
+        </w:rPr>
+      </w:pPr>
+    </w:p>
+    <w:p>
+      <w:pPr>
+        <w:ind w:left="142" w:hanging="142"/>
+        <w:rPr>
+          <w:sz w:val="24"/>
+          <w:szCs w:val="24"/>
+          <w:lang w:val="uk-UA"/>
+        </w:rPr>
+      </w:pPr>
+    </w:p>
+    <w:p>
+      <w:pPr>
+        <w:ind w:left="142" w:hanging="142"/>
+        <w:rPr>
+          <w:sz w:val="24"/>
+          <w:szCs w:val="24"/>
+          <w:lang w:val="uk-UA"/>
+        </w:rPr>
+      </w:pPr>
+    </w:p>
+    <w:p>
+      <w:pPr>
+        <w:ind w:left="142" w:hanging="142"/>
+        <w:rPr>
+          <w:sz w:val="24"/>
+          <w:szCs w:val="24"/>
+          <w:lang w:val="uk-UA"/>
+        </w:rPr>
+      </w:pPr>
+    </w:p>
+    <w:p>
+      <w:pPr>
+        <w:ind w:left="142" w:hanging="142"/>
+        <w:rPr>
+          <w:sz w:val="24"/>
+          <w:szCs w:val="24"/>
+          <w:lang w:val="uk-UA"/>
+        </w:rPr>
+      </w:pPr>
+    </w:p>
+    <w:p>
+      <w:pPr>
+        <w:ind w:left="142" w:hanging="142"/>
+        <w:rPr>
+          <w:sz w:val="24"/>
+          <w:szCs w:val="24"/>
+          <w:lang w:val="uk-UA"/>
+        </w:rPr>
+      </w:pPr>
+    </w:p>
+    <w:p>
+      <w:pPr>
+        <w:ind w:left="142" w:hanging="142"/>
+        <w:rPr>
+          <w:sz w:val="24"/>
+          <w:szCs w:val="24"/>
+          <w:lang w:val="uk-UA"/>
+        </w:rPr>
+      </w:pPr>
+    </w:p>
+    <w:p>
+      <w:pPr>
+        <w:ind w:left="142" w:hanging="142"/>
+        <w:rPr>
+          <w:sz w:val="24"/>
+          <w:szCs w:val="24"/>
+          <w:lang w:val="uk-UA"/>
+        </w:rPr>
+      </w:pPr>
+    </w:p>
+    <w:p>
+      <w:pPr>
+        <w:ind w:left="142" w:hanging="142"/>
+        <w:rPr>
+          <w:sz w:val="24"/>
+          <w:szCs w:val="24"/>
+          <w:lang w:val="uk-UA"/>
+        </w:rPr>
+      </w:pPr>
+    </w:p>
+    <w:p>
+      <w:pPr>
+        <w:ind w:left="142" w:hanging="142"/>
+        <w:rPr>
+          <w:sz w:val="24"/>
+          <w:szCs w:val="24"/>
+          <w:lang w:val="uk-UA"/>
+        </w:rPr>
+      </w:pPr>
+    </w:p>
+    <w:p>
+      <w:pPr>
+        <w:ind w:left="142" w:hanging="142"/>
+        <w:rPr>
+          <w:sz w:val="24"/>
+          <w:szCs w:val="24"/>
+          <w:lang w:val="uk-UA"/>
+        </w:rPr>
+      </w:pPr>
+    </w:p>
+    <w:p>
+      <w:pPr>
+        <w:ind w:left="142" w:hanging="142"/>
+        <w:rPr>
+          <w:sz w:val="24"/>
+          <w:szCs w:val="24"/>
+          <w:lang w:val="uk-UA"/>
+        </w:rPr>
+      </w:pPr>
+    </w:p>
+    <w:p>
+      <w:pPr>
+        <w:ind w:left="142" w:hanging="142"/>
+        <w:rPr>
+          <w:sz w:val="24"/>
+          <w:szCs w:val="24"/>
+          <w:lang w:val="uk-UA"/>
+        </w:rPr>
+      </w:pPr>
+    </w:p>
+    <w:p>
+      <w:pPr>
+        <w:ind w:left="142" w:hanging="142"/>
+        <w:rPr>
+          <w:sz w:val="24"/>
+          <w:szCs w:val="24"/>
+          <w:lang w:val="uk-UA"/>
+        </w:rPr>
+      </w:pPr>
+    </w:p>
+    <w:p>
+      <w:pPr>
+        <w:ind w:left="142" w:hanging="142"/>
+        <w:rPr>
+          <w:sz w:val="24"/>
+          <w:szCs w:val="24"/>
+          <w:lang w:val="uk-UA"/>
+        </w:rPr>
+      </w:pPr>
+    </w:p>
+    <w:p>
+      <w:pPr>
+        <w:ind w:left="142" w:hanging="142"/>
+        <w:rPr>
+          <w:sz w:val="24"/>
+          <w:szCs w:val="24"/>
+          <w:lang w:val="en-US"/>
+        </w:rPr>
+      </w:pPr>
+    </w:p>
     <w:p>
       <w:pPr>
         <w:ind w:left="142" w:hanging="142"/>
@@ -9312,7 +11002,7 @@
         <w:tblStyle w:val="a3"/>
         <w:tblW w:w="0" w:type="auto"/>
         <w:tblInd w:w="142" w:type="dxa"/>
-        <w:tblLook w:val="04A0"/>
+        <w:tblLook w:val="04A0" w:firstRow="1" w:lastRow="0" w:firstColumn="1" w:lastColumn="0" w:noHBand="0" w:noVBand="1"/>
       </w:tblPr>
       <w:tblGrid>
         <w:gridCol w:w="675"/>
@@ -9534,7 +11224,21 @@
               <w:rPr>
                 <w:lang w:val="en-US"/>
               </w:rPr>
-              <w:t>DP+ Paralel  (521)</w:t>
+              <w:t xml:space="preserve">DP+ </w:t>
+            </w:r>
+            <w:proofErr w:type="spellStart"/>
+            <w:r>
+              <w:rPr>
+                <w:lang w:val="en-US"/>
+              </w:rPr>
+              <w:t>Paralel</w:t>
+            </w:r>
+            <w:proofErr w:type="spellEnd"/>
+            <w:r>
+              <w:rPr>
+                <w:lang w:val="en-US"/>
+              </w:rPr>
+              <w:t xml:space="preserve">  (521)</w:t>
             </w:r>
           </w:p>
         </w:tc>
@@ -9678,11 +11382,19 @@
                 <w:lang w:val="en-US"/>
               </w:rPr>
             </w:pPr>
-            <w:r>
-              <w:rPr>
-                <w:lang w:val="en-US"/>
-              </w:rPr>
-              <w:t>Paralel  (519)</w:t>
+            <w:proofErr w:type="spellStart"/>
+            <w:r>
+              <w:rPr>
+                <w:lang w:val="en-US"/>
+              </w:rPr>
+              <w:t>Paralel</w:t>
+            </w:r>
+            <w:proofErr w:type="spellEnd"/>
+            <w:r>
+              <w:rPr>
+                <w:lang w:val="en-US"/>
+              </w:rPr>
+              <w:t xml:space="preserve">  (519)</w:t>
             </w:r>
           </w:p>
         </w:tc>
@@ -9698,53 +11410,28 @@
     </w:p>
     <w:p>
       <w:pPr>
-        <w:rPr>
+        <w:ind w:left="142" w:hanging="142"/>
+        <w:jc w:val="center"/>
+        <w:rPr>
+          <w:b/>
           <w:sz w:val="24"/>
           <w:szCs w:val="24"/>
         </w:rPr>
       </w:pPr>
-    </w:p>
-    <w:p>
-      <w:pPr>
+      <w:r>
         <w:rPr>
           <w:sz w:val="24"/>
           <w:szCs w:val="24"/>
         </w:rPr>
-      </w:pPr>
-    </w:p>
-    <w:p>
-      <w:pPr>
+        <w:t xml:space="preserve">ПРИМЕР ОТПРАВКИ </w:t>
+      </w:r>
+      <w:proofErr w:type="gramStart"/>
+      <w:r>
         <w:rPr>
           <w:sz w:val="24"/>
           <w:szCs w:val="24"/>
         </w:rPr>
-      </w:pPr>
-    </w:p>
-    <w:p>
-      <w:pPr>
-        <w:rPr>
-          <w:sz w:val="24"/>
-          <w:szCs w:val="24"/>
-        </w:rPr>
-      </w:pPr>
-    </w:p>
-    <w:p>
-      <w:pPr>
-        <w:ind w:left="142" w:hanging="142"/>
-        <w:jc w:val="center"/>
-        <w:rPr>
-          <w:b/>
-          <w:sz w:val="24"/>
-          <w:szCs w:val="24"/>
-          <w:lang w:val="en-US"/>
-        </w:rPr>
-      </w:pPr>
-      <w:r>
-        <w:rPr>
-          <w:sz w:val="24"/>
-          <w:szCs w:val="24"/>
-        </w:rPr>
-        <w:t>ПРИМЕР ОТПРАВКИ КОМА</w:t>
+        <w:t>КОМА</w:t>
       </w:r>
       <w:r>
         <w:rPr>
@@ -9765,7 +11452,15 @@
           <w:sz w:val="24"/>
           <w:szCs w:val="24"/>
         </w:rPr>
-        <w:t xml:space="preserve">НДЫ ПРОГРАМОЙ </w:t>
+        <w:t>НДЫ</w:t>
+      </w:r>
+      <w:proofErr w:type="gramEnd"/>
+      <w:r>
+        <w:rPr>
+          <w:sz w:val="24"/>
+          <w:szCs w:val="24"/>
+        </w:rPr>
+        <w:t xml:space="preserve"> ПРОГРАМОЙ </w:t>
       </w:r>
       <w:r>
         <w:rPr>
@@ -9774,7 +11469,15 @@
           <w:szCs w:val="24"/>
           <w:lang w:val="en-US"/>
         </w:rPr>
-        <w:t>MODSCAN32</w:t>
+        <w:t>MODSCAN</w:t>
+      </w:r>
+      <w:r>
+        <w:rPr>
+          <w:b/>
+          <w:sz w:val="24"/>
+          <w:szCs w:val="24"/>
+        </w:rPr>
+        <w:t>32</w:t>
       </w:r>
     </w:p>
     <w:p>
@@ -9807,6 +11510,20 @@
           <w:szCs w:val="24"/>
         </w:rPr>
         <w:t>Адрес: 020</w:t>
+      </w:r>
+      <w:r>
+        <w:rPr>
+          <w:sz w:val="24"/>
+          <w:szCs w:val="24"/>
+        </w:rPr>
+        <w:t>7</w:t>
+      </w:r>
+      <w:r>
+        <w:rPr>
+          <w:sz w:val="24"/>
+          <w:szCs w:val="24"/>
+        </w:rPr>
+        <w:t xml:space="preserve"> (518, </w:t>
       </w:r>
       <w:r>
         <w:rPr>
@@ -9814,14 +11531,44 @@
           <w:szCs w:val="24"/>
           <w:lang w:val="en-US"/>
         </w:rPr>
-        <w:t>7</w:t>
+        <w:t>TY</w:t>
       </w:r>
       <w:r>
         <w:rPr>
           <w:sz w:val="24"/>
           <w:szCs w:val="24"/>
         </w:rPr>
-        <w:t xml:space="preserve"> (518, </w:t>
+        <w:t>№</w:t>
+      </w:r>
+      <w:r>
+        <w:rPr>
+          <w:sz w:val="24"/>
+          <w:szCs w:val="24"/>
+        </w:rPr>
+        <w:t>3</w:t>
+      </w:r>
+      <w:r>
+        <w:rPr>
+          <w:sz w:val="24"/>
+          <w:szCs w:val="24"/>
+        </w:rPr>
+        <w:t>)</w:t>
+      </w:r>
+    </w:p>
+    <w:p>
+      <w:pPr>
+        <w:ind w:left="142" w:hanging="142"/>
+        <w:rPr>
+          <w:sz w:val="24"/>
+          <w:szCs w:val="24"/>
+        </w:rPr>
+      </w:pPr>
+      <w:r>
+        <w:rPr>
+          <w:sz w:val="24"/>
+          <w:szCs w:val="24"/>
+        </w:rPr>
+        <w:t>Операция: 00 00 (</w:t>
       </w:r>
       <w:r>
         <w:rPr>
@@ -9829,81 +11576,34 @@
           <w:szCs w:val="24"/>
           <w:lang w:val="en-US"/>
         </w:rPr>
-        <w:t>TY</w:t>
+        <w:t>off</w:t>
       </w:r>
       <w:r>
         <w:rPr>
           <w:sz w:val="24"/>
           <w:szCs w:val="24"/>
         </w:rPr>
-        <w:t>№</w:t>
-      </w:r>
-      <w:r>
-        <w:rPr>
+        <w:t>)</w:t>
+      </w:r>
+    </w:p>
+    <w:p>
+      <w:pPr>
+        <w:ind w:left="142" w:hanging="142"/>
+        <w:jc w:val="center"/>
+        <w:rPr>
+          <w:b/>
           <w:sz w:val="24"/>
           <w:szCs w:val="24"/>
           <w:lang w:val="en-US"/>
         </w:rPr>
-        <w:t>3</w:t>
-      </w:r>
-      <w:r>
-        <w:rPr>
-          <w:sz w:val="24"/>
-          <w:szCs w:val="24"/>
-        </w:rPr>
-        <w:t>)</w:t>
-      </w:r>
-    </w:p>
-    <w:p>
-      <w:pPr>
-        <w:ind w:left="142" w:hanging="142"/>
-        <w:rPr>
-          <w:sz w:val="24"/>
-          <w:szCs w:val="24"/>
-        </w:rPr>
-      </w:pPr>
-      <w:r>
-        <w:rPr>
-          <w:sz w:val="24"/>
-          <w:szCs w:val="24"/>
-        </w:rPr>
-        <w:t>Операция: 00 00 (</w:t>
-      </w:r>
-      <w:r>
-        <w:rPr>
-          <w:sz w:val="24"/>
-          <w:szCs w:val="24"/>
-          <w:lang w:val="en-US"/>
-        </w:rPr>
-        <w:t>off</w:t>
-      </w:r>
-      <w:r>
-        <w:rPr>
-          <w:sz w:val="24"/>
-          <w:szCs w:val="24"/>
-        </w:rPr>
-        <w:t>)</w:t>
-      </w:r>
-    </w:p>
-    <w:p>
-      <w:pPr>
-        <w:ind w:left="142" w:hanging="142"/>
-        <w:jc w:val="center"/>
-        <w:rPr>
-          <w:b/>
-          <w:sz w:val="24"/>
-          <w:szCs w:val="24"/>
-          <w:lang w:val="en-US"/>
-        </w:rPr>
       </w:pPr>
       <w:r>
         <w:rPr>
           <w:noProof/>
           <w:sz w:val="24"/>
           <w:szCs w:val="24"/>
-          <w:lang w:eastAsia="ru-RU"/>
-        </w:rPr>
-        <w:lastRenderedPageBreak/>
+          <w:lang w:val="uk-UA" w:eastAsia="uk-UA"/>
+        </w:rPr>
         <w:drawing>
           <wp:inline distT="0" distB="0" distL="0" distR="0">
             <wp:extent cx="6638925" cy="6115050"/>
@@ -9922,7 +11622,7 @@
                     </pic:cNvPicPr>
                   </pic:nvPicPr>
                   <pic:blipFill>
-                    <a:blip r:embed="rId6" cstate="print"/>
+                    <a:blip r:embed="rId7" cstate="print"/>
                     <a:srcRect/>
                     <a:stretch>
                       <a:fillRect/>
@@ -9962,7 +11662,7 @@
 </file>
 
 <file path=word/numbering.xml><?xml version="1.0" encoding="utf-8"?>
-<w:numbering xmlns:ve="http://schemas.openxmlformats.org/markup-compatibility/2006" xmlns:o="urn:schemas-microsoft-com:office:office" xmlns:r="http://schemas.openxmlformats.org/officeDocument/2006/relationships" xmlns:m="http://schemas.openxmlformats.org/officeDocument/2006/math" xmlns:v="urn:schemas-microsoft-com:vml" xmlns:wp="http://schemas.openxmlformats.org/drawingml/2006/wordprocessingDrawing" xmlns:w10="urn:schemas-microsoft-com:office:word" xmlns:w="http://schemas.openxmlformats.org/wordprocessingml/2006/main" xmlns:wne="http://schemas.microsoft.com/office/word/2006/wordml">
+<w:numbering xmlns:wpc="http://schemas.microsoft.com/office/word/2010/wordprocessingCanvas" xmlns:mc="http://schemas.openxmlformats.org/markup-compatibility/2006" xmlns:o="urn:schemas-microsoft-com:office:office" xmlns:r="http://schemas.openxmlformats.org/officeDocument/2006/relationships" xmlns:m="http://schemas.openxmlformats.org/officeDocument/2006/math" xmlns:v="urn:schemas-microsoft-com:vml" xmlns:wp14="http://schemas.microsoft.com/office/word/2010/wordprocessingDrawing" xmlns:wp="http://schemas.openxmlformats.org/drawingml/2006/wordprocessingDrawing" xmlns:w10="urn:schemas-microsoft-com:office:word" xmlns:w="http://schemas.openxmlformats.org/wordprocessingml/2006/main" xmlns:w14="http://schemas.microsoft.com/office/word/2010/wordml" xmlns:wpg="http://schemas.microsoft.com/office/word/2010/wordprocessingGroup" xmlns:wpi="http://schemas.microsoft.com/office/word/2010/wordprocessingInk" xmlns:wne="http://schemas.microsoft.com/office/word/2006/wordml" xmlns:wps="http://schemas.microsoft.com/office/word/2010/wordprocessingShape" mc:Ignorable="w14 wp14">
   <w:abstractNum w:abstractNumId="0">
     <w:nsid w:val="049A2FD2"/>
     <w:multiLevelType w:val="hybridMultilevel"/>
@@ -10614,7 +12314,7 @@
 </file>
 
 <file path=word/styles.xml><?xml version="1.0" encoding="utf-8"?>
-<w:styles xmlns:r="http://schemas.openxmlformats.org/officeDocument/2006/relationships" xmlns:w="http://schemas.openxmlformats.org/wordprocessingml/2006/main">
+<w:styles xmlns:mc="http://schemas.openxmlformats.org/markup-compatibility/2006" xmlns:r="http://schemas.openxmlformats.org/officeDocument/2006/relationships" xmlns:w="http://schemas.openxmlformats.org/wordprocessingml/2006/main" xmlns:w14="http://schemas.microsoft.com/office/word/2010/wordml" mc:Ignorable="w14">
   <w:docDefaults>
     <w:rPrDefault>
       <w:rPr>
@@ -10785,7 +12485,6 @@
     <w:uiPriority w:val="99"/>
     <w:semiHidden/>
     <w:unhideWhenUsed/>
-    <w:qFormat/>
     <w:tblPr>
       <w:tblInd w:w="0" w:type="dxa"/>
       <w:tblCellMar>
@@ -10868,6 +12567,196 @@
       <w:ind w:left="720"/>
       <w:contextualSpacing/>
     </w:pPr>
+  </w:style>
+</w:styles>
+</file>
+
+<file path=word/stylesWithEffects.xml><?xml version="1.0" encoding="utf-8"?>
+<w:styles xmlns:wpc="http://schemas.microsoft.com/office/word/2010/wordprocessingCanvas" xmlns:mc="http://schemas.openxmlformats.org/markup-compatibility/2006" xmlns:o="urn:schemas-microsoft-com:office:office" xmlns:r="http://schemas.openxmlformats.org/officeDocument/2006/relationships" xmlns:m="http://schemas.openxmlformats.org/officeDocument/2006/math" xmlns:v="urn:schemas-microsoft-com:vml" xmlns:wp14="http://schemas.microsoft.com/office/word/2010/wordprocessingDrawing" xmlns:wp="http://schemas.openxmlformats.org/drawingml/2006/wordprocessingDrawing" xmlns:w10="urn:schemas-microsoft-com:office:word" xmlns:w="http://schemas.openxmlformats.org/wordprocessingml/2006/main" xmlns:w14="http://schemas.microsoft.com/office/word/2010/wordml" xmlns:wpg="http://schemas.microsoft.com/office/word/2010/wordprocessingGroup" xmlns:wpi="http://schemas.microsoft.com/office/word/2010/wordprocessingInk" xmlns:wne="http://schemas.microsoft.com/office/word/2006/wordml" xmlns:wps="http://schemas.microsoft.com/office/word/2010/wordprocessingShape" mc:Ignorable="w14 wp14">
+  <w:docDefaults>
+    <w:rPrDefault>
+      <w:rPr>
+        <w:rFonts w:asciiTheme="minorHAnsi" w:eastAsiaTheme="minorEastAsia" w:hAnsiTheme="minorHAnsi" w:cstheme="minorBidi"/>
+        <w:sz w:val="22"/>
+        <w:szCs w:val="22"/>
+        <w:lang w:val="uk-UA" w:eastAsia="uk-UA" w:bidi="ar-SA"/>
+      </w:rPr>
+    </w:rPrDefault>
+    <w:pPrDefault>
+      <w:pPr>
+        <w:spacing w:after="200" w:line="276" w:lineRule="auto"/>
+      </w:pPr>
+    </w:pPrDefault>
+  </w:docDefaults>
+  <w:latentStyles w:defLockedState="0" w:defUIPriority="99" w:defSemiHidden="1" w:defUnhideWhenUsed="1" w:defQFormat="0" w:count="267">
+    <w:lsdException w:name="Normal" w:semiHidden="0" w:uiPriority="0" w:unhideWhenUsed="0" w:qFormat="1"/>
+    <w:lsdException w:name="heading 1" w:semiHidden="0" w:uiPriority="9" w:unhideWhenUsed="0" w:qFormat="1"/>
+    <w:lsdException w:name="heading 2" w:uiPriority="9" w:qFormat="1"/>
+    <w:lsdException w:name="heading 3" w:uiPriority="9" w:qFormat="1"/>
+    <w:lsdException w:name="heading 4" w:uiPriority="9" w:qFormat="1"/>
+    <w:lsdException w:name="heading 5" w:uiPriority="9" w:qFormat="1"/>
+    <w:lsdException w:name="heading 6" w:uiPriority="9" w:qFormat="1"/>
+    <w:lsdException w:name="heading 7" w:uiPriority="9" w:qFormat="1"/>
+    <w:lsdException w:name="heading 8" w:uiPriority="9" w:qFormat="1"/>
+    <w:lsdException w:name="heading 9" w:uiPriority="9" w:qFormat="1"/>
+    <w:lsdException w:name="toc 1" w:uiPriority="39"/>
+    <w:lsdException w:name="toc 2" w:uiPriority="39"/>
+    <w:lsdException w:name="toc 3" w:uiPriority="39"/>
+    <w:lsdException w:name="toc 4" w:uiPriority="39"/>
+    <w:lsdException w:name="toc 5" w:uiPriority="39"/>
+    <w:lsdException w:name="toc 6" w:uiPriority="39"/>
+    <w:lsdException w:name="toc 7" w:uiPriority="39"/>
+    <w:lsdException w:name="toc 8" w:uiPriority="39"/>
+    <w:lsdException w:name="toc 9" w:uiPriority="39"/>
+    <w:lsdException w:name="caption" w:uiPriority="35" w:qFormat="1"/>
+    <w:lsdException w:name="Title" w:semiHidden="0" w:uiPriority="10" w:unhideWhenUsed="0" w:qFormat="1"/>
+    <w:lsdException w:name="Default Paragraph Font" w:uiPriority="1"/>
+    <w:lsdException w:name="Subtitle" w:semiHidden="0" w:uiPriority="11" w:unhideWhenUsed="0" w:qFormat="1"/>
+    <w:lsdException w:name="Strong" w:semiHidden="0" w:uiPriority="22" w:unhideWhenUsed="0" w:qFormat="1"/>
+    <w:lsdException w:name="Emphasis" w:semiHidden="0" w:uiPriority="20" w:unhideWhenUsed="0" w:qFormat="1"/>
+    <w:lsdException w:name="Table Grid" w:semiHidden="0" w:uiPriority="59" w:unhideWhenUsed="0"/>
+    <w:lsdException w:name="Placeholder Text" w:unhideWhenUsed="0"/>
+    <w:lsdException w:name="No Spacing" w:semiHidden="0" w:uiPriority="1" w:unhideWhenUsed="0" w:qFormat="1"/>
+    <w:lsdException w:name="Light Shading" w:semiHidden="0" w:uiPriority="60" w:unhideWhenUsed="0"/>
+    <w:lsdException w:name="Light List" w:semiHidden="0" w:uiPriority="61" w:unhideWhenUsed="0"/>
+    <w:lsdException w:name="Light Grid" w:semiHidden="0" w:uiPriority="62" w:unhideWhenUsed="0"/>
+    <w:lsdException w:name="Medium Shading 1" w:semiHidden="0" w:uiPriority="63" w:unhideWhenUsed="0"/>
+    <w:lsdException w:name="Medium Shading 2" w:semiHidden="0" w:uiPriority="64" w:unhideWhenUsed="0"/>
+    <w:lsdException w:name="Medium List 1" w:semiHidden="0" w:uiPriority="65" w:unhideWhenUsed="0"/>
+    <w:lsdException w:name="Medium List 2" w:semiHidden="0" w:uiPriority="66" w:unhideWhenUsed="0"/>
+    <w:lsdException w:name="Medium Grid 1" w:semiHidden="0" w:uiPriority="67" w:unhideWhenUsed="0"/>
+    <w:lsdException w:name="Medium Grid 2" w:semiHidden="0" w:uiPriority="68" w:unhideWhenUsed="0"/>
+    <w:lsdException w:name="Medium Grid 3" w:semiHidden="0" w:uiPriority="69" w:unhideWhenUsed="0"/>
+    <w:lsdException w:name="Dark List" w:semiHidden="0" w:uiPriority="70" w:unhideWhenUsed="0"/>
+    <w:lsdException w:name="Colorful Shading" w:semiHidden="0" w:uiPriority="71" w:unhideWhenUsed="0"/>
+    <w:lsdException w:name="Colorful List" w:semiHidden="0" w:uiPriority="72" w:unhideWhenUsed="0"/>
+    <w:lsdException w:name="Colorful Grid" w:semiHidden="0" w:uiPriority="73" w:unhideWhenUsed="0"/>
+    <w:lsdException w:name="Light Shading Accent 1" w:semiHidden="0" w:uiPriority="60" w:unhideWhenUsed="0"/>
+    <w:lsdException w:name="Light List Accent 1" w:semiHidden="0" w:uiPriority="61" w:unhideWhenUsed="0"/>
+    <w:lsdException w:name="Light Grid Accent 1" w:semiHidden="0" w:uiPriority="62" w:unhideWhenUsed="0"/>
+    <w:lsdException w:name="Medium Shading 1 Accent 1" w:semiHidden="0" w:uiPriority="63" w:unhideWhenUsed="0"/>
+    <w:lsdException w:name="Medium Shading 2 Accent 1" w:semiHidden="0" w:uiPriority="64" w:unhideWhenUsed="0"/>
+    <w:lsdException w:name="Medium List 1 Accent 1" w:semiHidden="0" w:uiPriority="65" w:unhideWhenUsed="0"/>
+    <w:lsdException w:name="Revision" w:unhideWhenUsed="0"/>
+    <w:lsdException w:name="List Paragraph" w:semiHidden="0" w:uiPriority="34" w:unhideWhenUsed="0" w:qFormat="1"/>
+    <w:lsdException w:name="Quote" w:semiHidden="0" w:uiPriority="29" w:unhideWhenUsed="0" w:qFormat="1"/>
+    <w:lsdException w:name="Intense Quote" w:semiHidden="0" w:uiPriority="30" w:unhideWhenUsed="0" w:qFormat="1"/>
+    <w:lsdException w:name="Medium List 2 Accent 1" w:semiHidden="0" w:uiPriority="66" w:unhideWhenUsed="0"/>
+    <w:lsdException w:name="Medium Grid 1 Accent 1" w:semiHidden="0" w:uiPriority="67" w:unhideWhenUsed="0"/>
+    <w:lsdException w:name="Medium Grid 2 Accent 1" w:semiHidden="0" w:uiPriority="68" w:unhideWhenUsed="0"/>
+    <w:lsdException w:name="Medium Grid 3 Accent 1" w:semiHidden="0" w:uiPriority="69" w:unhideWhenUsed="0"/>
+    <w:lsdException w:name="Dark List Accent 1" w:semiHidden="0" w:uiPriority="70" w:unhideWhenUsed="0"/>
+    <w:lsdException w:name="Colorful Shading Accent 1" w:semiHidden="0" w:uiPriority="71" w:unhideWhenUsed="0"/>
+    <w:lsdException w:name="Colorful List Accent 1" w:semiHidden="0" w:uiPriority="72" w:unhideWhenUsed="0"/>
+    <w:lsdException w:name="Colorful Grid Accent 1" w:semiHidden="0" w:uiPriority="73" w:unhideWhenUsed="0"/>
+    <w:lsdException w:name="Light Shading Accent 2" w:semiHidden="0" w:uiPriority="60" w:unhideWhenUsed="0"/>
+    <w:lsdException w:name="Light List Accent 2" w:semiHidden="0" w:uiPriority="61" w:unhideWhenUsed="0"/>
+    <w:lsdException w:name="Light Grid Accent 2" w:semiHidden="0" w:uiPriority="62" w:unhideWhenUsed="0"/>
+    <w:lsdException w:name="Medium Shading 1 Accent 2" w:semiHidden="0" w:uiPriority="63" w:unhideWhenUsed="0"/>
+    <w:lsdException w:name="Medium Shading 2 Accent 2" w:semiHidden="0" w:uiPriority="64" w:unhideWhenUsed="0"/>
+    <w:lsdException w:name="Medium List 1 Accent 2" w:semiHidden="0" w:uiPriority="65" w:unhideWhenUsed="0"/>
+    <w:lsdException w:name="Medium List 2 Accent 2" w:semiHidden="0" w:uiPriority="66" w:unhideWhenUsed="0"/>
+    <w:lsdException w:name="Medium Grid 1 Accent 2" w:semiHidden="0" w:uiPriority="67" w:unhideWhenUsed="0"/>
+    <w:lsdException w:name="Medium Grid 2 Accent 2" w:semiHidden="0" w:uiPriority="68" w:unhideWhenUsed="0"/>
+    <w:lsdException w:name="Medium Grid 3 Accent 2" w:semiHidden="0" w:uiPriority="69" w:unhideWhenUsed="0"/>
+    <w:lsdException w:name="Dark List Accent 2" w:semiHidden="0" w:uiPriority="70" w:unhideWhenUsed="0"/>
+    <w:lsdException w:name="Colorful Shading Accent 2" w:semiHidden="0" w:uiPriority="71" w:unhideWhenUsed="0"/>
+    <w:lsdException w:name="Colorful List Accent 2" w:semiHidden="0" w:uiPriority="72" w:unhideWhenUsed="0"/>
+    <w:lsdException w:name="Colorful Grid Accent 2" w:semiHidden="0" w:uiPriority="73" w:unhideWhenUsed="0"/>
+    <w:lsdException w:name="Light Shading Accent 3" w:semiHidden="0" w:uiPriority="60" w:unhideWhenUsed="0"/>
+    <w:lsdException w:name="Light List Accent 3" w:semiHidden="0" w:uiPriority="61" w:unhideWhenUsed="0"/>
+    <w:lsdException w:name="Light Grid Accent 3" w:semiHidden="0" w:uiPriority="62" w:unhideWhenUsed="0"/>
+    <w:lsdException w:name="Medium Shading 1 Accent 3" w:semiHidden="0" w:uiPriority="63" w:unhideWhenUsed="0"/>
+    <w:lsdException w:name="Medium Shading 2 Accent 3" w:semiHidden="0" w:uiPriority="64" w:unhideWhenUsed="0"/>
+    <w:lsdException w:name="Medium List 1 Accent 3" w:semiHidden="0" w:uiPriority="65" w:unhideWhenUsed="0"/>
+    <w:lsdException w:name="Medium List 2 Accent 3" w:semiHidden="0" w:uiPriority="66" w:unhideWhenUsed="0"/>
+    <w:lsdException w:name="Medium Grid 1 Accent 3" w:semiHidden="0" w:uiPriority="67" w:unhideWhenUsed="0"/>
+    <w:lsdException w:name="Medium Grid 2 Accent 3" w:semiHidden="0" w:uiPriority="68" w:unhideWhenUsed="0"/>
+    <w:lsdException w:name="Medium Grid 3 Accent 3" w:semiHidden="0" w:uiPriority="69" w:unhideWhenUsed="0"/>
+    <w:lsdException w:name="Dark List Accent 3" w:semiHidden="0" w:uiPriority="70" w:unhideWhenUsed="0"/>
+    <w:lsdException w:name="Colorful Shading Accent 3" w:semiHidden="0" w:uiPriority="71" w:unhideWhenUsed="0"/>
+    <w:lsdException w:name="Colorful List Accent 3" w:semiHidden="0" w:uiPriority="72" w:unhideWhenUsed="0"/>
+    <w:lsdException w:name="Colorful Grid Accent 3" w:semiHidden="0" w:uiPriority="73" w:unhideWhenUsed="0"/>
+    <w:lsdException w:name="Light Shading Accent 4" w:semiHidden="0" w:uiPriority="60" w:unhideWhenUsed="0"/>
+    <w:lsdException w:name="Light List Accent 4" w:semiHidden="0" w:uiPriority="61" w:unhideWhenUsed="0"/>
+    <w:lsdException w:name="Light Grid Accent 4" w:semiHidden="0" w:uiPriority="62" w:unhideWhenUsed="0"/>
+    <w:lsdException w:name="Medium Shading 1 Accent 4" w:semiHidden="0" w:uiPriority="63" w:unhideWhenUsed="0"/>
+    <w:lsdException w:name="Medium Shading 2 Accent 4" w:semiHidden="0" w:uiPriority="64" w:unhideWhenUsed="0"/>
+    <w:lsdException w:name="Medium List 1 Accent 4" w:semiHidden="0" w:uiPriority="65" w:unhideWhenUsed="0"/>
+    <w:lsdException w:name="Medium List 2 Accent 4" w:semiHidden="0" w:uiPriority="66" w:unhideWhenUsed="0"/>
+    <w:lsdException w:name="Medium Grid 1 Accent 4" w:semiHidden="0" w:uiPriority="67" w:unhideWhenUsed="0"/>
+    <w:lsdException w:name="Medium Grid 2 Accent 4" w:semiHidden="0" w:uiPriority="68" w:unhideWhenUsed="0"/>
+    <w:lsdException w:name="Medium Grid 3 Accent 4" w:semiHidden="0" w:uiPriority="69" w:unhideWhenUsed="0"/>
+    <w:lsdException w:name="Dark List Accent 4" w:semiHidden="0" w:uiPriority="70" w:unhideWhenUsed="0"/>
+    <w:lsdException w:name="Colorful Shading Accent 4" w:semiHidden="0" w:uiPriority="71" w:unhideWhenUsed="0"/>
+    <w:lsdException w:name="Colorful List Accent 4" w:semiHidden="0" w:uiPriority="72" w:unhideWhenUsed="0"/>
+    <w:lsdException w:name="Colorful Grid Accent 4" w:semiHidden="0" w:uiPriority="73" w:unhideWhenUsed="0"/>
+    <w:lsdException w:name="Light Shading Accent 5" w:semiHidden="0" w:uiPriority="60" w:unhideWhenUsed="0"/>
+    <w:lsdException w:name="Light List Accent 5" w:semiHidden="0" w:uiPriority="61" w:unhideWhenUsed="0"/>
+    <w:lsdException w:name="Light Grid Accent 5" w:semiHidden="0" w:uiPriority="62" w:unhideWhenUsed="0"/>
+    <w:lsdException w:name="Medium Shading 1 Accent 5" w:semiHidden="0" w:uiPriority="63" w:unhideWhenUsed="0"/>
+    <w:lsdException w:name="Medium Shading 2 Accent 5" w:semiHidden="0" w:uiPriority="64" w:unhideWhenUsed="0"/>
+    <w:lsdException w:name="Medium List 1 Accent 5" w:semiHidden="0" w:uiPriority="65" w:unhideWhenUsed="0"/>
+    <w:lsdException w:name="Medium List 2 Accent 5" w:semiHidden="0" w:uiPriority="66" w:unhideWhenUsed="0"/>
+    <w:lsdException w:name="Medium Grid 1 Accent 5" w:semiHidden="0" w:uiPriority="67" w:unhideWhenUsed="0"/>
+    <w:lsdException w:name="Medium Grid 2 Accent 5" w:semiHidden="0" w:uiPriority="68" w:unhideWhenUsed="0"/>
+    <w:lsdException w:name="Medium Grid 3 Accent 5" w:semiHidden="0" w:uiPriority="69" w:unhideWhenUsed="0"/>
+    <w:lsdException w:name="Dark List Accent 5" w:semiHidden="0" w:uiPriority="70" w:unhideWhenUsed="0"/>
+    <w:lsdException w:name="Colorful Shading Accent 5" w:semiHidden="0" w:uiPriority="71" w:unhideWhenUsed="0"/>
+    <w:lsdException w:name="Colorful List Accent 5" w:semiHidden="0" w:uiPriority="72" w:unhideWhenUsed="0"/>
+    <w:lsdException w:name="Colorful Grid Accent 5" w:semiHidden="0" w:uiPriority="73" w:unhideWhenUsed="0"/>
+    <w:lsdException w:name="Light Shading Accent 6" w:semiHidden="0" w:uiPriority="60" w:unhideWhenUsed="0"/>
+    <w:lsdException w:name="Light List Accent 6" w:semiHidden="0" w:uiPriority="61" w:unhideWhenUsed="0"/>
+    <w:lsdException w:name="Light Grid Accent 6" w:semiHidden="0" w:uiPriority="62" w:unhideWhenUsed="0"/>
+    <w:lsdException w:name="Medium Shading 1 Accent 6" w:semiHidden="0" w:uiPriority="63" w:unhideWhenUsed="0"/>
+    <w:lsdException w:name="Medium Shading 2 Accent 6" w:semiHidden="0" w:uiPriority="64" w:unhideWhenUsed="0"/>
+    <w:lsdException w:name="Medium List 1 Accent 6" w:semiHidden="0" w:uiPriority="65" w:unhideWhenUsed="0"/>
+    <w:lsdException w:name="Medium List 2 Accent 6" w:semiHidden="0" w:uiPriority="66" w:unhideWhenUsed="0"/>
+    <w:lsdException w:name="Medium Grid 1 Accent 6" w:semiHidden="0" w:uiPriority="67" w:unhideWhenUsed="0"/>
+    <w:lsdException w:name="Medium Grid 2 Accent 6" w:semiHidden="0" w:uiPriority="68" w:unhideWhenUsed="0"/>
+    <w:lsdException w:name="Medium Grid 3 Accent 6" w:semiHidden="0" w:uiPriority="69" w:unhideWhenUsed="0"/>
+    <w:lsdException w:name="Dark List Accent 6" w:semiHidden="0" w:uiPriority="70" w:unhideWhenUsed="0"/>
+    <w:lsdException w:name="Colorful Shading Accent 6" w:semiHidden="0" w:uiPriority="71" w:unhideWhenUsed="0"/>
+    <w:lsdException w:name="Colorful List Accent 6" w:semiHidden="0" w:uiPriority="72" w:unhideWhenUsed="0"/>
+    <w:lsdException w:name="Colorful Grid Accent 6" w:semiHidden="0" w:uiPriority="73" w:unhideWhenUsed="0"/>
+    <w:lsdException w:name="Subtle Emphasis" w:semiHidden="0" w:uiPriority="19" w:unhideWhenUsed="0" w:qFormat="1"/>
+    <w:lsdException w:name="Intense Emphasis" w:semiHidden="0" w:uiPriority="21" w:unhideWhenUsed="0" w:qFormat="1"/>
+    <w:lsdException w:name="Subtle Reference" w:semiHidden="0" w:uiPriority="31" w:unhideWhenUsed="0" w:qFormat="1"/>
+    <w:lsdException w:name="Intense Reference" w:semiHidden="0" w:uiPriority="32" w:unhideWhenUsed="0" w:qFormat="1"/>
+    <w:lsdException w:name="Book Title" w:semiHidden="0" w:uiPriority="33" w:unhideWhenUsed="0" w:qFormat="1"/>
+    <w:lsdException w:name="Bibliography" w:uiPriority="37"/>
+    <w:lsdException w:name="TOC Heading" w:uiPriority="39" w:qFormat="1"/>
+  </w:latentStyles>
+  <w:style w:type="paragraph" w:default="1" w:styleId="a">
+    <w:name w:val="Normal"/>
+    <w:qFormat/>
+  </w:style>
+  <w:style w:type="character" w:default="1" w:styleId="a0">
+    <w:name w:val="Default Paragraph Font"/>
+    <w:uiPriority w:val="1"/>
+    <w:semiHidden/>
+    <w:unhideWhenUsed/>
+  </w:style>
+  <w:style w:type="table" w:default="1" w:styleId="a1">
+    <w:name w:val="Normal Table"/>
+    <w:uiPriority w:val="99"/>
+    <w:semiHidden/>
+    <w:unhideWhenUsed/>
+    <w:tblPr>
+      <w:tblInd w:w="0" w:type="dxa"/>
+      <w:tblCellMar>
+        <w:top w:w="0" w:type="dxa"/>
+        <w:left w:w="108" w:type="dxa"/>
+        <w:bottom w:w="0" w:type="dxa"/>
+        <w:right w:w="108" w:type="dxa"/>
+      </w:tblCellMar>
+    </w:tblPr>
+  </w:style>
+  <w:style w:type="numbering" w:default="1" w:styleId="a2">
+    <w:name w:val="No List"/>
+    <w:uiPriority w:val="99"/>
+    <w:semiHidden/>
+    <w:unhideWhenUsed/>
   </w:style>
 </w:styles>
 </file>
@@ -11160,7 +13049,7 @@
 </file>
 
 <file path=customXml/itemProps1.xml><?xml version="1.0" encoding="utf-8"?>
-<ds:datastoreItem xmlns:ds="http://schemas.openxmlformats.org/officeDocument/2006/customXml" ds:itemID="{A2713397-C684-45F0-87F6-5DB01B0385ED}">
+<ds:datastoreItem xmlns:ds="http://schemas.openxmlformats.org/officeDocument/2006/customXml" ds:itemID="{B9F61E8C-2C90-470D-8570-203534349394}">
   <ds:schemaRefs>
     <ds:schemaRef ds:uri="http://schemas.openxmlformats.org/officeDocument/2006/bibliography"/>
   </ds:schemaRefs>

</xml_diff>

<commit_message>
swap device status bits according to Gazin's recomendation
</commit_message>
<xml_diff>
--- a/ОПИСАНИЕ СТРУКТУРЫ РЕГИСТРОВ УПРАВЛЕНИЯ_СОСТОЯНИЯ УСТРОЙСТВОМ.docx
+++ b/ОПИСАНИЕ СТРУКТУРЫ РЕГИСТРОВ УПРАВЛЕНИЯ_СОСТОЯНИЯ УСТРОЙСТВОМ.docx
@@ -1,6 +1,6 @@
 
 <file path=word/document.xml><?xml version="1.0" encoding="utf-8"?>
-<w:document xmlns:wpc="http://schemas.microsoft.com/office/word/2010/wordprocessingCanvas" xmlns:cx="http://schemas.microsoft.com/office/drawing/2014/chartex" xmlns:mc="http://schemas.openxmlformats.org/markup-compatibility/2006" xmlns:o="urn:schemas-microsoft-com:office:office" xmlns:r="http://schemas.openxmlformats.org/officeDocument/2006/relationships" xmlns:m="http://schemas.openxmlformats.org/officeDocument/2006/math" xmlns:v="urn:schemas-microsoft-com:vml" xmlns:wp14="http://schemas.microsoft.com/office/word/2010/wordprocessingDrawing" xmlns:wp="http://schemas.openxmlformats.org/drawingml/2006/wordprocessingDrawing" xmlns:w10="urn:schemas-microsoft-com:office:word" xmlns:w="http://schemas.openxmlformats.org/wordprocessingml/2006/main" xmlns:w14="http://schemas.microsoft.com/office/word/2010/wordml" xmlns:w15="http://schemas.microsoft.com/office/word/2012/wordml" xmlns:w16se="http://schemas.microsoft.com/office/word/2015/wordml/symex" xmlns:wpg="http://schemas.microsoft.com/office/word/2010/wordprocessingGroup" xmlns:wpi="http://schemas.microsoft.com/office/word/2010/wordprocessingInk" xmlns:wne="http://schemas.microsoft.com/office/word/2006/wordml" xmlns:wps="http://schemas.microsoft.com/office/word/2010/wordprocessingShape" mc:Ignorable="w14 w15 w16se wp14">
+<w:document xmlns:wpc="http://schemas.microsoft.com/office/word/2010/wordprocessingCanvas" xmlns:mc="http://schemas.openxmlformats.org/markup-compatibility/2006" xmlns:o="urn:schemas-microsoft-com:office:office" xmlns:r="http://schemas.openxmlformats.org/officeDocument/2006/relationships" xmlns:m="http://schemas.openxmlformats.org/officeDocument/2006/math" xmlns:v="urn:schemas-microsoft-com:vml" xmlns:wp14="http://schemas.microsoft.com/office/word/2010/wordprocessingDrawing" xmlns:wp="http://schemas.openxmlformats.org/drawingml/2006/wordprocessingDrawing" xmlns:w10="urn:schemas-microsoft-com:office:word" xmlns:w="http://schemas.openxmlformats.org/wordprocessingml/2006/main" xmlns:w14="http://schemas.microsoft.com/office/word/2010/wordml" xmlns:wpg="http://schemas.microsoft.com/office/word/2010/wordprocessingGroup" xmlns:wpi="http://schemas.microsoft.com/office/word/2010/wordprocessingInk" xmlns:wne="http://schemas.microsoft.com/office/word/2006/wordml" xmlns:wps="http://schemas.microsoft.com/office/word/2010/wordprocessingShape" mc:Ignorable="w14 wp14">
   <w:body>
     <w:p>
       <w:pPr>
@@ -37,7 +37,7 @@
           <w:sz w:val="28"/>
           <w:szCs w:val="28"/>
         </w:rPr>
-        <w:t xml:space="preserve">Карта памяти МВВ имеет следующий вид (Таблица 1 – структура карты памяти </w:t>
+        <w:t>Карта памяти МВВ имеет следующий вид (Таблица 1 – структура карты памяти МВВ</w:t>
       </w:r>
       <w:proofErr w:type="gramStart"/>
       <w:r>
@@ -45,7 +45,7 @@
           <w:sz w:val="28"/>
           <w:szCs w:val="28"/>
         </w:rPr>
-        <w:t>МВВ )</w:t>
+        <w:t xml:space="preserve"> )</w:t>
       </w:r>
       <w:proofErr w:type="gramEnd"/>
     </w:p>
@@ -453,8 +453,17 @@
           <w:sz w:val="28"/>
           <w:szCs w:val="28"/>
         </w:rPr>
-        <w:t>Данные регистры предназначены для</w:t>
-      </w:r>
+        <w:t xml:space="preserve">Данные регистры предназначены </w:t>
+      </w:r>
+      <w:proofErr w:type="gramStart"/>
+      <w:r>
+        <w:rPr>
+          <w:sz w:val="28"/>
+          <w:szCs w:val="28"/>
+        </w:rPr>
+        <w:t>для</w:t>
+      </w:r>
+      <w:proofErr w:type="gramEnd"/>
       <w:r>
         <w:rPr>
           <w:sz w:val="28"/>
@@ -791,7 +800,23 @@
           <w:sz w:val="28"/>
           <w:szCs w:val="28"/>
         </w:rPr>
-        <w:t xml:space="preserve"> специализированным ПО.</w:t>
+        <w:t xml:space="preserve"> </w:t>
+      </w:r>
+      <w:proofErr w:type="gramStart"/>
+      <w:r>
+        <w:rPr>
+          <w:sz w:val="28"/>
+          <w:szCs w:val="28"/>
+        </w:rPr>
+        <w:t>специализированным</w:t>
+      </w:r>
+      <w:proofErr w:type="gramEnd"/>
+      <w:r>
+        <w:rPr>
+          <w:sz w:val="28"/>
+          <w:szCs w:val="28"/>
+        </w:rPr>
+        <w:t xml:space="preserve"> ПО.</w:t>
       </w:r>
     </w:p>
     <w:p>
@@ -1589,7 +1614,7 @@
           <w:szCs w:val="28"/>
           <w:highlight w:val="yellow"/>
         </w:rPr>
-        <w:t xml:space="preserve">ИГАЕТЬСЯ ВВЕРХ НАЧИНАЯ С АДРЕСА ПОСЛЕДНЕГО </w:t>
+        <w:t>ИГАЕТЬСЯ ВВЕРХ НАЧИНАЯ С АДРЕСА ПОСЛЕДНЕГО КАНАЛА</w:t>
       </w:r>
       <w:proofErr w:type="gramStart"/>
       <w:r>
@@ -1599,7 +1624,7 @@
           <w:szCs w:val="28"/>
           <w:highlight w:val="yellow"/>
         </w:rPr>
-        <w:t>КАНАЛА  !!!!!!!!!!!!</w:t>
+        <w:t xml:space="preserve">  !</w:t>
       </w:r>
       <w:proofErr w:type="gramEnd"/>
       <w:r>
@@ -1609,7 +1634,7 @@
           <w:szCs w:val="28"/>
           <w:highlight w:val="yellow"/>
         </w:rPr>
-        <w:t xml:space="preserve"> (в примере к-во канало</w:t>
+        <w:t>!!!!!!!!!!! (в примере к-во канало</w:t>
       </w:r>
       <w:r>
         <w:rPr>
@@ -1747,6 +1772,7 @@
         </w:rPr>
         <w:t xml:space="preserve"> ОПИСАНИЕ СТРУКТУРЫ РЕГИСТРОВ ПРОГРАМНОГО МОДУЛЯ Т</w:t>
       </w:r>
+      <w:proofErr w:type="gramStart"/>
       <w:r>
         <w:rPr>
           <w:b/>
@@ -1754,6 +1780,7 @@
         </w:rPr>
         <w:t>C</w:t>
       </w:r>
+      <w:proofErr w:type="gramEnd"/>
     </w:p>
     <w:p>
       <w:pPr>
@@ -1843,16 +1870,19 @@
         </w:rPr>
       </w:pPr>
       <w:r>
-        <w:t xml:space="preserve">Часть карты памяти в </w:t>
+        <w:t xml:space="preserve">Часть карты </w:t>
       </w:r>
       <w:proofErr w:type="gramStart"/>
       <w:r>
-        <w:t xml:space="preserve">которой  </w:t>
+        <w:t>памяти</w:t>
+      </w:r>
+      <w:proofErr w:type="gramEnd"/>
+      <w:r>
+        <w:t xml:space="preserve"> в которой  </w:t>
       </w:r>
       <w:r>
         <w:t>отображается</w:t>
       </w:r>
-      <w:proofErr w:type="gramEnd"/>
       <w:r>
         <w:t xml:space="preserve"> состояние устройства</w:t>
       </w:r>
@@ -1916,7 +1946,15 @@
           </w:tcPr>
           <w:p>
             <w:r>
-              <w:t>№ П/П</w:t>
+              <w:t xml:space="preserve">№ </w:t>
+            </w:r>
+            <w:proofErr w:type="gramStart"/>
+            <w:r>
+              <w:t>П</w:t>
+            </w:r>
+            <w:proofErr w:type="gramEnd"/>
+            <w:r>
+              <w:t>/П</w:t>
             </w:r>
           </w:p>
         </w:tc>
@@ -2103,23 +2141,7 @@
               <w:rPr>
                 <w:b/>
               </w:rPr>
-              <w:t xml:space="preserve">Статус – </w:t>
-            </w:r>
-            <w:bookmarkStart w:id="0" w:name="OLE_LINK6"/>
-            <w:bookmarkStart w:id="1" w:name="OLE_LINK7"/>
-            <w:r>
-              <w:rPr>
-                <w:b/>
-              </w:rPr>
-              <w:t xml:space="preserve">регистр состояния устройства </w:t>
-            </w:r>
-            <w:bookmarkEnd w:id="0"/>
-            <w:bookmarkEnd w:id="1"/>
-            <w:r>
-              <w:rPr>
-                <w:b/>
-              </w:rPr>
-              <w:t>(2)</w:t>
+              <w:t>Статус – регистр состояния устройства (2)</w:t>
             </w:r>
           </w:p>
         </w:tc>
@@ -2443,8 +2465,6 @@
       <w:pPr>
         <w:spacing w:after="0" w:line="360" w:lineRule="auto"/>
       </w:pPr>
-      <w:bookmarkStart w:id="2" w:name="OLE_LINK4"/>
-      <w:bookmarkStart w:id="3" w:name="OLE_LINK5"/>
       <w:r>
         <w:t xml:space="preserve"> 0 – модуль функционирует нормально;</w:t>
       </w:r>
@@ -2463,8 +2483,6 @@
         <w:t xml:space="preserve">)/(ошибка модуля). </w:t>
       </w:r>
     </w:p>
-    <w:bookmarkEnd w:id="2"/>
-    <w:bookmarkEnd w:id="3"/>
     <w:p>
       <w:pPr>
         <w:spacing w:after="0" w:line="360" w:lineRule="auto"/>
@@ -2492,7 +2510,6 @@
             <w:pPr>
               <w:spacing w:line="360" w:lineRule="auto"/>
             </w:pPr>
-            <w:bookmarkStart w:id="4" w:name="_Hlk450854142"/>
             <w:r>
               <w:t>Программный</w:t>
             </w:r>
@@ -2524,9 +2541,6 @@
             <w:pPr>
               <w:spacing w:line="360" w:lineRule="auto"/>
             </w:pPr>
-            <w:bookmarkStart w:id="5" w:name="OLE_LINK8"/>
-            <w:bookmarkStart w:id="6" w:name="OLE_LINK9"/>
-            <w:bookmarkStart w:id="7" w:name="_GoBack"/>
             <w:r>
               <w:rPr>
                 <w:lang w:val="en-GB"/>
@@ -2536,9 +2550,6 @@
             <w:r>
               <w:t xml:space="preserve"> канал №1</w:t>
             </w:r>
-            <w:bookmarkEnd w:id="5"/>
-            <w:bookmarkEnd w:id="6"/>
-            <w:bookmarkEnd w:id="7"/>
           </w:p>
         </w:tc>
         <w:tc>
@@ -2726,7 +2737,6 @@
           </w:p>
         </w:tc>
       </w:tr>
-      <w:bookmarkEnd w:id="4"/>
     </w:tbl>
     <w:p>
       <w:pPr>
@@ -2777,17 +2787,18 @@
         </w:rPr>
       </w:pPr>
       <w:r>
-        <w:t xml:space="preserve">Часть карты памяти в </w:t>
+        <w:t xml:space="preserve">Часть карты памяти </w:t>
+      </w:r>
+      <w:proofErr w:type="gramStart"/>
+      <w:r>
+        <w:t xml:space="preserve">в </w:t>
       </w:r>
       <w:r>
         <w:t>отображается</w:t>
       </w:r>
-      <w:r>
-        <w:t xml:space="preserve"> состояние </w:t>
-      </w:r>
-      <w:proofErr w:type="gramStart"/>
-      <w:r>
-        <w:t xml:space="preserve">модуля  </w:t>
+      <w:proofErr w:type="gramEnd"/>
+      <w:r>
+        <w:t xml:space="preserve"> состояние модуля  </w:t>
       </w:r>
       <w:r>
         <w:rPr>
@@ -2795,7 +2806,6 @@
         </w:rPr>
         <w:t>MODBUS</w:t>
       </w:r>
-      <w:proofErr w:type="gramEnd"/>
       <w:r>
         <w:t xml:space="preserve"> (</w:t>
       </w:r>
@@ -2877,7 +2887,15 @@
           </w:tcPr>
           <w:p>
             <w:r>
-              <w:t>№ П/П</w:t>
+              <w:t xml:space="preserve">№ </w:t>
+            </w:r>
+            <w:proofErr w:type="gramStart"/>
+            <w:r>
+              <w:t>П</w:t>
+            </w:r>
+            <w:proofErr w:type="gramEnd"/>
+            <w:r>
+              <w:t>/П</w:t>
             </w:r>
           </w:p>
         </w:tc>
@@ -4687,6 +4705,7 @@
         </w:rPr>
         <w:t>ОПИСАНИЕ СТРУКТУРЫ РЕГИСТРОВ ПРОГРАМНОГО МОДУЛЯ Т</w:t>
       </w:r>
+      <w:proofErr w:type="gramStart"/>
       <w:r>
         <w:rPr>
           <w:b/>
@@ -4699,6 +4718,7 @@
         </w:rPr>
         <w:t>C</w:t>
       </w:r>
+      <w:proofErr w:type="gramEnd"/>
     </w:p>
     <w:p>
       <w:pPr>
@@ -4710,7 +4730,15 @@
         </w:rPr>
       </w:pPr>
       <w:r>
-        <w:t>Часть карты памяти в</w:t>
+        <w:t xml:space="preserve">Часть карты </w:t>
+      </w:r>
+      <w:proofErr w:type="gramStart"/>
+      <w:r>
+        <w:t>памяти</w:t>
+      </w:r>
+      <w:proofErr w:type="gramEnd"/>
+      <w:r>
+        <w:t xml:space="preserve"> в</w:t>
       </w:r>
       <w:r>
         <w:t xml:space="preserve"> которой</w:t>
@@ -4784,7 +4812,15 @@
           </w:tcPr>
           <w:p>
             <w:r>
-              <w:t>№ П/П</w:t>
+              <w:t xml:space="preserve">№ </w:t>
+            </w:r>
+            <w:proofErr w:type="gramStart"/>
+            <w:r>
+              <w:t>П</w:t>
+            </w:r>
+            <w:proofErr w:type="gramEnd"/>
+            <w:r>
+              <w:t>/П</w:t>
             </w:r>
           </w:p>
         </w:tc>
@@ -4916,6 +4952,7 @@
               </w:rPr>
               <w:t>Общий статус модуля Т</w:t>
             </w:r>
+            <w:proofErr w:type="gramStart"/>
             <w:r>
               <w:rPr>
                 <w:b/>
@@ -4923,6 +4960,7 @@
               </w:rPr>
               <w:t>C</w:t>
             </w:r>
+            <w:proofErr w:type="gramEnd"/>
             <w:r>
               <w:rPr>
                 <w:b/>
@@ -6301,7 +6339,21 @@
               <w:rPr>
                 <w:rFonts w:cs="Courier New"/>
               </w:rPr>
-              <w:t xml:space="preserve">отсутствует напряжения 24 В на выходе «ТС </w:t>
+              <w:t>отсутствует напряжения 24</w:t>
+            </w:r>
+            <w:proofErr w:type="gramStart"/>
+            <w:r>
+              <w:rPr>
+                <w:rFonts w:cs="Courier New"/>
+              </w:rPr>
+              <w:t xml:space="preserve"> В</w:t>
+            </w:r>
+            <w:proofErr w:type="gramEnd"/>
+            <w:r>
+              <w:rPr>
+                <w:rFonts w:cs="Courier New"/>
+              </w:rPr>
+              <w:t xml:space="preserve"> на выходе «ТС </w:t>
             </w:r>
             <w:proofErr w:type="spellStart"/>
             <w:r>
@@ -6559,7 +6611,15 @@
         </w:rPr>
       </w:pPr>
       <w:r>
-        <w:t>Часть карты памяти в</w:t>
+        <w:t xml:space="preserve">Часть карты </w:t>
+      </w:r>
+      <w:proofErr w:type="gramStart"/>
+      <w:r>
+        <w:t>памяти</w:t>
+      </w:r>
+      <w:proofErr w:type="gramEnd"/>
+      <w:r>
+        <w:t xml:space="preserve"> в</w:t>
       </w:r>
       <w:r>
         <w:t xml:space="preserve"> которой</w:t>
@@ -6633,7 +6693,15 @@
           </w:tcPr>
           <w:p>
             <w:r>
-              <w:t>№ П/П</w:t>
+              <w:t xml:space="preserve">№ </w:t>
+            </w:r>
+            <w:proofErr w:type="gramStart"/>
+            <w:r>
+              <w:t>П</w:t>
+            </w:r>
+            <w:proofErr w:type="gramEnd"/>
+            <w:r>
+              <w:t>/П</w:t>
             </w:r>
           </w:p>
         </w:tc>
@@ -7248,11 +7316,19 @@
                 <w:b/>
               </w:rPr>
             </w:pPr>
-            <w:r>
-              <w:rPr>
-                <w:b/>
-              </w:rPr>
-              <w:t xml:space="preserve">Состояние которое необходимо установить выхода ТУ 1 (3) </w:t>
+            <w:proofErr w:type="gramStart"/>
+            <w:r>
+              <w:rPr>
+                <w:b/>
+              </w:rPr>
+              <w:t>Состояние</w:t>
+            </w:r>
+            <w:proofErr w:type="gramEnd"/>
+            <w:r>
+              <w:rPr>
+                <w:b/>
+              </w:rPr>
+              <w:t xml:space="preserve"> которое необходимо установить выхода ТУ 1 (3) </w:t>
             </w:r>
           </w:p>
         </w:tc>
@@ -7346,11 +7422,19 @@
                 <w:b/>
               </w:rPr>
             </w:pPr>
-            <w:r>
-              <w:rPr>
-                <w:b/>
-              </w:rPr>
-              <w:t>Состояние которое необходимо установить выхода ТУ 2 (3)</w:t>
+            <w:proofErr w:type="gramStart"/>
+            <w:r>
+              <w:rPr>
+                <w:b/>
+              </w:rPr>
+              <w:t>Состояние</w:t>
+            </w:r>
+            <w:proofErr w:type="gramEnd"/>
+            <w:r>
+              <w:rPr>
+                <w:b/>
+              </w:rPr>
+              <w:t xml:space="preserve"> которое необходимо установить выхода ТУ 2 (3)</w:t>
             </w:r>
           </w:p>
         </w:tc>
@@ -7444,11 +7528,19 @@
                 <w:b/>
               </w:rPr>
             </w:pPr>
-            <w:r>
-              <w:rPr>
-                <w:b/>
-              </w:rPr>
-              <w:t>Состояние которое необходимо установить выхода ТУ 3 (3)</w:t>
+            <w:proofErr w:type="gramStart"/>
+            <w:r>
+              <w:rPr>
+                <w:b/>
+              </w:rPr>
+              <w:t>Состояние</w:t>
+            </w:r>
+            <w:proofErr w:type="gramEnd"/>
+            <w:r>
+              <w:rPr>
+                <w:b/>
+              </w:rPr>
+              <w:t xml:space="preserve"> которое необходимо установить выхода ТУ 3 (3)</w:t>
             </w:r>
           </w:p>
         </w:tc>
@@ -7542,11 +7634,19 @@
                 <w:b/>
               </w:rPr>
             </w:pPr>
-            <w:r>
-              <w:rPr>
-                <w:b/>
-              </w:rPr>
-              <w:t>Состояние которое необходимо установить выхода ТУ 4 (3)</w:t>
+            <w:proofErr w:type="gramStart"/>
+            <w:r>
+              <w:rPr>
+                <w:b/>
+              </w:rPr>
+              <w:t>Состояние</w:t>
+            </w:r>
+            <w:proofErr w:type="gramEnd"/>
+            <w:r>
+              <w:rPr>
+                <w:b/>
+              </w:rPr>
+              <w:t xml:space="preserve"> которое необходимо установить выхода ТУ 4 (3)</w:t>
             </w:r>
           </w:p>
         </w:tc>
@@ -8272,11 +8372,19 @@
                 <w:b/>
               </w:rPr>
             </w:pPr>
-            <w:r>
-              <w:rPr>
-                <w:b/>
-              </w:rPr>
-              <w:t>Состояние которое необхо</w:t>
+            <w:proofErr w:type="gramStart"/>
+            <w:r>
+              <w:rPr>
+                <w:b/>
+              </w:rPr>
+              <w:t>Состояние</w:t>
+            </w:r>
+            <w:proofErr w:type="gramEnd"/>
+            <w:r>
+              <w:rPr>
+                <w:b/>
+              </w:rPr>
+              <w:t xml:space="preserve"> которое необхо</w:t>
             </w:r>
             <w:r>
               <w:rPr>
@@ -8370,11 +8478,19 @@
                 <w:b/>
               </w:rPr>
             </w:pPr>
-            <w:r>
-              <w:rPr>
-                <w:b/>
-              </w:rPr>
-              <w:t>Состояние кото</w:t>
+            <w:proofErr w:type="gramStart"/>
+            <w:r>
+              <w:rPr>
+                <w:b/>
+              </w:rPr>
+              <w:t>Состояние</w:t>
+            </w:r>
+            <w:proofErr w:type="gramEnd"/>
+            <w:r>
+              <w:rPr>
+                <w:b/>
+              </w:rPr>
+              <w:t xml:space="preserve"> кото</w:t>
             </w:r>
             <w:r>
               <w:rPr>
@@ -8468,11 +8584,19 @@
                 <w:b/>
               </w:rPr>
             </w:pPr>
-            <w:r>
-              <w:rPr>
-                <w:b/>
-              </w:rPr>
-              <w:t>Состояние кото</w:t>
+            <w:proofErr w:type="gramStart"/>
+            <w:r>
+              <w:rPr>
+                <w:b/>
+              </w:rPr>
+              <w:t>Состояние</w:t>
+            </w:r>
+            <w:proofErr w:type="gramEnd"/>
+            <w:r>
+              <w:rPr>
+                <w:b/>
+              </w:rPr>
+              <w:t xml:space="preserve"> кото</w:t>
             </w:r>
             <w:r>
               <w:rPr>
@@ -8566,11 +8690,19 @@
                 <w:b/>
               </w:rPr>
             </w:pPr>
-            <w:r>
-              <w:rPr>
-                <w:b/>
-              </w:rPr>
-              <w:t>Состояние кото</w:t>
+            <w:proofErr w:type="gramStart"/>
+            <w:r>
+              <w:rPr>
+                <w:b/>
+              </w:rPr>
+              <w:t>Состояние</w:t>
+            </w:r>
+            <w:proofErr w:type="gramEnd"/>
+            <w:r>
+              <w:rPr>
+                <w:b/>
+              </w:rPr>
+              <w:t xml:space="preserve"> кото</w:t>
             </w:r>
             <w:r>
               <w:rPr>
@@ -8853,8 +8985,16 @@
               <w:rPr>
                 <w:rFonts w:cs="Courier New"/>
               </w:rPr>
-              <w:t>отсутствует напряжение опер-тока</w:t>
-            </w:r>
+              <w:t xml:space="preserve">отсутствует напряжение </w:t>
+            </w:r>
+            <w:proofErr w:type="gramStart"/>
+            <w:r>
+              <w:rPr>
+                <w:rFonts w:cs="Courier New"/>
+              </w:rPr>
+              <w:t>опер-тока</w:t>
+            </w:r>
+            <w:proofErr w:type="gramEnd"/>
           </w:p>
         </w:tc>
       </w:tr>
@@ -10052,7 +10192,15 @@
         </w:rPr>
       </w:pPr>
       <w:r>
-        <w:t xml:space="preserve">Часть карты памяти в которой </w:t>
+        <w:t xml:space="preserve">Часть карты </w:t>
+      </w:r>
+      <w:proofErr w:type="gramStart"/>
+      <w:r>
+        <w:t>памяти</w:t>
+      </w:r>
+      <w:proofErr w:type="gramEnd"/>
+      <w:r>
+        <w:t xml:space="preserve"> в которой </w:t>
       </w:r>
       <w:r>
         <w:t>отображается</w:t>
@@ -10123,7 +10271,15 @@
           </w:tcPr>
           <w:p>
             <w:r>
-              <w:t>№ П/П</w:t>
+              <w:t xml:space="preserve">№ </w:t>
+            </w:r>
+            <w:proofErr w:type="gramStart"/>
+            <w:r>
+              <w:t>П</w:t>
+            </w:r>
+            <w:proofErr w:type="gramEnd"/>
+            <w:r>
+              <w:t>/П</w:t>
             </w:r>
           </w:p>
         </w:tc>
@@ -10311,6 +10467,8 @@
           <w:lang w:val="en-US"/>
         </w:rPr>
       </w:pPr>
+      <w:bookmarkStart w:id="0" w:name="_GoBack"/>
+      <w:bookmarkEnd w:id="0"/>
     </w:p>
     <w:p>
       <w:pPr>
@@ -11265,7 +11423,15 @@
           <w:sz w:val="24"/>
           <w:szCs w:val="24"/>
         </w:rPr>
-        <w:t>ПРИМЕР ОТПРАВКИ КОМА</w:t>
+        <w:t xml:space="preserve">ПРИМЕР ОТПРАВКИ </w:t>
+      </w:r>
+      <w:proofErr w:type="gramStart"/>
+      <w:r>
+        <w:rPr>
+          <w:sz w:val="24"/>
+          <w:szCs w:val="24"/>
+        </w:rPr>
+        <w:t>КОМА</w:t>
       </w:r>
       <w:r>
         <w:rPr>
@@ -11286,7 +11452,15 @@
           <w:sz w:val="24"/>
           <w:szCs w:val="24"/>
         </w:rPr>
-        <w:t xml:space="preserve">НДЫ ПРОГРАМОЙ </w:t>
+        <w:t>НДЫ</w:t>
+      </w:r>
+      <w:proofErr w:type="gramEnd"/>
+      <w:r>
+        <w:rPr>
+          <w:sz w:val="24"/>
+          <w:szCs w:val="24"/>
+        </w:rPr>
+        <w:t xml:space="preserve"> ПРОГРАМОЙ </w:t>
       </w:r>
       <w:r>
         <w:rPr>
@@ -11428,7 +11602,7 @@
           <w:noProof/>
           <w:sz w:val="24"/>
           <w:szCs w:val="24"/>
-          <w:lang w:eastAsia="ru-RU"/>
+          <w:lang w:val="uk-UA" w:eastAsia="uk-UA"/>
         </w:rPr>
         <w:drawing>
           <wp:inline distT="0" distB="0" distL="0" distR="0">
@@ -11448,7 +11622,7 @@
                     </pic:cNvPicPr>
                   </pic:nvPicPr>
                   <pic:blipFill>
-                    <a:blip r:embed="rId6" cstate="print"/>
+                    <a:blip r:embed="rId7" cstate="print"/>
                     <a:srcRect/>
                     <a:stretch>
                       <a:fillRect/>
@@ -11488,8 +11662,8 @@
 </file>
 
 <file path=word/numbering.xml><?xml version="1.0" encoding="utf-8"?>
-<w:numbering xmlns:wpc="http://schemas.microsoft.com/office/word/2010/wordprocessingCanvas" xmlns:cx="http://schemas.microsoft.com/office/drawing/2014/chartex" xmlns:mc="http://schemas.openxmlformats.org/markup-compatibility/2006" xmlns:o="urn:schemas-microsoft-com:office:office" xmlns:r="http://schemas.openxmlformats.org/officeDocument/2006/relationships" xmlns:m="http://schemas.openxmlformats.org/officeDocument/2006/math" xmlns:v="urn:schemas-microsoft-com:vml" xmlns:wp14="http://schemas.microsoft.com/office/word/2010/wordprocessingDrawing" xmlns:wp="http://schemas.openxmlformats.org/drawingml/2006/wordprocessingDrawing" xmlns:w10="urn:schemas-microsoft-com:office:word" xmlns:w="http://schemas.openxmlformats.org/wordprocessingml/2006/main" xmlns:w14="http://schemas.microsoft.com/office/word/2010/wordml" xmlns:w15="http://schemas.microsoft.com/office/word/2012/wordml" xmlns:w16se="http://schemas.microsoft.com/office/word/2015/wordml/symex" xmlns:wpg="http://schemas.microsoft.com/office/word/2010/wordprocessingGroup" xmlns:wpi="http://schemas.microsoft.com/office/word/2010/wordprocessingInk" xmlns:wne="http://schemas.microsoft.com/office/word/2006/wordml" xmlns:wps="http://schemas.microsoft.com/office/word/2010/wordprocessingShape" mc:Ignorable="w14 w15 w16se wp14">
-  <w:abstractNum w:abstractNumId="0" w15:restartNumberingAfterBreak="0">
+<w:numbering xmlns:wpc="http://schemas.microsoft.com/office/word/2010/wordprocessingCanvas" xmlns:mc="http://schemas.openxmlformats.org/markup-compatibility/2006" xmlns:o="urn:schemas-microsoft-com:office:office" xmlns:r="http://schemas.openxmlformats.org/officeDocument/2006/relationships" xmlns:m="http://schemas.openxmlformats.org/officeDocument/2006/math" xmlns:v="urn:schemas-microsoft-com:vml" xmlns:wp14="http://schemas.microsoft.com/office/word/2010/wordprocessingDrawing" xmlns:wp="http://schemas.openxmlformats.org/drawingml/2006/wordprocessingDrawing" xmlns:w10="urn:schemas-microsoft-com:office:word" xmlns:w="http://schemas.openxmlformats.org/wordprocessingml/2006/main" xmlns:w14="http://schemas.microsoft.com/office/word/2010/wordml" xmlns:wpg="http://schemas.microsoft.com/office/word/2010/wordprocessingGroup" xmlns:wpi="http://schemas.microsoft.com/office/word/2010/wordprocessingInk" xmlns:wne="http://schemas.microsoft.com/office/word/2006/wordml" xmlns:wps="http://schemas.microsoft.com/office/word/2010/wordprocessingShape" mc:Ignorable="w14 wp14">
+  <w:abstractNum w:abstractNumId="0">
     <w:nsid w:val="049A2FD2"/>
     <w:multiLevelType w:val="hybridMultilevel"/>
     <w:tmpl w:val="B8DA0DAA"/>
@@ -11579,7 +11753,7 @@
       </w:pPr>
     </w:lvl>
   </w:abstractNum>
-  <w:abstractNum w:abstractNumId="1" w15:restartNumberingAfterBreak="0">
+  <w:abstractNum w:abstractNumId="1">
     <w:nsid w:val="07740AD8"/>
     <w:multiLevelType w:val="hybridMultilevel"/>
     <w:tmpl w:val="F6B2A10E"/>
@@ -11670,7 +11844,7 @@
       </w:pPr>
     </w:lvl>
   </w:abstractNum>
-  <w:abstractNum w:abstractNumId="2" w15:restartNumberingAfterBreak="0">
+  <w:abstractNum w:abstractNumId="2">
     <w:nsid w:val="17BC3F63"/>
     <w:multiLevelType w:val="hybridMultilevel"/>
     <w:tmpl w:val="8A00B97E"/>
@@ -11759,7 +11933,7 @@
       </w:pPr>
     </w:lvl>
   </w:abstractNum>
-  <w:abstractNum w:abstractNumId="3" w15:restartNumberingAfterBreak="0">
+  <w:abstractNum w:abstractNumId="3">
     <w:nsid w:val="5C085DB5"/>
     <w:multiLevelType w:val="hybridMultilevel"/>
     <w:tmpl w:val="49EEB288"/>
@@ -11848,7 +12022,7 @@
       </w:pPr>
     </w:lvl>
   </w:abstractNum>
-  <w:abstractNum w:abstractNumId="4" w15:restartNumberingAfterBreak="0">
+  <w:abstractNum w:abstractNumId="4">
     <w:nsid w:val="734D28B5"/>
     <w:multiLevelType w:val="hybridMultilevel"/>
     <w:tmpl w:val="212ABD9E"/>
@@ -11937,7 +12111,7 @@
       </w:pPr>
     </w:lvl>
   </w:abstractNum>
-  <w:abstractNum w:abstractNumId="5" w15:restartNumberingAfterBreak="0">
+  <w:abstractNum w:abstractNumId="5">
     <w:nsid w:val="77EC7B7B"/>
     <w:multiLevelType w:val="hybridMultilevel"/>
     <w:tmpl w:val="49EEB288"/>
@@ -12026,7 +12200,7 @@
       </w:pPr>
     </w:lvl>
   </w:abstractNum>
-  <w:abstractNum w:abstractNumId="6" w15:restartNumberingAfterBreak="0">
+  <w:abstractNum w:abstractNumId="6">
     <w:nsid w:val="7D654F02"/>
     <w:multiLevelType w:val="hybridMultilevel"/>
     <w:tmpl w:val="212ABD9E"/>
@@ -12140,7 +12314,7 @@
 </file>
 
 <file path=word/styles.xml><?xml version="1.0" encoding="utf-8"?>
-<w:styles xmlns:mc="http://schemas.openxmlformats.org/markup-compatibility/2006" xmlns:r="http://schemas.openxmlformats.org/officeDocument/2006/relationships" xmlns:w="http://schemas.openxmlformats.org/wordprocessingml/2006/main" xmlns:w14="http://schemas.microsoft.com/office/word/2010/wordml" xmlns:w15="http://schemas.microsoft.com/office/word/2012/wordml" xmlns:w16se="http://schemas.microsoft.com/office/word/2015/wordml/symex" mc:Ignorable="w14 w15 w16se">
+<w:styles xmlns:mc="http://schemas.openxmlformats.org/markup-compatibility/2006" xmlns:r="http://schemas.openxmlformats.org/officeDocument/2006/relationships" xmlns:w="http://schemas.openxmlformats.org/wordprocessingml/2006/main" xmlns:w14="http://schemas.microsoft.com/office/word/2010/wordml" mc:Ignorable="w14">
   <w:docDefaults>
     <w:rPrDefault>
       <w:rPr>
@@ -12156,378 +12330,144 @@
       </w:pPr>
     </w:pPrDefault>
   </w:docDefaults>
-  <w:latentStyles w:defLockedState="0" w:defUIPriority="99" w:defSemiHidden="0" w:defUnhideWhenUsed="0" w:defQFormat="0" w:count="371">
-    <w:lsdException w:name="Normal" w:uiPriority="0" w:qFormat="1"/>
-    <w:lsdException w:name="heading 1" w:uiPriority="9" w:qFormat="1"/>
-    <w:lsdException w:name="heading 2" w:semiHidden="1" w:uiPriority="9" w:unhideWhenUsed="1" w:qFormat="1"/>
-    <w:lsdException w:name="heading 3" w:semiHidden="1" w:uiPriority="9" w:unhideWhenUsed="1" w:qFormat="1"/>
-    <w:lsdException w:name="heading 4" w:semiHidden="1" w:uiPriority="9" w:unhideWhenUsed="1" w:qFormat="1"/>
-    <w:lsdException w:name="heading 5" w:semiHidden="1" w:uiPriority="9" w:unhideWhenUsed="1" w:qFormat="1"/>
-    <w:lsdException w:name="heading 6" w:semiHidden="1" w:uiPriority="9" w:unhideWhenUsed="1" w:qFormat="1"/>
-    <w:lsdException w:name="heading 7" w:semiHidden="1" w:uiPriority="9" w:unhideWhenUsed="1" w:qFormat="1"/>
-    <w:lsdException w:name="heading 8" w:semiHidden="1" w:uiPriority="9" w:unhideWhenUsed="1" w:qFormat="1"/>
-    <w:lsdException w:name="heading 9" w:semiHidden="1" w:uiPriority="9" w:unhideWhenUsed="1" w:qFormat="1"/>
-    <w:lsdException w:name="index 1" w:semiHidden="1" w:unhideWhenUsed="1"/>
-    <w:lsdException w:name="index 2" w:semiHidden="1" w:unhideWhenUsed="1"/>
-    <w:lsdException w:name="index 3" w:semiHidden="1" w:unhideWhenUsed="1"/>
-    <w:lsdException w:name="index 4" w:semiHidden="1" w:unhideWhenUsed="1"/>
-    <w:lsdException w:name="index 5" w:semiHidden="1" w:unhideWhenUsed="1"/>
-    <w:lsdException w:name="index 6" w:semiHidden="1" w:unhideWhenUsed="1"/>
-    <w:lsdException w:name="index 7" w:semiHidden="1" w:unhideWhenUsed="1"/>
-    <w:lsdException w:name="index 8" w:semiHidden="1" w:unhideWhenUsed="1"/>
-    <w:lsdException w:name="index 9" w:semiHidden="1" w:unhideWhenUsed="1"/>
-    <w:lsdException w:name="toc 1" w:semiHidden="1" w:uiPriority="39" w:unhideWhenUsed="1"/>
-    <w:lsdException w:name="toc 2" w:semiHidden="1" w:uiPriority="39" w:unhideWhenUsed="1"/>
-    <w:lsdException w:name="toc 3" w:semiHidden="1" w:uiPriority="39" w:unhideWhenUsed="1"/>
-    <w:lsdException w:name="toc 4" w:semiHidden="1" w:uiPriority="39" w:unhideWhenUsed="1"/>
-    <w:lsdException w:name="toc 5" w:semiHidden="1" w:uiPriority="39" w:unhideWhenUsed="1"/>
-    <w:lsdException w:name="toc 6" w:semiHidden="1" w:uiPriority="39" w:unhideWhenUsed="1"/>
-    <w:lsdException w:name="toc 7" w:semiHidden="1" w:uiPriority="39" w:unhideWhenUsed="1"/>
-    <w:lsdException w:name="toc 8" w:semiHidden="1" w:uiPriority="39" w:unhideWhenUsed="1"/>
-    <w:lsdException w:name="toc 9" w:semiHidden="1" w:uiPriority="39" w:unhideWhenUsed="1"/>
-    <w:lsdException w:name="Normal Indent" w:semiHidden="1" w:unhideWhenUsed="1"/>
-    <w:lsdException w:name="footnote text" w:semiHidden="1" w:unhideWhenUsed="1"/>
-    <w:lsdException w:name="annotation text" w:semiHidden="1" w:unhideWhenUsed="1"/>
-    <w:lsdException w:name="header" w:semiHidden="1" w:unhideWhenUsed="1"/>
-    <w:lsdException w:name="footer" w:semiHidden="1" w:unhideWhenUsed="1"/>
-    <w:lsdException w:name="index heading" w:semiHidden="1" w:unhideWhenUsed="1"/>
-    <w:lsdException w:name="caption" w:semiHidden="1" w:uiPriority="35" w:unhideWhenUsed="1" w:qFormat="1"/>
-    <w:lsdException w:name="table of figures" w:semiHidden="1" w:unhideWhenUsed="1"/>
-    <w:lsdException w:name="envelope address" w:semiHidden="1" w:unhideWhenUsed="1"/>
-    <w:lsdException w:name="envelope return" w:semiHidden="1" w:unhideWhenUsed="1"/>
-    <w:lsdException w:name="footnote reference" w:semiHidden="1" w:unhideWhenUsed="1"/>
-    <w:lsdException w:name="annotation reference" w:semiHidden="1" w:unhideWhenUsed="1"/>
-    <w:lsdException w:name="line number" w:semiHidden="1" w:unhideWhenUsed="1"/>
-    <w:lsdException w:name="page number" w:semiHidden="1" w:unhideWhenUsed="1"/>
-    <w:lsdException w:name="endnote reference" w:semiHidden="1" w:unhideWhenUsed="1"/>
-    <w:lsdException w:name="endnote text" w:semiHidden="1" w:unhideWhenUsed="1"/>
-    <w:lsdException w:name="table of authorities" w:semiHidden="1" w:unhideWhenUsed="1"/>
-    <w:lsdException w:name="macro" w:semiHidden="1" w:unhideWhenUsed="1"/>
-    <w:lsdException w:name="toa heading" w:semiHidden="1" w:unhideWhenUsed="1"/>
-    <w:lsdException w:name="List" w:semiHidden="1" w:unhideWhenUsed="1"/>
-    <w:lsdException w:name="List Bullet" w:semiHidden="1" w:unhideWhenUsed="1"/>
-    <w:lsdException w:name="List Number" w:semiHidden="1" w:unhideWhenUsed="1"/>
-    <w:lsdException w:name="List 2" w:semiHidden="1" w:unhideWhenUsed="1"/>
-    <w:lsdException w:name="List 3" w:semiHidden="1" w:unhideWhenUsed="1"/>
-    <w:lsdException w:name="List 4" w:semiHidden="1" w:unhideWhenUsed="1"/>
-    <w:lsdException w:name="List 5" w:semiHidden="1" w:unhideWhenUsed="1"/>
-    <w:lsdException w:name="List Bullet 2" w:semiHidden="1" w:unhideWhenUsed="1"/>
-    <w:lsdException w:name="List Bullet 3" w:semiHidden="1" w:unhideWhenUsed="1"/>
-    <w:lsdException w:name="List Bullet 4" w:semiHidden="1" w:unhideWhenUsed="1"/>
-    <w:lsdException w:name="List Bullet 5" w:semiHidden="1" w:unhideWhenUsed="1"/>
-    <w:lsdException w:name="List Number 2" w:semiHidden="1" w:unhideWhenUsed="1"/>
-    <w:lsdException w:name="List Number 3" w:semiHidden="1" w:unhideWhenUsed="1"/>
-    <w:lsdException w:name="List Number 4" w:semiHidden="1" w:unhideWhenUsed="1"/>
-    <w:lsdException w:name="List Number 5" w:semiHidden="1" w:unhideWhenUsed="1"/>
-    <w:lsdException w:name="Title" w:uiPriority="10" w:qFormat="1"/>
-    <w:lsdException w:name="Closing" w:semiHidden="1" w:unhideWhenUsed="1"/>
-    <w:lsdException w:name="Signature" w:semiHidden="1" w:unhideWhenUsed="1"/>
-    <w:lsdException w:name="Default Paragraph Font" w:semiHidden="1" w:uiPriority="1" w:unhideWhenUsed="1"/>
-    <w:lsdException w:name="Body Text" w:semiHidden="1" w:unhideWhenUsed="1"/>
-    <w:lsdException w:name="Body Text Indent" w:semiHidden="1" w:unhideWhenUsed="1"/>
-    <w:lsdException w:name="List Continue" w:semiHidden="1" w:unhideWhenUsed="1"/>
-    <w:lsdException w:name="List Continue 2" w:semiHidden="1" w:unhideWhenUsed="1"/>
-    <w:lsdException w:name="List Continue 3" w:semiHidden="1" w:unhideWhenUsed="1"/>
-    <w:lsdException w:name="List Continue 4" w:semiHidden="1" w:unhideWhenUsed="1"/>
-    <w:lsdException w:name="List Continue 5" w:semiHidden="1" w:unhideWhenUsed="1"/>
-    <w:lsdException w:name="Message Header" w:semiHidden="1" w:unhideWhenUsed="1"/>
-    <w:lsdException w:name="Subtitle" w:uiPriority="11" w:qFormat="1"/>
-    <w:lsdException w:name="Salutation" w:semiHidden="1" w:unhideWhenUsed="1"/>
-    <w:lsdException w:name="Date" w:semiHidden="1" w:unhideWhenUsed="1"/>
-    <w:lsdException w:name="Body Text First Indent" w:semiHidden="1" w:unhideWhenUsed="1"/>
-    <w:lsdException w:name="Body Text First Indent 2" w:semiHidden="1" w:unhideWhenUsed="1"/>
-    <w:lsdException w:name="Note Heading" w:semiHidden="1" w:unhideWhenUsed="1"/>
-    <w:lsdException w:name="Body Text 2" w:semiHidden="1" w:unhideWhenUsed="1"/>
-    <w:lsdException w:name="Body Text 3" w:semiHidden="1" w:unhideWhenUsed="1"/>
-    <w:lsdException w:name="Body Text Indent 2" w:semiHidden="1" w:unhideWhenUsed="1"/>
-    <w:lsdException w:name="Body Text Indent 3" w:semiHidden="1" w:unhideWhenUsed="1"/>
-    <w:lsdException w:name="Block Text" w:semiHidden="1" w:unhideWhenUsed="1"/>
-    <w:lsdException w:name="Hyperlink" w:semiHidden="1" w:unhideWhenUsed="1"/>
-    <w:lsdException w:name="FollowedHyperlink" w:semiHidden="1" w:unhideWhenUsed="1"/>
-    <w:lsdException w:name="Strong" w:uiPriority="22" w:qFormat="1"/>
-    <w:lsdException w:name="Emphasis" w:uiPriority="20" w:qFormat="1"/>
-    <w:lsdException w:name="Document Map" w:semiHidden="1" w:unhideWhenUsed="1"/>
-    <w:lsdException w:name="Plain Text" w:semiHidden="1" w:unhideWhenUsed="1"/>
-    <w:lsdException w:name="E-mail Signature" w:semiHidden="1" w:unhideWhenUsed="1"/>
-    <w:lsdException w:name="HTML Top of Form" w:semiHidden="1" w:unhideWhenUsed="1"/>
-    <w:lsdException w:name="HTML Bottom of Form" w:semiHidden="1" w:unhideWhenUsed="1"/>
-    <w:lsdException w:name="Normal (Web)" w:semiHidden="1" w:unhideWhenUsed="1"/>
-    <w:lsdException w:name="HTML Acronym" w:semiHidden="1" w:unhideWhenUsed="1"/>
-    <w:lsdException w:name="HTML Address" w:semiHidden="1" w:unhideWhenUsed="1"/>
-    <w:lsdException w:name="HTML Cite" w:semiHidden="1" w:unhideWhenUsed="1"/>
-    <w:lsdException w:name="HTML Code" w:semiHidden="1" w:unhideWhenUsed="1"/>
-    <w:lsdException w:name="HTML Definition" w:semiHidden="1" w:unhideWhenUsed="1"/>
-    <w:lsdException w:name="HTML Keyboard" w:semiHidden="1" w:unhideWhenUsed="1"/>
-    <w:lsdException w:name="HTML Preformatted" w:semiHidden="1" w:unhideWhenUsed="1"/>
-    <w:lsdException w:name="HTML Sample" w:semiHidden="1" w:unhideWhenUsed="1"/>
-    <w:lsdException w:name="HTML Typewriter" w:semiHidden="1" w:unhideWhenUsed="1"/>
-    <w:lsdException w:name="HTML Variable" w:semiHidden="1" w:unhideWhenUsed="1"/>
-    <w:lsdException w:name="Normal Table" w:semiHidden="1" w:unhideWhenUsed="1"/>
-    <w:lsdException w:name="annotation subject" w:semiHidden="1" w:unhideWhenUsed="1"/>
-    <w:lsdException w:name="No List" w:semiHidden="1" w:unhideWhenUsed="1"/>
-    <w:lsdException w:name="Outline List 1" w:semiHidden="1" w:unhideWhenUsed="1"/>
-    <w:lsdException w:name="Outline List 2" w:semiHidden="1" w:unhideWhenUsed="1"/>
-    <w:lsdException w:name="Outline List 3" w:semiHidden="1" w:unhideWhenUsed="1"/>
-    <w:lsdException w:name="Table Simple 1" w:semiHidden="1" w:unhideWhenUsed="1"/>
-    <w:lsdException w:name="Table Simple 2" w:semiHidden="1" w:unhideWhenUsed="1"/>
-    <w:lsdException w:name="Table Simple 3" w:semiHidden="1" w:unhideWhenUsed="1"/>
-    <w:lsdException w:name="Table Classic 1" w:semiHidden="1" w:unhideWhenUsed="1"/>
-    <w:lsdException w:name="Table Classic 2" w:semiHidden="1" w:unhideWhenUsed="1"/>
-    <w:lsdException w:name="Table Classic 3" w:semiHidden="1" w:unhideWhenUsed="1"/>
-    <w:lsdException w:name="Table Classic 4" w:semiHidden="1" w:unhideWhenUsed="1"/>
-    <w:lsdException w:name="Table Colorful 1" w:semiHidden="1" w:unhideWhenUsed="1"/>
-    <w:lsdException w:name="Table Colorful 2" w:semiHidden="1" w:unhideWhenUsed="1"/>
-    <w:lsdException w:name="Table Colorful 3" w:semiHidden="1" w:unhideWhenUsed="1"/>
-    <w:lsdException w:name="Table Columns 1" w:semiHidden="1" w:unhideWhenUsed="1"/>
-    <w:lsdException w:name="Table Columns 2" w:semiHidden="1" w:unhideWhenUsed="1"/>
-    <w:lsdException w:name="Table Columns 3" w:semiHidden="1" w:unhideWhenUsed="1"/>
-    <w:lsdException w:name="Table Columns 4" w:semiHidden="1" w:unhideWhenUsed="1"/>
-    <w:lsdException w:name="Table Columns 5" w:semiHidden="1" w:unhideWhenUsed="1"/>
-    <w:lsdException w:name="Table Grid 1" w:semiHidden="1" w:unhideWhenUsed="1"/>
-    <w:lsdException w:name="Table Grid 2" w:semiHidden="1" w:unhideWhenUsed="1"/>
-    <w:lsdException w:name="Table Grid 3" w:semiHidden="1" w:unhideWhenUsed="1"/>
-    <w:lsdException w:name="Table Grid 4" w:semiHidden="1" w:unhideWhenUsed="1"/>
-    <w:lsdException w:name="Table Grid 5" w:semiHidden="1" w:unhideWhenUsed="1"/>
-    <w:lsdException w:name="Table Grid 6" w:semiHidden="1" w:unhideWhenUsed="1"/>
-    <w:lsdException w:name="Table Grid 7" w:semiHidden="1" w:unhideWhenUsed="1"/>
-    <w:lsdException w:name="Table Grid 8" w:semiHidden="1" w:unhideWhenUsed="1"/>
-    <w:lsdException w:name="Table List 1" w:semiHidden="1" w:unhideWhenUsed="1"/>
-    <w:lsdException w:name="Table List 2" w:semiHidden="1" w:unhideWhenUsed="1"/>
-    <w:lsdException w:name="Table List 3" w:semiHidden="1" w:unhideWhenUsed="1"/>
-    <w:lsdException w:name="Table List 4" w:semiHidden="1" w:unhideWhenUsed="1"/>
-    <w:lsdException w:name="Table List 5" w:semiHidden="1" w:unhideWhenUsed="1"/>
-    <w:lsdException w:name="Table List 6" w:semiHidden="1" w:unhideWhenUsed="1"/>
-    <w:lsdException w:name="Table List 7" w:semiHidden="1" w:unhideWhenUsed="1"/>
-    <w:lsdException w:name="Table List 8" w:semiHidden="1" w:unhideWhenUsed="1"/>
-    <w:lsdException w:name="Table 3D effects 1" w:semiHidden="1" w:unhideWhenUsed="1"/>
-    <w:lsdException w:name="Table 3D effects 2" w:semiHidden="1" w:unhideWhenUsed="1"/>
-    <w:lsdException w:name="Table 3D effects 3" w:semiHidden="1" w:unhideWhenUsed="1"/>
-    <w:lsdException w:name="Table Contemporary" w:semiHidden="1" w:unhideWhenUsed="1"/>
-    <w:lsdException w:name="Table Elegant" w:semiHidden="1" w:unhideWhenUsed="1"/>
-    <w:lsdException w:name="Table Professional" w:semiHidden="1" w:unhideWhenUsed="1"/>
-    <w:lsdException w:name="Table Subtle 1" w:semiHidden="1" w:unhideWhenUsed="1"/>
-    <w:lsdException w:name="Table Subtle 2" w:semiHidden="1" w:unhideWhenUsed="1"/>
-    <w:lsdException w:name="Table Web 1" w:semiHidden="1" w:unhideWhenUsed="1"/>
-    <w:lsdException w:name="Table Web 2" w:semiHidden="1" w:unhideWhenUsed="1"/>
-    <w:lsdException w:name="Table Web 3" w:semiHidden="1" w:unhideWhenUsed="1"/>
-    <w:lsdException w:name="Balloon Text" w:semiHidden="1" w:unhideWhenUsed="1"/>
-    <w:lsdException w:name="Table Grid" w:uiPriority="59"/>
-    <w:lsdException w:name="Table Theme" w:semiHidden="1" w:unhideWhenUsed="1"/>
-    <w:lsdException w:name="Placeholder Text" w:semiHidden="1"/>
-    <w:lsdException w:name="No Spacing" w:uiPriority="1" w:qFormat="1"/>
-    <w:lsdException w:name="Light Shading" w:uiPriority="60"/>
-    <w:lsdException w:name="Light List" w:uiPriority="61"/>
-    <w:lsdException w:name="Light Grid" w:uiPriority="62"/>
-    <w:lsdException w:name="Medium Shading 1" w:uiPriority="63"/>
-    <w:lsdException w:name="Medium Shading 2" w:uiPriority="64"/>
-    <w:lsdException w:name="Medium List 1" w:uiPriority="65"/>
-    <w:lsdException w:name="Medium List 2" w:uiPriority="66"/>
-    <w:lsdException w:name="Medium Grid 1" w:uiPriority="67"/>
-    <w:lsdException w:name="Medium Grid 2" w:uiPriority="68"/>
-    <w:lsdException w:name="Medium Grid 3" w:uiPriority="69"/>
-    <w:lsdException w:name="Dark List" w:uiPriority="70"/>
-    <w:lsdException w:name="Colorful Shading" w:uiPriority="71"/>
-    <w:lsdException w:name="Colorful List" w:uiPriority="72"/>
-    <w:lsdException w:name="Colorful Grid" w:uiPriority="73"/>
-    <w:lsdException w:name="Light Shading Accent 1" w:uiPriority="60"/>
-    <w:lsdException w:name="Light List Accent 1" w:uiPriority="61"/>
-    <w:lsdException w:name="Light Grid Accent 1" w:uiPriority="62"/>
-    <w:lsdException w:name="Medium Shading 1 Accent 1" w:uiPriority="63"/>
-    <w:lsdException w:name="Medium Shading 2 Accent 1" w:uiPriority="64"/>
-    <w:lsdException w:name="Medium List 1 Accent 1" w:uiPriority="65"/>
-    <w:lsdException w:name="Revision" w:semiHidden="1"/>
-    <w:lsdException w:name="List Paragraph" w:uiPriority="34" w:qFormat="1"/>
-    <w:lsdException w:name="Quote" w:uiPriority="29" w:qFormat="1"/>
-    <w:lsdException w:name="Intense Quote" w:uiPriority="30" w:qFormat="1"/>
-    <w:lsdException w:name="Medium List 2 Accent 1" w:uiPriority="66"/>
-    <w:lsdException w:name="Medium Grid 1 Accent 1" w:uiPriority="67"/>
-    <w:lsdException w:name="Medium Grid 2 Accent 1" w:uiPriority="68"/>
-    <w:lsdException w:name="Medium Grid 3 Accent 1" w:uiPriority="69"/>
-    <w:lsdException w:name="Dark List Accent 1" w:uiPriority="70"/>
-    <w:lsdException w:name="Colorful Shading Accent 1" w:uiPriority="71"/>
-    <w:lsdException w:name="Colorful List Accent 1" w:uiPriority="72"/>
-    <w:lsdException w:name="Colorful Grid Accent 1" w:uiPriority="73"/>
-    <w:lsdException w:name="Light Shading Accent 2" w:uiPriority="60"/>
-    <w:lsdException w:name="Light List Accent 2" w:uiPriority="61"/>
-    <w:lsdException w:name="Light Grid Accent 2" w:uiPriority="62"/>
-    <w:lsdException w:name="Medium Shading 1 Accent 2" w:uiPriority="63"/>
-    <w:lsdException w:name="Medium Shading 2 Accent 2" w:uiPriority="64"/>
-    <w:lsdException w:name="Medium List 1 Accent 2" w:uiPriority="65"/>
-    <w:lsdException w:name="Medium List 2 Accent 2" w:uiPriority="66"/>
-    <w:lsdException w:name="Medium Grid 1 Accent 2" w:uiPriority="67"/>
-    <w:lsdException w:name="Medium Grid 2 Accent 2" w:uiPriority="68"/>
-    <w:lsdException w:name="Medium Grid 3 Accent 2" w:uiPriority="69"/>
-    <w:lsdException w:name="Dark List Accent 2" w:uiPriority="70"/>
-    <w:lsdException w:name="Colorful Shading Accent 2" w:uiPriority="71"/>
-    <w:lsdException w:name="Colorful List Accent 2" w:uiPriority="72"/>
-    <w:lsdException w:name="Colorful Grid Accent 2" w:uiPriority="73"/>
-    <w:lsdException w:name="Light Shading Accent 3" w:uiPriority="60"/>
-    <w:lsdException w:name="Light List Accent 3" w:uiPriority="61"/>
-    <w:lsdException w:name="Light Grid Accent 3" w:uiPriority="62"/>
-    <w:lsdException w:name="Medium Shading 1 Accent 3" w:uiPriority="63"/>
-    <w:lsdException w:name="Medium Shading 2 Accent 3" w:uiPriority="64"/>
-    <w:lsdException w:name="Medium List 1 Accent 3" w:uiPriority="65"/>
-    <w:lsdException w:name="Medium List 2 Accent 3" w:uiPriority="66"/>
-    <w:lsdException w:name="Medium Grid 1 Accent 3" w:uiPriority="67"/>
-    <w:lsdException w:name="Medium Grid 2 Accent 3" w:uiPriority="68"/>
-    <w:lsdException w:name="Medium Grid 3 Accent 3" w:uiPriority="69"/>
-    <w:lsdException w:name="Dark List Accent 3" w:uiPriority="70"/>
-    <w:lsdException w:name="Colorful Shading Accent 3" w:uiPriority="71"/>
-    <w:lsdException w:name="Colorful List Accent 3" w:uiPriority="72"/>
-    <w:lsdException w:name="Colorful Grid Accent 3" w:uiPriority="73"/>
-    <w:lsdException w:name="Light Shading Accent 4" w:uiPriority="60"/>
-    <w:lsdException w:name="Light List Accent 4" w:uiPriority="61"/>
-    <w:lsdException w:name="Light Grid Accent 4" w:uiPriority="62"/>
-    <w:lsdException w:name="Medium Shading 1 Accent 4" w:uiPriority="63"/>
-    <w:lsdException w:name="Medium Shading 2 Accent 4" w:uiPriority="64"/>
-    <w:lsdException w:name="Medium List 1 Accent 4" w:uiPriority="65"/>
-    <w:lsdException w:name="Medium List 2 Accent 4" w:uiPriority="66"/>
-    <w:lsdException w:name="Medium Grid 1 Accent 4" w:uiPriority="67"/>
-    <w:lsdException w:name="Medium Grid 2 Accent 4" w:uiPriority="68"/>
-    <w:lsdException w:name="Medium Grid 3 Accent 4" w:uiPriority="69"/>
-    <w:lsdException w:name="Dark List Accent 4" w:uiPriority="70"/>
-    <w:lsdException w:name="Colorful Shading Accent 4" w:uiPriority="71"/>
-    <w:lsdException w:name="Colorful List Accent 4" w:uiPriority="72"/>
-    <w:lsdException w:name="Colorful Grid Accent 4" w:uiPriority="73"/>
-    <w:lsdException w:name="Light Shading Accent 5" w:uiPriority="60"/>
-    <w:lsdException w:name="Light List Accent 5" w:uiPriority="61"/>
-    <w:lsdException w:name="Light Grid Accent 5" w:uiPriority="62"/>
-    <w:lsdException w:name="Medium Shading 1 Accent 5" w:uiPriority="63"/>
-    <w:lsdException w:name="Medium Shading 2 Accent 5" w:uiPriority="64"/>
-    <w:lsdException w:name="Medium List 1 Accent 5" w:uiPriority="65"/>
-    <w:lsdException w:name="Medium List 2 Accent 5" w:uiPriority="66"/>
-    <w:lsdException w:name="Medium Grid 1 Accent 5" w:uiPriority="67"/>
-    <w:lsdException w:name="Medium Grid 2 Accent 5" w:uiPriority="68"/>
-    <w:lsdException w:name="Medium Grid 3 Accent 5" w:uiPriority="69"/>
-    <w:lsdException w:name="Dark List Accent 5" w:uiPriority="70"/>
-    <w:lsdException w:name="Colorful Shading Accent 5" w:uiPriority="71"/>
-    <w:lsdException w:name="Colorful List Accent 5" w:uiPriority="72"/>
-    <w:lsdException w:name="Colorful Grid Accent 5" w:uiPriority="73"/>
-    <w:lsdException w:name="Light Shading Accent 6" w:uiPriority="60"/>
-    <w:lsdException w:name="Light List Accent 6" w:uiPriority="61"/>
-    <w:lsdException w:name="Light Grid Accent 6" w:uiPriority="62"/>
-    <w:lsdException w:name="Medium Shading 1 Accent 6" w:uiPriority="63"/>
-    <w:lsdException w:name="Medium Shading 2 Accent 6" w:uiPriority="64"/>
-    <w:lsdException w:name="Medium List 1 Accent 6" w:uiPriority="65"/>
-    <w:lsdException w:name="Medium List 2 Accent 6" w:uiPriority="66"/>
-    <w:lsdException w:name="Medium Grid 1 Accent 6" w:uiPriority="67"/>
-    <w:lsdException w:name="Medium Grid 2 Accent 6" w:uiPriority="68"/>
-    <w:lsdException w:name="Medium Grid 3 Accent 6" w:uiPriority="69"/>
-    <w:lsdException w:name="Dark List Accent 6" w:uiPriority="70"/>
-    <w:lsdException w:name="Colorful Shading Accent 6" w:uiPriority="71"/>
-    <w:lsdException w:name="Colorful List Accent 6" w:uiPriority="72"/>
-    <w:lsdException w:name="Colorful Grid Accent 6" w:uiPriority="73"/>
-    <w:lsdException w:name="Subtle Emphasis" w:uiPriority="19" w:qFormat="1"/>
-    <w:lsdException w:name="Intense Emphasis" w:uiPriority="21" w:qFormat="1"/>
-    <w:lsdException w:name="Subtle Reference" w:uiPriority="31" w:qFormat="1"/>
-    <w:lsdException w:name="Intense Reference" w:uiPriority="32" w:qFormat="1"/>
-    <w:lsdException w:name="Book Title" w:uiPriority="33" w:qFormat="1"/>
-    <w:lsdException w:name="Bibliography" w:semiHidden="1" w:uiPriority="37" w:unhideWhenUsed="1"/>
-    <w:lsdException w:name="TOC Heading" w:semiHidden="1" w:uiPriority="39" w:unhideWhenUsed="1" w:qFormat="1"/>
-    <w:lsdException w:name="Plain Table 1" w:uiPriority="41"/>
-    <w:lsdException w:name="Plain Table 2" w:uiPriority="42"/>
-    <w:lsdException w:name="Plain Table 3" w:uiPriority="43"/>
-    <w:lsdException w:name="Plain Table 4" w:uiPriority="44"/>
-    <w:lsdException w:name="Plain Table 5" w:uiPriority="45"/>
-    <w:lsdException w:name="Grid Table Light" w:uiPriority="40"/>
-    <w:lsdException w:name="Grid Table 1 Light" w:uiPriority="46"/>
-    <w:lsdException w:name="Grid Table 2" w:uiPriority="47"/>
-    <w:lsdException w:name="Grid Table 3" w:uiPriority="48"/>
-    <w:lsdException w:name="Grid Table 4" w:uiPriority="49"/>
-    <w:lsdException w:name="Grid Table 5 Dark" w:uiPriority="50"/>
-    <w:lsdException w:name="Grid Table 6 Colorful" w:uiPriority="51"/>
-    <w:lsdException w:name="Grid Table 7 Colorful" w:uiPriority="52"/>
-    <w:lsdException w:name="Grid Table 1 Light Accent 1" w:uiPriority="46"/>
-    <w:lsdException w:name="Grid Table 2 Accent 1" w:uiPriority="47"/>
-    <w:lsdException w:name="Grid Table 3 Accent 1" w:uiPriority="48"/>
-    <w:lsdException w:name="Grid Table 4 Accent 1" w:uiPriority="49"/>
-    <w:lsdException w:name="Grid Table 5 Dark Accent 1" w:uiPriority="50"/>
-    <w:lsdException w:name="Grid Table 6 Colorful Accent 1" w:uiPriority="51"/>
-    <w:lsdException w:name="Grid Table 7 Colorful Accent 1" w:uiPriority="52"/>
-    <w:lsdException w:name="Grid Table 1 Light Accent 2" w:uiPriority="46"/>
-    <w:lsdException w:name="Grid Table 2 Accent 2" w:uiPriority="47"/>
-    <w:lsdException w:name="Grid Table 3 Accent 2" w:uiPriority="48"/>
-    <w:lsdException w:name="Grid Table 4 Accent 2" w:uiPriority="49"/>
-    <w:lsdException w:name="Grid Table 5 Dark Accent 2" w:uiPriority="50"/>
-    <w:lsdException w:name="Grid Table 6 Colorful Accent 2" w:uiPriority="51"/>
-    <w:lsdException w:name="Grid Table 7 Colorful Accent 2" w:uiPriority="52"/>
-    <w:lsdException w:name="Grid Table 1 Light Accent 3" w:uiPriority="46"/>
-    <w:lsdException w:name="Grid Table 2 Accent 3" w:uiPriority="47"/>
-    <w:lsdException w:name="Grid Table 3 Accent 3" w:uiPriority="48"/>
-    <w:lsdException w:name="Grid Table 4 Accent 3" w:uiPriority="49"/>
-    <w:lsdException w:name="Grid Table 5 Dark Accent 3" w:uiPriority="50"/>
-    <w:lsdException w:name="Grid Table 6 Colorful Accent 3" w:uiPriority="51"/>
-    <w:lsdException w:name="Grid Table 7 Colorful Accent 3" w:uiPriority="52"/>
-    <w:lsdException w:name="Grid Table 1 Light Accent 4" w:uiPriority="46"/>
-    <w:lsdException w:name="Grid Table 2 Accent 4" w:uiPriority="47"/>
-    <w:lsdException w:name="Grid Table 3 Accent 4" w:uiPriority="48"/>
-    <w:lsdException w:name="Grid Table 4 Accent 4" w:uiPriority="49"/>
-    <w:lsdException w:name="Grid Table 5 Dark Accent 4" w:uiPriority="50"/>
-    <w:lsdException w:name="Grid Table 6 Colorful Accent 4" w:uiPriority="51"/>
-    <w:lsdException w:name="Grid Table 7 Colorful Accent 4" w:uiPriority="52"/>
-    <w:lsdException w:name="Grid Table 1 Light Accent 5" w:uiPriority="46"/>
-    <w:lsdException w:name="Grid Table 2 Accent 5" w:uiPriority="47"/>
-    <w:lsdException w:name="Grid Table 3 Accent 5" w:uiPriority="48"/>
-    <w:lsdException w:name="Grid Table 4 Accent 5" w:uiPriority="49"/>
-    <w:lsdException w:name="Grid Table 5 Dark Accent 5" w:uiPriority="50"/>
-    <w:lsdException w:name="Grid Table 6 Colorful Accent 5" w:uiPriority="51"/>
-    <w:lsdException w:name="Grid Table 7 Colorful Accent 5" w:uiPriority="52"/>
-    <w:lsdException w:name="Grid Table 1 Light Accent 6" w:uiPriority="46"/>
-    <w:lsdException w:name="Grid Table 2 Accent 6" w:uiPriority="47"/>
-    <w:lsdException w:name="Grid Table 3 Accent 6" w:uiPriority="48"/>
-    <w:lsdException w:name="Grid Table 4 Accent 6" w:uiPriority="49"/>
-    <w:lsdException w:name="Grid Table 5 Dark Accent 6" w:uiPriority="50"/>
-    <w:lsdException w:name="Grid Table 6 Colorful Accent 6" w:uiPriority="51"/>
-    <w:lsdException w:name="Grid Table 7 Colorful Accent 6" w:uiPriority="52"/>
-    <w:lsdException w:name="List Table 1 Light" w:uiPriority="46"/>
-    <w:lsdException w:name="List Table 2" w:uiPriority="47"/>
-    <w:lsdException w:name="List Table 3" w:uiPriority="48"/>
-    <w:lsdException w:name="List Table 4" w:uiPriority="49"/>
-    <w:lsdException w:name="List Table 5 Dark" w:uiPriority="50"/>
-    <w:lsdException w:name="List Table 6 Colorful" w:uiPriority="51"/>
-    <w:lsdException w:name="List Table 7 Colorful" w:uiPriority="52"/>
-    <w:lsdException w:name="List Table 1 Light Accent 1" w:uiPriority="46"/>
-    <w:lsdException w:name="List Table 2 Accent 1" w:uiPriority="47"/>
-    <w:lsdException w:name="List Table 3 Accent 1" w:uiPriority="48"/>
-    <w:lsdException w:name="List Table 4 Accent 1" w:uiPriority="49"/>
-    <w:lsdException w:name="List Table 5 Dark Accent 1" w:uiPriority="50"/>
-    <w:lsdException w:name="List Table 6 Colorful Accent 1" w:uiPriority="51"/>
-    <w:lsdException w:name="List Table 7 Colorful Accent 1" w:uiPriority="52"/>
-    <w:lsdException w:name="List Table 1 Light Accent 2" w:uiPriority="46"/>
-    <w:lsdException w:name="List Table 2 Accent 2" w:uiPriority="47"/>
-    <w:lsdException w:name="List Table 3 Accent 2" w:uiPriority="48"/>
-    <w:lsdException w:name="List Table 4 Accent 2" w:uiPriority="49"/>
-    <w:lsdException w:name="List Table 5 Dark Accent 2" w:uiPriority="50"/>
-    <w:lsdException w:name="List Table 6 Colorful Accent 2" w:uiPriority="51"/>
-    <w:lsdException w:name="List Table 7 Colorful Accent 2" w:uiPriority="52"/>
-    <w:lsdException w:name="List Table 1 Light Accent 3" w:uiPriority="46"/>
-    <w:lsdException w:name="List Table 2 Accent 3" w:uiPriority="47"/>
-    <w:lsdException w:name="List Table 3 Accent 3" w:uiPriority="48"/>
-    <w:lsdException w:name="List Table 4 Accent 3" w:uiPriority="49"/>
-    <w:lsdException w:name="List Table 5 Dark Accent 3" w:uiPriority="50"/>
-    <w:lsdException w:name="List Table 6 Colorful Accent 3" w:uiPriority="51"/>
-    <w:lsdException w:name="List Table 7 Colorful Accent 3" w:uiPriority="52"/>
-    <w:lsdException w:name="List Table 1 Light Accent 4" w:uiPriority="46"/>
-    <w:lsdException w:name="List Table 2 Accent 4" w:uiPriority="47"/>
-    <w:lsdException w:name="List Table 3 Accent 4" w:uiPriority="48"/>
-    <w:lsdException w:name="List Table 4 Accent 4" w:uiPriority="49"/>
-    <w:lsdException w:name="List Table 5 Dark Accent 4" w:uiPriority="50"/>
-    <w:lsdException w:name="List Table 6 Colorful Accent 4" w:uiPriority="51"/>
-    <w:lsdException w:name="List Table 7 Colorful Accent 4" w:uiPriority="52"/>
-    <w:lsdException w:name="List Table 1 Light Accent 5" w:uiPriority="46"/>
-    <w:lsdException w:name="List Table 2 Accent 5" w:uiPriority="47"/>
-    <w:lsdException w:name="List Table 3 Accent 5" w:uiPriority="48"/>
-    <w:lsdException w:name="List Table 4 Accent 5" w:uiPriority="49"/>
-    <w:lsdException w:name="List Table 5 Dark Accent 5" w:uiPriority="50"/>
-    <w:lsdException w:name="List Table 6 Colorful Accent 5" w:uiPriority="51"/>
-    <w:lsdException w:name="List Table 7 Colorful Accent 5" w:uiPriority="52"/>
-    <w:lsdException w:name="List Table 1 Light Accent 6" w:uiPriority="46"/>
-    <w:lsdException w:name="List Table 2 Accent 6" w:uiPriority="47"/>
-    <w:lsdException w:name="List Table 3 Accent 6" w:uiPriority="48"/>
-    <w:lsdException w:name="List Table 4 Accent 6" w:uiPriority="49"/>
-    <w:lsdException w:name="List Table 5 Dark Accent 6" w:uiPriority="50"/>
-    <w:lsdException w:name="List Table 6 Colorful Accent 6" w:uiPriority="51"/>
-    <w:lsdException w:name="List Table 7 Colorful Accent 6" w:uiPriority="52"/>
+  <w:latentStyles w:defLockedState="0" w:defUIPriority="99" w:defSemiHidden="1" w:defUnhideWhenUsed="1" w:defQFormat="0" w:count="267">
+    <w:lsdException w:name="Normal" w:semiHidden="0" w:uiPriority="0" w:unhideWhenUsed="0" w:qFormat="1"/>
+    <w:lsdException w:name="heading 1" w:semiHidden="0" w:uiPriority="9" w:unhideWhenUsed="0" w:qFormat="1"/>
+    <w:lsdException w:name="heading 2" w:uiPriority="9" w:qFormat="1"/>
+    <w:lsdException w:name="heading 3" w:uiPriority="9" w:qFormat="1"/>
+    <w:lsdException w:name="heading 4" w:uiPriority="9" w:qFormat="1"/>
+    <w:lsdException w:name="heading 5" w:uiPriority="9" w:qFormat="1"/>
+    <w:lsdException w:name="heading 6" w:uiPriority="9" w:qFormat="1"/>
+    <w:lsdException w:name="heading 7" w:uiPriority="9" w:qFormat="1"/>
+    <w:lsdException w:name="heading 8" w:uiPriority="9" w:qFormat="1"/>
+    <w:lsdException w:name="heading 9" w:uiPriority="9" w:qFormat="1"/>
+    <w:lsdException w:name="toc 1" w:uiPriority="39"/>
+    <w:lsdException w:name="toc 2" w:uiPriority="39"/>
+    <w:lsdException w:name="toc 3" w:uiPriority="39"/>
+    <w:lsdException w:name="toc 4" w:uiPriority="39"/>
+    <w:lsdException w:name="toc 5" w:uiPriority="39"/>
+    <w:lsdException w:name="toc 6" w:uiPriority="39"/>
+    <w:lsdException w:name="toc 7" w:uiPriority="39"/>
+    <w:lsdException w:name="toc 8" w:uiPriority="39"/>
+    <w:lsdException w:name="toc 9" w:uiPriority="39"/>
+    <w:lsdException w:name="caption" w:uiPriority="35" w:qFormat="1"/>
+    <w:lsdException w:name="Title" w:semiHidden="0" w:uiPriority="10" w:unhideWhenUsed="0" w:qFormat="1"/>
+    <w:lsdException w:name="Default Paragraph Font" w:uiPriority="1"/>
+    <w:lsdException w:name="Subtitle" w:semiHidden="0" w:uiPriority="11" w:unhideWhenUsed="0" w:qFormat="1"/>
+    <w:lsdException w:name="Strong" w:semiHidden="0" w:uiPriority="22" w:unhideWhenUsed="0" w:qFormat="1"/>
+    <w:lsdException w:name="Emphasis" w:semiHidden="0" w:uiPriority="20" w:unhideWhenUsed="0" w:qFormat="1"/>
+    <w:lsdException w:name="Table Grid" w:semiHidden="0" w:uiPriority="59" w:unhideWhenUsed="0"/>
+    <w:lsdException w:name="Placeholder Text" w:unhideWhenUsed="0"/>
+    <w:lsdException w:name="No Spacing" w:semiHidden="0" w:uiPriority="1" w:unhideWhenUsed="0" w:qFormat="1"/>
+    <w:lsdException w:name="Light Shading" w:semiHidden="0" w:uiPriority="60" w:unhideWhenUsed="0"/>
+    <w:lsdException w:name="Light List" w:semiHidden="0" w:uiPriority="61" w:unhideWhenUsed="0"/>
+    <w:lsdException w:name="Light Grid" w:semiHidden="0" w:uiPriority="62" w:unhideWhenUsed="0"/>
+    <w:lsdException w:name="Medium Shading 1" w:semiHidden="0" w:uiPriority="63" w:unhideWhenUsed="0"/>
+    <w:lsdException w:name="Medium Shading 2" w:semiHidden="0" w:uiPriority="64" w:unhideWhenUsed="0"/>
+    <w:lsdException w:name="Medium List 1" w:semiHidden="0" w:uiPriority="65" w:unhideWhenUsed="0"/>
+    <w:lsdException w:name="Medium List 2" w:semiHidden="0" w:uiPriority="66" w:unhideWhenUsed="0"/>
+    <w:lsdException w:name="Medium Grid 1" w:semiHidden="0" w:uiPriority="67" w:unhideWhenUsed="0"/>
+    <w:lsdException w:name="Medium Grid 2" w:semiHidden="0" w:uiPriority="68" w:unhideWhenUsed="0"/>
+    <w:lsdException w:name="Medium Grid 3" w:semiHidden="0" w:uiPriority="69" w:unhideWhenUsed="0"/>
+    <w:lsdException w:name="Dark List" w:semiHidden="0" w:uiPriority="70" w:unhideWhenUsed="0"/>
+    <w:lsdException w:name="Colorful Shading" w:semiHidden="0" w:uiPriority="71" w:unhideWhenUsed="0"/>
+    <w:lsdException w:name="Colorful List" w:semiHidden="0" w:uiPriority="72" w:unhideWhenUsed="0"/>
+    <w:lsdException w:name="Colorful Grid" w:semiHidden="0" w:uiPriority="73" w:unhideWhenUsed="0"/>
+    <w:lsdException w:name="Light Shading Accent 1" w:semiHidden="0" w:uiPriority="60" w:unhideWhenUsed="0"/>
+    <w:lsdException w:name="Light List Accent 1" w:semiHidden="0" w:uiPriority="61" w:unhideWhenUsed="0"/>
+    <w:lsdException w:name="Light Grid Accent 1" w:semiHidden="0" w:uiPriority="62" w:unhideWhenUsed="0"/>
+    <w:lsdException w:name="Medium Shading 1 Accent 1" w:semiHidden="0" w:uiPriority="63" w:unhideWhenUsed="0"/>
+    <w:lsdException w:name="Medium Shading 2 Accent 1" w:semiHidden="0" w:uiPriority="64" w:unhideWhenUsed="0"/>
+    <w:lsdException w:name="Medium List 1 Accent 1" w:semiHidden="0" w:uiPriority="65" w:unhideWhenUsed="0"/>
+    <w:lsdException w:name="Revision" w:unhideWhenUsed="0"/>
+    <w:lsdException w:name="List Paragraph" w:semiHidden="0" w:uiPriority="34" w:unhideWhenUsed="0" w:qFormat="1"/>
+    <w:lsdException w:name="Quote" w:semiHidden="0" w:uiPriority="29" w:unhideWhenUsed="0" w:qFormat="1"/>
+    <w:lsdException w:name="Intense Quote" w:semiHidden="0" w:uiPriority="30" w:unhideWhenUsed="0" w:qFormat="1"/>
+    <w:lsdException w:name="Medium List 2 Accent 1" w:semiHidden="0" w:uiPriority="66" w:unhideWhenUsed="0"/>
+    <w:lsdException w:name="Medium Grid 1 Accent 1" w:semiHidden="0" w:uiPriority="67" w:unhideWhenUsed="0"/>
+    <w:lsdException w:name="Medium Grid 2 Accent 1" w:semiHidden="0" w:uiPriority="68" w:unhideWhenUsed="0"/>
+    <w:lsdException w:name="Medium Grid 3 Accent 1" w:semiHidden="0" w:uiPriority="69" w:unhideWhenUsed="0"/>
+    <w:lsdException w:name="Dark List Accent 1" w:semiHidden="0" w:uiPriority="70" w:unhideWhenUsed="0"/>
+    <w:lsdException w:name="Colorful Shading Accent 1" w:semiHidden="0" w:uiPriority="71" w:unhideWhenUsed="0"/>
+    <w:lsdException w:name="Colorful List Accent 1" w:semiHidden="0" w:uiPriority="72" w:unhideWhenUsed="0"/>
+    <w:lsdException w:name="Colorful Grid Accent 1" w:semiHidden="0" w:uiPriority="73" w:unhideWhenUsed="0"/>
+    <w:lsdException w:name="Light Shading Accent 2" w:semiHidden="0" w:uiPriority="60" w:unhideWhenUsed="0"/>
+    <w:lsdException w:name="Light List Accent 2" w:semiHidden="0" w:uiPriority="61" w:unhideWhenUsed="0"/>
+    <w:lsdException w:name="Light Grid Accent 2" w:semiHidden="0" w:uiPriority="62" w:unhideWhenUsed="0"/>
+    <w:lsdException w:name="Medium Shading 1 Accent 2" w:semiHidden="0" w:uiPriority="63" w:unhideWhenUsed="0"/>
+    <w:lsdException w:name="Medium Shading 2 Accent 2" w:semiHidden="0" w:uiPriority="64" w:unhideWhenUsed="0"/>
+    <w:lsdException w:name="Medium List 1 Accent 2" w:semiHidden="0" w:uiPriority="65" w:unhideWhenUsed="0"/>
+    <w:lsdException w:name="Medium List 2 Accent 2" w:semiHidden="0" w:uiPriority="66" w:unhideWhenUsed="0"/>
+    <w:lsdException w:name="Medium Grid 1 Accent 2" w:semiHidden="0" w:uiPriority="67" w:unhideWhenUsed="0"/>
+    <w:lsdException w:name="Medium Grid 2 Accent 2" w:semiHidden="0" w:uiPriority="68" w:unhideWhenUsed="0"/>
+    <w:lsdException w:name="Medium Grid 3 Accent 2" w:semiHidden="0" w:uiPriority="69" w:unhideWhenUsed="0"/>
+    <w:lsdException w:name="Dark List Accent 2" w:semiHidden="0" w:uiPriority="70" w:unhideWhenUsed="0"/>
+    <w:lsdException w:name="Colorful Shading Accent 2" w:semiHidden="0" w:uiPriority="71" w:unhideWhenUsed="0"/>
+    <w:lsdException w:name="Colorful List Accent 2" w:semiHidden="0" w:uiPriority="72" w:unhideWhenUsed="0"/>
+    <w:lsdException w:name="Colorful Grid Accent 2" w:semiHidden="0" w:uiPriority="73" w:unhideWhenUsed="0"/>
+    <w:lsdException w:name="Light Shading Accent 3" w:semiHidden="0" w:uiPriority="60" w:unhideWhenUsed="0"/>
+    <w:lsdException w:name="Light List Accent 3" w:semiHidden="0" w:uiPriority="61" w:unhideWhenUsed="0"/>
+    <w:lsdException w:name="Light Grid Accent 3" w:semiHidden="0" w:uiPriority="62" w:unhideWhenUsed="0"/>
+    <w:lsdException w:name="Medium Shading 1 Accent 3" w:semiHidden="0" w:uiPriority="63" w:unhideWhenUsed="0"/>
+    <w:lsdException w:name="Medium Shading 2 Accent 3" w:semiHidden="0" w:uiPriority="64" w:unhideWhenUsed="0"/>
+    <w:lsdException w:name="Medium List 1 Accent 3" w:semiHidden="0" w:uiPriority="65" w:unhideWhenUsed="0"/>
+    <w:lsdException w:name="Medium List 2 Accent 3" w:semiHidden="0" w:uiPriority="66" w:unhideWhenUsed="0"/>
+    <w:lsdException w:name="Medium Grid 1 Accent 3" w:semiHidden="0" w:uiPriority="67" w:unhideWhenUsed="0"/>
+    <w:lsdException w:name="Medium Grid 2 Accent 3" w:semiHidden="0" w:uiPriority="68" w:unhideWhenUsed="0"/>
+    <w:lsdException w:name="Medium Grid 3 Accent 3" w:semiHidden="0" w:uiPriority="69" w:unhideWhenUsed="0"/>
+    <w:lsdException w:name="Dark List Accent 3" w:semiHidden="0" w:uiPriority="70" w:unhideWhenUsed="0"/>
+    <w:lsdException w:name="Colorful Shading Accent 3" w:semiHidden="0" w:uiPriority="71" w:unhideWhenUsed="0"/>
+    <w:lsdException w:name="Colorful List Accent 3" w:semiHidden="0" w:uiPriority="72" w:unhideWhenUsed="0"/>
+    <w:lsdException w:name="Colorful Grid Accent 3" w:semiHidden="0" w:uiPriority="73" w:unhideWhenUsed="0"/>
+    <w:lsdException w:name="Light Shading Accent 4" w:semiHidden="0" w:uiPriority="60" w:unhideWhenUsed="0"/>
+    <w:lsdException w:name="Light List Accent 4" w:semiHidden="0" w:uiPriority="61" w:unhideWhenUsed="0"/>
+    <w:lsdException w:name="Light Grid Accent 4" w:semiHidden="0" w:uiPriority="62" w:unhideWhenUsed="0"/>
+    <w:lsdException w:name="Medium Shading 1 Accent 4" w:semiHidden="0" w:uiPriority="63" w:unhideWhenUsed="0"/>
+    <w:lsdException w:name="Medium Shading 2 Accent 4" w:semiHidden="0" w:uiPriority="64" w:unhideWhenUsed="0"/>
+    <w:lsdException w:name="Medium List 1 Accent 4" w:semiHidden="0" w:uiPriority="65" w:unhideWhenUsed="0"/>
+    <w:lsdException w:name="Medium List 2 Accent 4" w:semiHidden="0" w:uiPriority="66" w:unhideWhenUsed="0"/>
+    <w:lsdException w:name="Medium Grid 1 Accent 4" w:semiHidden="0" w:uiPriority="67" w:unhideWhenUsed="0"/>
+    <w:lsdException w:name="Medium Grid 2 Accent 4" w:semiHidden="0" w:uiPriority="68" w:unhideWhenUsed="0"/>
+    <w:lsdException w:name="Medium Grid 3 Accent 4" w:semiHidden="0" w:uiPriority="69" w:unhideWhenUsed="0"/>
+    <w:lsdException w:name="Dark List Accent 4" w:semiHidden="0" w:uiPriority="70" w:unhideWhenUsed="0"/>
+    <w:lsdException w:name="Colorful Shading Accent 4" w:semiHidden="0" w:uiPriority="71" w:unhideWhenUsed="0"/>
+    <w:lsdException w:name="Colorful List Accent 4" w:semiHidden="0" w:uiPriority="72" w:unhideWhenUsed="0"/>
+    <w:lsdException w:name="Colorful Grid Accent 4" w:semiHidden="0" w:uiPriority="73" w:unhideWhenUsed="0"/>
+    <w:lsdException w:name="Light Shading Accent 5" w:semiHidden="0" w:uiPriority="60" w:unhideWhenUsed="0"/>
+    <w:lsdException w:name="Light List Accent 5" w:semiHidden="0" w:uiPriority="61" w:unhideWhenUsed="0"/>
+    <w:lsdException w:name="Light Grid Accent 5" w:semiHidden="0" w:uiPriority="62" w:unhideWhenUsed="0"/>
+    <w:lsdException w:name="Medium Shading 1 Accent 5" w:semiHidden="0" w:uiPriority="63" w:unhideWhenUsed="0"/>
+    <w:lsdException w:name="Medium Shading 2 Accent 5" w:semiHidden="0" w:uiPriority="64" w:unhideWhenUsed="0"/>
+    <w:lsdException w:name="Medium List 1 Accent 5" w:semiHidden="0" w:uiPriority="65" w:unhideWhenUsed="0"/>
+    <w:lsdException w:name="Medium List 2 Accent 5" w:semiHidden="0" w:uiPriority="66" w:unhideWhenUsed="0"/>
+    <w:lsdException w:name="Medium Grid 1 Accent 5" w:semiHidden="0" w:uiPriority="67" w:unhideWhenUsed="0"/>
+    <w:lsdException w:name="Medium Grid 2 Accent 5" w:semiHidden="0" w:uiPriority="68" w:unhideWhenUsed="0"/>
+    <w:lsdException w:name="Medium Grid 3 Accent 5" w:semiHidden="0" w:uiPriority="69" w:unhideWhenUsed="0"/>
+    <w:lsdException w:name="Dark List Accent 5" w:semiHidden="0" w:uiPriority="70" w:unhideWhenUsed="0"/>
+    <w:lsdException w:name="Colorful Shading Accent 5" w:semiHidden="0" w:uiPriority="71" w:unhideWhenUsed="0"/>
+    <w:lsdException w:name="Colorful List Accent 5" w:semiHidden="0" w:uiPriority="72" w:unhideWhenUsed="0"/>
+    <w:lsdException w:name="Colorful Grid Accent 5" w:semiHidden="0" w:uiPriority="73" w:unhideWhenUsed="0"/>
+    <w:lsdException w:name="Light Shading Accent 6" w:semiHidden="0" w:uiPriority="60" w:unhideWhenUsed="0"/>
+    <w:lsdException w:name="Light List Accent 6" w:semiHidden="0" w:uiPriority="61" w:unhideWhenUsed="0"/>
+    <w:lsdException w:name="Light Grid Accent 6" w:semiHidden="0" w:uiPriority="62" w:unhideWhenUsed="0"/>
+    <w:lsdException w:name="Medium Shading 1 Accent 6" w:semiHidden="0" w:uiPriority="63" w:unhideWhenUsed="0"/>
+    <w:lsdException w:name="Medium Shading 2 Accent 6" w:semiHidden="0" w:uiPriority="64" w:unhideWhenUsed="0"/>
+    <w:lsdException w:name="Medium List 1 Accent 6" w:semiHidden="0" w:uiPriority="65" w:unhideWhenUsed="0"/>
+    <w:lsdException w:name="Medium List 2 Accent 6" w:semiHidden="0" w:uiPriority="66" w:unhideWhenUsed="0"/>
+    <w:lsdException w:name="Medium Grid 1 Accent 6" w:semiHidden="0" w:uiPriority="67" w:unhideWhenUsed="0"/>
+    <w:lsdException w:name="Medium Grid 2 Accent 6" w:semiHidden="0" w:uiPriority="68" w:unhideWhenUsed="0"/>
+    <w:lsdException w:name="Medium Grid 3 Accent 6" w:semiHidden="0" w:uiPriority="69" w:unhideWhenUsed="0"/>
+    <w:lsdException w:name="Dark List Accent 6" w:semiHidden="0" w:uiPriority="70" w:unhideWhenUsed="0"/>
+    <w:lsdException w:name="Colorful Shading Accent 6" w:semiHidden="0" w:uiPriority="71" w:unhideWhenUsed="0"/>
+    <w:lsdException w:name="Colorful List Accent 6" w:semiHidden="0" w:uiPriority="72" w:unhideWhenUsed="0"/>
+    <w:lsdException w:name="Colorful Grid Accent 6" w:semiHidden="0" w:uiPriority="73" w:unhideWhenUsed="0"/>
+    <w:lsdException w:name="Subtle Emphasis" w:semiHidden="0" w:uiPriority="19" w:unhideWhenUsed="0" w:qFormat="1"/>
+    <w:lsdException w:name="Intense Emphasis" w:semiHidden="0" w:uiPriority="21" w:unhideWhenUsed="0" w:qFormat="1"/>
+    <w:lsdException w:name="Subtle Reference" w:semiHidden="0" w:uiPriority="31" w:unhideWhenUsed="0" w:qFormat="1"/>
+    <w:lsdException w:name="Intense Reference" w:semiHidden="0" w:uiPriority="32" w:unhideWhenUsed="0" w:qFormat="1"/>
+    <w:lsdException w:name="Book Title" w:semiHidden="0" w:uiPriority="33" w:unhideWhenUsed="0" w:qFormat="1"/>
+    <w:lsdException w:name="Bibliography" w:uiPriority="37"/>
+    <w:lsdException w:name="TOC Heading" w:uiPriority="39" w:qFormat="1"/>
   </w:latentStyles>
   <w:style w:type="paragraph" w:default="1" w:styleId="a">
     <w:name w:val="Normal"/>
@@ -12570,6 +12510,7 @@
       <w:spacing w:after="0" w:line="240" w:lineRule="auto"/>
     </w:pPr>
     <w:tblPr>
+      <w:tblInd w:w="0" w:type="dxa"/>
       <w:tblBorders>
         <w:top w:val="single" w:sz="4" w:space="0" w:color="auto"/>
         <w:left w:val="single" w:sz="4" w:space="0" w:color="auto"/>
@@ -12578,6 +12519,12 @@
         <w:insideH w:val="single" w:sz="4" w:space="0" w:color="auto"/>
         <w:insideV w:val="single" w:sz="4" w:space="0" w:color="auto"/>
       </w:tblBorders>
+      <w:tblCellMar>
+        <w:top w:w="0" w:type="dxa"/>
+        <w:left w:w="108" w:type="dxa"/>
+        <w:bottom w:w="0" w:type="dxa"/>
+        <w:right w:w="108" w:type="dxa"/>
+      </w:tblCellMar>
     </w:tblPr>
   </w:style>
   <w:style w:type="paragraph" w:styleId="a4">
@@ -12620,6 +12567,196 @@
       <w:ind w:left="720"/>
       <w:contextualSpacing/>
     </w:pPr>
+  </w:style>
+</w:styles>
+</file>
+
+<file path=word/stylesWithEffects.xml><?xml version="1.0" encoding="utf-8"?>
+<w:styles xmlns:wpc="http://schemas.microsoft.com/office/word/2010/wordprocessingCanvas" xmlns:mc="http://schemas.openxmlformats.org/markup-compatibility/2006" xmlns:o="urn:schemas-microsoft-com:office:office" xmlns:r="http://schemas.openxmlformats.org/officeDocument/2006/relationships" xmlns:m="http://schemas.openxmlformats.org/officeDocument/2006/math" xmlns:v="urn:schemas-microsoft-com:vml" xmlns:wp14="http://schemas.microsoft.com/office/word/2010/wordprocessingDrawing" xmlns:wp="http://schemas.openxmlformats.org/drawingml/2006/wordprocessingDrawing" xmlns:w10="urn:schemas-microsoft-com:office:word" xmlns:w="http://schemas.openxmlformats.org/wordprocessingml/2006/main" xmlns:w14="http://schemas.microsoft.com/office/word/2010/wordml" xmlns:wpg="http://schemas.microsoft.com/office/word/2010/wordprocessingGroup" xmlns:wpi="http://schemas.microsoft.com/office/word/2010/wordprocessingInk" xmlns:wne="http://schemas.microsoft.com/office/word/2006/wordml" xmlns:wps="http://schemas.microsoft.com/office/word/2010/wordprocessingShape" mc:Ignorable="w14 wp14">
+  <w:docDefaults>
+    <w:rPrDefault>
+      <w:rPr>
+        <w:rFonts w:asciiTheme="minorHAnsi" w:eastAsiaTheme="minorEastAsia" w:hAnsiTheme="minorHAnsi" w:cstheme="minorBidi"/>
+        <w:sz w:val="22"/>
+        <w:szCs w:val="22"/>
+        <w:lang w:val="uk-UA" w:eastAsia="uk-UA" w:bidi="ar-SA"/>
+      </w:rPr>
+    </w:rPrDefault>
+    <w:pPrDefault>
+      <w:pPr>
+        <w:spacing w:after="200" w:line="276" w:lineRule="auto"/>
+      </w:pPr>
+    </w:pPrDefault>
+  </w:docDefaults>
+  <w:latentStyles w:defLockedState="0" w:defUIPriority="99" w:defSemiHidden="1" w:defUnhideWhenUsed="1" w:defQFormat="0" w:count="267">
+    <w:lsdException w:name="Normal" w:semiHidden="0" w:uiPriority="0" w:unhideWhenUsed="0" w:qFormat="1"/>
+    <w:lsdException w:name="heading 1" w:semiHidden="0" w:uiPriority="9" w:unhideWhenUsed="0" w:qFormat="1"/>
+    <w:lsdException w:name="heading 2" w:uiPriority="9" w:qFormat="1"/>
+    <w:lsdException w:name="heading 3" w:uiPriority="9" w:qFormat="1"/>
+    <w:lsdException w:name="heading 4" w:uiPriority="9" w:qFormat="1"/>
+    <w:lsdException w:name="heading 5" w:uiPriority="9" w:qFormat="1"/>
+    <w:lsdException w:name="heading 6" w:uiPriority="9" w:qFormat="1"/>
+    <w:lsdException w:name="heading 7" w:uiPriority="9" w:qFormat="1"/>
+    <w:lsdException w:name="heading 8" w:uiPriority="9" w:qFormat="1"/>
+    <w:lsdException w:name="heading 9" w:uiPriority="9" w:qFormat="1"/>
+    <w:lsdException w:name="toc 1" w:uiPriority="39"/>
+    <w:lsdException w:name="toc 2" w:uiPriority="39"/>
+    <w:lsdException w:name="toc 3" w:uiPriority="39"/>
+    <w:lsdException w:name="toc 4" w:uiPriority="39"/>
+    <w:lsdException w:name="toc 5" w:uiPriority="39"/>
+    <w:lsdException w:name="toc 6" w:uiPriority="39"/>
+    <w:lsdException w:name="toc 7" w:uiPriority="39"/>
+    <w:lsdException w:name="toc 8" w:uiPriority="39"/>
+    <w:lsdException w:name="toc 9" w:uiPriority="39"/>
+    <w:lsdException w:name="caption" w:uiPriority="35" w:qFormat="1"/>
+    <w:lsdException w:name="Title" w:semiHidden="0" w:uiPriority="10" w:unhideWhenUsed="0" w:qFormat="1"/>
+    <w:lsdException w:name="Default Paragraph Font" w:uiPriority="1"/>
+    <w:lsdException w:name="Subtitle" w:semiHidden="0" w:uiPriority="11" w:unhideWhenUsed="0" w:qFormat="1"/>
+    <w:lsdException w:name="Strong" w:semiHidden="0" w:uiPriority="22" w:unhideWhenUsed="0" w:qFormat="1"/>
+    <w:lsdException w:name="Emphasis" w:semiHidden="0" w:uiPriority="20" w:unhideWhenUsed="0" w:qFormat="1"/>
+    <w:lsdException w:name="Table Grid" w:semiHidden="0" w:uiPriority="59" w:unhideWhenUsed="0"/>
+    <w:lsdException w:name="Placeholder Text" w:unhideWhenUsed="0"/>
+    <w:lsdException w:name="No Spacing" w:semiHidden="0" w:uiPriority="1" w:unhideWhenUsed="0" w:qFormat="1"/>
+    <w:lsdException w:name="Light Shading" w:semiHidden="0" w:uiPriority="60" w:unhideWhenUsed="0"/>
+    <w:lsdException w:name="Light List" w:semiHidden="0" w:uiPriority="61" w:unhideWhenUsed="0"/>
+    <w:lsdException w:name="Light Grid" w:semiHidden="0" w:uiPriority="62" w:unhideWhenUsed="0"/>
+    <w:lsdException w:name="Medium Shading 1" w:semiHidden="0" w:uiPriority="63" w:unhideWhenUsed="0"/>
+    <w:lsdException w:name="Medium Shading 2" w:semiHidden="0" w:uiPriority="64" w:unhideWhenUsed="0"/>
+    <w:lsdException w:name="Medium List 1" w:semiHidden="0" w:uiPriority="65" w:unhideWhenUsed="0"/>
+    <w:lsdException w:name="Medium List 2" w:semiHidden="0" w:uiPriority="66" w:unhideWhenUsed="0"/>
+    <w:lsdException w:name="Medium Grid 1" w:semiHidden="0" w:uiPriority="67" w:unhideWhenUsed="0"/>
+    <w:lsdException w:name="Medium Grid 2" w:semiHidden="0" w:uiPriority="68" w:unhideWhenUsed="0"/>
+    <w:lsdException w:name="Medium Grid 3" w:semiHidden="0" w:uiPriority="69" w:unhideWhenUsed="0"/>
+    <w:lsdException w:name="Dark List" w:semiHidden="0" w:uiPriority="70" w:unhideWhenUsed="0"/>
+    <w:lsdException w:name="Colorful Shading" w:semiHidden="0" w:uiPriority="71" w:unhideWhenUsed="0"/>
+    <w:lsdException w:name="Colorful List" w:semiHidden="0" w:uiPriority="72" w:unhideWhenUsed="0"/>
+    <w:lsdException w:name="Colorful Grid" w:semiHidden="0" w:uiPriority="73" w:unhideWhenUsed="0"/>
+    <w:lsdException w:name="Light Shading Accent 1" w:semiHidden="0" w:uiPriority="60" w:unhideWhenUsed="0"/>
+    <w:lsdException w:name="Light List Accent 1" w:semiHidden="0" w:uiPriority="61" w:unhideWhenUsed="0"/>
+    <w:lsdException w:name="Light Grid Accent 1" w:semiHidden="0" w:uiPriority="62" w:unhideWhenUsed="0"/>
+    <w:lsdException w:name="Medium Shading 1 Accent 1" w:semiHidden="0" w:uiPriority="63" w:unhideWhenUsed="0"/>
+    <w:lsdException w:name="Medium Shading 2 Accent 1" w:semiHidden="0" w:uiPriority="64" w:unhideWhenUsed="0"/>
+    <w:lsdException w:name="Medium List 1 Accent 1" w:semiHidden="0" w:uiPriority="65" w:unhideWhenUsed="0"/>
+    <w:lsdException w:name="Revision" w:unhideWhenUsed="0"/>
+    <w:lsdException w:name="List Paragraph" w:semiHidden="0" w:uiPriority="34" w:unhideWhenUsed="0" w:qFormat="1"/>
+    <w:lsdException w:name="Quote" w:semiHidden="0" w:uiPriority="29" w:unhideWhenUsed="0" w:qFormat="1"/>
+    <w:lsdException w:name="Intense Quote" w:semiHidden="0" w:uiPriority="30" w:unhideWhenUsed="0" w:qFormat="1"/>
+    <w:lsdException w:name="Medium List 2 Accent 1" w:semiHidden="0" w:uiPriority="66" w:unhideWhenUsed="0"/>
+    <w:lsdException w:name="Medium Grid 1 Accent 1" w:semiHidden="0" w:uiPriority="67" w:unhideWhenUsed="0"/>
+    <w:lsdException w:name="Medium Grid 2 Accent 1" w:semiHidden="0" w:uiPriority="68" w:unhideWhenUsed="0"/>
+    <w:lsdException w:name="Medium Grid 3 Accent 1" w:semiHidden="0" w:uiPriority="69" w:unhideWhenUsed="0"/>
+    <w:lsdException w:name="Dark List Accent 1" w:semiHidden="0" w:uiPriority="70" w:unhideWhenUsed="0"/>
+    <w:lsdException w:name="Colorful Shading Accent 1" w:semiHidden="0" w:uiPriority="71" w:unhideWhenUsed="0"/>
+    <w:lsdException w:name="Colorful List Accent 1" w:semiHidden="0" w:uiPriority="72" w:unhideWhenUsed="0"/>
+    <w:lsdException w:name="Colorful Grid Accent 1" w:semiHidden="0" w:uiPriority="73" w:unhideWhenUsed="0"/>
+    <w:lsdException w:name="Light Shading Accent 2" w:semiHidden="0" w:uiPriority="60" w:unhideWhenUsed="0"/>
+    <w:lsdException w:name="Light List Accent 2" w:semiHidden="0" w:uiPriority="61" w:unhideWhenUsed="0"/>
+    <w:lsdException w:name="Light Grid Accent 2" w:semiHidden="0" w:uiPriority="62" w:unhideWhenUsed="0"/>
+    <w:lsdException w:name="Medium Shading 1 Accent 2" w:semiHidden="0" w:uiPriority="63" w:unhideWhenUsed="0"/>
+    <w:lsdException w:name="Medium Shading 2 Accent 2" w:semiHidden="0" w:uiPriority="64" w:unhideWhenUsed="0"/>
+    <w:lsdException w:name="Medium List 1 Accent 2" w:semiHidden="0" w:uiPriority="65" w:unhideWhenUsed="0"/>
+    <w:lsdException w:name="Medium List 2 Accent 2" w:semiHidden="0" w:uiPriority="66" w:unhideWhenUsed="0"/>
+    <w:lsdException w:name="Medium Grid 1 Accent 2" w:semiHidden="0" w:uiPriority="67" w:unhideWhenUsed="0"/>
+    <w:lsdException w:name="Medium Grid 2 Accent 2" w:semiHidden="0" w:uiPriority="68" w:unhideWhenUsed="0"/>
+    <w:lsdException w:name="Medium Grid 3 Accent 2" w:semiHidden="0" w:uiPriority="69" w:unhideWhenUsed="0"/>
+    <w:lsdException w:name="Dark List Accent 2" w:semiHidden="0" w:uiPriority="70" w:unhideWhenUsed="0"/>
+    <w:lsdException w:name="Colorful Shading Accent 2" w:semiHidden="0" w:uiPriority="71" w:unhideWhenUsed="0"/>
+    <w:lsdException w:name="Colorful List Accent 2" w:semiHidden="0" w:uiPriority="72" w:unhideWhenUsed="0"/>
+    <w:lsdException w:name="Colorful Grid Accent 2" w:semiHidden="0" w:uiPriority="73" w:unhideWhenUsed="0"/>
+    <w:lsdException w:name="Light Shading Accent 3" w:semiHidden="0" w:uiPriority="60" w:unhideWhenUsed="0"/>
+    <w:lsdException w:name="Light List Accent 3" w:semiHidden="0" w:uiPriority="61" w:unhideWhenUsed="0"/>
+    <w:lsdException w:name="Light Grid Accent 3" w:semiHidden="0" w:uiPriority="62" w:unhideWhenUsed="0"/>
+    <w:lsdException w:name="Medium Shading 1 Accent 3" w:semiHidden="0" w:uiPriority="63" w:unhideWhenUsed="0"/>
+    <w:lsdException w:name="Medium Shading 2 Accent 3" w:semiHidden="0" w:uiPriority="64" w:unhideWhenUsed="0"/>
+    <w:lsdException w:name="Medium List 1 Accent 3" w:semiHidden="0" w:uiPriority="65" w:unhideWhenUsed="0"/>
+    <w:lsdException w:name="Medium List 2 Accent 3" w:semiHidden="0" w:uiPriority="66" w:unhideWhenUsed="0"/>
+    <w:lsdException w:name="Medium Grid 1 Accent 3" w:semiHidden="0" w:uiPriority="67" w:unhideWhenUsed="0"/>
+    <w:lsdException w:name="Medium Grid 2 Accent 3" w:semiHidden="0" w:uiPriority="68" w:unhideWhenUsed="0"/>
+    <w:lsdException w:name="Medium Grid 3 Accent 3" w:semiHidden="0" w:uiPriority="69" w:unhideWhenUsed="0"/>
+    <w:lsdException w:name="Dark List Accent 3" w:semiHidden="0" w:uiPriority="70" w:unhideWhenUsed="0"/>
+    <w:lsdException w:name="Colorful Shading Accent 3" w:semiHidden="0" w:uiPriority="71" w:unhideWhenUsed="0"/>
+    <w:lsdException w:name="Colorful List Accent 3" w:semiHidden="0" w:uiPriority="72" w:unhideWhenUsed="0"/>
+    <w:lsdException w:name="Colorful Grid Accent 3" w:semiHidden="0" w:uiPriority="73" w:unhideWhenUsed="0"/>
+    <w:lsdException w:name="Light Shading Accent 4" w:semiHidden="0" w:uiPriority="60" w:unhideWhenUsed="0"/>
+    <w:lsdException w:name="Light List Accent 4" w:semiHidden="0" w:uiPriority="61" w:unhideWhenUsed="0"/>
+    <w:lsdException w:name="Light Grid Accent 4" w:semiHidden="0" w:uiPriority="62" w:unhideWhenUsed="0"/>
+    <w:lsdException w:name="Medium Shading 1 Accent 4" w:semiHidden="0" w:uiPriority="63" w:unhideWhenUsed="0"/>
+    <w:lsdException w:name="Medium Shading 2 Accent 4" w:semiHidden="0" w:uiPriority="64" w:unhideWhenUsed="0"/>
+    <w:lsdException w:name="Medium List 1 Accent 4" w:semiHidden="0" w:uiPriority="65" w:unhideWhenUsed="0"/>
+    <w:lsdException w:name="Medium List 2 Accent 4" w:semiHidden="0" w:uiPriority="66" w:unhideWhenUsed="0"/>
+    <w:lsdException w:name="Medium Grid 1 Accent 4" w:semiHidden="0" w:uiPriority="67" w:unhideWhenUsed="0"/>
+    <w:lsdException w:name="Medium Grid 2 Accent 4" w:semiHidden="0" w:uiPriority="68" w:unhideWhenUsed="0"/>
+    <w:lsdException w:name="Medium Grid 3 Accent 4" w:semiHidden="0" w:uiPriority="69" w:unhideWhenUsed="0"/>
+    <w:lsdException w:name="Dark List Accent 4" w:semiHidden="0" w:uiPriority="70" w:unhideWhenUsed="0"/>
+    <w:lsdException w:name="Colorful Shading Accent 4" w:semiHidden="0" w:uiPriority="71" w:unhideWhenUsed="0"/>
+    <w:lsdException w:name="Colorful List Accent 4" w:semiHidden="0" w:uiPriority="72" w:unhideWhenUsed="0"/>
+    <w:lsdException w:name="Colorful Grid Accent 4" w:semiHidden="0" w:uiPriority="73" w:unhideWhenUsed="0"/>
+    <w:lsdException w:name="Light Shading Accent 5" w:semiHidden="0" w:uiPriority="60" w:unhideWhenUsed="0"/>
+    <w:lsdException w:name="Light List Accent 5" w:semiHidden="0" w:uiPriority="61" w:unhideWhenUsed="0"/>
+    <w:lsdException w:name="Light Grid Accent 5" w:semiHidden="0" w:uiPriority="62" w:unhideWhenUsed="0"/>
+    <w:lsdException w:name="Medium Shading 1 Accent 5" w:semiHidden="0" w:uiPriority="63" w:unhideWhenUsed="0"/>
+    <w:lsdException w:name="Medium Shading 2 Accent 5" w:semiHidden="0" w:uiPriority="64" w:unhideWhenUsed="0"/>
+    <w:lsdException w:name="Medium List 1 Accent 5" w:semiHidden="0" w:uiPriority="65" w:unhideWhenUsed="0"/>
+    <w:lsdException w:name="Medium List 2 Accent 5" w:semiHidden="0" w:uiPriority="66" w:unhideWhenUsed="0"/>
+    <w:lsdException w:name="Medium Grid 1 Accent 5" w:semiHidden="0" w:uiPriority="67" w:unhideWhenUsed="0"/>
+    <w:lsdException w:name="Medium Grid 2 Accent 5" w:semiHidden="0" w:uiPriority="68" w:unhideWhenUsed="0"/>
+    <w:lsdException w:name="Medium Grid 3 Accent 5" w:semiHidden="0" w:uiPriority="69" w:unhideWhenUsed="0"/>
+    <w:lsdException w:name="Dark List Accent 5" w:semiHidden="0" w:uiPriority="70" w:unhideWhenUsed="0"/>
+    <w:lsdException w:name="Colorful Shading Accent 5" w:semiHidden="0" w:uiPriority="71" w:unhideWhenUsed="0"/>
+    <w:lsdException w:name="Colorful List Accent 5" w:semiHidden="0" w:uiPriority="72" w:unhideWhenUsed="0"/>
+    <w:lsdException w:name="Colorful Grid Accent 5" w:semiHidden="0" w:uiPriority="73" w:unhideWhenUsed="0"/>
+    <w:lsdException w:name="Light Shading Accent 6" w:semiHidden="0" w:uiPriority="60" w:unhideWhenUsed="0"/>
+    <w:lsdException w:name="Light List Accent 6" w:semiHidden="0" w:uiPriority="61" w:unhideWhenUsed="0"/>
+    <w:lsdException w:name="Light Grid Accent 6" w:semiHidden="0" w:uiPriority="62" w:unhideWhenUsed="0"/>
+    <w:lsdException w:name="Medium Shading 1 Accent 6" w:semiHidden="0" w:uiPriority="63" w:unhideWhenUsed="0"/>
+    <w:lsdException w:name="Medium Shading 2 Accent 6" w:semiHidden="0" w:uiPriority="64" w:unhideWhenUsed="0"/>
+    <w:lsdException w:name="Medium List 1 Accent 6" w:semiHidden="0" w:uiPriority="65" w:unhideWhenUsed="0"/>
+    <w:lsdException w:name="Medium List 2 Accent 6" w:semiHidden="0" w:uiPriority="66" w:unhideWhenUsed="0"/>
+    <w:lsdException w:name="Medium Grid 1 Accent 6" w:semiHidden="0" w:uiPriority="67" w:unhideWhenUsed="0"/>
+    <w:lsdException w:name="Medium Grid 2 Accent 6" w:semiHidden="0" w:uiPriority="68" w:unhideWhenUsed="0"/>
+    <w:lsdException w:name="Medium Grid 3 Accent 6" w:semiHidden="0" w:uiPriority="69" w:unhideWhenUsed="0"/>
+    <w:lsdException w:name="Dark List Accent 6" w:semiHidden="0" w:uiPriority="70" w:unhideWhenUsed="0"/>
+    <w:lsdException w:name="Colorful Shading Accent 6" w:semiHidden="0" w:uiPriority="71" w:unhideWhenUsed="0"/>
+    <w:lsdException w:name="Colorful List Accent 6" w:semiHidden="0" w:uiPriority="72" w:unhideWhenUsed="0"/>
+    <w:lsdException w:name="Colorful Grid Accent 6" w:semiHidden="0" w:uiPriority="73" w:unhideWhenUsed="0"/>
+    <w:lsdException w:name="Subtle Emphasis" w:semiHidden="0" w:uiPriority="19" w:unhideWhenUsed="0" w:qFormat="1"/>
+    <w:lsdException w:name="Intense Emphasis" w:semiHidden="0" w:uiPriority="21" w:unhideWhenUsed="0" w:qFormat="1"/>
+    <w:lsdException w:name="Subtle Reference" w:semiHidden="0" w:uiPriority="31" w:unhideWhenUsed="0" w:qFormat="1"/>
+    <w:lsdException w:name="Intense Reference" w:semiHidden="0" w:uiPriority="32" w:unhideWhenUsed="0" w:qFormat="1"/>
+    <w:lsdException w:name="Book Title" w:semiHidden="0" w:uiPriority="33" w:unhideWhenUsed="0" w:qFormat="1"/>
+    <w:lsdException w:name="Bibliography" w:uiPriority="37"/>
+    <w:lsdException w:name="TOC Heading" w:uiPriority="39" w:qFormat="1"/>
+  </w:latentStyles>
+  <w:style w:type="paragraph" w:default="1" w:styleId="a">
+    <w:name w:val="Normal"/>
+    <w:qFormat/>
+  </w:style>
+  <w:style w:type="character" w:default="1" w:styleId="a0">
+    <w:name w:val="Default Paragraph Font"/>
+    <w:uiPriority w:val="1"/>
+    <w:semiHidden/>
+    <w:unhideWhenUsed/>
+  </w:style>
+  <w:style w:type="table" w:default="1" w:styleId="a1">
+    <w:name w:val="Normal Table"/>
+    <w:uiPriority w:val="99"/>
+    <w:semiHidden/>
+    <w:unhideWhenUsed/>
+    <w:tblPr>
+      <w:tblInd w:w="0" w:type="dxa"/>
+      <w:tblCellMar>
+        <w:top w:w="0" w:type="dxa"/>
+        <w:left w:w="108" w:type="dxa"/>
+        <w:bottom w:w="0" w:type="dxa"/>
+        <w:right w:w="108" w:type="dxa"/>
+      </w:tblCellMar>
+    </w:tblPr>
+  </w:style>
+  <w:style w:type="numbering" w:default="1" w:styleId="a2">
+    <w:name w:val="No List"/>
+    <w:uiPriority w:val="99"/>
+    <w:semiHidden/>
+    <w:unhideWhenUsed/>
   </w:style>
 </w:styles>
 </file>
@@ -12912,7 +13049,7 @@
 </file>
 
 <file path=customXml/itemProps1.xml><?xml version="1.0" encoding="utf-8"?>
-<ds:datastoreItem xmlns:ds="http://schemas.openxmlformats.org/officeDocument/2006/customXml" ds:itemID="{6DF93560-E32E-4447-B0F7-1FA6AFDE64CD}">
+<ds:datastoreItem xmlns:ds="http://schemas.openxmlformats.org/officeDocument/2006/customXml" ds:itemID="{B9F61E8C-2C90-470D-8570-203534349394}">
   <ds:schemaRefs>
     <ds:schemaRef ds:uri="http://schemas.openxmlformats.org/officeDocument/2006/bibliography"/>
   </ds:schemaRefs>

</xml_diff>

<commit_message>
Docs for TI module
</commit_message>
<xml_diff>
--- a/ОПИСАНИЕ СТРУКТУРЫ РЕГИСТРОВ УПРАВЛЕНИЯ_СОСТОЯНИЯ УСТРОЙСТВОМ.docx
+++ b/ОПИСАНИЕ СТРУКТУРЫ РЕГИСТРОВ УПРАВЛЕНИЯ_СОСТОЯНИЯ УСТРОЙСТВОМ.docx
@@ -1,6 +1,6 @@
 
 <file path=word/document.xml><?xml version="1.0" encoding="utf-8"?>
-<w:document xmlns:wpc="http://schemas.microsoft.com/office/word/2010/wordprocessingCanvas" xmlns:mc="http://schemas.openxmlformats.org/markup-compatibility/2006" xmlns:o="urn:schemas-microsoft-com:office:office" xmlns:r="http://schemas.openxmlformats.org/officeDocument/2006/relationships" xmlns:m="http://schemas.openxmlformats.org/officeDocument/2006/math" xmlns:v="urn:schemas-microsoft-com:vml" xmlns:wp14="http://schemas.microsoft.com/office/word/2010/wordprocessingDrawing" xmlns:wp="http://schemas.openxmlformats.org/drawingml/2006/wordprocessingDrawing" xmlns:w10="urn:schemas-microsoft-com:office:word" xmlns:w="http://schemas.openxmlformats.org/wordprocessingml/2006/main" xmlns:w14="http://schemas.microsoft.com/office/word/2010/wordml" xmlns:wpg="http://schemas.microsoft.com/office/word/2010/wordprocessingGroup" xmlns:wpi="http://schemas.microsoft.com/office/word/2010/wordprocessingInk" xmlns:wne="http://schemas.microsoft.com/office/word/2006/wordml" xmlns:wps="http://schemas.microsoft.com/office/word/2010/wordprocessingShape" mc:Ignorable="w14 wp14">
+<w:document xmlns:wpc="http://schemas.microsoft.com/office/word/2010/wordprocessingCanvas" xmlns:cx="http://schemas.microsoft.com/office/drawing/2014/chartex" xmlns:mc="http://schemas.openxmlformats.org/markup-compatibility/2006" xmlns:o="urn:schemas-microsoft-com:office:office" xmlns:r="http://schemas.openxmlformats.org/officeDocument/2006/relationships" xmlns:m="http://schemas.openxmlformats.org/officeDocument/2006/math" xmlns:v="urn:schemas-microsoft-com:vml" xmlns:wp14="http://schemas.microsoft.com/office/word/2010/wordprocessingDrawing" xmlns:wp="http://schemas.openxmlformats.org/drawingml/2006/wordprocessingDrawing" xmlns:w10="urn:schemas-microsoft-com:office:word" xmlns:w="http://schemas.openxmlformats.org/wordprocessingml/2006/main" xmlns:w14="http://schemas.microsoft.com/office/word/2010/wordml" xmlns:w15="http://schemas.microsoft.com/office/word/2012/wordml" xmlns:w16se="http://schemas.microsoft.com/office/word/2015/wordml/symex" xmlns:wpg="http://schemas.microsoft.com/office/word/2010/wordprocessingGroup" xmlns:wpi="http://schemas.microsoft.com/office/word/2010/wordprocessingInk" xmlns:wne="http://schemas.microsoft.com/office/word/2006/wordml" xmlns:wps="http://schemas.microsoft.com/office/word/2010/wordprocessingShape" mc:Ignorable="w14 w15 w16se wp14">
   <w:body>
     <w:p>
       <w:pPr>
@@ -37,7 +37,7 @@
           <w:sz w:val="28"/>
           <w:szCs w:val="28"/>
         </w:rPr>
-        <w:t>Карта памяти МВВ имеет следующий вид (Таблица 1 – структура карты памяти МВВ</w:t>
+        <w:t xml:space="preserve">Карта памяти МВВ имеет следующий вид (Таблица 1 – структура карты памяти </w:t>
       </w:r>
       <w:proofErr w:type="gramStart"/>
       <w:r>
@@ -45,7 +45,7 @@
           <w:sz w:val="28"/>
           <w:szCs w:val="28"/>
         </w:rPr>
-        <w:t xml:space="preserve"> )</w:t>
+        <w:t>МВВ )</w:t>
       </w:r>
       <w:proofErr w:type="gramEnd"/>
     </w:p>
@@ -453,17 +453,8 @@
           <w:sz w:val="28"/>
           <w:szCs w:val="28"/>
         </w:rPr>
-        <w:t xml:space="preserve">Данные регистры предназначены </w:t>
-      </w:r>
-      <w:proofErr w:type="gramStart"/>
-      <w:r>
-        <w:rPr>
-          <w:sz w:val="28"/>
-          <w:szCs w:val="28"/>
-        </w:rPr>
-        <w:t>для</w:t>
-      </w:r>
-      <w:proofErr w:type="gramEnd"/>
+        <w:t>Данные регистры предназначены для</w:t>
+      </w:r>
       <w:r>
         <w:rPr>
           <w:sz w:val="28"/>
@@ -634,22 +625,21 @@
           <w:sz w:val="28"/>
           <w:szCs w:val="28"/>
         </w:rPr>
-        <w:t xml:space="preserve">копирование из регистра – источника в регистр – </w:t>
+        <w:t xml:space="preserve">копирование из регистра – источника в </w:t>
       </w:r>
       <w:r>
         <w:rPr>
           <w:sz w:val="28"/>
           <w:szCs w:val="28"/>
-          <w:highlight w:val="yellow"/>
-        </w:rPr>
-        <w:t>«приемник»</w:t>
+        </w:rPr>
+        <w:t>регистр – «приемник», в</w:t>
       </w:r>
       <w:r>
         <w:rPr>
           <w:sz w:val="28"/>
           <w:szCs w:val="28"/>
         </w:rPr>
-        <w:t>, в циклическом режиме</w:t>
+        <w:t xml:space="preserve"> циклическом режиме</w:t>
       </w:r>
     </w:p>
     <w:p>
@@ -800,23 +790,7 @@
           <w:sz w:val="28"/>
           <w:szCs w:val="28"/>
         </w:rPr>
-        <w:t xml:space="preserve"> </w:t>
-      </w:r>
-      <w:proofErr w:type="gramStart"/>
-      <w:r>
-        <w:rPr>
-          <w:sz w:val="28"/>
-          <w:szCs w:val="28"/>
-        </w:rPr>
-        <w:t>специализированным</w:t>
-      </w:r>
-      <w:proofErr w:type="gramEnd"/>
-      <w:r>
-        <w:rPr>
-          <w:sz w:val="28"/>
-          <w:szCs w:val="28"/>
-        </w:rPr>
-        <w:t xml:space="preserve"> ПО.</w:t>
+        <w:t xml:space="preserve"> специализированным ПО.</w:t>
       </w:r>
     </w:p>
     <w:p>
@@ -1503,7 +1477,6 @@
           <w:b/>
           <w:sz w:val="28"/>
           <w:szCs w:val="28"/>
-          <w:highlight w:val="yellow"/>
         </w:rPr>
         <w:t xml:space="preserve">КАНАЛОВ </w:t>
       </w:r>
@@ -1512,7 +1485,6 @@
           <w:b/>
           <w:sz w:val="28"/>
           <w:szCs w:val="28"/>
-          <w:highlight w:val="yellow"/>
           <w:lang w:val="en-GB"/>
         </w:rPr>
         <w:t>MODBUS</w:t>
@@ -1522,137 +1494,58 @@
           <w:b/>
           <w:sz w:val="28"/>
           <w:szCs w:val="28"/>
-          <w:highlight w:val="yellow"/>
-        </w:rPr>
-        <w:t xml:space="preserve"> </w:t>
+        </w:rPr>
+        <w:t xml:space="preserve">  МОЖЕТ БЫТЬ ОТ 1 ДО 6 (поле </w:t>
       </w:r>
       <w:r>
         <w:rPr>
           <w:b/>
           <w:sz w:val="28"/>
           <w:szCs w:val="28"/>
-          <w:highlight w:val="yellow"/>
-        </w:rPr>
-        <w:t xml:space="preserve"> МОЖЕТ БЫТЬ ОТ 1 ДО 6 (поле </w:t>
+        </w:rPr>
+        <w:t>“</w:t>
       </w:r>
       <w:r>
         <w:rPr>
           <w:b/>
           <w:sz w:val="28"/>
           <w:szCs w:val="28"/>
-          <w:highlight w:val="yellow"/>
-        </w:rPr>
-        <w:t>“</w:t>
+        </w:rPr>
+        <w:t>к-во СОМ портов MODBUS_MASTER/SLAVE</w:t>
       </w:r>
       <w:r>
         <w:rPr>
           <w:b/>
           <w:sz w:val="28"/>
           <w:szCs w:val="28"/>
-          <w:highlight w:val="yellow"/>
-        </w:rPr>
-        <w:t>к-во СОМ портов MODBUS_MASTER/SLAVE</w:t>
+        </w:rPr>
+        <w:t xml:space="preserve">” таблицы </w:t>
       </w:r>
       <w:r>
         <w:rPr>
           <w:b/>
           <w:sz w:val="28"/>
           <w:szCs w:val="28"/>
-          <w:highlight w:val="yellow"/>
-        </w:rPr>
-        <w:t xml:space="preserve">” </w:t>
-      </w:r>
+        </w:rPr>
+        <w:t xml:space="preserve">конфигурации устройства). ЕСЛИ КАНАЛ ОТСУТСТВУЕТ – ВСЯ КАРТА ЗДВИГАЕТЬСЯ ВВЕРХ НАЧИНАЯ С АДРЕСА ПОСЛЕДНЕГО </w:t>
+      </w:r>
+      <w:proofErr w:type="gramStart"/>
       <w:r>
         <w:rPr>
           <w:b/>
           <w:sz w:val="28"/>
           <w:szCs w:val="28"/>
-          <w:highlight w:val="yellow"/>
-        </w:rPr>
-        <w:t xml:space="preserve">таблицы </w:t>
-      </w:r>
+        </w:rPr>
+        <w:t>КАНАЛА  !!!!!!!!!!!!</w:t>
+      </w:r>
+      <w:proofErr w:type="gramEnd"/>
       <w:r>
         <w:rPr>
           <w:b/>
           <w:sz w:val="28"/>
           <w:szCs w:val="28"/>
-          <w:highlight w:val="yellow"/>
-        </w:rPr>
-        <w:t xml:space="preserve">конфигурации устройства). ЕСЛИ </w:t>
-      </w:r>
-      <w:r>
-        <w:rPr>
-          <w:b/>
-          <w:sz w:val="28"/>
-          <w:szCs w:val="28"/>
-          <w:highlight w:val="yellow"/>
-        </w:rPr>
-        <w:t>КАНАЛ</w:t>
-      </w:r>
-      <w:r>
-        <w:rPr>
-          <w:b/>
-          <w:sz w:val="28"/>
-          <w:szCs w:val="28"/>
-          <w:highlight w:val="yellow"/>
-        </w:rPr>
-        <w:t xml:space="preserve"> ОТСУТСТВУЕТ – ВСЯ </w:t>
-      </w:r>
-      <w:r>
-        <w:rPr>
-          <w:b/>
-          <w:sz w:val="28"/>
-          <w:szCs w:val="28"/>
-          <w:highlight w:val="yellow"/>
-        </w:rPr>
-        <w:t>КАРТА ЗДВ</w:t>
-      </w:r>
-      <w:r>
-        <w:rPr>
-          <w:b/>
-          <w:sz w:val="28"/>
-          <w:szCs w:val="28"/>
-          <w:highlight w:val="yellow"/>
-        </w:rPr>
-        <w:t>ИГАЕТЬСЯ ВВЕРХ НАЧИНАЯ С АДРЕСА ПОСЛЕДНЕГО КАНАЛА</w:t>
-      </w:r>
-      <w:proofErr w:type="gramStart"/>
-      <w:r>
-        <w:rPr>
-          <w:b/>
-          <w:sz w:val="28"/>
-          <w:szCs w:val="28"/>
-          <w:highlight w:val="yellow"/>
-        </w:rPr>
-        <w:t xml:space="preserve">  !</w:t>
-      </w:r>
-      <w:proofErr w:type="gramEnd"/>
-      <w:r>
-        <w:rPr>
-          <w:b/>
-          <w:sz w:val="28"/>
-          <w:szCs w:val="28"/>
-          <w:highlight w:val="yellow"/>
-        </w:rPr>
-        <w:t>!!!!!!!!!!! (в примере к-во канало</w:t>
-      </w:r>
-      <w:r>
-        <w:rPr>
-          <w:b/>
-          <w:sz w:val="28"/>
-          <w:szCs w:val="28"/>
-          <w:highlight w:val="yellow"/>
-        </w:rPr>
-        <w:t>в =</w:t>
-      </w:r>
-      <w:r>
-        <w:rPr>
-          <w:b/>
-          <w:sz w:val="28"/>
-          <w:szCs w:val="28"/>
-          <w:highlight w:val="yellow"/>
-        </w:rPr>
-        <w:t xml:space="preserve"> 3)</w:t>
+        </w:rPr>
+        <w:t xml:space="preserve"> (в примере к-во каналов = 3)</w:t>
       </w:r>
     </w:p>
     <w:p>
@@ -1772,7 +1665,6 @@
         </w:rPr>
         <w:t xml:space="preserve"> ОПИСАНИЕ СТРУКТУРЫ РЕГИСТРОВ ПРОГРАМНОГО МОДУЛЯ Т</w:t>
       </w:r>
-      <w:proofErr w:type="gramStart"/>
       <w:r>
         <w:rPr>
           <w:b/>
@@ -1780,7 +1672,6 @@
         </w:rPr>
         <w:t>C</w:t>
       </w:r>
-      <w:proofErr w:type="gramEnd"/>
     </w:p>
     <w:p>
       <w:pPr>
@@ -1870,19 +1761,16 @@
         </w:rPr>
       </w:pPr>
       <w:r>
-        <w:t xml:space="preserve">Часть карты </w:t>
+        <w:t xml:space="preserve">Часть карты памяти в </w:t>
       </w:r>
       <w:proofErr w:type="gramStart"/>
       <w:r>
-        <w:t>памяти</w:t>
+        <w:t xml:space="preserve">которой  </w:t>
+      </w:r>
+      <w:r>
+        <w:t>отображается</w:t>
       </w:r>
       <w:proofErr w:type="gramEnd"/>
-      <w:r>
-        <w:t xml:space="preserve"> в которой  </w:t>
-      </w:r>
-      <w:r>
-        <w:t>отображается</w:t>
-      </w:r>
       <w:r>
         <w:t xml:space="preserve"> состояние устройства</w:t>
       </w:r>
@@ -1946,15 +1834,7 @@
           </w:tcPr>
           <w:p>
             <w:r>
-              <w:t xml:space="preserve">№ </w:t>
-            </w:r>
-            <w:proofErr w:type="gramStart"/>
-            <w:r>
-              <w:t>П</w:t>
-            </w:r>
-            <w:proofErr w:type="gramEnd"/>
-            <w:r>
-              <w:t>/П</w:t>
+              <w:t>№ П/П</w:t>
             </w:r>
           </w:p>
         </w:tc>
@@ -2737,6 +2617,60 @@
           </w:p>
         </w:tc>
       </w:tr>
+      <w:tr>
+        <w:tc>
+          <w:tcPr>
+            <w:tcW w:w="2235" w:type="dxa"/>
+          </w:tcPr>
+          <w:p>
+            <w:pPr>
+              <w:spacing w:line="360" w:lineRule="auto"/>
+              <w:rPr>
+                <w:highlight w:val="yellow"/>
+              </w:rPr>
+            </w:pPr>
+            <w:r>
+              <w:rPr>
+                <w:highlight w:val="yellow"/>
+              </w:rPr>
+              <w:t>Маршрутизация</w:t>
+            </w:r>
+          </w:p>
+        </w:tc>
+        <w:tc>
+          <w:tcPr>
+            <w:tcW w:w="2693" w:type="dxa"/>
+          </w:tcPr>
+          <w:p>
+            <w:pPr>
+              <w:spacing w:line="360" w:lineRule="auto"/>
+              <w:rPr>
+                <w:highlight w:val="yellow"/>
+              </w:rPr>
+            </w:pPr>
+            <w:proofErr w:type="gramStart"/>
+            <w:r>
+              <w:rPr>
+                <w:highlight w:val="yellow"/>
+              </w:rPr>
+              <w:t>6</w:t>
+            </w:r>
+            <w:r>
+              <w:rPr>
+                <w:highlight w:val="yellow"/>
+              </w:rPr>
+              <w:t xml:space="preserve"> ?</w:t>
+            </w:r>
+            <w:proofErr w:type="gramEnd"/>
+            <w:r>
+              <w:rPr>
+                <w:highlight w:val="yellow"/>
+              </w:rPr>
+              <w:t xml:space="preserve"> (нужно уточнить)</w:t>
+            </w:r>
+          </w:p>
+        </w:tc>
+      </w:tr>
     </w:tbl>
     <w:p>
       <w:pPr>
@@ -2787,25 +2721,25 @@
         </w:rPr>
       </w:pPr>
       <w:r>
-        <w:t xml:space="preserve">Часть карты памяти </w:t>
+        <w:t xml:space="preserve">Часть карты памяти в </w:t>
+      </w:r>
+      <w:r>
+        <w:t>отображается</w:t>
+      </w:r>
+      <w:r>
+        <w:t xml:space="preserve"> состояние </w:t>
       </w:r>
       <w:proofErr w:type="gramStart"/>
       <w:r>
-        <w:t xml:space="preserve">в </w:t>
-      </w:r>
-      <w:r>
-        <w:t>отображается</w:t>
+        <w:t xml:space="preserve">модуля  </w:t>
+      </w:r>
+      <w:r>
+        <w:rPr>
+          <w:lang w:val="en-GB"/>
+        </w:rPr>
+        <w:t>MODBUS</w:t>
       </w:r>
       <w:proofErr w:type="gramEnd"/>
-      <w:r>
-        <w:t xml:space="preserve"> состояние модуля  </w:t>
-      </w:r>
-      <w:r>
-        <w:rPr>
-          <w:lang w:val="en-GB"/>
-        </w:rPr>
-        <w:t>MODBUS</w:t>
-      </w:r>
       <w:r>
         <w:t xml:space="preserve"> (</w:t>
       </w:r>
@@ -2887,15 +2821,7 @@
           </w:tcPr>
           <w:p>
             <w:r>
-              <w:t xml:space="preserve">№ </w:t>
-            </w:r>
-            <w:proofErr w:type="gramStart"/>
-            <w:r>
-              <w:t>П</w:t>
-            </w:r>
-            <w:proofErr w:type="gramEnd"/>
-            <w:r>
-              <w:t>/П</w:t>
+              <w:t>№ П/П</w:t>
             </w:r>
           </w:p>
         </w:tc>
@@ -4705,7 +4631,6 @@
         </w:rPr>
         <w:t>ОПИСАНИЕ СТРУКТУРЫ РЕГИСТРОВ ПРОГРАМНОГО МОДУЛЯ Т</w:t>
       </w:r>
-      <w:proofErr w:type="gramStart"/>
       <w:r>
         <w:rPr>
           <w:b/>
@@ -4718,7 +4643,6 @@
         </w:rPr>
         <w:t>C</w:t>
       </w:r>
-      <w:proofErr w:type="gramEnd"/>
     </w:p>
     <w:p>
       <w:pPr>
@@ -4730,15 +4654,7 @@
         </w:rPr>
       </w:pPr>
       <w:r>
-        <w:t xml:space="preserve">Часть карты </w:t>
-      </w:r>
-      <w:proofErr w:type="gramStart"/>
-      <w:r>
-        <w:t>памяти</w:t>
-      </w:r>
-      <w:proofErr w:type="gramEnd"/>
-      <w:r>
-        <w:t xml:space="preserve"> в</w:t>
+        <w:t>Часть карты памяти в</w:t>
       </w:r>
       <w:r>
         <w:t xml:space="preserve"> которой</w:t>
@@ -4812,15 +4728,7 @@
           </w:tcPr>
           <w:p>
             <w:r>
-              <w:t xml:space="preserve">№ </w:t>
-            </w:r>
-            <w:proofErr w:type="gramStart"/>
-            <w:r>
-              <w:t>П</w:t>
-            </w:r>
-            <w:proofErr w:type="gramEnd"/>
-            <w:r>
-              <w:t>/П</w:t>
+              <w:t>№ П/П</w:t>
             </w:r>
           </w:p>
         </w:tc>
@@ -4952,7 +4860,6 @@
               </w:rPr>
               <w:t>Общий статус модуля Т</w:t>
             </w:r>
-            <w:proofErr w:type="gramStart"/>
             <w:r>
               <w:rPr>
                 <w:b/>
@@ -4960,7 +4867,6 @@
               </w:rPr>
               <w:t>C</w:t>
             </w:r>
-            <w:proofErr w:type="gramEnd"/>
             <w:r>
               <w:rPr>
                 <w:b/>
@@ -6283,6 +6189,7 @@
                 <w:i/>
                 <w:iCs/>
               </w:rPr>
+              <w:lastRenderedPageBreak/>
               <w:t>V_ERROR</w:t>
             </w:r>
             <w:r>
@@ -6339,21 +6246,7 @@
               <w:rPr>
                 <w:rFonts w:cs="Courier New"/>
               </w:rPr>
-              <w:t>отсутствует напряжения 24</w:t>
-            </w:r>
-            <w:proofErr w:type="gramStart"/>
-            <w:r>
-              <w:rPr>
-                <w:rFonts w:cs="Courier New"/>
-              </w:rPr>
-              <w:t xml:space="preserve"> В</w:t>
-            </w:r>
-            <w:proofErr w:type="gramEnd"/>
-            <w:r>
-              <w:rPr>
-                <w:rFonts w:cs="Courier New"/>
-              </w:rPr>
-              <w:t xml:space="preserve"> на выходе «ТС </w:t>
+              <w:t xml:space="preserve">отсутствует напряжения 24 В на выходе «ТС </w:t>
             </w:r>
             <w:proofErr w:type="spellStart"/>
             <w:r>
@@ -6384,7 +6277,6 @@
                 <w:i/>
                 <w:iCs/>
               </w:rPr>
-              <w:lastRenderedPageBreak/>
               <w:t>CHECK_ERROR</w:t>
             </w:r>
             <w:r>
@@ -6611,15 +6503,7 @@
         </w:rPr>
       </w:pPr>
       <w:r>
-        <w:t xml:space="preserve">Часть карты </w:t>
-      </w:r>
-      <w:proofErr w:type="gramStart"/>
-      <w:r>
-        <w:t>памяти</w:t>
-      </w:r>
-      <w:proofErr w:type="gramEnd"/>
-      <w:r>
-        <w:t xml:space="preserve"> в</w:t>
+        <w:t>Часть карты памяти в</w:t>
       </w:r>
       <w:r>
         <w:t xml:space="preserve"> которой</w:t>
@@ -6693,15 +6577,7 @@
           </w:tcPr>
           <w:p>
             <w:r>
-              <w:t xml:space="preserve">№ </w:t>
-            </w:r>
-            <w:proofErr w:type="gramStart"/>
-            <w:r>
-              <w:t>П</w:t>
-            </w:r>
-            <w:proofErr w:type="gramEnd"/>
-            <w:r>
-              <w:t>/П</w:t>
+              <w:t>№ П/П</w:t>
             </w:r>
           </w:p>
         </w:tc>
@@ -7316,19 +7192,11 @@
                 <w:b/>
               </w:rPr>
             </w:pPr>
-            <w:proofErr w:type="gramStart"/>
-            <w:r>
-              <w:rPr>
-                <w:b/>
-              </w:rPr>
-              <w:t>Состояние</w:t>
-            </w:r>
-            <w:proofErr w:type="gramEnd"/>
-            <w:r>
-              <w:rPr>
-                <w:b/>
-              </w:rPr>
-              <w:t xml:space="preserve"> которое необходимо установить выхода ТУ 1 (3) </w:t>
+            <w:r>
+              <w:rPr>
+                <w:b/>
+              </w:rPr>
+              <w:t xml:space="preserve">Состояние которое необходимо установить выхода ТУ 1 (3) </w:t>
             </w:r>
           </w:p>
         </w:tc>
@@ -7422,19 +7290,11 @@
                 <w:b/>
               </w:rPr>
             </w:pPr>
-            <w:proofErr w:type="gramStart"/>
-            <w:r>
-              <w:rPr>
-                <w:b/>
-              </w:rPr>
-              <w:t>Состояние</w:t>
-            </w:r>
-            <w:proofErr w:type="gramEnd"/>
-            <w:r>
-              <w:rPr>
-                <w:b/>
-              </w:rPr>
-              <w:t xml:space="preserve"> которое необходимо установить выхода ТУ 2 (3)</w:t>
+            <w:r>
+              <w:rPr>
+                <w:b/>
+              </w:rPr>
+              <w:t>Состояние которое необходимо установить выхода ТУ 2 (3)</w:t>
             </w:r>
           </w:p>
         </w:tc>
@@ -7528,19 +7388,11 @@
                 <w:b/>
               </w:rPr>
             </w:pPr>
-            <w:proofErr w:type="gramStart"/>
-            <w:r>
-              <w:rPr>
-                <w:b/>
-              </w:rPr>
-              <w:t>Состояние</w:t>
-            </w:r>
-            <w:proofErr w:type="gramEnd"/>
-            <w:r>
-              <w:rPr>
-                <w:b/>
-              </w:rPr>
-              <w:t xml:space="preserve"> которое необходимо установить выхода ТУ 3 (3)</w:t>
+            <w:r>
+              <w:rPr>
+                <w:b/>
+              </w:rPr>
+              <w:t>Состояние которое необходимо установить выхода ТУ 3 (3)</w:t>
             </w:r>
           </w:p>
         </w:tc>
@@ -7634,19 +7486,11 @@
                 <w:b/>
               </w:rPr>
             </w:pPr>
-            <w:proofErr w:type="gramStart"/>
-            <w:r>
-              <w:rPr>
-                <w:b/>
-              </w:rPr>
-              <w:t>Состояние</w:t>
-            </w:r>
-            <w:proofErr w:type="gramEnd"/>
-            <w:r>
-              <w:rPr>
-                <w:b/>
-              </w:rPr>
-              <w:t xml:space="preserve"> которое необходимо установить выхода ТУ 4 (3)</w:t>
+            <w:r>
+              <w:rPr>
+                <w:b/>
+              </w:rPr>
+              <w:t>Состояние которое необходимо установить выхода ТУ 4 (3)</w:t>
             </w:r>
           </w:p>
         </w:tc>
@@ -8372,19 +8216,11 @@
                 <w:b/>
               </w:rPr>
             </w:pPr>
-            <w:proofErr w:type="gramStart"/>
-            <w:r>
-              <w:rPr>
-                <w:b/>
-              </w:rPr>
-              <w:t>Состояние</w:t>
-            </w:r>
-            <w:proofErr w:type="gramEnd"/>
-            <w:r>
-              <w:rPr>
-                <w:b/>
-              </w:rPr>
-              <w:t xml:space="preserve"> которое необхо</w:t>
+            <w:r>
+              <w:rPr>
+                <w:b/>
+              </w:rPr>
+              <w:t>Состояние которое необхо</w:t>
             </w:r>
             <w:r>
               <w:rPr>
@@ -8478,19 +8314,11 @@
                 <w:b/>
               </w:rPr>
             </w:pPr>
-            <w:proofErr w:type="gramStart"/>
-            <w:r>
-              <w:rPr>
-                <w:b/>
-              </w:rPr>
-              <w:t>Состояние</w:t>
-            </w:r>
-            <w:proofErr w:type="gramEnd"/>
-            <w:r>
-              <w:rPr>
-                <w:b/>
-              </w:rPr>
-              <w:t xml:space="preserve"> кото</w:t>
+            <w:r>
+              <w:rPr>
+                <w:b/>
+              </w:rPr>
+              <w:t>Состояние кото</w:t>
             </w:r>
             <w:r>
               <w:rPr>
@@ -8584,19 +8412,11 @@
                 <w:b/>
               </w:rPr>
             </w:pPr>
-            <w:proofErr w:type="gramStart"/>
-            <w:r>
-              <w:rPr>
-                <w:b/>
-              </w:rPr>
-              <w:t>Состояние</w:t>
-            </w:r>
-            <w:proofErr w:type="gramEnd"/>
-            <w:r>
-              <w:rPr>
-                <w:b/>
-              </w:rPr>
-              <w:t xml:space="preserve"> кото</w:t>
+            <w:r>
+              <w:rPr>
+                <w:b/>
+              </w:rPr>
+              <w:t>Состояние кото</w:t>
             </w:r>
             <w:r>
               <w:rPr>
@@ -8690,19 +8510,11 @@
                 <w:b/>
               </w:rPr>
             </w:pPr>
-            <w:proofErr w:type="gramStart"/>
-            <w:r>
-              <w:rPr>
-                <w:b/>
-              </w:rPr>
-              <w:t>Состояние</w:t>
-            </w:r>
-            <w:proofErr w:type="gramEnd"/>
-            <w:r>
-              <w:rPr>
-                <w:b/>
-              </w:rPr>
-              <w:t xml:space="preserve"> кото</w:t>
+            <w:r>
+              <w:rPr>
+                <w:b/>
+              </w:rPr>
+              <w:t>Состояние кото</w:t>
             </w:r>
             <w:r>
               <w:rPr>
@@ -8985,16 +8797,8 @@
               <w:rPr>
                 <w:rFonts w:cs="Courier New"/>
               </w:rPr>
-              <w:t xml:space="preserve">отсутствует напряжение </w:t>
-            </w:r>
-            <w:proofErr w:type="gramStart"/>
-            <w:r>
-              <w:rPr>
-                <w:rFonts w:cs="Courier New"/>
-              </w:rPr>
-              <w:t>опер-тока</w:t>
-            </w:r>
-            <w:proofErr w:type="gramEnd"/>
+              <w:t>отсутствует напряжение опер-тока</w:t>
+            </w:r>
           </w:p>
         </w:tc>
       </w:tr>
@@ -9856,6 +9660,7 @@
           <w:b/>
           <w:color w:val="000000"/>
         </w:rPr>
+        <w:lastRenderedPageBreak/>
         <w:t>(4)</w:t>
       </w:r>
       <w:r>
@@ -9943,7 +9748,6 @@
                 <w:rFonts w:cs="Courier New"/>
                 <w:iCs/>
               </w:rPr>
-              <w:lastRenderedPageBreak/>
               <w:t>Название</w:t>
             </w:r>
           </w:p>
@@ -10144,7 +9948,6 @@
           <w:sz w:val="28"/>
           <w:szCs w:val="28"/>
           <w:u w:val="single"/>
-          <w:lang w:val="en-US"/>
         </w:rPr>
       </w:pPr>
       <w:r>
@@ -10168,7 +9971,7 @@
           <w:u w:val="single"/>
           <w:lang w:val="uk-UA"/>
         </w:rPr>
-        <w:t>МАРШРУТИЗАЦИИ</w:t>
+        <w:t xml:space="preserve"> </w:t>
       </w:r>
       <w:r>
         <w:rPr>
@@ -10178,9 +9981,23 @@
           <w:szCs w:val="28"/>
           <w:highlight w:val="green"/>
           <w:u w:val="single"/>
+          <w:lang w:val="uk-UA"/>
+        </w:rPr>
+        <w:t>МАРШРУТИЗАЦИИ</w:t>
+      </w:r>
+      <w:r>
+        <w:rPr>
+          <w:b/>
+          <w:i/>
+          <w:sz w:val="28"/>
+          <w:szCs w:val="28"/>
+          <w:highlight w:val="green"/>
+          <w:u w:val="single"/>
         </w:rPr>
         <w:t xml:space="preserve"> </w:t>
       </w:r>
+      <w:bookmarkStart w:id="0" w:name="_GoBack"/>
+      <w:bookmarkEnd w:id="0"/>
     </w:p>
     <w:p>
       <w:pPr>
@@ -10192,15 +10009,7 @@
         </w:rPr>
       </w:pPr>
       <w:r>
-        <w:t xml:space="preserve">Часть карты </w:t>
-      </w:r>
-      <w:proofErr w:type="gramStart"/>
-      <w:r>
-        <w:t>памяти</w:t>
-      </w:r>
-      <w:proofErr w:type="gramEnd"/>
-      <w:r>
-        <w:t xml:space="preserve"> в которой </w:t>
+        <w:t xml:space="preserve">Часть карты памяти в которой </w:t>
       </w:r>
       <w:r>
         <w:t>отображается</w:t>
@@ -10271,15 +10080,7 @@
           </w:tcPr>
           <w:p>
             <w:r>
-              <w:t xml:space="preserve">№ </w:t>
-            </w:r>
-            <w:proofErr w:type="gramStart"/>
-            <w:r>
-              <w:t>П</w:t>
-            </w:r>
-            <w:proofErr w:type="gramEnd"/>
-            <w:r>
-              <w:t>/П</w:t>
+              <w:t>№ П/П</w:t>
             </w:r>
           </w:p>
         </w:tc>
@@ -10450,25 +10251,949 @@
     </w:p>
     <w:p>
       <w:pPr>
+        <w:jc w:val="center"/>
+        <w:rPr>
+          <w:b/>
+          <w:i/>
+          <w:sz w:val="28"/>
+          <w:szCs w:val="28"/>
+          <w:highlight w:val="yellow"/>
+          <w:u w:val="single"/>
+        </w:rPr>
+      </w:pPr>
+      <w:r>
+        <w:rPr>
+          <w:b/>
+          <w:i/>
+          <w:sz w:val="28"/>
+          <w:szCs w:val="28"/>
+          <w:highlight w:val="yellow"/>
+          <w:u w:val="single"/>
+        </w:rPr>
+        <w:t>ОПИСАНИЕ СТРУКТУРЫ РЕГИСТРОВ ПРОГРАМНОГО МОДУЛЯ</w:t>
+      </w:r>
+      <w:r>
+        <w:rPr>
+          <w:b/>
+          <w:i/>
+          <w:sz w:val="28"/>
+          <w:szCs w:val="28"/>
+          <w:highlight w:val="yellow"/>
+          <w:u w:val="single"/>
+          <w:lang w:val="uk-UA"/>
+        </w:rPr>
+        <w:t xml:space="preserve"> ИЗМЕРЕНИЙ</w:t>
+      </w:r>
+    </w:p>
+    <w:p>
+      <w:pPr>
+        <w:rPr>
+          <w:b/>
+          <w:sz w:val="28"/>
+          <w:szCs w:val="28"/>
+          <w:highlight w:val="yellow"/>
+          <w:lang w:val="uk-UA"/>
+        </w:rPr>
+      </w:pPr>
+      <w:r>
+        <w:rPr>
+          <w:highlight w:val="yellow"/>
+        </w:rPr>
+        <w:t xml:space="preserve">Часть карты памяти в которой отображается состояние </w:t>
+      </w:r>
+      <w:proofErr w:type="gramStart"/>
+      <w:r>
+        <w:rPr>
+          <w:highlight w:val="yellow"/>
+        </w:rPr>
+        <w:t>модуля  измерений</w:t>
+      </w:r>
+      <w:proofErr w:type="gramEnd"/>
+    </w:p>
+    <w:tbl>
+      <w:tblPr>
+        <w:tblStyle w:val="a3"/>
+        <w:tblW w:w="0" w:type="auto"/>
+        <w:tblLook w:val="04A0" w:firstRow="1" w:lastRow="0" w:firstColumn="1" w:lastColumn="0" w:noHBand="0" w:noVBand="1"/>
+      </w:tblPr>
+      <w:tblGrid>
+        <w:gridCol w:w="798"/>
+        <w:gridCol w:w="813"/>
+        <w:gridCol w:w="842"/>
+        <w:gridCol w:w="2636"/>
+        <w:gridCol w:w="6325"/>
+      </w:tblGrid>
+      <w:tr>
+        <w:trPr>
+          <w:trHeight w:val="733"/>
+        </w:trPr>
+        <w:tc>
+          <w:tcPr>
+            <w:tcW w:w="798" w:type="dxa"/>
+          </w:tcPr>
+          <w:p>
+            <w:pPr>
+              <w:rPr>
+                <w:highlight w:val="yellow"/>
+              </w:rPr>
+            </w:pPr>
+            <w:r>
+              <w:rPr>
+                <w:highlight w:val="yellow"/>
+              </w:rPr>
+              <w:t>Адрес</w:t>
+            </w:r>
+          </w:p>
+          <w:p>
+            <w:pPr>
+              <w:rPr>
+                <w:highlight w:val="yellow"/>
+              </w:rPr>
+            </w:pPr>
+            <w:r>
+              <w:rPr>
+                <w:highlight w:val="yellow"/>
+                <w:lang w:val="en-US"/>
+              </w:rPr>
+              <w:t>DEC</w:t>
+            </w:r>
+            <w:r>
+              <w:rPr>
+                <w:highlight w:val="yellow"/>
+              </w:rPr>
+              <w:t xml:space="preserve"> </w:t>
+            </w:r>
+          </w:p>
+        </w:tc>
+        <w:tc>
+          <w:tcPr>
+            <w:tcW w:w="813" w:type="dxa"/>
+          </w:tcPr>
+          <w:p>
+            <w:pPr>
+              <w:rPr>
+                <w:highlight w:val="yellow"/>
+              </w:rPr>
+            </w:pPr>
+            <w:r>
+              <w:rPr>
+                <w:highlight w:val="yellow"/>
+              </w:rPr>
+              <w:t>Адрес</w:t>
+            </w:r>
+          </w:p>
+          <w:p>
+            <w:pPr>
+              <w:rPr>
+                <w:highlight w:val="yellow"/>
+              </w:rPr>
+            </w:pPr>
+            <w:r>
+              <w:rPr>
+                <w:highlight w:val="yellow"/>
+                <w:lang w:val="en-US"/>
+              </w:rPr>
+              <w:t>HEX</w:t>
+            </w:r>
+          </w:p>
+        </w:tc>
+        <w:tc>
+          <w:tcPr>
+            <w:tcW w:w="843" w:type="dxa"/>
+          </w:tcPr>
+          <w:p>
+            <w:pPr>
+              <w:rPr>
+                <w:highlight w:val="yellow"/>
+              </w:rPr>
+            </w:pPr>
+            <w:r>
+              <w:rPr>
+                <w:highlight w:val="yellow"/>
+              </w:rPr>
+              <w:t>№ П/П</w:t>
+            </w:r>
+          </w:p>
+        </w:tc>
+        <w:tc>
+          <w:tcPr>
+            <w:tcW w:w="2616" w:type="dxa"/>
+          </w:tcPr>
+          <w:p>
+            <w:pPr>
+              <w:rPr>
+                <w:highlight w:val="yellow"/>
+              </w:rPr>
+            </w:pPr>
+            <w:r>
+              <w:rPr>
+                <w:highlight w:val="yellow"/>
+              </w:rPr>
+              <w:t>Название</w:t>
+            </w:r>
+          </w:p>
+        </w:tc>
+        <w:tc>
+          <w:tcPr>
+            <w:tcW w:w="6344" w:type="dxa"/>
+          </w:tcPr>
+          <w:p>
+            <w:pPr>
+              <w:rPr>
+                <w:highlight w:val="yellow"/>
+              </w:rPr>
+            </w:pPr>
+            <w:r>
+              <w:rPr>
+                <w:highlight w:val="yellow"/>
+              </w:rPr>
+              <w:t>Описание</w:t>
+            </w:r>
+          </w:p>
+        </w:tc>
+      </w:tr>
+      <w:tr>
+        <w:tc>
+          <w:tcPr>
+            <w:tcW w:w="798" w:type="dxa"/>
+          </w:tcPr>
+          <w:p>
+            <w:pPr>
+              <w:rPr>
+                <w:highlight w:val="yellow"/>
+                <w:lang w:val="uk-UA"/>
+              </w:rPr>
+            </w:pPr>
+            <w:r>
+              <w:rPr>
+                <w:highlight w:val="yellow"/>
+                <w:lang w:val="uk-UA"/>
+              </w:rPr>
+              <w:t>528</w:t>
+            </w:r>
+          </w:p>
+        </w:tc>
+        <w:tc>
+          <w:tcPr>
+            <w:tcW w:w="813" w:type="dxa"/>
+          </w:tcPr>
+          <w:p>
+            <w:pPr>
+              <w:rPr>
+                <w:highlight w:val="yellow"/>
+              </w:rPr>
+            </w:pPr>
+            <w:r>
+              <w:rPr>
+                <w:highlight w:val="yellow"/>
+              </w:rPr>
+              <w:t>0210</w:t>
+            </w:r>
+          </w:p>
+        </w:tc>
+        <w:tc>
+          <w:tcPr>
+            <w:tcW w:w="843" w:type="dxa"/>
+          </w:tcPr>
+          <w:p>
+            <w:pPr>
+              <w:rPr>
+                <w:highlight w:val="yellow"/>
+              </w:rPr>
+            </w:pPr>
+            <w:r>
+              <w:rPr>
+                <w:highlight w:val="yellow"/>
+              </w:rPr>
+              <w:t>1</w:t>
+            </w:r>
+          </w:p>
+        </w:tc>
+        <w:tc>
+          <w:tcPr>
+            <w:tcW w:w="2616" w:type="dxa"/>
+          </w:tcPr>
+          <w:p>
+            <w:pPr>
+              <w:rPr>
+                <w:b/>
+                <w:highlight w:val="yellow"/>
+                <w:lang w:val="en-US"/>
+              </w:rPr>
+            </w:pPr>
+            <w:proofErr w:type="spellStart"/>
+            <w:r>
+              <w:rPr>
+                <w:rFonts w:cs="Courier New"/>
+                <w:b/>
+                <w:highlight w:val="yellow"/>
+                <w:lang w:val="en-US"/>
+              </w:rPr>
+              <w:t>Status_measurement</w:t>
+            </w:r>
+            <w:proofErr w:type="spellEnd"/>
+          </w:p>
+        </w:tc>
+        <w:tc>
+          <w:tcPr>
+            <w:tcW w:w="6344" w:type="dxa"/>
+          </w:tcPr>
+          <w:p>
+            <w:pPr>
+              <w:rPr>
+                <w:b/>
+                <w:highlight w:val="yellow"/>
+              </w:rPr>
+            </w:pPr>
+            <w:r>
+              <w:rPr>
+                <w:b/>
+                <w:highlight w:val="yellow"/>
+              </w:rPr>
+              <w:t>Общий статус модуля</w:t>
+            </w:r>
+            <w:r>
+              <w:rPr>
+                <w:b/>
+                <w:highlight w:val="yellow"/>
+                <w:lang w:val="en-US"/>
+              </w:rPr>
+              <w:t xml:space="preserve"> </w:t>
+            </w:r>
+            <w:r>
+              <w:rPr>
+                <w:b/>
+                <w:highlight w:val="yellow"/>
+              </w:rPr>
+              <w:t>измерений</w:t>
+            </w:r>
+            <w:r>
+              <w:rPr>
+                <w:b/>
+                <w:highlight w:val="yellow"/>
+                <w:lang w:val="uk-UA"/>
+              </w:rPr>
+              <w:t xml:space="preserve"> </w:t>
+            </w:r>
+            <w:r>
+              <w:rPr>
+                <w:b/>
+                <w:highlight w:val="yellow"/>
+              </w:rPr>
+              <w:t>(1)</w:t>
+            </w:r>
+          </w:p>
+        </w:tc>
+      </w:tr>
+      <w:tr>
+        <w:tc>
+          <w:tcPr>
+            <w:tcW w:w="798" w:type="dxa"/>
+          </w:tcPr>
+          <w:p>
+            <w:pPr>
+              <w:rPr>
+                <w:highlight w:val="yellow"/>
+                <w:lang w:val="uk-UA"/>
+              </w:rPr>
+            </w:pPr>
+            <w:r>
+              <w:rPr>
+                <w:highlight w:val="yellow"/>
+                <w:lang w:val="uk-UA"/>
+              </w:rPr>
+              <w:t>529</w:t>
+            </w:r>
+          </w:p>
+        </w:tc>
+        <w:tc>
+          <w:tcPr>
+            <w:tcW w:w="813" w:type="dxa"/>
+          </w:tcPr>
+          <w:p>
+            <w:pPr>
+              <w:rPr>
+                <w:highlight w:val="yellow"/>
+              </w:rPr>
+            </w:pPr>
+            <w:r>
+              <w:rPr>
+                <w:highlight w:val="yellow"/>
+              </w:rPr>
+              <w:t>0211</w:t>
+            </w:r>
+          </w:p>
+        </w:tc>
+        <w:tc>
+          <w:tcPr>
+            <w:tcW w:w="843" w:type="dxa"/>
+          </w:tcPr>
+          <w:p>
+            <w:pPr>
+              <w:rPr>
+                <w:highlight w:val="yellow"/>
+              </w:rPr>
+            </w:pPr>
+            <w:r>
+              <w:rPr>
+                <w:highlight w:val="yellow"/>
+              </w:rPr>
+              <w:t>2</w:t>
+            </w:r>
+          </w:p>
+        </w:tc>
+        <w:tc>
+          <w:tcPr>
+            <w:tcW w:w="2616" w:type="dxa"/>
+          </w:tcPr>
+          <w:p>
+            <w:pPr>
+              <w:rPr>
+                <w:rFonts w:cs="Courier New"/>
+                <w:b/>
+                <w:highlight w:val="yellow"/>
+                <w:lang w:val="en-US"/>
+              </w:rPr>
+            </w:pPr>
+            <w:proofErr w:type="spellStart"/>
+            <w:r>
+              <w:rPr>
+                <w:rFonts w:ascii="Consolas" w:hAnsi="Consolas" w:cs="Consolas"/>
+                <w:b/>
+                <w:sz w:val="20"/>
+                <w:szCs w:val="20"/>
+                <w:highlight w:val="yellow"/>
+                <w:lang w:val="uk-UA"/>
+              </w:rPr>
+              <w:t>rez_mes_current</w:t>
+            </w:r>
+            <w:proofErr w:type="spellEnd"/>
+          </w:p>
+        </w:tc>
+        <w:tc>
+          <w:tcPr>
+            <w:tcW w:w="6344" w:type="dxa"/>
+          </w:tcPr>
+          <w:p>
+            <w:pPr>
+              <w:rPr>
+                <w:b/>
+                <w:highlight w:val="yellow"/>
+              </w:rPr>
+            </w:pPr>
+            <w:r>
+              <w:rPr>
+                <w:b/>
+                <w:highlight w:val="yellow"/>
+              </w:rPr>
+              <w:t>Результат измерений тока</w:t>
+            </w:r>
+            <w:r>
+              <w:rPr>
+                <w:b/>
+                <w:highlight w:val="yellow"/>
+              </w:rPr>
+              <w:t xml:space="preserve">, </w:t>
+            </w:r>
+            <w:r>
+              <w:rPr>
+                <w:b/>
+                <w:highlight w:val="yellow"/>
+              </w:rPr>
+              <w:t xml:space="preserve">А  </w:t>
+            </w:r>
+            <w:r>
+              <w:rPr>
+                <w:b/>
+                <w:highlight w:val="yellow"/>
+              </w:rPr>
+              <w:t xml:space="preserve"> (нужно /1000)</w:t>
+            </w:r>
+          </w:p>
+        </w:tc>
+      </w:tr>
+      <w:tr>
+        <w:tc>
+          <w:tcPr>
+            <w:tcW w:w="798" w:type="dxa"/>
+          </w:tcPr>
+          <w:p>
+            <w:pPr>
+              <w:rPr>
+                <w:highlight w:val="yellow"/>
+                <w:lang w:val="uk-UA"/>
+              </w:rPr>
+            </w:pPr>
+            <w:r>
+              <w:rPr>
+                <w:highlight w:val="yellow"/>
+                <w:lang w:val="uk-UA"/>
+              </w:rPr>
+              <w:t>530</w:t>
+            </w:r>
+          </w:p>
+        </w:tc>
+        <w:tc>
+          <w:tcPr>
+            <w:tcW w:w="813" w:type="dxa"/>
+          </w:tcPr>
+          <w:p>
+            <w:pPr>
+              <w:rPr>
+                <w:highlight w:val="yellow"/>
+              </w:rPr>
+            </w:pPr>
+            <w:r>
+              <w:rPr>
+                <w:highlight w:val="yellow"/>
+              </w:rPr>
+              <w:t>0212</w:t>
+            </w:r>
+          </w:p>
+        </w:tc>
+        <w:tc>
+          <w:tcPr>
+            <w:tcW w:w="843" w:type="dxa"/>
+          </w:tcPr>
+          <w:p>
+            <w:pPr>
+              <w:rPr>
+                <w:highlight w:val="yellow"/>
+              </w:rPr>
+            </w:pPr>
+            <w:r>
+              <w:rPr>
+                <w:highlight w:val="yellow"/>
+              </w:rPr>
+              <w:t>3</w:t>
+            </w:r>
+          </w:p>
+        </w:tc>
+        <w:tc>
+          <w:tcPr>
+            <w:tcW w:w="2616" w:type="dxa"/>
+          </w:tcPr>
+          <w:p>
+            <w:pPr>
+              <w:rPr>
+                <w:rFonts w:cs="Courier New"/>
+                <w:b/>
+                <w:highlight w:val="yellow"/>
+                <w:lang w:val="en-US"/>
+              </w:rPr>
+            </w:pPr>
+            <w:proofErr w:type="spellStart"/>
+            <w:r>
+              <w:rPr>
+                <w:rFonts w:ascii="Consolas" w:hAnsi="Consolas" w:cs="Consolas"/>
+                <w:b/>
+                <w:sz w:val="20"/>
+                <w:szCs w:val="20"/>
+                <w:highlight w:val="yellow"/>
+                <w:lang w:val="uk-UA"/>
+              </w:rPr>
+              <w:t>rez_mes_frequency</w:t>
+            </w:r>
+            <w:proofErr w:type="spellEnd"/>
+          </w:p>
+        </w:tc>
+        <w:tc>
+          <w:tcPr>
+            <w:tcW w:w="6344" w:type="dxa"/>
+          </w:tcPr>
+          <w:p>
+            <w:pPr>
+              <w:rPr>
+                <w:b/>
+                <w:highlight w:val="yellow"/>
+              </w:rPr>
+            </w:pPr>
+            <w:r>
+              <w:rPr>
+                <w:b/>
+                <w:highlight w:val="yellow"/>
+              </w:rPr>
+              <w:t>Результат измерений частоты</w:t>
+            </w:r>
+            <w:r>
+              <w:rPr>
+                <w:b/>
+                <w:highlight w:val="yellow"/>
+              </w:rPr>
+              <w:t xml:space="preserve"> Гц </w:t>
+            </w:r>
+            <w:r>
+              <w:rPr>
+                <w:b/>
+                <w:highlight w:val="yellow"/>
+              </w:rPr>
+              <w:t>(нужно /1000)</w:t>
+            </w:r>
+          </w:p>
+        </w:tc>
+      </w:tr>
+      <w:tr>
+        <w:tc>
+          <w:tcPr>
+            <w:tcW w:w="798" w:type="dxa"/>
+          </w:tcPr>
+          <w:p>
+            <w:pPr>
+              <w:rPr>
+                <w:color w:val="FF0000"/>
+                <w:highlight w:val="yellow"/>
+                <w:lang w:val="uk-UA"/>
+              </w:rPr>
+            </w:pPr>
+            <w:r>
+              <w:rPr>
+                <w:color w:val="FF0000"/>
+                <w:highlight w:val="yellow"/>
+                <w:lang w:val="uk-UA"/>
+              </w:rPr>
+              <w:t>531</w:t>
+            </w:r>
+          </w:p>
+        </w:tc>
+        <w:tc>
+          <w:tcPr>
+            <w:tcW w:w="813" w:type="dxa"/>
+          </w:tcPr>
+          <w:p>
+            <w:pPr>
+              <w:rPr>
+                <w:color w:val="FF0000"/>
+                <w:highlight w:val="yellow"/>
+              </w:rPr>
+            </w:pPr>
+            <w:r>
+              <w:rPr>
+                <w:color w:val="FF0000"/>
+                <w:highlight w:val="yellow"/>
+              </w:rPr>
+              <w:t>0213</w:t>
+            </w:r>
+          </w:p>
+        </w:tc>
+        <w:tc>
+          <w:tcPr>
+            <w:tcW w:w="843" w:type="dxa"/>
+          </w:tcPr>
+          <w:p>
+            <w:pPr>
+              <w:rPr>
+                <w:color w:val="FF0000"/>
+                <w:highlight w:val="yellow"/>
+              </w:rPr>
+            </w:pPr>
+            <w:r>
+              <w:rPr>
+                <w:color w:val="FF0000"/>
+                <w:highlight w:val="yellow"/>
+              </w:rPr>
+              <w:t>4</w:t>
+            </w:r>
+          </w:p>
+        </w:tc>
+        <w:tc>
+          <w:tcPr>
+            <w:tcW w:w="2616" w:type="dxa"/>
+          </w:tcPr>
+          <w:p>
+            <w:pPr>
+              <w:rPr>
+                <w:rFonts w:cs="Courier New"/>
+                <w:b/>
+                <w:color w:val="FF0000"/>
+                <w:highlight w:val="yellow"/>
+                <w:lang w:val="en-US"/>
+              </w:rPr>
+            </w:pPr>
+            <w:proofErr w:type="spellStart"/>
+            <w:r>
+              <w:rPr>
+                <w:rFonts w:ascii="Consolas" w:hAnsi="Consolas" w:cs="Consolas"/>
+                <w:b/>
+                <w:color w:val="FF0000"/>
+                <w:sz w:val="20"/>
+                <w:szCs w:val="20"/>
+                <w:highlight w:val="yellow"/>
+                <w:lang w:val="en-US"/>
+              </w:rPr>
+              <w:t>rez</w:t>
+            </w:r>
+            <w:proofErr w:type="spellEnd"/>
+            <w:r>
+              <w:rPr>
+                <w:rFonts w:ascii="Consolas" w:hAnsi="Consolas" w:cs="Consolas"/>
+                <w:b/>
+                <w:color w:val="FF0000"/>
+                <w:sz w:val="20"/>
+                <w:szCs w:val="20"/>
+                <w:highlight w:val="yellow"/>
+                <w:lang w:val="en-US"/>
+              </w:rPr>
+              <w:t>_</w:t>
+            </w:r>
+            <w:proofErr w:type="spellStart"/>
+            <w:r>
+              <w:rPr>
+                <w:rFonts w:ascii="Consolas" w:hAnsi="Consolas" w:cs="Consolas"/>
+                <w:b/>
+                <w:color w:val="FF0000"/>
+                <w:sz w:val="20"/>
+                <w:szCs w:val="20"/>
+                <w:highlight w:val="yellow"/>
+                <w:lang w:val="uk-UA"/>
+              </w:rPr>
+              <w:t>mes_current_double</w:t>
+            </w:r>
+            <w:proofErr w:type="spellEnd"/>
+          </w:p>
+        </w:tc>
+        <w:tc>
+          <w:tcPr>
+            <w:tcW w:w="6344" w:type="dxa"/>
+          </w:tcPr>
+          <w:p>
+            <w:pPr>
+              <w:rPr>
+                <w:b/>
+                <w:color w:val="FF0000"/>
+                <w:highlight w:val="yellow"/>
+              </w:rPr>
+            </w:pPr>
+            <w:proofErr w:type="spellStart"/>
+            <w:r>
+              <w:rPr>
+                <w:b/>
+                <w:color w:val="FF0000"/>
+                <w:highlight w:val="yellow"/>
+              </w:rPr>
+              <w:t>Езультат</w:t>
+            </w:r>
+            <w:proofErr w:type="spellEnd"/>
+            <w:r>
+              <w:rPr>
+                <w:b/>
+                <w:color w:val="FF0000"/>
+                <w:highlight w:val="yellow"/>
+              </w:rPr>
+              <w:t xml:space="preserve"> измерений тока (</w:t>
+            </w:r>
+            <w:r>
+              <w:rPr>
+                <w:b/>
+                <w:color w:val="FF0000"/>
+                <w:highlight w:val="yellow"/>
+                <w:lang w:val="en-US"/>
+              </w:rPr>
+              <w:t>double</w:t>
+            </w:r>
+            <w:r>
+              <w:rPr>
+                <w:b/>
+                <w:color w:val="FF0000"/>
+                <w:highlight w:val="yellow"/>
+              </w:rPr>
+              <w:t>, 4 регистра, информация разработчикам НЕ ДЛЯ ПОЛЬЗОВАТЕЛЯ)</w:t>
+            </w:r>
+          </w:p>
+        </w:tc>
+      </w:tr>
+    </w:tbl>
+    <w:p>
+      <w:pPr>
         <w:ind w:left="142" w:hanging="142"/>
         <w:rPr>
           <w:sz w:val="24"/>
           <w:szCs w:val="24"/>
-          <w:lang w:val="en-US"/>
+          <w:highlight w:val="yellow"/>
         </w:rPr>
       </w:pPr>
     </w:p>
     <w:p>
       <w:pPr>
+        <w:spacing w:after="0"/>
+        <w:rPr>
+          <w:highlight w:val="yellow"/>
+        </w:rPr>
+      </w:pPr>
+      <w:r>
+        <w:rPr>
+          <w:b/>
+          <w:highlight w:val="yellow"/>
+        </w:rPr>
+        <w:t>(1)</w:t>
+      </w:r>
+      <w:r>
+        <w:rPr>
+          <w:highlight w:val="yellow"/>
+        </w:rPr>
+        <w:t>– список ошибок модуля измерений</w:t>
+      </w:r>
+    </w:p>
+    <w:tbl>
+      <w:tblPr>
+        <w:tblStyle w:val="a3"/>
+        <w:tblW w:w="0" w:type="auto"/>
+        <w:tblLook w:val="04A0" w:firstRow="1" w:lastRow="0" w:firstColumn="1" w:lastColumn="0" w:noHBand="0" w:noVBand="1"/>
+      </w:tblPr>
+      <w:tblGrid>
+        <w:gridCol w:w="3882"/>
+        <w:gridCol w:w="1299"/>
+        <w:gridCol w:w="6233"/>
+      </w:tblGrid>
+      <w:tr>
+        <w:tc>
+          <w:tcPr>
+            <w:tcW w:w="2546" w:type="dxa"/>
+          </w:tcPr>
+          <w:p>
+            <w:pPr>
+              <w:pStyle w:val="a6"/>
+              <w:autoSpaceDE w:val="0"/>
+              <w:autoSpaceDN w:val="0"/>
+              <w:adjustRightInd w:val="0"/>
+              <w:rPr>
+                <w:rFonts w:cs="Courier New"/>
+                <w:iCs/>
+                <w:highlight w:val="yellow"/>
+              </w:rPr>
+            </w:pPr>
+            <w:r>
+              <w:rPr>
+                <w:rFonts w:cs="Courier New"/>
+                <w:iCs/>
+                <w:highlight w:val="yellow"/>
+              </w:rPr>
+              <w:t>Название</w:t>
+            </w:r>
+          </w:p>
+        </w:tc>
+        <w:tc>
+          <w:tcPr>
+            <w:tcW w:w="1390" w:type="dxa"/>
+          </w:tcPr>
+          <w:p>
+            <w:pPr>
+              <w:autoSpaceDE w:val="0"/>
+              <w:autoSpaceDN w:val="0"/>
+              <w:adjustRightInd w:val="0"/>
+              <w:jc w:val="center"/>
+              <w:rPr>
+                <w:rFonts w:cs="Courier New"/>
+                <w:highlight w:val="yellow"/>
+              </w:rPr>
+            </w:pPr>
+            <w:r>
+              <w:rPr>
+                <w:rFonts w:cs="Courier New"/>
+                <w:highlight w:val="yellow"/>
+              </w:rPr>
+              <w:t>Код ошибки</w:t>
+            </w:r>
+          </w:p>
+        </w:tc>
+        <w:tc>
+          <w:tcPr>
+            <w:tcW w:w="7478" w:type="dxa"/>
+          </w:tcPr>
+          <w:p>
+            <w:pPr>
+              <w:autoSpaceDE w:val="0"/>
+              <w:autoSpaceDN w:val="0"/>
+              <w:adjustRightInd w:val="0"/>
+              <w:jc w:val="center"/>
+              <w:rPr>
+                <w:rFonts w:cs="Courier New"/>
+                <w:highlight w:val="yellow"/>
+              </w:rPr>
+            </w:pPr>
+            <w:r>
+              <w:rPr>
+                <w:rFonts w:cs="Courier New"/>
+                <w:highlight w:val="yellow"/>
+              </w:rPr>
+              <w:t>Описание</w:t>
+            </w:r>
+          </w:p>
+        </w:tc>
+      </w:tr>
+      <w:tr>
+        <w:tc>
+          <w:tcPr>
+            <w:tcW w:w="2546" w:type="dxa"/>
+          </w:tcPr>
+          <w:p>
+            <w:pPr>
+              <w:rPr>
+                <w:highlight w:val="yellow"/>
+                <w:lang w:val="en-US"/>
+              </w:rPr>
+            </w:pPr>
+            <w:r>
+              <w:rPr>
+                <w:rFonts w:cs="Courier New"/>
+                <w:i/>
+                <w:iCs/>
+                <w:highlight w:val="yellow"/>
+                <w:lang w:val="en-US"/>
+              </w:rPr>
+              <w:t>CURENT_EXCEEDED_UPPER_THRESHOLD</w:t>
+            </w:r>
+          </w:p>
+        </w:tc>
+        <w:tc>
+          <w:tcPr>
+            <w:tcW w:w="1390" w:type="dxa"/>
+          </w:tcPr>
+          <w:p>
+            <w:pPr>
+              <w:rPr>
+                <w:highlight w:val="yellow"/>
+                <w:lang w:val="en-US"/>
+              </w:rPr>
+            </w:pPr>
+            <w:r>
+              <w:rPr>
+                <w:highlight w:val="yellow"/>
+              </w:rPr>
+              <w:t>0</w:t>
+            </w:r>
+            <w:r>
+              <w:rPr>
+                <w:highlight w:val="yellow"/>
+                <w:lang w:val="en-US"/>
+              </w:rPr>
+              <w:t>b1</w:t>
+            </w:r>
+          </w:p>
+        </w:tc>
+        <w:tc>
+          <w:tcPr>
+            <w:tcW w:w="7478" w:type="dxa"/>
+          </w:tcPr>
+          <w:p>
+            <w:r>
+              <w:rPr>
+                <w:rFonts w:cs="Courier New"/>
+                <w:highlight w:val="yellow"/>
+              </w:rPr>
+              <w:t>Превышен верхний порог измеряемого  тока</w:t>
+            </w:r>
+          </w:p>
+        </w:tc>
+      </w:tr>
+    </w:tbl>
+    <w:p>
+      <w:pPr>
         <w:ind w:left="142" w:hanging="142"/>
         <w:rPr>
           <w:sz w:val="24"/>
           <w:szCs w:val="24"/>
-          <w:lang w:val="en-US"/>
-        </w:rPr>
-      </w:pPr>
-      <w:bookmarkStart w:id="0" w:name="_GoBack"/>
-      <w:bookmarkEnd w:id="0"/>
+        </w:rPr>
+      </w:pPr>
     </w:p>
     <w:p>
       <w:pPr>
@@ -10476,7 +11201,6 @@
         <w:rPr>
           <w:sz w:val="24"/>
           <w:szCs w:val="24"/>
-          <w:lang w:val="en-US"/>
         </w:rPr>
       </w:pPr>
     </w:p>
@@ -10486,7 +11210,6 @@
         <w:rPr>
           <w:sz w:val="24"/>
           <w:szCs w:val="24"/>
-          <w:lang w:val="en-US"/>
         </w:rPr>
       </w:pPr>
     </w:p>
@@ -10496,7 +11219,6 @@
         <w:rPr>
           <w:sz w:val="24"/>
           <w:szCs w:val="24"/>
-          <w:lang w:val="en-US"/>
         </w:rPr>
       </w:pPr>
     </w:p>
@@ -10506,7 +11228,6 @@
         <w:rPr>
           <w:sz w:val="24"/>
           <w:szCs w:val="24"/>
-          <w:lang w:val="en-US"/>
         </w:rPr>
       </w:pPr>
     </w:p>
@@ -10516,7 +11237,6 @@
         <w:rPr>
           <w:sz w:val="24"/>
           <w:szCs w:val="24"/>
-          <w:lang w:val="en-US"/>
         </w:rPr>
       </w:pPr>
     </w:p>
@@ -10526,7 +11246,6 @@
         <w:rPr>
           <w:sz w:val="24"/>
           <w:szCs w:val="24"/>
-          <w:lang w:val="en-US"/>
         </w:rPr>
       </w:pPr>
     </w:p>
@@ -10536,7 +11255,6 @@
         <w:rPr>
           <w:sz w:val="24"/>
           <w:szCs w:val="24"/>
-          <w:lang w:val="en-US"/>
         </w:rPr>
       </w:pPr>
     </w:p>
@@ -10546,7 +11264,6 @@
         <w:rPr>
           <w:sz w:val="24"/>
           <w:szCs w:val="24"/>
-          <w:lang w:val="en-US"/>
         </w:rPr>
       </w:pPr>
     </w:p>
@@ -10556,7 +11273,6 @@
         <w:rPr>
           <w:sz w:val="24"/>
           <w:szCs w:val="24"/>
-          <w:lang w:val="en-US"/>
         </w:rPr>
       </w:pPr>
     </w:p>
@@ -10566,7 +11282,6 @@
         <w:rPr>
           <w:sz w:val="24"/>
           <w:szCs w:val="24"/>
-          <w:lang w:val="en-US"/>
         </w:rPr>
       </w:pPr>
     </w:p>
@@ -10576,7 +11291,6 @@
         <w:rPr>
           <w:sz w:val="24"/>
           <w:szCs w:val="24"/>
-          <w:lang w:val="en-US"/>
         </w:rPr>
       </w:pPr>
     </w:p>
@@ -10586,7 +11300,6 @@
         <w:rPr>
           <w:sz w:val="24"/>
           <w:szCs w:val="24"/>
-          <w:lang w:val="en-US"/>
         </w:rPr>
       </w:pPr>
     </w:p>
@@ -10596,7 +11309,6 @@
         <w:rPr>
           <w:sz w:val="24"/>
           <w:szCs w:val="24"/>
-          <w:lang w:val="en-US"/>
         </w:rPr>
       </w:pPr>
     </w:p>
@@ -10606,7 +11318,6 @@
         <w:rPr>
           <w:sz w:val="24"/>
           <w:szCs w:val="24"/>
-          <w:lang w:val="en-US"/>
         </w:rPr>
       </w:pPr>
     </w:p>
@@ -10616,7 +11327,6 @@
         <w:rPr>
           <w:sz w:val="24"/>
           <w:szCs w:val="24"/>
-          <w:lang w:val="en-US"/>
         </w:rPr>
       </w:pPr>
     </w:p>
@@ -10626,7 +11336,6 @@
         <w:rPr>
           <w:sz w:val="24"/>
           <w:szCs w:val="24"/>
-          <w:lang w:val="en-US"/>
         </w:rPr>
       </w:pPr>
     </w:p>
@@ -10636,7 +11345,6 @@
         <w:rPr>
           <w:sz w:val="24"/>
           <w:szCs w:val="24"/>
-          <w:lang w:val="en-US"/>
         </w:rPr>
       </w:pPr>
     </w:p>
@@ -10646,7 +11354,6 @@
         <w:rPr>
           <w:sz w:val="24"/>
           <w:szCs w:val="24"/>
-          <w:lang w:val="en-US"/>
         </w:rPr>
       </w:pPr>
     </w:p>
@@ -10656,7 +11363,6 @@
         <w:rPr>
           <w:sz w:val="24"/>
           <w:szCs w:val="24"/>
-          <w:lang w:val="en-US"/>
         </w:rPr>
       </w:pPr>
     </w:p>
@@ -10666,7 +11372,6 @@
         <w:rPr>
           <w:sz w:val="24"/>
           <w:szCs w:val="24"/>
-          <w:lang w:val="en-US"/>
         </w:rPr>
       </w:pPr>
     </w:p>
@@ -10676,7 +11381,15 @@
         <w:rPr>
           <w:sz w:val="24"/>
           <w:szCs w:val="24"/>
-          <w:lang w:val="en-US"/>
+        </w:rPr>
+      </w:pPr>
+    </w:p>
+    <w:p>
+      <w:pPr>
+        <w:ind w:left="142" w:hanging="142"/>
+        <w:rPr>
+          <w:sz w:val="24"/>
+          <w:szCs w:val="24"/>
         </w:rPr>
       </w:pPr>
     </w:p>
@@ -10976,7 +11689,6 @@
         <w:rPr>
           <w:sz w:val="24"/>
           <w:szCs w:val="24"/>
-          <w:lang w:val="en-US"/>
         </w:rPr>
       </w:pPr>
     </w:p>
@@ -10993,7 +11705,6 @@
           <w:sz w:val="24"/>
           <w:szCs w:val="24"/>
         </w:rPr>
-        <w:lastRenderedPageBreak/>
         <w:t>Поточная конфигурация модуля ТУ:</w:t>
       </w:r>
     </w:p>
@@ -11423,15 +12134,7 @@
           <w:sz w:val="24"/>
           <w:szCs w:val="24"/>
         </w:rPr>
-        <w:t xml:space="preserve">ПРИМЕР ОТПРАВКИ </w:t>
-      </w:r>
-      <w:proofErr w:type="gramStart"/>
-      <w:r>
-        <w:rPr>
-          <w:sz w:val="24"/>
-          <w:szCs w:val="24"/>
-        </w:rPr>
-        <w:t>КОМА</w:t>
+        <w:t>ПРИМЕР ОТПРАВКИ КОМА</w:t>
       </w:r>
       <w:r>
         <w:rPr>
@@ -11452,15 +12155,7 @@
           <w:sz w:val="24"/>
           <w:szCs w:val="24"/>
         </w:rPr>
-        <w:t>НДЫ</w:t>
-      </w:r>
-      <w:proofErr w:type="gramEnd"/>
-      <w:r>
-        <w:rPr>
-          <w:sz w:val="24"/>
-          <w:szCs w:val="24"/>
-        </w:rPr>
-        <w:t xml:space="preserve"> ПРОГРАМОЙ </w:t>
+        <w:t xml:space="preserve">НДЫ ПРОГРАМОЙ </w:t>
       </w:r>
       <w:r>
         <w:rPr>
@@ -11602,8 +12297,9 @@
           <w:noProof/>
           <w:sz w:val="24"/>
           <w:szCs w:val="24"/>
-          <w:lang w:val="uk-UA" w:eastAsia="uk-UA"/>
-        </w:rPr>
+          <w:lang w:eastAsia="ru-RU"/>
+        </w:rPr>
+        <w:lastRenderedPageBreak/>
         <w:drawing>
           <wp:inline distT="0" distB="0" distL="0" distR="0">
             <wp:extent cx="6638925" cy="6115050"/>
@@ -11622,7 +12318,7 @@
                     </pic:cNvPicPr>
                   </pic:nvPicPr>
                   <pic:blipFill>
-                    <a:blip r:embed="rId7" cstate="print"/>
+                    <a:blip r:embed="rId6" cstate="print"/>
                     <a:srcRect/>
                     <a:stretch>
                       <a:fillRect/>
@@ -11662,8 +12358,8 @@
 </file>
 
 <file path=word/numbering.xml><?xml version="1.0" encoding="utf-8"?>
-<w:numbering xmlns:wpc="http://schemas.microsoft.com/office/word/2010/wordprocessingCanvas" xmlns:mc="http://schemas.openxmlformats.org/markup-compatibility/2006" xmlns:o="urn:schemas-microsoft-com:office:office" xmlns:r="http://schemas.openxmlformats.org/officeDocument/2006/relationships" xmlns:m="http://schemas.openxmlformats.org/officeDocument/2006/math" xmlns:v="urn:schemas-microsoft-com:vml" xmlns:wp14="http://schemas.microsoft.com/office/word/2010/wordprocessingDrawing" xmlns:wp="http://schemas.openxmlformats.org/drawingml/2006/wordprocessingDrawing" xmlns:w10="urn:schemas-microsoft-com:office:word" xmlns:w="http://schemas.openxmlformats.org/wordprocessingml/2006/main" xmlns:w14="http://schemas.microsoft.com/office/word/2010/wordml" xmlns:wpg="http://schemas.microsoft.com/office/word/2010/wordprocessingGroup" xmlns:wpi="http://schemas.microsoft.com/office/word/2010/wordprocessingInk" xmlns:wne="http://schemas.microsoft.com/office/word/2006/wordml" xmlns:wps="http://schemas.microsoft.com/office/word/2010/wordprocessingShape" mc:Ignorable="w14 wp14">
-  <w:abstractNum w:abstractNumId="0">
+<w:numbering xmlns:wpc="http://schemas.microsoft.com/office/word/2010/wordprocessingCanvas" xmlns:cx="http://schemas.microsoft.com/office/drawing/2014/chartex" xmlns:mc="http://schemas.openxmlformats.org/markup-compatibility/2006" xmlns:o="urn:schemas-microsoft-com:office:office" xmlns:r="http://schemas.openxmlformats.org/officeDocument/2006/relationships" xmlns:m="http://schemas.openxmlformats.org/officeDocument/2006/math" xmlns:v="urn:schemas-microsoft-com:vml" xmlns:wp14="http://schemas.microsoft.com/office/word/2010/wordprocessingDrawing" xmlns:wp="http://schemas.openxmlformats.org/drawingml/2006/wordprocessingDrawing" xmlns:w10="urn:schemas-microsoft-com:office:word" xmlns:w="http://schemas.openxmlformats.org/wordprocessingml/2006/main" xmlns:w14="http://schemas.microsoft.com/office/word/2010/wordml" xmlns:w15="http://schemas.microsoft.com/office/word/2012/wordml" xmlns:w16se="http://schemas.microsoft.com/office/word/2015/wordml/symex" xmlns:wpg="http://schemas.microsoft.com/office/word/2010/wordprocessingGroup" xmlns:wpi="http://schemas.microsoft.com/office/word/2010/wordprocessingInk" xmlns:wne="http://schemas.microsoft.com/office/word/2006/wordml" xmlns:wps="http://schemas.microsoft.com/office/word/2010/wordprocessingShape" mc:Ignorable="w14 w15 w16se wp14">
+  <w:abstractNum w:abstractNumId="0" w15:restartNumberingAfterBreak="0">
     <w:nsid w:val="049A2FD2"/>
     <w:multiLevelType w:val="hybridMultilevel"/>
     <w:tmpl w:val="B8DA0DAA"/>
@@ -11753,7 +12449,7 @@
       </w:pPr>
     </w:lvl>
   </w:abstractNum>
-  <w:abstractNum w:abstractNumId="1">
+  <w:abstractNum w:abstractNumId="1" w15:restartNumberingAfterBreak="0">
     <w:nsid w:val="07740AD8"/>
     <w:multiLevelType w:val="hybridMultilevel"/>
     <w:tmpl w:val="F6B2A10E"/>
@@ -11844,7 +12540,7 @@
       </w:pPr>
     </w:lvl>
   </w:abstractNum>
-  <w:abstractNum w:abstractNumId="2">
+  <w:abstractNum w:abstractNumId="2" w15:restartNumberingAfterBreak="0">
     <w:nsid w:val="17BC3F63"/>
     <w:multiLevelType w:val="hybridMultilevel"/>
     <w:tmpl w:val="8A00B97E"/>
@@ -11933,7 +12629,7 @@
       </w:pPr>
     </w:lvl>
   </w:abstractNum>
-  <w:abstractNum w:abstractNumId="3">
+  <w:abstractNum w:abstractNumId="3" w15:restartNumberingAfterBreak="0">
     <w:nsid w:val="5C085DB5"/>
     <w:multiLevelType w:val="hybridMultilevel"/>
     <w:tmpl w:val="49EEB288"/>
@@ -12022,7 +12718,7 @@
       </w:pPr>
     </w:lvl>
   </w:abstractNum>
-  <w:abstractNum w:abstractNumId="4">
+  <w:abstractNum w:abstractNumId="4" w15:restartNumberingAfterBreak="0">
     <w:nsid w:val="734D28B5"/>
     <w:multiLevelType w:val="hybridMultilevel"/>
     <w:tmpl w:val="212ABD9E"/>
@@ -12111,7 +12807,7 @@
       </w:pPr>
     </w:lvl>
   </w:abstractNum>
-  <w:abstractNum w:abstractNumId="5">
+  <w:abstractNum w:abstractNumId="5" w15:restartNumberingAfterBreak="0">
     <w:nsid w:val="77EC7B7B"/>
     <w:multiLevelType w:val="hybridMultilevel"/>
     <w:tmpl w:val="49EEB288"/>
@@ -12200,7 +12896,7 @@
       </w:pPr>
     </w:lvl>
   </w:abstractNum>
-  <w:abstractNum w:abstractNumId="6">
+  <w:abstractNum w:abstractNumId="6" w15:restartNumberingAfterBreak="0">
     <w:nsid w:val="7D654F02"/>
     <w:multiLevelType w:val="hybridMultilevel"/>
     <w:tmpl w:val="212ABD9E"/>
@@ -12314,7 +13010,7 @@
 </file>
 
 <file path=word/styles.xml><?xml version="1.0" encoding="utf-8"?>
-<w:styles xmlns:mc="http://schemas.openxmlformats.org/markup-compatibility/2006" xmlns:r="http://schemas.openxmlformats.org/officeDocument/2006/relationships" xmlns:w="http://schemas.openxmlformats.org/wordprocessingml/2006/main" xmlns:w14="http://schemas.microsoft.com/office/word/2010/wordml" mc:Ignorable="w14">
+<w:styles xmlns:mc="http://schemas.openxmlformats.org/markup-compatibility/2006" xmlns:r="http://schemas.openxmlformats.org/officeDocument/2006/relationships" xmlns:w="http://schemas.openxmlformats.org/wordprocessingml/2006/main" xmlns:w14="http://schemas.microsoft.com/office/word/2010/wordml" xmlns:w15="http://schemas.microsoft.com/office/word/2012/wordml" xmlns:w16se="http://schemas.microsoft.com/office/word/2015/wordml/symex" mc:Ignorable="w14 w15 w16se">
   <w:docDefaults>
     <w:rPrDefault>
       <w:rPr>
@@ -12330,144 +13026,378 @@
       </w:pPr>
     </w:pPrDefault>
   </w:docDefaults>
-  <w:latentStyles w:defLockedState="0" w:defUIPriority="99" w:defSemiHidden="1" w:defUnhideWhenUsed="1" w:defQFormat="0" w:count="267">
-    <w:lsdException w:name="Normal" w:semiHidden="0" w:uiPriority="0" w:unhideWhenUsed="0" w:qFormat="1"/>
-    <w:lsdException w:name="heading 1" w:semiHidden="0" w:uiPriority="9" w:unhideWhenUsed="0" w:qFormat="1"/>
-    <w:lsdException w:name="heading 2" w:uiPriority="9" w:qFormat="1"/>
-    <w:lsdException w:name="heading 3" w:uiPriority="9" w:qFormat="1"/>
-    <w:lsdException w:name="heading 4" w:uiPriority="9" w:qFormat="1"/>
-    <w:lsdException w:name="heading 5" w:uiPriority="9" w:qFormat="1"/>
-    <w:lsdException w:name="heading 6" w:uiPriority="9" w:qFormat="1"/>
-    <w:lsdException w:name="heading 7" w:uiPriority="9" w:qFormat="1"/>
-    <w:lsdException w:name="heading 8" w:uiPriority="9" w:qFormat="1"/>
-    <w:lsdException w:name="heading 9" w:uiPriority="9" w:qFormat="1"/>
-    <w:lsdException w:name="toc 1" w:uiPriority="39"/>
-    <w:lsdException w:name="toc 2" w:uiPriority="39"/>
-    <w:lsdException w:name="toc 3" w:uiPriority="39"/>
-    <w:lsdException w:name="toc 4" w:uiPriority="39"/>
-    <w:lsdException w:name="toc 5" w:uiPriority="39"/>
-    <w:lsdException w:name="toc 6" w:uiPriority="39"/>
-    <w:lsdException w:name="toc 7" w:uiPriority="39"/>
-    <w:lsdException w:name="toc 8" w:uiPriority="39"/>
-    <w:lsdException w:name="toc 9" w:uiPriority="39"/>
-    <w:lsdException w:name="caption" w:uiPriority="35" w:qFormat="1"/>
-    <w:lsdException w:name="Title" w:semiHidden="0" w:uiPriority="10" w:unhideWhenUsed="0" w:qFormat="1"/>
-    <w:lsdException w:name="Default Paragraph Font" w:uiPriority="1"/>
-    <w:lsdException w:name="Subtitle" w:semiHidden="0" w:uiPriority="11" w:unhideWhenUsed="0" w:qFormat="1"/>
-    <w:lsdException w:name="Strong" w:semiHidden="0" w:uiPriority="22" w:unhideWhenUsed="0" w:qFormat="1"/>
-    <w:lsdException w:name="Emphasis" w:semiHidden="0" w:uiPriority="20" w:unhideWhenUsed="0" w:qFormat="1"/>
-    <w:lsdException w:name="Table Grid" w:semiHidden="0" w:uiPriority="59" w:unhideWhenUsed="0"/>
-    <w:lsdException w:name="Placeholder Text" w:unhideWhenUsed="0"/>
-    <w:lsdException w:name="No Spacing" w:semiHidden="0" w:uiPriority="1" w:unhideWhenUsed="0" w:qFormat="1"/>
-    <w:lsdException w:name="Light Shading" w:semiHidden="0" w:uiPriority="60" w:unhideWhenUsed="0"/>
-    <w:lsdException w:name="Light List" w:semiHidden="0" w:uiPriority="61" w:unhideWhenUsed="0"/>
-    <w:lsdException w:name="Light Grid" w:semiHidden="0" w:uiPriority="62" w:unhideWhenUsed="0"/>
-    <w:lsdException w:name="Medium Shading 1" w:semiHidden="0" w:uiPriority="63" w:unhideWhenUsed="0"/>
-    <w:lsdException w:name="Medium Shading 2" w:semiHidden="0" w:uiPriority="64" w:unhideWhenUsed="0"/>
-    <w:lsdException w:name="Medium List 1" w:semiHidden="0" w:uiPriority="65" w:unhideWhenUsed="0"/>
-    <w:lsdException w:name="Medium List 2" w:semiHidden="0" w:uiPriority="66" w:unhideWhenUsed="0"/>
-    <w:lsdException w:name="Medium Grid 1" w:semiHidden="0" w:uiPriority="67" w:unhideWhenUsed="0"/>
-    <w:lsdException w:name="Medium Grid 2" w:semiHidden="0" w:uiPriority="68" w:unhideWhenUsed="0"/>
-    <w:lsdException w:name="Medium Grid 3" w:semiHidden="0" w:uiPriority="69" w:unhideWhenUsed="0"/>
-    <w:lsdException w:name="Dark List" w:semiHidden="0" w:uiPriority="70" w:unhideWhenUsed="0"/>
-    <w:lsdException w:name="Colorful Shading" w:semiHidden="0" w:uiPriority="71" w:unhideWhenUsed="0"/>
-    <w:lsdException w:name="Colorful List" w:semiHidden="0" w:uiPriority="72" w:unhideWhenUsed="0"/>
-    <w:lsdException w:name="Colorful Grid" w:semiHidden="0" w:uiPriority="73" w:unhideWhenUsed="0"/>
-    <w:lsdException w:name="Light Shading Accent 1" w:semiHidden="0" w:uiPriority="60" w:unhideWhenUsed="0"/>
-    <w:lsdException w:name="Light List Accent 1" w:semiHidden="0" w:uiPriority="61" w:unhideWhenUsed="0"/>
-    <w:lsdException w:name="Light Grid Accent 1" w:semiHidden="0" w:uiPriority="62" w:unhideWhenUsed="0"/>
-    <w:lsdException w:name="Medium Shading 1 Accent 1" w:semiHidden="0" w:uiPriority="63" w:unhideWhenUsed="0"/>
-    <w:lsdException w:name="Medium Shading 2 Accent 1" w:semiHidden="0" w:uiPriority="64" w:unhideWhenUsed="0"/>
-    <w:lsdException w:name="Medium List 1 Accent 1" w:semiHidden="0" w:uiPriority="65" w:unhideWhenUsed="0"/>
-    <w:lsdException w:name="Revision" w:unhideWhenUsed="0"/>
-    <w:lsdException w:name="List Paragraph" w:semiHidden="0" w:uiPriority="34" w:unhideWhenUsed="0" w:qFormat="1"/>
-    <w:lsdException w:name="Quote" w:semiHidden="0" w:uiPriority="29" w:unhideWhenUsed="0" w:qFormat="1"/>
-    <w:lsdException w:name="Intense Quote" w:semiHidden="0" w:uiPriority="30" w:unhideWhenUsed="0" w:qFormat="1"/>
-    <w:lsdException w:name="Medium List 2 Accent 1" w:semiHidden="0" w:uiPriority="66" w:unhideWhenUsed="0"/>
-    <w:lsdException w:name="Medium Grid 1 Accent 1" w:semiHidden="0" w:uiPriority="67" w:unhideWhenUsed="0"/>
-    <w:lsdException w:name="Medium Grid 2 Accent 1" w:semiHidden="0" w:uiPriority="68" w:unhideWhenUsed="0"/>
-    <w:lsdException w:name="Medium Grid 3 Accent 1" w:semiHidden="0" w:uiPriority="69" w:unhideWhenUsed="0"/>
-    <w:lsdException w:name="Dark List Accent 1" w:semiHidden="0" w:uiPriority="70" w:unhideWhenUsed="0"/>
-    <w:lsdException w:name="Colorful Shading Accent 1" w:semiHidden="0" w:uiPriority="71" w:unhideWhenUsed="0"/>
-    <w:lsdException w:name="Colorful List Accent 1" w:semiHidden="0" w:uiPriority="72" w:unhideWhenUsed="0"/>
-    <w:lsdException w:name="Colorful Grid Accent 1" w:semiHidden="0" w:uiPriority="73" w:unhideWhenUsed="0"/>
-    <w:lsdException w:name="Light Shading Accent 2" w:semiHidden="0" w:uiPriority="60" w:unhideWhenUsed="0"/>
-    <w:lsdException w:name="Light List Accent 2" w:semiHidden="0" w:uiPriority="61" w:unhideWhenUsed="0"/>
-    <w:lsdException w:name="Light Grid Accent 2" w:semiHidden="0" w:uiPriority="62" w:unhideWhenUsed="0"/>
-    <w:lsdException w:name="Medium Shading 1 Accent 2" w:semiHidden="0" w:uiPriority="63" w:unhideWhenUsed="0"/>
-    <w:lsdException w:name="Medium Shading 2 Accent 2" w:semiHidden="0" w:uiPriority="64" w:unhideWhenUsed="0"/>
-    <w:lsdException w:name="Medium List 1 Accent 2" w:semiHidden="0" w:uiPriority="65" w:unhideWhenUsed="0"/>
-    <w:lsdException w:name="Medium List 2 Accent 2" w:semiHidden="0" w:uiPriority="66" w:unhideWhenUsed="0"/>
-    <w:lsdException w:name="Medium Grid 1 Accent 2" w:semiHidden="0" w:uiPriority="67" w:unhideWhenUsed="0"/>
-    <w:lsdException w:name="Medium Grid 2 Accent 2" w:semiHidden="0" w:uiPriority="68" w:unhideWhenUsed="0"/>
-    <w:lsdException w:name="Medium Grid 3 Accent 2" w:semiHidden="0" w:uiPriority="69" w:unhideWhenUsed="0"/>
-    <w:lsdException w:name="Dark List Accent 2" w:semiHidden="0" w:uiPriority="70" w:unhideWhenUsed="0"/>
-    <w:lsdException w:name="Colorful Shading Accent 2" w:semiHidden="0" w:uiPriority="71" w:unhideWhenUsed="0"/>
-    <w:lsdException w:name="Colorful List Accent 2" w:semiHidden="0" w:uiPriority="72" w:unhideWhenUsed="0"/>
-    <w:lsdException w:name="Colorful Grid Accent 2" w:semiHidden="0" w:uiPriority="73" w:unhideWhenUsed="0"/>
-    <w:lsdException w:name="Light Shading Accent 3" w:semiHidden="0" w:uiPriority="60" w:unhideWhenUsed="0"/>
-    <w:lsdException w:name="Light List Accent 3" w:semiHidden="0" w:uiPriority="61" w:unhideWhenUsed="0"/>
-    <w:lsdException w:name="Light Grid Accent 3" w:semiHidden="0" w:uiPriority="62" w:unhideWhenUsed="0"/>
-    <w:lsdException w:name="Medium Shading 1 Accent 3" w:semiHidden="0" w:uiPriority="63" w:unhideWhenUsed="0"/>
-    <w:lsdException w:name="Medium Shading 2 Accent 3" w:semiHidden="0" w:uiPriority="64" w:unhideWhenUsed="0"/>
-    <w:lsdException w:name="Medium List 1 Accent 3" w:semiHidden="0" w:uiPriority="65" w:unhideWhenUsed="0"/>
-    <w:lsdException w:name="Medium List 2 Accent 3" w:semiHidden="0" w:uiPriority="66" w:unhideWhenUsed="0"/>
-    <w:lsdException w:name="Medium Grid 1 Accent 3" w:semiHidden="0" w:uiPriority="67" w:unhideWhenUsed="0"/>
-    <w:lsdException w:name="Medium Grid 2 Accent 3" w:semiHidden="0" w:uiPriority="68" w:unhideWhenUsed="0"/>
-    <w:lsdException w:name="Medium Grid 3 Accent 3" w:semiHidden="0" w:uiPriority="69" w:unhideWhenUsed="0"/>
-    <w:lsdException w:name="Dark List Accent 3" w:semiHidden="0" w:uiPriority="70" w:unhideWhenUsed="0"/>
-    <w:lsdException w:name="Colorful Shading Accent 3" w:semiHidden="0" w:uiPriority="71" w:unhideWhenUsed="0"/>
-    <w:lsdException w:name="Colorful List Accent 3" w:semiHidden="0" w:uiPriority="72" w:unhideWhenUsed="0"/>
-    <w:lsdException w:name="Colorful Grid Accent 3" w:semiHidden="0" w:uiPriority="73" w:unhideWhenUsed="0"/>
-    <w:lsdException w:name="Light Shading Accent 4" w:semiHidden="0" w:uiPriority="60" w:unhideWhenUsed="0"/>
-    <w:lsdException w:name="Light List Accent 4" w:semiHidden="0" w:uiPriority="61" w:unhideWhenUsed="0"/>
-    <w:lsdException w:name="Light Grid Accent 4" w:semiHidden="0" w:uiPriority="62" w:unhideWhenUsed="0"/>
-    <w:lsdException w:name="Medium Shading 1 Accent 4" w:semiHidden="0" w:uiPriority="63" w:unhideWhenUsed="0"/>
-    <w:lsdException w:name="Medium Shading 2 Accent 4" w:semiHidden="0" w:uiPriority="64" w:unhideWhenUsed="0"/>
-    <w:lsdException w:name="Medium List 1 Accent 4" w:semiHidden="0" w:uiPriority="65" w:unhideWhenUsed="0"/>
-    <w:lsdException w:name="Medium List 2 Accent 4" w:semiHidden="0" w:uiPriority="66" w:unhideWhenUsed="0"/>
-    <w:lsdException w:name="Medium Grid 1 Accent 4" w:semiHidden="0" w:uiPriority="67" w:unhideWhenUsed="0"/>
-    <w:lsdException w:name="Medium Grid 2 Accent 4" w:semiHidden="0" w:uiPriority="68" w:unhideWhenUsed="0"/>
-    <w:lsdException w:name="Medium Grid 3 Accent 4" w:semiHidden="0" w:uiPriority="69" w:unhideWhenUsed="0"/>
-    <w:lsdException w:name="Dark List Accent 4" w:semiHidden="0" w:uiPriority="70" w:unhideWhenUsed="0"/>
-    <w:lsdException w:name="Colorful Shading Accent 4" w:semiHidden="0" w:uiPriority="71" w:unhideWhenUsed="0"/>
-    <w:lsdException w:name="Colorful List Accent 4" w:semiHidden="0" w:uiPriority="72" w:unhideWhenUsed="0"/>
-    <w:lsdException w:name="Colorful Grid Accent 4" w:semiHidden="0" w:uiPriority="73" w:unhideWhenUsed="0"/>
-    <w:lsdException w:name="Light Shading Accent 5" w:semiHidden="0" w:uiPriority="60" w:unhideWhenUsed="0"/>
-    <w:lsdException w:name="Light List Accent 5" w:semiHidden="0" w:uiPriority="61" w:unhideWhenUsed="0"/>
-    <w:lsdException w:name="Light Grid Accent 5" w:semiHidden="0" w:uiPriority="62" w:unhideWhenUsed="0"/>
-    <w:lsdException w:name="Medium Shading 1 Accent 5" w:semiHidden="0" w:uiPriority="63" w:unhideWhenUsed="0"/>
-    <w:lsdException w:name="Medium Shading 2 Accent 5" w:semiHidden="0" w:uiPriority="64" w:unhideWhenUsed="0"/>
-    <w:lsdException w:name="Medium List 1 Accent 5" w:semiHidden="0" w:uiPriority="65" w:unhideWhenUsed="0"/>
-    <w:lsdException w:name="Medium List 2 Accent 5" w:semiHidden="0" w:uiPriority="66" w:unhideWhenUsed="0"/>
-    <w:lsdException w:name="Medium Grid 1 Accent 5" w:semiHidden="0" w:uiPriority="67" w:unhideWhenUsed="0"/>
-    <w:lsdException w:name="Medium Grid 2 Accent 5" w:semiHidden="0" w:uiPriority="68" w:unhideWhenUsed="0"/>
-    <w:lsdException w:name="Medium Grid 3 Accent 5" w:semiHidden="0" w:uiPriority="69" w:unhideWhenUsed="0"/>
-    <w:lsdException w:name="Dark List Accent 5" w:semiHidden="0" w:uiPriority="70" w:unhideWhenUsed="0"/>
-    <w:lsdException w:name="Colorful Shading Accent 5" w:semiHidden="0" w:uiPriority="71" w:unhideWhenUsed="0"/>
-    <w:lsdException w:name="Colorful List Accent 5" w:semiHidden="0" w:uiPriority="72" w:unhideWhenUsed="0"/>
-    <w:lsdException w:name="Colorful Grid Accent 5" w:semiHidden="0" w:uiPriority="73" w:unhideWhenUsed="0"/>
-    <w:lsdException w:name="Light Shading Accent 6" w:semiHidden="0" w:uiPriority="60" w:unhideWhenUsed="0"/>
-    <w:lsdException w:name="Light List Accent 6" w:semiHidden="0" w:uiPriority="61" w:unhideWhenUsed="0"/>
-    <w:lsdException w:name="Light Grid Accent 6" w:semiHidden="0" w:uiPriority="62" w:unhideWhenUsed="0"/>
-    <w:lsdException w:name="Medium Shading 1 Accent 6" w:semiHidden="0" w:uiPriority="63" w:unhideWhenUsed="0"/>
-    <w:lsdException w:name="Medium Shading 2 Accent 6" w:semiHidden="0" w:uiPriority="64" w:unhideWhenUsed="0"/>
-    <w:lsdException w:name="Medium List 1 Accent 6" w:semiHidden="0" w:uiPriority="65" w:unhideWhenUsed="0"/>
-    <w:lsdException w:name="Medium List 2 Accent 6" w:semiHidden="0" w:uiPriority="66" w:unhideWhenUsed="0"/>
-    <w:lsdException w:name="Medium Grid 1 Accent 6" w:semiHidden="0" w:uiPriority="67" w:unhideWhenUsed="0"/>
-    <w:lsdException w:name="Medium Grid 2 Accent 6" w:semiHidden="0" w:uiPriority="68" w:unhideWhenUsed="0"/>
-    <w:lsdException w:name="Medium Grid 3 Accent 6" w:semiHidden="0" w:uiPriority="69" w:unhideWhenUsed="0"/>
-    <w:lsdException w:name="Dark List Accent 6" w:semiHidden="0" w:uiPriority="70" w:unhideWhenUsed="0"/>
-    <w:lsdException w:name="Colorful Shading Accent 6" w:semiHidden="0" w:uiPriority="71" w:unhideWhenUsed="0"/>
-    <w:lsdException w:name="Colorful List Accent 6" w:semiHidden="0" w:uiPriority="72" w:unhideWhenUsed="0"/>
-    <w:lsdException w:name="Colorful Grid Accent 6" w:semiHidden="0" w:uiPriority="73" w:unhideWhenUsed="0"/>
-    <w:lsdException w:name="Subtle Emphasis" w:semiHidden="0" w:uiPriority="19" w:unhideWhenUsed="0" w:qFormat="1"/>
-    <w:lsdException w:name="Intense Emphasis" w:semiHidden="0" w:uiPriority="21" w:unhideWhenUsed="0" w:qFormat="1"/>
-    <w:lsdException w:name="Subtle Reference" w:semiHidden="0" w:uiPriority="31" w:unhideWhenUsed="0" w:qFormat="1"/>
-    <w:lsdException w:name="Intense Reference" w:semiHidden="0" w:uiPriority="32" w:unhideWhenUsed="0" w:qFormat="1"/>
-    <w:lsdException w:name="Book Title" w:semiHidden="0" w:uiPriority="33" w:unhideWhenUsed="0" w:qFormat="1"/>
-    <w:lsdException w:name="Bibliography" w:uiPriority="37"/>
-    <w:lsdException w:name="TOC Heading" w:uiPriority="39" w:qFormat="1"/>
+  <w:latentStyles w:defLockedState="0" w:defUIPriority="99" w:defSemiHidden="0" w:defUnhideWhenUsed="0" w:defQFormat="0" w:count="371">
+    <w:lsdException w:name="Normal" w:uiPriority="0" w:qFormat="1"/>
+    <w:lsdException w:name="heading 1" w:uiPriority="9" w:qFormat="1"/>
+    <w:lsdException w:name="heading 2" w:semiHidden="1" w:uiPriority="9" w:unhideWhenUsed="1" w:qFormat="1"/>
+    <w:lsdException w:name="heading 3" w:semiHidden="1" w:uiPriority="9" w:unhideWhenUsed="1" w:qFormat="1"/>
+    <w:lsdException w:name="heading 4" w:semiHidden="1" w:uiPriority="9" w:unhideWhenUsed="1" w:qFormat="1"/>
+    <w:lsdException w:name="heading 5" w:semiHidden="1" w:uiPriority="9" w:unhideWhenUsed="1" w:qFormat="1"/>
+    <w:lsdException w:name="heading 6" w:semiHidden="1" w:uiPriority="9" w:unhideWhenUsed="1" w:qFormat="1"/>
+    <w:lsdException w:name="heading 7" w:semiHidden="1" w:uiPriority="9" w:unhideWhenUsed="1" w:qFormat="1"/>
+    <w:lsdException w:name="heading 8" w:semiHidden="1" w:uiPriority="9" w:unhideWhenUsed="1" w:qFormat="1"/>
+    <w:lsdException w:name="heading 9" w:semiHidden="1" w:uiPriority="9" w:unhideWhenUsed="1" w:qFormat="1"/>
+    <w:lsdException w:name="index 1" w:semiHidden="1" w:unhideWhenUsed="1"/>
+    <w:lsdException w:name="index 2" w:semiHidden="1" w:unhideWhenUsed="1"/>
+    <w:lsdException w:name="index 3" w:semiHidden="1" w:unhideWhenUsed="1"/>
+    <w:lsdException w:name="index 4" w:semiHidden="1" w:unhideWhenUsed="1"/>
+    <w:lsdException w:name="index 5" w:semiHidden="1" w:unhideWhenUsed="1"/>
+    <w:lsdException w:name="index 6" w:semiHidden="1" w:unhideWhenUsed="1"/>
+    <w:lsdException w:name="index 7" w:semiHidden="1" w:unhideWhenUsed="1"/>
+    <w:lsdException w:name="index 8" w:semiHidden="1" w:unhideWhenUsed="1"/>
+    <w:lsdException w:name="index 9" w:semiHidden="1" w:unhideWhenUsed="1"/>
+    <w:lsdException w:name="toc 1" w:semiHidden="1" w:uiPriority="39" w:unhideWhenUsed="1"/>
+    <w:lsdException w:name="toc 2" w:semiHidden="1" w:uiPriority="39" w:unhideWhenUsed="1"/>
+    <w:lsdException w:name="toc 3" w:semiHidden="1" w:uiPriority="39" w:unhideWhenUsed="1"/>
+    <w:lsdException w:name="toc 4" w:semiHidden="1" w:uiPriority="39" w:unhideWhenUsed="1"/>
+    <w:lsdException w:name="toc 5" w:semiHidden="1" w:uiPriority="39" w:unhideWhenUsed="1"/>
+    <w:lsdException w:name="toc 6" w:semiHidden="1" w:uiPriority="39" w:unhideWhenUsed="1"/>
+    <w:lsdException w:name="toc 7" w:semiHidden="1" w:uiPriority="39" w:unhideWhenUsed="1"/>
+    <w:lsdException w:name="toc 8" w:semiHidden="1" w:uiPriority="39" w:unhideWhenUsed="1"/>
+    <w:lsdException w:name="toc 9" w:semiHidden="1" w:uiPriority="39" w:unhideWhenUsed="1"/>
+    <w:lsdException w:name="Normal Indent" w:semiHidden="1" w:unhideWhenUsed="1"/>
+    <w:lsdException w:name="footnote text" w:semiHidden="1" w:unhideWhenUsed="1"/>
+    <w:lsdException w:name="annotation text" w:semiHidden="1" w:unhideWhenUsed="1"/>
+    <w:lsdException w:name="header" w:semiHidden="1" w:unhideWhenUsed="1"/>
+    <w:lsdException w:name="footer" w:semiHidden="1" w:unhideWhenUsed="1"/>
+    <w:lsdException w:name="index heading" w:semiHidden="1" w:unhideWhenUsed="1"/>
+    <w:lsdException w:name="caption" w:semiHidden="1" w:uiPriority="35" w:unhideWhenUsed="1" w:qFormat="1"/>
+    <w:lsdException w:name="table of figures" w:semiHidden="1" w:unhideWhenUsed="1"/>
+    <w:lsdException w:name="envelope address" w:semiHidden="1" w:unhideWhenUsed="1"/>
+    <w:lsdException w:name="envelope return" w:semiHidden="1" w:unhideWhenUsed="1"/>
+    <w:lsdException w:name="footnote reference" w:semiHidden="1" w:unhideWhenUsed="1"/>
+    <w:lsdException w:name="annotation reference" w:semiHidden="1" w:unhideWhenUsed="1"/>
+    <w:lsdException w:name="line number" w:semiHidden="1" w:unhideWhenUsed="1"/>
+    <w:lsdException w:name="page number" w:semiHidden="1" w:unhideWhenUsed="1"/>
+    <w:lsdException w:name="endnote reference" w:semiHidden="1" w:unhideWhenUsed="1"/>
+    <w:lsdException w:name="endnote text" w:semiHidden="1" w:unhideWhenUsed="1"/>
+    <w:lsdException w:name="table of authorities" w:semiHidden="1" w:unhideWhenUsed="1"/>
+    <w:lsdException w:name="macro" w:semiHidden="1" w:unhideWhenUsed="1"/>
+    <w:lsdException w:name="toa heading" w:semiHidden="1" w:unhideWhenUsed="1"/>
+    <w:lsdException w:name="List" w:semiHidden="1" w:unhideWhenUsed="1"/>
+    <w:lsdException w:name="List Bullet" w:semiHidden="1" w:unhideWhenUsed="1"/>
+    <w:lsdException w:name="List Number" w:semiHidden="1" w:unhideWhenUsed="1"/>
+    <w:lsdException w:name="List 2" w:semiHidden="1" w:unhideWhenUsed="1"/>
+    <w:lsdException w:name="List 3" w:semiHidden="1" w:unhideWhenUsed="1"/>
+    <w:lsdException w:name="List 4" w:semiHidden="1" w:unhideWhenUsed="1"/>
+    <w:lsdException w:name="List 5" w:semiHidden="1" w:unhideWhenUsed="1"/>
+    <w:lsdException w:name="List Bullet 2" w:semiHidden="1" w:unhideWhenUsed="1"/>
+    <w:lsdException w:name="List Bullet 3" w:semiHidden="1" w:unhideWhenUsed="1"/>
+    <w:lsdException w:name="List Bullet 4" w:semiHidden="1" w:unhideWhenUsed="1"/>
+    <w:lsdException w:name="List Bullet 5" w:semiHidden="1" w:unhideWhenUsed="1"/>
+    <w:lsdException w:name="List Number 2" w:semiHidden="1" w:unhideWhenUsed="1"/>
+    <w:lsdException w:name="List Number 3" w:semiHidden="1" w:unhideWhenUsed="1"/>
+    <w:lsdException w:name="List Number 4" w:semiHidden="1" w:unhideWhenUsed="1"/>
+    <w:lsdException w:name="List Number 5" w:semiHidden="1" w:unhideWhenUsed="1"/>
+    <w:lsdException w:name="Title" w:uiPriority="10" w:qFormat="1"/>
+    <w:lsdException w:name="Closing" w:semiHidden="1" w:unhideWhenUsed="1"/>
+    <w:lsdException w:name="Signature" w:semiHidden="1" w:unhideWhenUsed="1"/>
+    <w:lsdException w:name="Default Paragraph Font" w:semiHidden="1" w:uiPriority="1" w:unhideWhenUsed="1"/>
+    <w:lsdException w:name="Body Text" w:semiHidden="1" w:unhideWhenUsed="1"/>
+    <w:lsdException w:name="Body Text Indent" w:semiHidden="1" w:unhideWhenUsed="1"/>
+    <w:lsdException w:name="List Continue" w:semiHidden="1" w:unhideWhenUsed="1"/>
+    <w:lsdException w:name="List Continue 2" w:semiHidden="1" w:unhideWhenUsed="1"/>
+    <w:lsdException w:name="List Continue 3" w:semiHidden="1" w:unhideWhenUsed="1"/>
+    <w:lsdException w:name="List Continue 4" w:semiHidden="1" w:unhideWhenUsed="1"/>
+    <w:lsdException w:name="List Continue 5" w:semiHidden="1" w:unhideWhenUsed="1"/>
+    <w:lsdException w:name="Message Header" w:semiHidden="1" w:unhideWhenUsed="1"/>
+    <w:lsdException w:name="Subtitle" w:uiPriority="11" w:qFormat="1"/>
+    <w:lsdException w:name="Salutation" w:semiHidden="1" w:unhideWhenUsed="1"/>
+    <w:lsdException w:name="Date" w:semiHidden="1" w:unhideWhenUsed="1"/>
+    <w:lsdException w:name="Body Text First Indent" w:semiHidden="1" w:unhideWhenUsed="1"/>
+    <w:lsdException w:name="Body Text First Indent 2" w:semiHidden="1" w:unhideWhenUsed="1"/>
+    <w:lsdException w:name="Note Heading" w:semiHidden="1" w:unhideWhenUsed="1"/>
+    <w:lsdException w:name="Body Text 2" w:semiHidden="1" w:unhideWhenUsed="1"/>
+    <w:lsdException w:name="Body Text 3" w:semiHidden="1" w:unhideWhenUsed="1"/>
+    <w:lsdException w:name="Body Text Indent 2" w:semiHidden="1" w:unhideWhenUsed="1"/>
+    <w:lsdException w:name="Body Text Indent 3" w:semiHidden="1" w:unhideWhenUsed="1"/>
+    <w:lsdException w:name="Block Text" w:semiHidden="1" w:unhideWhenUsed="1"/>
+    <w:lsdException w:name="Hyperlink" w:semiHidden="1" w:unhideWhenUsed="1"/>
+    <w:lsdException w:name="FollowedHyperlink" w:semiHidden="1" w:unhideWhenUsed="1"/>
+    <w:lsdException w:name="Strong" w:uiPriority="22" w:qFormat="1"/>
+    <w:lsdException w:name="Emphasis" w:uiPriority="20" w:qFormat="1"/>
+    <w:lsdException w:name="Document Map" w:semiHidden="1" w:unhideWhenUsed="1"/>
+    <w:lsdException w:name="Plain Text" w:semiHidden="1" w:unhideWhenUsed="1"/>
+    <w:lsdException w:name="E-mail Signature" w:semiHidden="1" w:unhideWhenUsed="1"/>
+    <w:lsdException w:name="HTML Top of Form" w:semiHidden="1" w:unhideWhenUsed="1"/>
+    <w:lsdException w:name="HTML Bottom of Form" w:semiHidden="1" w:unhideWhenUsed="1"/>
+    <w:lsdException w:name="Normal (Web)" w:semiHidden="1" w:unhideWhenUsed="1"/>
+    <w:lsdException w:name="HTML Acronym" w:semiHidden="1" w:unhideWhenUsed="1"/>
+    <w:lsdException w:name="HTML Address" w:semiHidden="1" w:unhideWhenUsed="1"/>
+    <w:lsdException w:name="HTML Cite" w:semiHidden="1" w:unhideWhenUsed="1"/>
+    <w:lsdException w:name="HTML Code" w:semiHidden="1" w:unhideWhenUsed="1"/>
+    <w:lsdException w:name="HTML Definition" w:semiHidden="1" w:unhideWhenUsed="1"/>
+    <w:lsdException w:name="HTML Keyboard" w:semiHidden="1" w:unhideWhenUsed="1"/>
+    <w:lsdException w:name="HTML Preformatted" w:semiHidden="1" w:unhideWhenUsed="1"/>
+    <w:lsdException w:name="HTML Sample" w:semiHidden="1" w:unhideWhenUsed="1"/>
+    <w:lsdException w:name="HTML Typewriter" w:semiHidden="1" w:unhideWhenUsed="1"/>
+    <w:lsdException w:name="HTML Variable" w:semiHidden="1" w:unhideWhenUsed="1"/>
+    <w:lsdException w:name="Normal Table" w:semiHidden="1" w:unhideWhenUsed="1"/>
+    <w:lsdException w:name="annotation subject" w:semiHidden="1" w:unhideWhenUsed="1"/>
+    <w:lsdException w:name="No List" w:semiHidden="1" w:unhideWhenUsed="1"/>
+    <w:lsdException w:name="Outline List 1" w:semiHidden="1" w:unhideWhenUsed="1"/>
+    <w:lsdException w:name="Outline List 2" w:semiHidden="1" w:unhideWhenUsed="1"/>
+    <w:lsdException w:name="Outline List 3" w:semiHidden="1" w:unhideWhenUsed="1"/>
+    <w:lsdException w:name="Table Simple 1" w:semiHidden="1" w:unhideWhenUsed="1"/>
+    <w:lsdException w:name="Table Simple 2" w:semiHidden="1" w:unhideWhenUsed="1"/>
+    <w:lsdException w:name="Table Simple 3" w:semiHidden="1" w:unhideWhenUsed="1"/>
+    <w:lsdException w:name="Table Classic 1" w:semiHidden="1" w:unhideWhenUsed="1"/>
+    <w:lsdException w:name="Table Classic 2" w:semiHidden="1" w:unhideWhenUsed="1"/>
+    <w:lsdException w:name="Table Classic 3" w:semiHidden="1" w:unhideWhenUsed="1"/>
+    <w:lsdException w:name="Table Classic 4" w:semiHidden="1" w:unhideWhenUsed="1"/>
+    <w:lsdException w:name="Table Colorful 1" w:semiHidden="1" w:unhideWhenUsed="1"/>
+    <w:lsdException w:name="Table Colorful 2" w:semiHidden="1" w:unhideWhenUsed="1"/>
+    <w:lsdException w:name="Table Colorful 3" w:semiHidden="1" w:unhideWhenUsed="1"/>
+    <w:lsdException w:name="Table Columns 1" w:semiHidden="1" w:unhideWhenUsed="1"/>
+    <w:lsdException w:name="Table Columns 2" w:semiHidden="1" w:unhideWhenUsed="1"/>
+    <w:lsdException w:name="Table Columns 3" w:semiHidden="1" w:unhideWhenUsed="1"/>
+    <w:lsdException w:name="Table Columns 4" w:semiHidden="1" w:unhideWhenUsed="1"/>
+    <w:lsdException w:name="Table Columns 5" w:semiHidden="1" w:unhideWhenUsed="1"/>
+    <w:lsdException w:name="Table Grid 1" w:semiHidden="1" w:unhideWhenUsed="1"/>
+    <w:lsdException w:name="Table Grid 2" w:semiHidden="1" w:unhideWhenUsed="1"/>
+    <w:lsdException w:name="Table Grid 3" w:semiHidden="1" w:unhideWhenUsed="1"/>
+    <w:lsdException w:name="Table Grid 4" w:semiHidden="1" w:unhideWhenUsed="1"/>
+    <w:lsdException w:name="Table Grid 5" w:semiHidden="1" w:unhideWhenUsed="1"/>
+    <w:lsdException w:name="Table Grid 6" w:semiHidden="1" w:unhideWhenUsed="1"/>
+    <w:lsdException w:name="Table Grid 7" w:semiHidden="1" w:unhideWhenUsed="1"/>
+    <w:lsdException w:name="Table Grid 8" w:semiHidden="1" w:unhideWhenUsed="1"/>
+    <w:lsdException w:name="Table List 1" w:semiHidden="1" w:unhideWhenUsed="1"/>
+    <w:lsdException w:name="Table List 2" w:semiHidden="1" w:unhideWhenUsed="1"/>
+    <w:lsdException w:name="Table List 3" w:semiHidden="1" w:unhideWhenUsed="1"/>
+    <w:lsdException w:name="Table List 4" w:semiHidden="1" w:unhideWhenUsed="1"/>
+    <w:lsdException w:name="Table List 5" w:semiHidden="1" w:unhideWhenUsed="1"/>
+    <w:lsdException w:name="Table List 6" w:semiHidden="1" w:unhideWhenUsed="1"/>
+    <w:lsdException w:name="Table List 7" w:semiHidden="1" w:unhideWhenUsed="1"/>
+    <w:lsdException w:name="Table List 8" w:semiHidden="1" w:unhideWhenUsed="1"/>
+    <w:lsdException w:name="Table 3D effects 1" w:semiHidden="1" w:unhideWhenUsed="1"/>
+    <w:lsdException w:name="Table 3D effects 2" w:semiHidden="1" w:unhideWhenUsed="1"/>
+    <w:lsdException w:name="Table 3D effects 3" w:semiHidden="1" w:unhideWhenUsed="1"/>
+    <w:lsdException w:name="Table Contemporary" w:semiHidden="1" w:unhideWhenUsed="1"/>
+    <w:lsdException w:name="Table Elegant" w:semiHidden="1" w:unhideWhenUsed="1"/>
+    <w:lsdException w:name="Table Professional" w:semiHidden="1" w:unhideWhenUsed="1"/>
+    <w:lsdException w:name="Table Subtle 1" w:semiHidden="1" w:unhideWhenUsed="1"/>
+    <w:lsdException w:name="Table Subtle 2" w:semiHidden="1" w:unhideWhenUsed="1"/>
+    <w:lsdException w:name="Table Web 1" w:semiHidden="1" w:unhideWhenUsed="1"/>
+    <w:lsdException w:name="Table Web 2" w:semiHidden="1" w:unhideWhenUsed="1"/>
+    <w:lsdException w:name="Table Web 3" w:semiHidden="1" w:unhideWhenUsed="1"/>
+    <w:lsdException w:name="Balloon Text" w:semiHidden="1" w:unhideWhenUsed="1"/>
+    <w:lsdException w:name="Table Grid" w:uiPriority="59"/>
+    <w:lsdException w:name="Table Theme" w:semiHidden="1" w:unhideWhenUsed="1"/>
+    <w:lsdException w:name="Placeholder Text" w:semiHidden="1"/>
+    <w:lsdException w:name="No Spacing" w:uiPriority="1" w:qFormat="1"/>
+    <w:lsdException w:name="Light Shading" w:uiPriority="60"/>
+    <w:lsdException w:name="Light List" w:uiPriority="61"/>
+    <w:lsdException w:name="Light Grid" w:uiPriority="62"/>
+    <w:lsdException w:name="Medium Shading 1" w:uiPriority="63"/>
+    <w:lsdException w:name="Medium Shading 2" w:uiPriority="64"/>
+    <w:lsdException w:name="Medium List 1" w:uiPriority="65"/>
+    <w:lsdException w:name="Medium List 2" w:uiPriority="66"/>
+    <w:lsdException w:name="Medium Grid 1" w:uiPriority="67"/>
+    <w:lsdException w:name="Medium Grid 2" w:uiPriority="68"/>
+    <w:lsdException w:name="Medium Grid 3" w:uiPriority="69"/>
+    <w:lsdException w:name="Dark List" w:uiPriority="70"/>
+    <w:lsdException w:name="Colorful Shading" w:uiPriority="71"/>
+    <w:lsdException w:name="Colorful List" w:uiPriority="72"/>
+    <w:lsdException w:name="Colorful Grid" w:uiPriority="73"/>
+    <w:lsdException w:name="Light Shading Accent 1" w:uiPriority="60"/>
+    <w:lsdException w:name="Light List Accent 1" w:uiPriority="61"/>
+    <w:lsdException w:name="Light Grid Accent 1" w:uiPriority="62"/>
+    <w:lsdException w:name="Medium Shading 1 Accent 1" w:uiPriority="63"/>
+    <w:lsdException w:name="Medium Shading 2 Accent 1" w:uiPriority="64"/>
+    <w:lsdException w:name="Medium List 1 Accent 1" w:uiPriority="65"/>
+    <w:lsdException w:name="Revision" w:semiHidden="1"/>
+    <w:lsdException w:name="List Paragraph" w:uiPriority="34" w:qFormat="1"/>
+    <w:lsdException w:name="Quote" w:uiPriority="29" w:qFormat="1"/>
+    <w:lsdException w:name="Intense Quote" w:uiPriority="30" w:qFormat="1"/>
+    <w:lsdException w:name="Medium List 2 Accent 1" w:uiPriority="66"/>
+    <w:lsdException w:name="Medium Grid 1 Accent 1" w:uiPriority="67"/>
+    <w:lsdException w:name="Medium Grid 2 Accent 1" w:uiPriority="68"/>
+    <w:lsdException w:name="Medium Grid 3 Accent 1" w:uiPriority="69"/>
+    <w:lsdException w:name="Dark List Accent 1" w:uiPriority="70"/>
+    <w:lsdException w:name="Colorful Shading Accent 1" w:uiPriority="71"/>
+    <w:lsdException w:name="Colorful List Accent 1" w:uiPriority="72"/>
+    <w:lsdException w:name="Colorful Grid Accent 1" w:uiPriority="73"/>
+    <w:lsdException w:name="Light Shading Accent 2" w:uiPriority="60"/>
+    <w:lsdException w:name="Light List Accent 2" w:uiPriority="61"/>
+    <w:lsdException w:name="Light Grid Accent 2" w:uiPriority="62"/>
+    <w:lsdException w:name="Medium Shading 1 Accent 2" w:uiPriority="63"/>
+    <w:lsdException w:name="Medium Shading 2 Accent 2" w:uiPriority="64"/>
+    <w:lsdException w:name="Medium List 1 Accent 2" w:uiPriority="65"/>
+    <w:lsdException w:name="Medium List 2 Accent 2" w:uiPriority="66"/>
+    <w:lsdException w:name="Medium Grid 1 Accent 2" w:uiPriority="67"/>
+    <w:lsdException w:name="Medium Grid 2 Accent 2" w:uiPriority="68"/>
+    <w:lsdException w:name="Medium Grid 3 Accent 2" w:uiPriority="69"/>
+    <w:lsdException w:name="Dark List Accent 2" w:uiPriority="70"/>
+    <w:lsdException w:name="Colorful Shading Accent 2" w:uiPriority="71"/>
+    <w:lsdException w:name="Colorful List Accent 2" w:uiPriority="72"/>
+    <w:lsdException w:name="Colorful Grid Accent 2" w:uiPriority="73"/>
+    <w:lsdException w:name="Light Shading Accent 3" w:uiPriority="60"/>
+    <w:lsdException w:name="Light List Accent 3" w:uiPriority="61"/>
+    <w:lsdException w:name="Light Grid Accent 3" w:uiPriority="62"/>
+    <w:lsdException w:name="Medium Shading 1 Accent 3" w:uiPriority="63"/>
+    <w:lsdException w:name="Medium Shading 2 Accent 3" w:uiPriority="64"/>
+    <w:lsdException w:name="Medium List 1 Accent 3" w:uiPriority="65"/>
+    <w:lsdException w:name="Medium List 2 Accent 3" w:uiPriority="66"/>
+    <w:lsdException w:name="Medium Grid 1 Accent 3" w:uiPriority="67"/>
+    <w:lsdException w:name="Medium Grid 2 Accent 3" w:uiPriority="68"/>
+    <w:lsdException w:name="Medium Grid 3 Accent 3" w:uiPriority="69"/>
+    <w:lsdException w:name="Dark List Accent 3" w:uiPriority="70"/>
+    <w:lsdException w:name="Colorful Shading Accent 3" w:uiPriority="71"/>
+    <w:lsdException w:name="Colorful List Accent 3" w:uiPriority="72"/>
+    <w:lsdException w:name="Colorful Grid Accent 3" w:uiPriority="73"/>
+    <w:lsdException w:name="Light Shading Accent 4" w:uiPriority="60"/>
+    <w:lsdException w:name="Light List Accent 4" w:uiPriority="61"/>
+    <w:lsdException w:name="Light Grid Accent 4" w:uiPriority="62"/>
+    <w:lsdException w:name="Medium Shading 1 Accent 4" w:uiPriority="63"/>
+    <w:lsdException w:name="Medium Shading 2 Accent 4" w:uiPriority="64"/>
+    <w:lsdException w:name="Medium List 1 Accent 4" w:uiPriority="65"/>
+    <w:lsdException w:name="Medium List 2 Accent 4" w:uiPriority="66"/>
+    <w:lsdException w:name="Medium Grid 1 Accent 4" w:uiPriority="67"/>
+    <w:lsdException w:name="Medium Grid 2 Accent 4" w:uiPriority="68"/>
+    <w:lsdException w:name="Medium Grid 3 Accent 4" w:uiPriority="69"/>
+    <w:lsdException w:name="Dark List Accent 4" w:uiPriority="70"/>
+    <w:lsdException w:name="Colorful Shading Accent 4" w:uiPriority="71"/>
+    <w:lsdException w:name="Colorful List Accent 4" w:uiPriority="72"/>
+    <w:lsdException w:name="Colorful Grid Accent 4" w:uiPriority="73"/>
+    <w:lsdException w:name="Light Shading Accent 5" w:uiPriority="60"/>
+    <w:lsdException w:name="Light List Accent 5" w:uiPriority="61"/>
+    <w:lsdException w:name="Light Grid Accent 5" w:uiPriority="62"/>
+    <w:lsdException w:name="Medium Shading 1 Accent 5" w:uiPriority="63"/>
+    <w:lsdException w:name="Medium Shading 2 Accent 5" w:uiPriority="64"/>
+    <w:lsdException w:name="Medium List 1 Accent 5" w:uiPriority="65"/>
+    <w:lsdException w:name="Medium List 2 Accent 5" w:uiPriority="66"/>
+    <w:lsdException w:name="Medium Grid 1 Accent 5" w:uiPriority="67"/>
+    <w:lsdException w:name="Medium Grid 2 Accent 5" w:uiPriority="68"/>
+    <w:lsdException w:name="Medium Grid 3 Accent 5" w:uiPriority="69"/>
+    <w:lsdException w:name="Dark List Accent 5" w:uiPriority="70"/>
+    <w:lsdException w:name="Colorful Shading Accent 5" w:uiPriority="71"/>
+    <w:lsdException w:name="Colorful List Accent 5" w:uiPriority="72"/>
+    <w:lsdException w:name="Colorful Grid Accent 5" w:uiPriority="73"/>
+    <w:lsdException w:name="Light Shading Accent 6" w:uiPriority="60"/>
+    <w:lsdException w:name="Light List Accent 6" w:uiPriority="61"/>
+    <w:lsdException w:name="Light Grid Accent 6" w:uiPriority="62"/>
+    <w:lsdException w:name="Medium Shading 1 Accent 6" w:uiPriority="63"/>
+    <w:lsdException w:name="Medium Shading 2 Accent 6" w:uiPriority="64"/>
+    <w:lsdException w:name="Medium List 1 Accent 6" w:uiPriority="65"/>
+    <w:lsdException w:name="Medium List 2 Accent 6" w:uiPriority="66"/>
+    <w:lsdException w:name="Medium Grid 1 Accent 6" w:uiPriority="67"/>
+    <w:lsdException w:name="Medium Grid 2 Accent 6" w:uiPriority="68"/>
+    <w:lsdException w:name="Medium Grid 3 Accent 6" w:uiPriority="69"/>
+    <w:lsdException w:name="Dark List Accent 6" w:uiPriority="70"/>
+    <w:lsdException w:name="Colorful Shading Accent 6" w:uiPriority="71"/>
+    <w:lsdException w:name="Colorful List Accent 6" w:uiPriority="72"/>
+    <w:lsdException w:name="Colorful Grid Accent 6" w:uiPriority="73"/>
+    <w:lsdException w:name="Subtle Emphasis" w:uiPriority="19" w:qFormat="1"/>
+    <w:lsdException w:name="Intense Emphasis" w:uiPriority="21" w:qFormat="1"/>
+    <w:lsdException w:name="Subtle Reference" w:uiPriority="31" w:qFormat="1"/>
+    <w:lsdException w:name="Intense Reference" w:uiPriority="32" w:qFormat="1"/>
+    <w:lsdException w:name="Book Title" w:uiPriority="33" w:qFormat="1"/>
+    <w:lsdException w:name="Bibliography" w:semiHidden="1" w:uiPriority="37" w:unhideWhenUsed="1"/>
+    <w:lsdException w:name="TOC Heading" w:semiHidden="1" w:uiPriority="39" w:unhideWhenUsed="1" w:qFormat="1"/>
+    <w:lsdException w:name="Plain Table 1" w:uiPriority="41"/>
+    <w:lsdException w:name="Plain Table 2" w:uiPriority="42"/>
+    <w:lsdException w:name="Plain Table 3" w:uiPriority="43"/>
+    <w:lsdException w:name="Plain Table 4" w:uiPriority="44"/>
+    <w:lsdException w:name="Plain Table 5" w:uiPriority="45"/>
+    <w:lsdException w:name="Grid Table Light" w:uiPriority="40"/>
+    <w:lsdException w:name="Grid Table 1 Light" w:uiPriority="46"/>
+    <w:lsdException w:name="Grid Table 2" w:uiPriority="47"/>
+    <w:lsdException w:name="Grid Table 3" w:uiPriority="48"/>
+    <w:lsdException w:name="Grid Table 4" w:uiPriority="49"/>
+    <w:lsdException w:name="Grid Table 5 Dark" w:uiPriority="50"/>
+    <w:lsdException w:name="Grid Table 6 Colorful" w:uiPriority="51"/>
+    <w:lsdException w:name="Grid Table 7 Colorful" w:uiPriority="52"/>
+    <w:lsdException w:name="Grid Table 1 Light Accent 1" w:uiPriority="46"/>
+    <w:lsdException w:name="Grid Table 2 Accent 1" w:uiPriority="47"/>
+    <w:lsdException w:name="Grid Table 3 Accent 1" w:uiPriority="48"/>
+    <w:lsdException w:name="Grid Table 4 Accent 1" w:uiPriority="49"/>
+    <w:lsdException w:name="Grid Table 5 Dark Accent 1" w:uiPriority="50"/>
+    <w:lsdException w:name="Grid Table 6 Colorful Accent 1" w:uiPriority="51"/>
+    <w:lsdException w:name="Grid Table 7 Colorful Accent 1" w:uiPriority="52"/>
+    <w:lsdException w:name="Grid Table 1 Light Accent 2" w:uiPriority="46"/>
+    <w:lsdException w:name="Grid Table 2 Accent 2" w:uiPriority="47"/>
+    <w:lsdException w:name="Grid Table 3 Accent 2" w:uiPriority="48"/>
+    <w:lsdException w:name="Grid Table 4 Accent 2" w:uiPriority="49"/>
+    <w:lsdException w:name="Grid Table 5 Dark Accent 2" w:uiPriority="50"/>
+    <w:lsdException w:name="Grid Table 6 Colorful Accent 2" w:uiPriority="51"/>
+    <w:lsdException w:name="Grid Table 7 Colorful Accent 2" w:uiPriority="52"/>
+    <w:lsdException w:name="Grid Table 1 Light Accent 3" w:uiPriority="46"/>
+    <w:lsdException w:name="Grid Table 2 Accent 3" w:uiPriority="47"/>
+    <w:lsdException w:name="Grid Table 3 Accent 3" w:uiPriority="48"/>
+    <w:lsdException w:name="Grid Table 4 Accent 3" w:uiPriority="49"/>
+    <w:lsdException w:name="Grid Table 5 Dark Accent 3" w:uiPriority="50"/>
+    <w:lsdException w:name="Grid Table 6 Colorful Accent 3" w:uiPriority="51"/>
+    <w:lsdException w:name="Grid Table 7 Colorful Accent 3" w:uiPriority="52"/>
+    <w:lsdException w:name="Grid Table 1 Light Accent 4" w:uiPriority="46"/>
+    <w:lsdException w:name="Grid Table 2 Accent 4" w:uiPriority="47"/>
+    <w:lsdException w:name="Grid Table 3 Accent 4" w:uiPriority="48"/>
+    <w:lsdException w:name="Grid Table 4 Accent 4" w:uiPriority="49"/>
+    <w:lsdException w:name="Grid Table 5 Dark Accent 4" w:uiPriority="50"/>
+    <w:lsdException w:name="Grid Table 6 Colorful Accent 4" w:uiPriority="51"/>
+    <w:lsdException w:name="Grid Table 7 Colorful Accent 4" w:uiPriority="52"/>
+    <w:lsdException w:name="Grid Table 1 Light Accent 5" w:uiPriority="46"/>
+    <w:lsdException w:name="Grid Table 2 Accent 5" w:uiPriority="47"/>
+    <w:lsdException w:name="Grid Table 3 Accent 5" w:uiPriority="48"/>
+    <w:lsdException w:name="Grid Table 4 Accent 5" w:uiPriority="49"/>
+    <w:lsdException w:name="Grid Table 5 Dark Accent 5" w:uiPriority="50"/>
+    <w:lsdException w:name="Grid Table 6 Colorful Accent 5" w:uiPriority="51"/>
+    <w:lsdException w:name="Grid Table 7 Colorful Accent 5" w:uiPriority="52"/>
+    <w:lsdException w:name="Grid Table 1 Light Accent 6" w:uiPriority="46"/>
+    <w:lsdException w:name="Grid Table 2 Accent 6" w:uiPriority="47"/>
+    <w:lsdException w:name="Grid Table 3 Accent 6" w:uiPriority="48"/>
+    <w:lsdException w:name="Grid Table 4 Accent 6" w:uiPriority="49"/>
+    <w:lsdException w:name="Grid Table 5 Dark Accent 6" w:uiPriority="50"/>
+    <w:lsdException w:name="Grid Table 6 Colorful Accent 6" w:uiPriority="51"/>
+    <w:lsdException w:name="Grid Table 7 Colorful Accent 6" w:uiPriority="52"/>
+    <w:lsdException w:name="List Table 1 Light" w:uiPriority="46"/>
+    <w:lsdException w:name="List Table 2" w:uiPriority="47"/>
+    <w:lsdException w:name="List Table 3" w:uiPriority="48"/>
+    <w:lsdException w:name="List Table 4" w:uiPriority="49"/>
+    <w:lsdException w:name="List Table 5 Dark" w:uiPriority="50"/>
+    <w:lsdException w:name="List Table 6 Colorful" w:uiPriority="51"/>
+    <w:lsdException w:name="List Table 7 Colorful" w:uiPriority="52"/>
+    <w:lsdException w:name="List Table 1 Light Accent 1" w:uiPriority="46"/>
+    <w:lsdException w:name="List Table 2 Accent 1" w:uiPriority="47"/>
+    <w:lsdException w:name="List Table 3 Accent 1" w:uiPriority="48"/>
+    <w:lsdException w:name="List Table 4 Accent 1" w:uiPriority="49"/>
+    <w:lsdException w:name="List Table 5 Dark Accent 1" w:uiPriority="50"/>
+    <w:lsdException w:name="List Table 6 Colorful Accent 1" w:uiPriority="51"/>
+    <w:lsdException w:name="List Table 7 Colorful Accent 1" w:uiPriority="52"/>
+    <w:lsdException w:name="List Table 1 Light Accent 2" w:uiPriority="46"/>
+    <w:lsdException w:name="List Table 2 Accent 2" w:uiPriority="47"/>
+    <w:lsdException w:name="List Table 3 Accent 2" w:uiPriority="48"/>
+    <w:lsdException w:name="List Table 4 Accent 2" w:uiPriority="49"/>
+    <w:lsdException w:name="List Table 5 Dark Accent 2" w:uiPriority="50"/>
+    <w:lsdException w:name="List Table 6 Colorful Accent 2" w:uiPriority="51"/>
+    <w:lsdException w:name="List Table 7 Colorful Accent 2" w:uiPriority="52"/>
+    <w:lsdException w:name="List Table 1 Light Accent 3" w:uiPriority="46"/>
+    <w:lsdException w:name="List Table 2 Accent 3" w:uiPriority="47"/>
+    <w:lsdException w:name="List Table 3 Accent 3" w:uiPriority="48"/>
+    <w:lsdException w:name="List Table 4 Accent 3" w:uiPriority="49"/>
+    <w:lsdException w:name="List Table 5 Dark Accent 3" w:uiPriority="50"/>
+    <w:lsdException w:name="List Table 6 Colorful Accent 3" w:uiPriority="51"/>
+    <w:lsdException w:name="List Table 7 Colorful Accent 3" w:uiPriority="52"/>
+    <w:lsdException w:name="List Table 1 Light Accent 4" w:uiPriority="46"/>
+    <w:lsdException w:name="List Table 2 Accent 4" w:uiPriority="47"/>
+    <w:lsdException w:name="List Table 3 Accent 4" w:uiPriority="48"/>
+    <w:lsdException w:name="List Table 4 Accent 4" w:uiPriority="49"/>
+    <w:lsdException w:name="List Table 5 Dark Accent 4" w:uiPriority="50"/>
+    <w:lsdException w:name="List Table 6 Colorful Accent 4" w:uiPriority="51"/>
+    <w:lsdException w:name="List Table 7 Colorful Accent 4" w:uiPriority="52"/>
+    <w:lsdException w:name="List Table 1 Light Accent 5" w:uiPriority="46"/>
+    <w:lsdException w:name="List Table 2 Accent 5" w:uiPriority="47"/>
+    <w:lsdException w:name="List Table 3 Accent 5" w:uiPriority="48"/>
+    <w:lsdException w:name="List Table 4 Accent 5" w:uiPriority="49"/>
+    <w:lsdException w:name="List Table 5 Dark Accent 5" w:uiPriority="50"/>
+    <w:lsdException w:name="List Table 6 Colorful Accent 5" w:uiPriority="51"/>
+    <w:lsdException w:name="List Table 7 Colorful Accent 5" w:uiPriority="52"/>
+    <w:lsdException w:name="List Table 1 Light Accent 6" w:uiPriority="46"/>
+    <w:lsdException w:name="List Table 2 Accent 6" w:uiPriority="47"/>
+    <w:lsdException w:name="List Table 3 Accent 6" w:uiPriority="48"/>
+    <w:lsdException w:name="List Table 4 Accent 6" w:uiPriority="49"/>
+    <w:lsdException w:name="List Table 5 Dark Accent 6" w:uiPriority="50"/>
+    <w:lsdException w:name="List Table 6 Colorful Accent 6" w:uiPriority="51"/>
+    <w:lsdException w:name="List Table 7 Colorful Accent 6" w:uiPriority="52"/>
   </w:latentStyles>
   <w:style w:type="paragraph" w:default="1" w:styleId="a">
     <w:name w:val="Normal"/>
@@ -12510,7 +13440,6 @@
       <w:spacing w:after="0" w:line="240" w:lineRule="auto"/>
     </w:pPr>
     <w:tblPr>
-      <w:tblInd w:w="0" w:type="dxa"/>
       <w:tblBorders>
         <w:top w:val="single" w:sz="4" w:space="0" w:color="auto"/>
         <w:left w:val="single" w:sz="4" w:space="0" w:color="auto"/>
@@ -12519,12 +13448,6 @@
         <w:insideH w:val="single" w:sz="4" w:space="0" w:color="auto"/>
         <w:insideV w:val="single" w:sz="4" w:space="0" w:color="auto"/>
       </w:tblBorders>
-      <w:tblCellMar>
-        <w:top w:w="0" w:type="dxa"/>
-        <w:left w:w="108" w:type="dxa"/>
-        <w:bottom w:w="0" w:type="dxa"/>
-        <w:right w:w="108" w:type="dxa"/>
-      </w:tblCellMar>
     </w:tblPr>
   </w:style>
   <w:style w:type="paragraph" w:styleId="a4">
@@ -12567,196 +13490,6 @@
       <w:ind w:left="720"/>
       <w:contextualSpacing/>
     </w:pPr>
-  </w:style>
-</w:styles>
-</file>
-
-<file path=word/stylesWithEffects.xml><?xml version="1.0" encoding="utf-8"?>
-<w:styles xmlns:wpc="http://schemas.microsoft.com/office/word/2010/wordprocessingCanvas" xmlns:mc="http://schemas.openxmlformats.org/markup-compatibility/2006" xmlns:o="urn:schemas-microsoft-com:office:office" xmlns:r="http://schemas.openxmlformats.org/officeDocument/2006/relationships" xmlns:m="http://schemas.openxmlformats.org/officeDocument/2006/math" xmlns:v="urn:schemas-microsoft-com:vml" xmlns:wp14="http://schemas.microsoft.com/office/word/2010/wordprocessingDrawing" xmlns:wp="http://schemas.openxmlformats.org/drawingml/2006/wordprocessingDrawing" xmlns:w10="urn:schemas-microsoft-com:office:word" xmlns:w="http://schemas.openxmlformats.org/wordprocessingml/2006/main" xmlns:w14="http://schemas.microsoft.com/office/word/2010/wordml" xmlns:wpg="http://schemas.microsoft.com/office/word/2010/wordprocessingGroup" xmlns:wpi="http://schemas.microsoft.com/office/word/2010/wordprocessingInk" xmlns:wne="http://schemas.microsoft.com/office/word/2006/wordml" xmlns:wps="http://schemas.microsoft.com/office/word/2010/wordprocessingShape" mc:Ignorable="w14 wp14">
-  <w:docDefaults>
-    <w:rPrDefault>
-      <w:rPr>
-        <w:rFonts w:asciiTheme="minorHAnsi" w:eastAsiaTheme="minorEastAsia" w:hAnsiTheme="minorHAnsi" w:cstheme="minorBidi"/>
-        <w:sz w:val="22"/>
-        <w:szCs w:val="22"/>
-        <w:lang w:val="uk-UA" w:eastAsia="uk-UA" w:bidi="ar-SA"/>
-      </w:rPr>
-    </w:rPrDefault>
-    <w:pPrDefault>
-      <w:pPr>
-        <w:spacing w:after="200" w:line="276" w:lineRule="auto"/>
-      </w:pPr>
-    </w:pPrDefault>
-  </w:docDefaults>
-  <w:latentStyles w:defLockedState="0" w:defUIPriority="99" w:defSemiHidden="1" w:defUnhideWhenUsed="1" w:defQFormat="0" w:count="267">
-    <w:lsdException w:name="Normal" w:semiHidden="0" w:uiPriority="0" w:unhideWhenUsed="0" w:qFormat="1"/>
-    <w:lsdException w:name="heading 1" w:semiHidden="0" w:uiPriority="9" w:unhideWhenUsed="0" w:qFormat="1"/>
-    <w:lsdException w:name="heading 2" w:uiPriority="9" w:qFormat="1"/>
-    <w:lsdException w:name="heading 3" w:uiPriority="9" w:qFormat="1"/>
-    <w:lsdException w:name="heading 4" w:uiPriority="9" w:qFormat="1"/>
-    <w:lsdException w:name="heading 5" w:uiPriority="9" w:qFormat="1"/>
-    <w:lsdException w:name="heading 6" w:uiPriority="9" w:qFormat="1"/>
-    <w:lsdException w:name="heading 7" w:uiPriority="9" w:qFormat="1"/>
-    <w:lsdException w:name="heading 8" w:uiPriority="9" w:qFormat="1"/>
-    <w:lsdException w:name="heading 9" w:uiPriority="9" w:qFormat="1"/>
-    <w:lsdException w:name="toc 1" w:uiPriority="39"/>
-    <w:lsdException w:name="toc 2" w:uiPriority="39"/>
-    <w:lsdException w:name="toc 3" w:uiPriority="39"/>
-    <w:lsdException w:name="toc 4" w:uiPriority="39"/>
-    <w:lsdException w:name="toc 5" w:uiPriority="39"/>
-    <w:lsdException w:name="toc 6" w:uiPriority="39"/>
-    <w:lsdException w:name="toc 7" w:uiPriority="39"/>
-    <w:lsdException w:name="toc 8" w:uiPriority="39"/>
-    <w:lsdException w:name="toc 9" w:uiPriority="39"/>
-    <w:lsdException w:name="caption" w:uiPriority="35" w:qFormat="1"/>
-    <w:lsdException w:name="Title" w:semiHidden="0" w:uiPriority="10" w:unhideWhenUsed="0" w:qFormat="1"/>
-    <w:lsdException w:name="Default Paragraph Font" w:uiPriority="1"/>
-    <w:lsdException w:name="Subtitle" w:semiHidden="0" w:uiPriority="11" w:unhideWhenUsed="0" w:qFormat="1"/>
-    <w:lsdException w:name="Strong" w:semiHidden="0" w:uiPriority="22" w:unhideWhenUsed="0" w:qFormat="1"/>
-    <w:lsdException w:name="Emphasis" w:semiHidden="0" w:uiPriority="20" w:unhideWhenUsed="0" w:qFormat="1"/>
-    <w:lsdException w:name="Table Grid" w:semiHidden="0" w:uiPriority="59" w:unhideWhenUsed="0"/>
-    <w:lsdException w:name="Placeholder Text" w:unhideWhenUsed="0"/>
-    <w:lsdException w:name="No Spacing" w:semiHidden="0" w:uiPriority="1" w:unhideWhenUsed="0" w:qFormat="1"/>
-    <w:lsdException w:name="Light Shading" w:semiHidden="0" w:uiPriority="60" w:unhideWhenUsed="0"/>
-    <w:lsdException w:name="Light List" w:semiHidden="0" w:uiPriority="61" w:unhideWhenUsed="0"/>
-    <w:lsdException w:name="Light Grid" w:semiHidden="0" w:uiPriority="62" w:unhideWhenUsed="0"/>
-    <w:lsdException w:name="Medium Shading 1" w:semiHidden="0" w:uiPriority="63" w:unhideWhenUsed="0"/>
-    <w:lsdException w:name="Medium Shading 2" w:semiHidden="0" w:uiPriority="64" w:unhideWhenUsed="0"/>
-    <w:lsdException w:name="Medium List 1" w:semiHidden="0" w:uiPriority="65" w:unhideWhenUsed="0"/>
-    <w:lsdException w:name="Medium List 2" w:semiHidden="0" w:uiPriority="66" w:unhideWhenUsed="0"/>
-    <w:lsdException w:name="Medium Grid 1" w:semiHidden="0" w:uiPriority="67" w:unhideWhenUsed="0"/>
-    <w:lsdException w:name="Medium Grid 2" w:semiHidden="0" w:uiPriority="68" w:unhideWhenUsed="0"/>
-    <w:lsdException w:name="Medium Grid 3" w:semiHidden="0" w:uiPriority="69" w:unhideWhenUsed="0"/>
-    <w:lsdException w:name="Dark List" w:semiHidden="0" w:uiPriority="70" w:unhideWhenUsed="0"/>
-    <w:lsdException w:name="Colorful Shading" w:semiHidden="0" w:uiPriority="71" w:unhideWhenUsed="0"/>
-    <w:lsdException w:name="Colorful List" w:semiHidden="0" w:uiPriority="72" w:unhideWhenUsed="0"/>
-    <w:lsdException w:name="Colorful Grid" w:semiHidden="0" w:uiPriority="73" w:unhideWhenUsed="0"/>
-    <w:lsdException w:name="Light Shading Accent 1" w:semiHidden="0" w:uiPriority="60" w:unhideWhenUsed="0"/>
-    <w:lsdException w:name="Light List Accent 1" w:semiHidden="0" w:uiPriority="61" w:unhideWhenUsed="0"/>
-    <w:lsdException w:name="Light Grid Accent 1" w:semiHidden="0" w:uiPriority="62" w:unhideWhenUsed="0"/>
-    <w:lsdException w:name="Medium Shading 1 Accent 1" w:semiHidden="0" w:uiPriority="63" w:unhideWhenUsed="0"/>
-    <w:lsdException w:name="Medium Shading 2 Accent 1" w:semiHidden="0" w:uiPriority="64" w:unhideWhenUsed="0"/>
-    <w:lsdException w:name="Medium List 1 Accent 1" w:semiHidden="0" w:uiPriority="65" w:unhideWhenUsed="0"/>
-    <w:lsdException w:name="Revision" w:unhideWhenUsed="0"/>
-    <w:lsdException w:name="List Paragraph" w:semiHidden="0" w:uiPriority="34" w:unhideWhenUsed="0" w:qFormat="1"/>
-    <w:lsdException w:name="Quote" w:semiHidden="0" w:uiPriority="29" w:unhideWhenUsed="0" w:qFormat="1"/>
-    <w:lsdException w:name="Intense Quote" w:semiHidden="0" w:uiPriority="30" w:unhideWhenUsed="0" w:qFormat="1"/>
-    <w:lsdException w:name="Medium List 2 Accent 1" w:semiHidden="0" w:uiPriority="66" w:unhideWhenUsed="0"/>
-    <w:lsdException w:name="Medium Grid 1 Accent 1" w:semiHidden="0" w:uiPriority="67" w:unhideWhenUsed="0"/>
-    <w:lsdException w:name="Medium Grid 2 Accent 1" w:semiHidden="0" w:uiPriority="68" w:unhideWhenUsed="0"/>
-    <w:lsdException w:name="Medium Grid 3 Accent 1" w:semiHidden="0" w:uiPriority="69" w:unhideWhenUsed="0"/>
-    <w:lsdException w:name="Dark List Accent 1" w:semiHidden="0" w:uiPriority="70" w:unhideWhenUsed="0"/>
-    <w:lsdException w:name="Colorful Shading Accent 1" w:semiHidden="0" w:uiPriority="71" w:unhideWhenUsed="0"/>
-    <w:lsdException w:name="Colorful List Accent 1" w:semiHidden="0" w:uiPriority="72" w:unhideWhenUsed="0"/>
-    <w:lsdException w:name="Colorful Grid Accent 1" w:semiHidden="0" w:uiPriority="73" w:unhideWhenUsed="0"/>
-    <w:lsdException w:name="Light Shading Accent 2" w:semiHidden="0" w:uiPriority="60" w:unhideWhenUsed="0"/>
-    <w:lsdException w:name="Light List Accent 2" w:semiHidden="0" w:uiPriority="61" w:unhideWhenUsed="0"/>
-    <w:lsdException w:name="Light Grid Accent 2" w:semiHidden="0" w:uiPriority="62" w:unhideWhenUsed="0"/>
-    <w:lsdException w:name="Medium Shading 1 Accent 2" w:semiHidden="0" w:uiPriority="63" w:unhideWhenUsed="0"/>
-    <w:lsdException w:name="Medium Shading 2 Accent 2" w:semiHidden="0" w:uiPriority="64" w:unhideWhenUsed="0"/>
-    <w:lsdException w:name="Medium List 1 Accent 2" w:semiHidden="0" w:uiPriority="65" w:unhideWhenUsed="0"/>
-    <w:lsdException w:name="Medium List 2 Accent 2" w:semiHidden="0" w:uiPriority="66" w:unhideWhenUsed="0"/>
-    <w:lsdException w:name="Medium Grid 1 Accent 2" w:semiHidden="0" w:uiPriority="67" w:unhideWhenUsed="0"/>
-    <w:lsdException w:name="Medium Grid 2 Accent 2" w:semiHidden="0" w:uiPriority="68" w:unhideWhenUsed="0"/>
-    <w:lsdException w:name="Medium Grid 3 Accent 2" w:semiHidden="0" w:uiPriority="69" w:unhideWhenUsed="0"/>
-    <w:lsdException w:name="Dark List Accent 2" w:semiHidden="0" w:uiPriority="70" w:unhideWhenUsed="0"/>
-    <w:lsdException w:name="Colorful Shading Accent 2" w:semiHidden="0" w:uiPriority="71" w:unhideWhenUsed="0"/>
-    <w:lsdException w:name="Colorful List Accent 2" w:semiHidden="0" w:uiPriority="72" w:unhideWhenUsed="0"/>
-    <w:lsdException w:name="Colorful Grid Accent 2" w:semiHidden="0" w:uiPriority="73" w:unhideWhenUsed="0"/>
-    <w:lsdException w:name="Light Shading Accent 3" w:semiHidden="0" w:uiPriority="60" w:unhideWhenUsed="0"/>
-    <w:lsdException w:name="Light List Accent 3" w:semiHidden="0" w:uiPriority="61" w:unhideWhenUsed="0"/>
-    <w:lsdException w:name="Light Grid Accent 3" w:semiHidden="0" w:uiPriority="62" w:unhideWhenUsed="0"/>
-    <w:lsdException w:name="Medium Shading 1 Accent 3" w:semiHidden="0" w:uiPriority="63" w:unhideWhenUsed="0"/>
-    <w:lsdException w:name="Medium Shading 2 Accent 3" w:semiHidden="0" w:uiPriority="64" w:unhideWhenUsed="0"/>
-    <w:lsdException w:name="Medium List 1 Accent 3" w:semiHidden="0" w:uiPriority="65" w:unhideWhenUsed="0"/>
-    <w:lsdException w:name="Medium List 2 Accent 3" w:semiHidden="0" w:uiPriority="66" w:unhideWhenUsed="0"/>
-    <w:lsdException w:name="Medium Grid 1 Accent 3" w:semiHidden="0" w:uiPriority="67" w:unhideWhenUsed="0"/>
-    <w:lsdException w:name="Medium Grid 2 Accent 3" w:semiHidden="0" w:uiPriority="68" w:unhideWhenUsed="0"/>
-    <w:lsdException w:name="Medium Grid 3 Accent 3" w:semiHidden="0" w:uiPriority="69" w:unhideWhenUsed="0"/>
-    <w:lsdException w:name="Dark List Accent 3" w:semiHidden="0" w:uiPriority="70" w:unhideWhenUsed="0"/>
-    <w:lsdException w:name="Colorful Shading Accent 3" w:semiHidden="0" w:uiPriority="71" w:unhideWhenUsed="0"/>
-    <w:lsdException w:name="Colorful List Accent 3" w:semiHidden="0" w:uiPriority="72" w:unhideWhenUsed="0"/>
-    <w:lsdException w:name="Colorful Grid Accent 3" w:semiHidden="0" w:uiPriority="73" w:unhideWhenUsed="0"/>
-    <w:lsdException w:name="Light Shading Accent 4" w:semiHidden="0" w:uiPriority="60" w:unhideWhenUsed="0"/>
-    <w:lsdException w:name="Light List Accent 4" w:semiHidden="0" w:uiPriority="61" w:unhideWhenUsed="0"/>
-    <w:lsdException w:name="Light Grid Accent 4" w:semiHidden="0" w:uiPriority="62" w:unhideWhenUsed="0"/>
-    <w:lsdException w:name="Medium Shading 1 Accent 4" w:semiHidden="0" w:uiPriority="63" w:unhideWhenUsed="0"/>
-    <w:lsdException w:name="Medium Shading 2 Accent 4" w:semiHidden="0" w:uiPriority="64" w:unhideWhenUsed="0"/>
-    <w:lsdException w:name="Medium List 1 Accent 4" w:semiHidden="0" w:uiPriority="65" w:unhideWhenUsed="0"/>
-    <w:lsdException w:name="Medium List 2 Accent 4" w:semiHidden="0" w:uiPriority="66" w:unhideWhenUsed="0"/>
-    <w:lsdException w:name="Medium Grid 1 Accent 4" w:semiHidden="0" w:uiPriority="67" w:unhideWhenUsed="0"/>
-    <w:lsdException w:name="Medium Grid 2 Accent 4" w:semiHidden="0" w:uiPriority="68" w:unhideWhenUsed="0"/>
-    <w:lsdException w:name="Medium Grid 3 Accent 4" w:semiHidden="0" w:uiPriority="69" w:unhideWhenUsed="0"/>
-    <w:lsdException w:name="Dark List Accent 4" w:semiHidden="0" w:uiPriority="70" w:unhideWhenUsed="0"/>
-    <w:lsdException w:name="Colorful Shading Accent 4" w:semiHidden="0" w:uiPriority="71" w:unhideWhenUsed="0"/>
-    <w:lsdException w:name="Colorful List Accent 4" w:semiHidden="0" w:uiPriority="72" w:unhideWhenUsed="0"/>
-    <w:lsdException w:name="Colorful Grid Accent 4" w:semiHidden="0" w:uiPriority="73" w:unhideWhenUsed="0"/>
-    <w:lsdException w:name="Light Shading Accent 5" w:semiHidden="0" w:uiPriority="60" w:unhideWhenUsed="0"/>
-    <w:lsdException w:name="Light List Accent 5" w:semiHidden="0" w:uiPriority="61" w:unhideWhenUsed="0"/>
-    <w:lsdException w:name="Light Grid Accent 5" w:semiHidden="0" w:uiPriority="62" w:unhideWhenUsed="0"/>
-    <w:lsdException w:name="Medium Shading 1 Accent 5" w:semiHidden="0" w:uiPriority="63" w:unhideWhenUsed="0"/>
-    <w:lsdException w:name="Medium Shading 2 Accent 5" w:semiHidden="0" w:uiPriority="64" w:unhideWhenUsed="0"/>
-    <w:lsdException w:name="Medium List 1 Accent 5" w:semiHidden="0" w:uiPriority="65" w:unhideWhenUsed="0"/>
-    <w:lsdException w:name="Medium List 2 Accent 5" w:semiHidden="0" w:uiPriority="66" w:unhideWhenUsed="0"/>
-    <w:lsdException w:name="Medium Grid 1 Accent 5" w:semiHidden="0" w:uiPriority="67" w:unhideWhenUsed="0"/>
-    <w:lsdException w:name="Medium Grid 2 Accent 5" w:semiHidden="0" w:uiPriority="68" w:unhideWhenUsed="0"/>
-    <w:lsdException w:name="Medium Grid 3 Accent 5" w:semiHidden="0" w:uiPriority="69" w:unhideWhenUsed="0"/>
-    <w:lsdException w:name="Dark List Accent 5" w:semiHidden="0" w:uiPriority="70" w:unhideWhenUsed="0"/>
-    <w:lsdException w:name="Colorful Shading Accent 5" w:semiHidden="0" w:uiPriority="71" w:unhideWhenUsed="0"/>
-    <w:lsdException w:name="Colorful List Accent 5" w:semiHidden="0" w:uiPriority="72" w:unhideWhenUsed="0"/>
-    <w:lsdException w:name="Colorful Grid Accent 5" w:semiHidden="0" w:uiPriority="73" w:unhideWhenUsed="0"/>
-    <w:lsdException w:name="Light Shading Accent 6" w:semiHidden="0" w:uiPriority="60" w:unhideWhenUsed="0"/>
-    <w:lsdException w:name="Light List Accent 6" w:semiHidden="0" w:uiPriority="61" w:unhideWhenUsed="0"/>
-    <w:lsdException w:name="Light Grid Accent 6" w:semiHidden="0" w:uiPriority="62" w:unhideWhenUsed="0"/>
-    <w:lsdException w:name="Medium Shading 1 Accent 6" w:semiHidden="0" w:uiPriority="63" w:unhideWhenUsed="0"/>
-    <w:lsdException w:name="Medium Shading 2 Accent 6" w:semiHidden="0" w:uiPriority="64" w:unhideWhenUsed="0"/>
-    <w:lsdException w:name="Medium List 1 Accent 6" w:semiHidden="0" w:uiPriority="65" w:unhideWhenUsed="0"/>
-    <w:lsdException w:name="Medium List 2 Accent 6" w:semiHidden="0" w:uiPriority="66" w:unhideWhenUsed="0"/>
-    <w:lsdException w:name="Medium Grid 1 Accent 6" w:semiHidden="0" w:uiPriority="67" w:unhideWhenUsed="0"/>
-    <w:lsdException w:name="Medium Grid 2 Accent 6" w:semiHidden="0" w:uiPriority="68" w:unhideWhenUsed="0"/>
-    <w:lsdException w:name="Medium Grid 3 Accent 6" w:semiHidden="0" w:uiPriority="69" w:unhideWhenUsed="0"/>
-    <w:lsdException w:name="Dark List Accent 6" w:semiHidden="0" w:uiPriority="70" w:unhideWhenUsed="0"/>
-    <w:lsdException w:name="Colorful Shading Accent 6" w:semiHidden="0" w:uiPriority="71" w:unhideWhenUsed="0"/>
-    <w:lsdException w:name="Colorful List Accent 6" w:semiHidden="0" w:uiPriority="72" w:unhideWhenUsed="0"/>
-    <w:lsdException w:name="Colorful Grid Accent 6" w:semiHidden="0" w:uiPriority="73" w:unhideWhenUsed="0"/>
-    <w:lsdException w:name="Subtle Emphasis" w:semiHidden="0" w:uiPriority="19" w:unhideWhenUsed="0" w:qFormat="1"/>
-    <w:lsdException w:name="Intense Emphasis" w:semiHidden="0" w:uiPriority="21" w:unhideWhenUsed="0" w:qFormat="1"/>
-    <w:lsdException w:name="Subtle Reference" w:semiHidden="0" w:uiPriority="31" w:unhideWhenUsed="0" w:qFormat="1"/>
-    <w:lsdException w:name="Intense Reference" w:semiHidden="0" w:uiPriority="32" w:unhideWhenUsed="0" w:qFormat="1"/>
-    <w:lsdException w:name="Book Title" w:semiHidden="0" w:uiPriority="33" w:unhideWhenUsed="0" w:qFormat="1"/>
-    <w:lsdException w:name="Bibliography" w:uiPriority="37"/>
-    <w:lsdException w:name="TOC Heading" w:uiPriority="39" w:qFormat="1"/>
-  </w:latentStyles>
-  <w:style w:type="paragraph" w:default="1" w:styleId="a">
-    <w:name w:val="Normal"/>
-    <w:qFormat/>
-  </w:style>
-  <w:style w:type="character" w:default="1" w:styleId="a0">
-    <w:name w:val="Default Paragraph Font"/>
-    <w:uiPriority w:val="1"/>
-    <w:semiHidden/>
-    <w:unhideWhenUsed/>
-  </w:style>
-  <w:style w:type="table" w:default="1" w:styleId="a1">
-    <w:name w:val="Normal Table"/>
-    <w:uiPriority w:val="99"/>
-    <w:semiHidden/>
-    <w:unhideWhenUsed/>
-    <w:tblPr>
-      <w:tblInd w:w="0" w:type="dxa"/>
-      <w:tblCellMar>
-        <w:top w:w="0" w:type="dxa"/>
-        <w:left w:w="108" w:type="dxa"/>
-        <w:bottom w:w="0" w:type="dxa"/>
-        <w:right w:w="108" w:type="dxa"/>
-      </w:tblCellMar>
-    </w:tblPr>
-  </w:style>
-  <w:style w:type="numbering" w:default="1" w:styleId="a2">
-    <w:name w:val="No List"/>
-    <w:uiPriority w:val="99"/>
-    <w:semiHidden/>
-    <w:unhideWhenUsed/>
   </w:style>
 </w:styles>
 </file>
@@ -13049,7 +13782,7 @@
 </file>
 
 <file path=customXml/itemProps1.xml><?xml version="1.0" encoding="utf-8"?>
-<ds:datastoreItem xmlns:ds="http://schemas.openxmlformats.org/officeDocument/2006/customXml" ds:itemID="{B9F61E8C-2C90-470D-8570-203534349394}">
+<ds:datastoreItem xmlns:ds="http://schemas.openxmlformats.org/officeDocument/2006/customXml" ds:itemID="{3E5EF7BE-1265-4A58-89A7-F00F3D127D2A}">
   <ds:schemaRefs>
     <ds:schemaRef ds:uri="http://schemas.openxmlformats.org/officeDocument/2006/bibliography"/>
   </ds:schemaRefs>

</xml_diff>